<commit_message>
feat: formato riesgo y matriz
</commit_message>
<xml_diff>
--- a/Documentos/PGCamb.docx
+++ b/Documentos/PGCamb.docx
@@ -1,6 +1,6 @@
 
 <file path=word/document.xml><?xml version="1.0" encoding="utf-8"?>
-<w:document xmlns:wpc="http://schemas.microsoft.com/office/word/2010/wordprocessingCanvas" xmlns:cx="http://schemas.microsoft.com/office/drawing/2014/chartex" xmlns:cx1="http://schemas.microsoft.com/office/drawing/2015/9/8/chartex" xmlns:mc="http://schemas.openxmlformats.org/markup-compatibility/2006" xmlns:o="urn:schemas-microsoft-com:office:office" xmlns:r="http://schemas.openxmlformats.org/officeDocument/2006/relationships" xmlns:m="http://schemas.openxmlformats.org/officeDocument/2006/math" xmlns:v="urn:schemas-microsoft-com:vml" xmlns:wp14="http://schemas.microsoft.com/office/word/2010/wordprocessingDrawing" xmlns:wp="http://schemas.openxmlformats.org/drawingml/2006/wordprocessingDrawing" xmlns:w10="urn:schemas-microsoft-com:office:word" xmlns:w="http://schemas.openxmlformats.org/wordprocessingml/2006/main" xmlns:w14="http://schemas.microsoft.com/office/word/2010/wordml" xmlns:w15="http://schemas.microsoft.com/office/word/2012/wordml" xmlns:w16se="http://schemas.microsoft.com/office/word/2015/wordml/symex" xmlns:wpg="http://schemas.microsoft.com/office/word/2010/wordprocessingGroup" xmlns:wpi="http://schemas.microsoft.com/office/word/2010/wordprocessingInk" xmlns:wne="http://schemas.microsoft.com/office/word/2006/wordml" xmlns:wps="http://schemas.microsoft.com/office/word/2010/wordprocessingShape" mc:Ignorable="w14 w15 w16se wp14">
+<w:document xmlns:wpc="http://schemas.microsoft.com/office/word/2010/wordprocessingCanvas" xmlns:mc="http://schemas.openxmlformats.org/markup-compatibility/2006" xmlns:o="urn:schemas-microsoft-com:office:office" xmlns:r="http://schemas.openxmlformats.org/officeDocument/2006/relationships" xmlns:m="http://schemas.openxmlformats.org/officeDocument/2006/math" xmlns:v="urn:schemas-microsoft-com:vml" xmlns:wp14="http://schemas.microsoft.com/office/word/2010/wordprocessingDrawing" xmlns:wp="http://schemas.openxmlformats.org/drawingml/2006/wordprocessingDrawing" xmlns:w10="urn:schemas-microsoft-com:office:word" xmlns:w="http://schemas.openxmlformats.org/wordprocessingml/2006/main" xmlns:w14="http://schemas.microsoft.com/office/word/2010/wordml" xmlns:w15="http://schemas.microsoft.com/office/word/2012/wordml" xmlns:wpg="http://schemas.microsoft.com/office/word/2010/wordprocessingGroup" xmlns:wpi="http://schemas.microsoft.com/office/word/2010/wordprocessingInk" xmlns:wne="http://schemas.microsoft.com/office/word/2006/wordml" xmlns:wps="http://schemas.microsoft.com/office/word/2010/wordprocessingShape" mc:Ignorable="w14 w15 wp14">
   <w:body>
     <w:p>
       <w:pPr>
@@ -33,28 +33,28 @@
     </w:p>
     <w:p>
       <w:pPr>
-        <w:pStyle w:val="Ttulo"/>
+        <w:pStyle w:val="Puesto"/>
         <w:ind w:firstLine="720"/>
         <w:jc w:val="right"/>
       </w:pPr>
     </w:p>
     <w:p>
       <w:pPr>
-        <w:pStyle w:val="Ttulo"/>
+        <w:pStyle w:val="Puesto"/>
         <w:ind w:firstLine="720"/>
         <w:jc w:val="right"/>
       </w:pPr>
     </w:p>
     <w:p>
       <w:pPr>
-        <w:pStyle w:val="Ttulo"/>
+        <w:pStyle w:val="Puesto"/>
         <w:ind w:firstLine="720"/>
         <w:jc w:val="right"/>
       </w:pPr>
     </w:p>
     <w:p>
       <w:pPr>
-        <w:pStyle w:val="Ttulo"/>
+        <w:pStyle w:val="Puesto"/>
         <w:ind w:firstLine="720"/>
         <w:jc w:val="right"/>
       </w:pPr>
@@ -64,14 +64,14 @@
     <w:p/>
     <w:p>
       <w:pPr>
-        <w:pStyle w:val="Ttulo"/>
+        <w:pStyle w:val="Puesto"/>
         <w:ind w:firstLine="720"/>
         <w:jc w:val="right"/>
       </w:pPr>
     </w:p>
     <w:p>
       <w:pPr>
-        <w:pStyle w:val="Ttulo"/>
+        <w:pStyle w:val="Puesto"/>
         <w:ind w:firstLine="720"/>
         <w:jc w:val="right"/>
       </w:pPr>
@@ -79,7 +79,7 @@
     <w:p/>
     <w:p>
       <w:pPr>
-        <w:pStyle w:val="Ttulo"/>
+        <w:pStyle w:val="Puesto"/>
         <w:ind w:firstLine="720"/>
         <w:jc w:val="right"/>
         <w:rPr>
@@ -91,7 +91,7 @@
       <w:pPr>
         <w:pStyle w:val="Textoindependiente"/>
         <w:sectPr>
-          <w:footerReference w:type="even" r:id="rId7"/>
+          <w:footerReference w:type="even" r:id="rId8"/>
           <w:pgSz w:w="12240" w:h="15840" w:code="1"/>
           <w:pgMar w:top="1440" w:right="1440" w:bottom="1440" w:left="1440" w:header="720" w:footer="720" w:gutter="0"/>
           <w:cols w:space="720"/>
@@ -101,7 +101,7 @@
     </w:p>
     <w:p>
       <w:pPr>
-        <w:pStyle w:val="Ttulo"/>
+        <w:pStyle w:val="Puesto"/>
       </w:pPr>
       <w:r>
         <w:lastRenderedPageBreak/>
@@ -415,23 +415,1780 @@
       <w:pPr>
         <w:rPr>
           <w:rFonts w:asciiTheme="minorHAnsi" w:hAnsiTheme="minorHAnsi"/>
-          <w:sz w:val="24"/>
-          <w:szCs w:val="24"/>
-          <w:lang w:val="es-PE"/>
-        </w:rPr>
-      </w:pPr>
-    </w:p>
-    <w:p>
-      <w:pPr>
-        <w:rPr>
-          <w:rFonts w:asciiTheme="minorHAnsi" w:hAnsiTheme="minorHAnsi"/>
           <w:b/>
           <w:sz w:val="24"/>
           <w:szCs w:val="24"/>
           <w:lang w:val="es-PE"/>
         </w:rPr>
       </w:pPr>
+    </w:p>
+    <w:p>
+      <w:pPr>
+        <w:rPr>
+          <w:rFonts w:asciiTheme="minorHAnsi" w:hAnsiTheme="minorHAnsi"/>
+          <w:sz w:val="24"/>
+          <w:szCs w:val="24"/>
+          <w:lang w:val="es-PE"/>
+        </w:rPr>
+      </w:pPr>
       <w:r>
+        <w:rPr>
+          <w:rFonts w:asciiTheme="minorHAnsi" w:hAnsiTheme="minorHAnsi"/>
+          <w:sz w:val="24"/>
+          <w:szCs w:val="24"/>
+          <w:lang w:val="es-PE"/>
+        </w:rPr>
+        <w:t>En</w:t>
+      </w:r>
+      <w:r>
+        <w:rPr>
+          <w:rFonts w:asciiTheme="minorHAnsi" w:hAnsiTheme="minorHAnsi"/>
+          <w:sz w:val="24"/>
+          <w:szCs w:val="24"/>
+          <w:lang w:val="es-PE"/>
+        </w:rPr>
+        <w:t xml:space="preserve"> este punto se describe el formato que tendrán los riesgos que se han identificado inicialmente para la ejecución de cada proyecto, y que deberán ser monitoreados a través de las actividades de desarrollo del mismo.</w:t>
+      </w:r>
+    </w:p>
+    <w:p>
+      <w:pPr>
+        <w:rPr>
+          <w:rFonts w:asciiTheme="minorHAnsi" w:hAnsiTheme="minorHAnsi"/>
+          <w:sz w:val="24"/>
+          <w:szCs w:val="24"/>
+          <w:lang w:val="es-PE"/>
+        </w:rPr>
+      </w:pPr>
+    </w:p>
+    <w:tbl>
+      <w:tblPr>
+        <w:tblStyle w:val="Tabladecuadrcula6concolores-nfasis5"/>
+        <w:tblW w:w="0" w:type="auto"/>
+        <w:tblLook w:val="04A0" w:firstRow="1" w:lastRow="0" w:firstColumn="1" w:lastColumn="0" w:noHBand="0" w:noVBand="1"/>
+      </w:tblPr>
+      <w:tblGrid>
+        <w:gridCol w:w="449"/>
+        <w:gridCol w:w="2144"/>
+        <w:gridCol w:w="2144"/>
+        <w:gridCol w:w="2144"/>
+        <w:gridCol w:w="2144"/>
+      </w:tblGrid>
+      <w:tr>
+        <w:trPr>
+          <w:cnfStyle w:val="100000000000" w:firstRow="1" w:lastRow="0" w:firstColumn="0" w:lastColumn="0" w:oddVBand="0" w:evenVBand="0" w:oddHBand="0" w:evenHBand="0" w:firstRowFirstColumn="0" w:firstRowLastColumn="0" w:lastRowFirstColumn="0" w:lastRowLastColumn="0"/>
+          <w:trHeight w:val="416"/>
+        </w:trPr>
+        <w:tc>
+          <w:tcPr>
+            <w:cnfStyle w:val="001000000000" w:firstRow="0" w:lastRow="0" w:firstColumn="1" w:lastColumn="0" w:oddVBand="0" w:evenVBand="0" w:oddHBand="0" w:evenHBand="0" w:firstRowFirstColumn="0" w:firstRowLastColumn="0" w:lastRowFirstColumn="0" w:lastRowLastColumn="0"/>
+            <w:tcW w:w="449" w:type="dxa"/>
+          </w:tcPr>
+          <w:p>
+            <w:pPr>
+              <w:rPr>
+                <w:rFonts w:asciiTheme="minorHAnsi" w:hAnsiTheme="minorHAnsi"/>
+                <w:sz w:val="24"/>
+                <w:szCs w:val="24"/>
+                <w:lang w:val="es-PE"/>
+              </w:rPr>
+            </w:pPr>
+            <w:r>
+              <w:rPr>
+                <w:rFonts w:asciiTheme="minorHAnsi" w:hAnsiTheme="minorHAnsi"/>
+                <w:sz w:val="24"/>
+                <w:szCs w:val="24"/>
+                <w:lang w:val="es-PE"/>
+              </w:rPr>
+              <w:t>#</w:t>
+            </w:r>
+          </w:p>
+        </w:tc>
+        <w:tc>
+          <w:tcPr>
+            <w:tcW w:w="2144" w:type="dxa"/>
+          </w:tcPr>
+          <w:p>
+            <w:pPr>
+              <w:jc w:val="center"/>
+              <w:cnfStyle w:val="100000000000" w:firstRow="1" w:lastRow="0" w:firstColumn="0" w:lastColumn="0" w:oddVBand="0" w:evenVBand="0" w:oddHBand="0" w:evenHBand="0" w:firstRowFirstColumn="0" w:firstRowLastColumn="0" w:lastRowFirstColumn="0" w:lastRowLastColumn="0"/>
+              <w:rPr>
+                <w:rFonts w:asciiTheme="minorHAnsi" w:hAnsiTheme="minorHAnsi"/>
+                <w:sz w:val="24"/>
+                <w:szCs w:val="24"/>
+                <w:lang w:val="es-PE"/>
+              </w:rPr>
+            </w:pPr>
+            <w:r>
+              <w:rPr>
+                <w:rFonts w:asciiTheme="minorHAnsi" w:hAnsiTheme="minorHAnsi"/>
+                <w:sz w:val="24"/>
+                <w:szCs w:val="24"/>
+                <w:lang w:val="es-PE"/>
+              </w:rPr>
+              <w:t>Riesgo</w:t>
+            </w:r>
+          </w:p>
+        </w:tc>
+        <w:tc>
+          <w:tcPr>
+            <w:tcW w:w="2144" w:type="dxa"/>
+          </w:tcPr>
+          <w:p>
+            <w:pPr>
+              <w:jc w:val="center"/>
+              <w:cnfStyle w:val="100000000000" w:firstRow="1" w:lastRow="0" w:firstColumn="0" w:lastColumn="0" w:oddVBand="0" w:evenVBand="0" w:oddHBand="0" w:evenHBand="0" w:firstRowFirstColumn="0" w:firstRowLastColumn="0" w:lastRowFirstColumn="0" w:lastRowLastColumn="0"/>
+              <w:rPr>
+                <w:rFonts w:asciiTheme="minorHAnsi" w:hAnsiTheme="minorHAnsi"/>
+                <w:sz w:val="24"/>
+                <w:szCs w:val="24"/>
+                <w:lang w:val="es-PE"/>
+              </w:rPr>
+            </w:pPr>
+            <w:r>
+              <w:rPr>
+                <w:rFonts w:asciiTheme="minorHAnsi" w:hAnsiTheme="minorHAnsi"/>
+                <w:sz w:val="24"/>
+                <w:szCs w:val="24"/>
+                <w:lang w:val="es-PE"/>
+              </w:rPr>
+              <w:t>Impacto</w:t>
+            </w:r>
+          </w:p>
+        </w:tc>
+        <w:tc>
+          <w:tcPr>
+            <w:tcW w:w="2144" w:type="dxa"/>
+          </w:tcPr>
+          <w:p>
+            <w:pPr>
+              <w:jc w:val="center"/>
+              <w:cnfStyle w:val="100000000000" w:firstRow="1" w:lastRow="0" w:firstColumn="0" w:lastColumn="0" w:oddVBand="0" w:evenVBand="0" w:oddHBand="0" w:evenHBand="0" w:firstRowFirstColumn="0" w:firstRowLastColumn="0" w:lastRowFirstColumn="0" w:lastRowLastColumn="0"/>
+              <w:rPr>
+                <w:rFonts w:asciiTheme="minorHAnsi" w:hAnsiTheme="minorHAnsi"/>
+                <w:sz w:val="24"/>
+                <w:szCs w:val="24"/>
+                <w:lang w:val="es-PE"/>
+              </w:rPr>
+            </w:pPr>
+            <w:r>
+              <w:rPr>
+                <w:rFonts w:asciiTheme="minorHAnsi" w:hAnsiTheme="minorHAnsi"/>
+                <w:sz w:val="24"/>
+                <w:szCs w:val="24"/>
+                <w:lang w:val="es-PE"/>
+              </w:rPr>
+              <w:t>Tipo de Estrategia</w:t>
+            </w:r>
+          </w:p>
+        </w:tc>
+        <w:tc>
+          <w:tcPr>
+            <w:tcW w:w="2144" w:type="dxa"/>
+          </w:tcPr>
+          <w:p>
+            <w:pPr>
+              <w:jc w:val="center"/>
+              <w:cnfStyle w:val="100000000000" w:firstRow="1" w:lastRow="0" w:firstColumn="0" w:lastColumn="0" w:oddVBand="0" w:evenVBand="0" w:oddHBand="0" w:evenHBand="0" w:firstRowFirstColumn="0" w:firstRowLastColumn="0" w:lastRowFirstColumn="0" w:lastRowLastColumn="0"/>
+              <w:rPr>
+                <w:rFonts w:asciiTheme="minorHAnsi" w:hAnsiTheme="minorHAnsi"/>
+                <w:sz w:val="24"/>
+                <w:szCs w:val="24"/>
+                <w:lang w:val="es-PE"/>
+              </w:rPr>
+            </w:pPr>
+            <w:r>
+              <w:rPr>
+                <w:rFonts w:asciiTheme="minorHAnsi" w:hAnsiTheme="minorHAnsi"/>
+                <w:sz w:val="24"/>
+                <w:szCs w:val="24"/>
+                <w:lang w:val="es-PE"/>
+              </w:rPr>
+              <w:t>Acciones</w:t>
+            </w:r>
+          </w:p>
+        </w:tc>
+      </w:tr>
+      <w:tr>
+        <w:trPr>
+          <w:cnfStyle w:val="000000100000" w:firstRow="0" w:lastRow="0" w:firstColumn="0" w:lastColumn="0" w:oddVBand="0" w:evenVBand="0" w:oddHBand="1" w:evenHBand="0" w:firstRowFirstColumn="0" w:firstRowLastColumn="0" w:lastRowFirstColumn="0" w:lastRowLastColumn="0"/>
+          <w:trHeight w:val="202"/>
+        </w:trPr>
+        <w:tc>
+          <w:tcPr>
+            <w:cnfStyle w:val="001000000000" w:firstRow="0" w:lastRow="0" w:firstColumn="1" w:lastColumn="0" w:oddVBand="0" w:evenVBand="0" w:oddHBand="0" w:evenHBand="0" w:firstRowFirstColumn="0" w:firstRowLastColumn="0" w:lastRowFirstColumn="0" w:lastRowLastColumn="0"/>
+            <w:tcW w:w="449" w:type="dxa"/>
+          </w:tcPr>
+          <w:p>
+            <w:pPr>
+              <w:rPr>
+                <w:rFonts w:asciiTheme="minorHAnsi" w:hAnsiTheme="minorHAnsi"/>
+                <w:sz w:val="24"/>
+                <w:szCs w:val="24"/>
+                <w:lang w:val="es-PE"/>
+              </w:rPr>
+            </w:pPr>
+            <w:r>
+              <w:rPr>
+                <w:rFonts w:asciiTheme="minorHAnsi" w:hAnsiTheme="minorHAnsi"/>
+                <w:sz w:val="24"/>
+                <w:szCs w:val="24"/>
+                <w:lang w:val="es-PE"/>
+              </w:rPr>
+              <w:t>1</w:t>
+            </w:r>
+          </w:p>
+        </w:tc>
+        <w:tc>
+          <w:tcPr>
+            <w:tcW w:w="2144" w:type="dxa"/>
+          </w:tcPr>
+          <w:p>
+            <w:pPr>
+              <w:cnfStyle w:val="000000100000" w:firstRow="0" w:lastRow="0" w:firstColumn="0" w:lastColumn="0" w:oddVBand="0" w:evenVBand="0" w:oddHBand="1" w:evenHBand="0" w:firstRowFirstColumn="0" w:firstRowLastColumn="0" w:lastRowFirstColumn="0" w:lastRowLastColumn="0"/>
+              <w:rPr>
+                <w:rFonts w:asciiTheme="minorHAnsi" w:hAnsiTheme="minorHAnsi"/>
+                <w:sz w:val="24"/>
+                <w:szCs w:val="24"/>
+                <w:lang w:val="es-PE"/>
+              </w:rPr>
+            </w:pPr>
+            <w:r>
+              <w:rPr>
+                <w:rFonts w:asciiTheme="minorHAnsi" w:hAnsiTheme="minorHAnsi"/>
+                <w:sz w:val="24"/>
+                <w:szCs w:val="24"/>
+                <w:lang w:val="es-PE"/>
+              </w:rPr>
+              <w:t>Descripción del riesgo</w:t>
+            </w:r>
+          </w:p>
+        </w:tc>
+        <w:tc>
+          <w:tcPr>
+            <w:tcW w:w="2144" w:type="dxa"/>
+          </w:tcPr>
+          <w:p>
+            <w:pPr>
+              <w:cnfStyle w:val="000000100000" w:firstRow="0" w:lastRow="0" w:firstColumn="0" w:lastColumn="0" w:oddVBand="0" w:evenVBand="0" w:oddHBand="1" w:evenHBand="0" w:firstRowFirstColumn="0" w:firstRowLastColumn="0" w:lastRowFirstColumn="0" w:lastRowLastColumn="0"/>
+              <w:rPr>
+                <w:rFonts w:asciiTheme="minorHAnsi" w:hAnsiTheme="minorHAnsi"/>
+                <w:sz w:val="24"/>
+                <w:szCs w:val="24"/>
+                <w:lang w:val="es-PE"/>
+              </w:rPr>
+            </w:pPr>
+            <w:r>
+              <w:rPr>
+                <w:rFonts w:asciiTheme="minorHAnsi" w:hAnsiTheme="minorHAnsi"/>
+                <w:sz w:val="24"/>
+                <w:szCs w:val="24"/>
+                <w:lang w:val="es-PE"/>
+              </w:rPr>
+              <w:t>&lt;Bajo, Medio, Alto&gt;</w:t>
+            </w:r>
+          </w:p>
+          <w:p>
+            <w:pPr>
+              <w:cnfStyle w:val="000000100000" w:firstRow="0" w:lastRow="0" w:firstColumn="0" w:lastColumn="0" w:oddVBand="0" w:evenVBand="0" w:oddHBand="1" w:evenHBand="0" w:firstRowFirstColumn="0" w:firstRowLastColumn="0" w:lastRowFirstColumn="0" w:lastRowLastColumn="0"/>
+              <w:rPr>
+                <w:rFonts w:asciiTheme="minorHAnsi" w:hAnsiTheme="minorHAnsi"/>
+                <w:sz w:val="24"/>
+                <w:szCs w:val="24"/>
+                <w:lang w:val="es-PE"/>
+              </w:rPr>
+            </w:pPr>
+            <w:r>
+              <w:rPr>
+                <w:rFonts w:asciiTheme="minorHAnsi" w:hAnsiTheme="minorHAnsi"/>
+                <w:sz w:val="24"/>
+                <w:szCs w:val="24"/>
+                <w:lang w:val="es-PE"/>
+              </w:rPr>
+              <w:t>Este campo se considera a criterio del responsable del proyecto</w:t>
+            </w:r>
+          </w:p>
+        </w:tc>
+        <w:tc>
+          <w:tcPr>
+            <w:tcW w:w="2144" w:type="dxa"/>
+          </w:tcPr>
+          <w:p>
+            <w:pPr>
+              <w:cnfStyle w:val="000000100000" w:firstRow="0" w:lastRow="0" w:firstColumn="0" w:lastColumn="0" w:oddVBand="0" w:evenVBand="0" w:oddHBand="1" w:evenHBand="0" w:firstRowFirstColumn="0" w:firstRowLastColumn="0" w:lastRowFirstColumn="0" w:lastRowLastColumn="0"/>
+              <w:rPr>
+                <w:rFonts w:asciiTheme="minorHAnsi" w:hAnsiTheme="minorHAnsi"/>
+                <w:sz w:val="24"/>
+                <w:szCs w:val="24"/>
+                <w:lang w:val="es-PE"/>
+              </w:rPr>
+            </w:pPr>
+            <w:r>
+              <w:rPr>
+                <w:rFonts w:asciiTheme="minorHAnsi" w:hAnsiTheme="minorHAnsi"/>
+                <w:sz w:val="24"/>
+                <w:szCs w:val="24"/>
+                <w:lang w:val="es-PE"/>
+              </w:rPr>
+              <w:t>&lt;Aceptar, Transferir, Evitar, Mitigar&gt;</w:t>
+            </w:r>
+          </w:p>
+          <w:p>
+            <w:pPr>
+              <w:cnfStyle w:val="000000100000" w:firstRow="0" w:lastRow="0" w:firstColumn="0" w:lastColumn="0" w:oddVBand="0" w:evenVBand="0" w:oddHBand="1" w:evenHBand="0" w:firstRowFirstColumn="0" w:firstRowLastColumn="0" w:lastRowFirstColumn="0" w:lastRowLastColumn="0"/>
+              <w:rPr>
+                <w:rFonts w:asciiTheme="minorHAnsi" w:hAnsiTheme="minorHAnsi"/>
+                <w:sz w:val="24"/>
+                <w:szCs w:val="24"/>
+                <w:lang w:val="es-PE"/>
+              </w:rPr>
+            </w:pPr>
+            <w:r>
+              <w:rPr>
+                <w:rFonts w:asciiTheme="minorHAnsi" w:hAnsiTheme="minorHAnsi"/>
+                <w:b/>
+                <w:sz w:val="24"/>
+                <w:szCs w:val="24"/>
+                <w:lang w:val="es-PE"/>
+              </w:rPr>
+              <w:t>Aceptar:</w:t>
+            </w:r>
+            <w:r>
+              <w:rPr>
+                <w:rFonts w:asciiTheme="minorHAnsi" w:hAnsiTheme="minorHAnsi"/>
+                <w:sz w:val="24"/>
+                <w:szCs w:val="24"/>
+                <w:lang w:val="es-PE"/>
+              </w:rPr>
+              <w:t xml:space="preserve"> indica que el equipo ha decidido no cambiar el curso de acción para manejar un riesgo</w:t>
+            </w:r>
+          </w:p>
+          <w:p>
+            <w:pPr>
+              <w:cnfStyle w:val="000000100000" w:firstRow="0" w:lastRow="0" w:firstColumn="0" w:lastColumn="0" w:oddVBand="0" w:evenVBand="0" w:oddHBand="1" w:evenHBand="0" w:firstRowFirstColumn="0" w:firstRowLastColumn="0" w:lastRowFirstColumn="0" w:lastRowLastColumn="0"/>
+              <w:rPr>
+                <w:rFonts w:asciiTheme="minorHAnsi" w:hAnsiTheme="minorHAnsi"/>
+                <w:sz w:val="24"/>
+                <w:szCs w:val="24"/>
+                <w:lang w:val="es-PE"/>
+              </w:rPr>
+            </w:pPr>
+            <w:r>
+              <w:rPr>
+                <w:rFonts w:asciiTheme="minorHAnsi" w:hAnsiTheme="minorHAnsi"/>
+                <w:b/>
+                <w:sz w:val="24"/>
+                <w:szCs w:val="24"/>
+                <w:lang w:val="es-PE"/>
+              </w:rPr>
+              <w:t xml:space="preserve">Transferir: </w:t>
+            </w:r>
+            <w:r>
+              <w:rPr>
+                <w:rFonts w:asciiTheme="minorHAnsi" w:hAnsiTheme="minorHAnsi"/>
+                <w:sz w:val="24"/>
+                <w:szCs w:val="24"/>
+                <w:lang w:val="es-PE"/>
+              </w:rPr>
+              <w:t>es simplemente dar la responsabilidad de su gestión a otro</w:t>
+            </w:r>
+          </w:p>
+          <w:p>
+            <w:pPr>
+              <w:cnfStyle w:val="000000100000" w:firstRow="0" w:lastRow="0" w:firstColumn="0" w:lastColumn="0" w:oddVBand="0" w:evenVBand="0" w:oddHBand="1" w:evenHBand="0" w:firstRowFirstColumn="0" w:firstRowLastColumn="0" w:lastRowFirstColumn="0" w:lastRowLastColumn="0"/>
+              <w:rPr>
+                <w:rFonts w:asciiTheme="minorHAnsi" w:hAnsiTheme="minorHAnsi"/>
+                <w:sz w:val="24"/>
+                <w:szCs w:val="24"/>
+                <w:lang w:val="es-PE"/>
+              </w:rPr>
+            </w:pPr>
+            <w:r>
+              <w:rPr>
+                <w:rFonts w:asciiTheme="minorHAnsi" w:hAnsiTheme="minorHAnsi"/>
+                <w:b/>
+                <w:sz w:val="24"/>
+                <w:szCs w:val="24"/>
+                <w:lang w:val="es-PE"/>
+              </w:rPr>
+              <w:t xml:space="preserve">Evitar: </w:t>
+            </w:r>
+            <w:r>
+              <w:rPr>
+                <w:rFonts w:asciiTheme="minorHAnsi" w:hAnsiTheme="minorHAnsi"/>
+                <w:sz w:val="24"/>
+                <w:szCs w:val="24"/>
+                <w:lang w:val="es-PE"/>
+              </w:rPr>
+              <w:t>consiste en no realizar actividades arriesgadas para proteger los objetivos del proyecto</w:t>
+            </w:r>
+          </w:p>
+          <w:p>
+            <w:pPr>
+              <w:cnfStyle w:val="000000100000" w:firstRow="0" w:lastRow="0" w:firstColumn="0" w:lastColumn="0" w:oddVBand="0" w:evenVBand="0" w:oddHBand="1" w:evenHBand="0" w:firstRowFirstColumn="0" w:firstRowLastColumn="0" w:lastRowFirstColumn="0" w:lastRowLastColumn="0"/>
+              <w:rPr>
+                <w:rFonts w:asciiTheme="minorHAnsi" w:hAnsiTheme="minorHAnsi"/>
+                <w:sz w:val="24"/>
+                <w:szCs w:val="24"/>
+                <w:lang w:val="es-PE"/>
+              </w:rPr>
+            </w:pPr>
+            <w:r>
+              <w:rPr>
+                <w:rFonts w:asciiTheme="minorHAnsi" w:hAnsiTheme="minorHAnsi"/>
+                <w:b/>
+                <w:sz w:val="24"/>
+                <w:szCs w:val="24"/>
+                <w:lang w:val="es-PE"/>
+              </w:rPr>
+              <w:t xml:space="preserve">Mitigar: </w:t>
+            </w:r>
+            <w:r>
+              <w:rPr>
+                <w:rFonts w:asciiTheme="minorHAnsi" w:hAnsiTheme="minorHAnsi"/>
+                <w:sz w:val="24"/>
+                <w:szCs w:val="24"/>
+                <w:lang w:val="es-PE"/>
+              </w:rPr>
+              <w:t>tomar pronta acción para reducir la probabilidad de ocurrencia de un riesgo o su impacto</w:t>
+            </w:r>
+          </w:p>
+          <w:p>
+            <w:pPr>
+              <w:cnfStyle w:val="000000100000" w:firstRow="0" w:lastRow="0" w:firstColumn="0" w:lastColumn="0" w:oddVBand="0" w:evenVBand="0" w:oddHBand="1" w:evenHBand="0" w:firstRowFirstColumn="0" w:firstRowLastColumn="0" w:lastRowFirstColumn="0" w:lastRowLastColumn="0"/>
+              <w:rPr>
+                <w:rFonts w:asciiTheme="minorHAnsi" w:hAnsiTheme="minorHAnsi"/>
+                <w:sz w:val="24"/>
+                <w:szCs w:val="24"/>
+                <w:lang w:val="es-PE"/>
+              </w:rPr>
+            </w:pPr>
+            <w:r>
+              <w:rPr>
+                <w:rFonts w:asciiTheme="minorHAnsi" w:hAnsiTheme="minorHAnsi"/>
+                <w:sz w:val="24"/>
+                <w:szCs w:val="24"/>
+                <w:lang w:val="es-PE"/>
+              </w:rPr>
+              <w:t xml:space="preserve"> </w:t>
+            </w:r>
+          </w:p>
+        </w:tc>
+        <w:tc>
+          <w:tcPr>
+            <w:tcW w:w="2144" w:type="dxa"/>
+          </w:tcPr>
+          <w:p>
+            <w:pPr>
+              <w:cnfStyle w:val="000000100000" w:firstRow="0" w:lastRow="0" w:firstColumn="0" w:lastColumn="0" w:oddVBand="0" w:evenVBand="0" w:oddHBand="1" w:evenHBand="0" w:firstRowFirstColumn="0" w:firstRowLastColumn="0" w:lastRowFirstColumn="0" w:lastRowLastColumn="0"/>
+              <w:rPr>
+                <w:rFonts w:asciiTheme="minorHAnsi" w:hAnsiTheme="minorHAnsi"/>
+                <w:sz w:val="24"/>
+                <w:szCs w:val="24"/>
+                <w:lang w:val="es-PE"/>
+              </w:rPr>
+            </w:pPr>
+            <w:r>
+              <w:rPr>
+                <w:rFonts w:asciiTheme="minorHAnsi" w:hAnsiTheme="minorHAnsi"/>
+                <w:sz w:val="24"/>
+                <w:szCs w:val="24"/>
+                <w:lang w:val="es-PE"/>
+              </w:rPr>
+              <w:t>Acciones a tomar de acuerdo al tipo de riesgo a mitigar.</w:t>
+            </w:r>
+          </w:p>
+        </w:tc>
+      </w:tr>
+      <w:tr>
+        <w:trPr>
+          <w:trHeight w:val="202"/>
+        </w:trPr>
+        <w:tc>
+          <w:tcPr>
+            <w:cnfStyle w:val="001000000000" w:firstRow="0" w:lastRow="0" w:firstColumn="1" w:lastColumn="0" w:oddVBand="0" w:evenVBand="0" w:oddHBand="0" w:evenHBand="0" w:firstRowFirstColumn="0" w:firstRowLastColumn="0" w:lastRowFirstColumn="0" w:lastRowLastColumn="0"/>
+            <w:tcW w:w="449" w:type="dxa"/>
+          </w:tcPr>
+          <w:p>
+            <w:pPr>
+              <w:rPr>
+                <w:rFonts w:asciiTheme="minorHAnsi" w:hAnsiTheme="minorHAnsi"/>
+                <w:sz w:val="24"/>
+                <w:szCs w:val="24"/>
+                <w:lang w:val="es-PE"/>
+              </w:rPr>
+            </w:pPr>
+            <w:r>
+              <w:rPr>
+                <w:rFonts w:asciiTheme="minorHAnsi" w:hAnsiTheme="minorHAnsi"/>
+                <w:sz w:val="24"/>
+                <w:szCs w:val="24"/>
+                <w:lang w:val="es-PE"/>
+              </w:rPr>
+              <w:t>2</w:t>
+            </w:r>
+          </w:p>
+        </w:tc>
+        <w:tc>
+          <w:tcPr>
+            <w:tcW w:w="2144" w:type="dxa"/>
+          </w:tcPr>
+          <w:p>
+            <w:pPr>
+              <w:cnfStyle w:val="000000000000" w:firstRow="0" w:lastRow="0" w:firstColumn="0" w:lastColumn="0" w:oddVBand="0" w:evenVBand="0" w:oddHBand="0" w:evenHBand="0" w:firstRowFirstColumn="0" w:firstRowLastColumn="0" w:lastRowFirstColumn="0" w:lastRowLastColumn="0"/>
+              <w:rPr>
+                <w:rFonts w:asciiTheme="minorHAnsi" w:hAnsiTheme="minorHAnsi"/>
+                <w:sz w:val="24"/>
+                <w:szCs w:val="24"/>
+                <w:lang w:val="es-PE"/>
+              </w:rPr>
+            </w:pPr>
+          </w:p>
+        </w:tc>
+        <w:tc>
+          <w:tcPr>
+            <w:tcW w:w="2144" w:type="dxa"/>
+          </w:tcPr>
+          <w:p>
+            <w:pPr>
+              <w:cnfStyle w:val="000000000000" w:firstRow="0" w:lastRow="0" w:firstColumn="0" w:lastColumn="0" w:oddVBand="0" w:evenVBand="0" w:oddHBand="0" w:evenHBand="0" w:firstRowFirstColumn="0" w:firstRowLastColumn="0" w:lastRowFirstColumn="0" w:lastRowLastColumn="0"/>
+              <w:rPr>
+                <w:rFonts w:asciiTheme="minorHAnsi" w:hAnsiTheme="minorHAnsi"/>
+                <w:sz w:val="24"/>
+                <w:szCs w:val="24"/>
+                <w:lang w:val="es-PE"/>
+              </w:rPr>
+            </w:pPr>
+          </w:p>
+        </w:tc>
+        <w:tc>
+          <w:tcPr>
+            <w:tcW w:w="2144" w:type="dxa"/>
+          </w:tcPr>
+          <w:p>
+            <w:pPr>
+              <w:cnfStyle w:val="000000000000" w:firstRow="0" w:lastRow="0" w:firstColumn="0" w:lastColumn="0" w:oddVBand="0" w:evenVBand="0" w:oddHBand="0" w:evenHBand="0" w:firstRowFirstColumn="0" w:firstRowLastColumn="0" w:lastRowFirstColumn="0" w:lastRowLastColumn="0"/>
+              <w:rPr>
+                <w:rFonts w:asciiTheme="minorHAnsi" w:hAnsiTheme="minorHAnsi"/>
+                <w:sz w:val="24"/>
+                <w:szCs w:val="24"/>
+                <w:lang w:val="es-PE"/>
+              </w:rPr>
+            </w:pPr>
+          </w:p>
+        </w:tc>
+        <w:tc>
+          <w:tcPr>
+            <w:tcW w:w="2144" w:type="dxa"/>
+          </w:tcPr>
+          <w:p>
+            <w:pPr>
+              <w:cnfStyle w:val="000000000000" w:firstRow="0" w:lastRow="0" w:firstColumn="0" w:lastColumn="0" w:oddVBand="0" w:evenVBand="0" w:oddHBand="0" w:evenHBand="0" w:firstRowFirstColumn="0" w:firstRowLastColumn="0" w:lastRowFirstColumn="0" w:lastRowLastColumn="0"/>
+              <w:rPr>
+                <w:rFonts w:asciiTheme="minorHAnsi" w:hAnsiTheme="minorHAnsi"/>
+                <w:sz w:val="24"/>
+                <w:szCs w:val="24"/>
+                <w:lang w:val="es-PE"/>
+              </w:rPr>
+            </w:pPr>
+          </w:p>
+        </w:tc>
+      </w:tr>
+      <w:tr>
+        <w:trPr>
+          <w:cnfStyle w:val="000000100000" w:firstRow="0" w:lastRow="0" w:firstColumn="0" w:lastColumn="0" w:oddVBand="0" w:evenVBand="0" w:oddHBand="1" w:evenHBand="0" w:firstRowFirstColumn="0" w:firstRowLastColumn="0" w:lastRowFirstColumn="0" w:lastRowLastColumn="0"/>
+          <w:trHeight w:val="202"/>
+        </w:trPr>
+        <w:tc>
+          <w:tcPr>
+            <w:cnfStyle w:val="001000000000" w:firstRow="0" w:lastRow="0" w:firstColumn="1" w:lastColumn="0" w:oddVBand="0" w:evenVBand="0" w:oddHBand="0" w:evenHBand="0" w:firstRowFirstColumn="0" w:firstRowLastColumn="0" w:lastRowFirstColumn="0" w:lastRowLastColumn="0"/>
+            <w:tcW w:w="449" w:type="dxa"/>
+          </w:tcPr>
+          <w:p>
+            <w:pPr>
+              <w:rPr>
+                <w:rFonts w:asciiTheme="minorHAnsi" w:hAnsiTheme="minorHAnsi"/>
+                <w:sz w:val="24"/>
+                <w:szCs w:val="24"/>
+                <w:lang w:val="es-PE"/>
+              </w:rPr>
+            </w:pPr>
+            <w:r>
+              <w:rPr>
+                <w:rFonts w:asciiTheme="minorHAnsi" w:hAnsiTheme="minorHAnsi"/>
+                <w:sz w:val="24"/>
+                <w:szCs w:val="24"/>
+                <w:lang w:val="es-PE"/>
+              </w:rPr>
+              <w:t>3</w:t>
+            </w:r>
+          </w:p>
+        </w:tc>
+        <w:tc>
+          <w:tcPr>
+            <w:tcW w:w="2144" w:type="dxa"/>
+          </w:tcPr>
+          <w:p>
+            <w:pPr>
+              <w:cnfStyle w:val="000000100000" w:firstRow="0" w:lastRow="0" w:firstColumn="0" w:lastColumn="0" w:oddVBand="0" w:evenVBand="0" w:oddHBand="1" w:evenHBand="0" w:firstRowFirstColumn="0" w:firstRowLastColumn="0" w:lastRowFirstColumn="0" w:lastRowLastColumn="0"/>
+              <w:rPr>
+                <w:rFonts w:asciiTheme="minorHAnsi" w:hAnsiTheme="minorHAnsi"/>
+                <w:sz w:val="24"/>
+                <w:szCs w:val="24"/>
+                <w:lang w:val="es-PE"/>
+              </w:rPr>
+            </w:pPr>
+          </w:p>
+        </w:tc>
+        <w:tc>
+          <w:tcPr>
+            <w:tcW w:w="2144" w:type="dxa"/>
+          </w:tcPr>
+          <w:p>
+            <w:pPr>
+              <w:cnfStyle w:val="000000100000" w:firstRow="0" w:lastRow="0" w:firstColumn="0" w:lastColumn="0" w:oddVBand="0" w:evenVBand="0" w:oddHBand="1" w:evenHBand="0" w:firstRowFirstColumn="0" w:firstRowLastColumn="0" w:lastRowFirstColumn="0" w:lastRowLastColumn="0"/>
+              <w:rPr>
+                <w:rFonts w:asciiTheme="minorHAnsi" w:hAnsiTheme="minorHAnsi"/>
+                <w:sz w:val="24"/>
+                <w:szCs w:val="24"/>
+                <w:lang w:val="es-PE"/>
+              </w:rPr>
+            </w:pPr>
+          </w:p>
+        </w:tc>
+        <w:tc>
+          <w:tcPr>
+            <w:tcW w:w="2144" w:type="dxa"/>
+          </w:tcPr>
+          <w:p>
+            <w:pPr>
+              <w:cnfStyle w:val="000000100000" w:firstRow="0" w:lastRow="0" w:firstColumn="0" w:lastColumn="0" w:oddVBand="0" w:evenVBand="0" w:oddHBand="1" w:evenHBand="0" w:firstRowFirstColumn="0" w:firstRowLastColumn="0" w:lastRowFirstColumn="0" w:lastRowLastColumn="0"/>
+              <w:rPr>
+                <w:rFonts w:asciiTheme="minorHAnsi" w:hAnsiTheme="minorHAnsi"/>
+                <w:sz w:val="24"/>
+                <w:szCs w:val="24"/>
+                <w:lang w:val="es-PE"/>
+              </w:rPr>
+            </w:pPr>
+          </w:p>
+        </w:tc>
+        <w:tc>
+          <w:tcPr>
+            <w:tcW w:w="2144" w:type="dxa"/>
+          </w:tcPr>
+          <w:p>
+            <w:pPr>
+              <w:cnfStyle w:val="000000100000" w:firstRow="0" w:lastRow="0" w:firstColumn="0" w:lastColumn="0" w:oddVBand="0" w:evenVBand="0" w:oddHBand="1" w:evenHBand="0" w:firstRowFirstColumn="0" w:firstRowLastColumn="0" w:lastRowFirstColumn="0" w:lastRowLastColumn="0"/>
+              <w:rPr>
+                <w:rFonts w:asciiTheme="minorHAnsi" w:hAnsiTheme="minorHAnsi"/>
+                <w:sz w:val="24"/>
+                <w:szCs w:val="24"/>
+                <w:lang w:val="es-PE"/>
+              </w:rPr>
+            </w:pPr>
+          </w:p>
+        </w:tc>
+      </w:tr>
+    </w:tbl>
+    <w:p>
+      <w:pPr>
+        <w:rPr>
+          <w:rFonts w:asciiTheme="minorHAnsi" w:hAnsiTheme="minorHAnsi"/>
+          <w:sz w:val="24"/>
+          <w:szCs w:val="24"/>
+          <w:lang w:val="es-PE"/>
+        </w:rPr>
+      </w:pPr>
+    </w:p>
+    <w:p>
+      <w:pPr>
+        <w:pStyle w:val="Textoindependiente"/>
+        <w:spacing w:line="312" w:lineRule="auto"/>
+        <w:ind w:left="0"/>
+        <w:jc w:val="both"/>
+        <w:rPr>
+          <w:rFonts w:ascii="Arial" w:hAnsi="Arial" w:cs="Arial"/>
+          <w:b/>
+        </w:rPr>
+      </w:pPr>
+      <w:r>
+        <w:rPr>
+          <w:rFonts w:ascii="Arial" w:hAnsi="Arial" w:cs="Arial"/>
+          <w:b/>
+        </w:rPr>
+        <w:lastRenderedPageBreak/>
+        <w:t>Matriz de Determinación de Prioridad de Cambios</w:t>
+      </w:r>
+    </w:p>
+    <w:p>
+      <w:pPr>
+        <w:rPr>
+          <w:rFonts w:asciiTheme="minorHAnsi" w:hAnsiTheme="minorHAnsi"/>
+          <w:sz w:val="24"/>
+          <w:szCs w:val="24"/>
+        </w:rPr>
+      </w:pPr>
+      <w:r>
+        <w:rPr>
+          <w:rFonts w:asciiTheme="minorHAnsi" w:hAnsiTheme="minorHAnsi"/>
+          <w:sz w:val="24"/>
+          <w:szCs w:val="24"/>
+        </w:rPr>
+        <w:t>En este punto se detalla los niveles de prioridad que se aplican a cada uno de los cambios. La prioridad es la escala que determina la importancia relativa de un cambio sobre otro que también está pendiente. La prioridad se determinará en base a dos dimensiones, las cuales son las siguientes:</w:t>
+      </w:r>
+    </w:p>
+    <w:p>
+      <w:pPr>
+        <w:rPr>
+          <w:rFonts w:asciiTheme="minorHAnsi" w:hAnsiTheme="minorHAnsi"/>
+          <w:sz w:val="24"/>
+          <w:szCs w:val="24"/>
+        </w:rPr>
+      </w:pPr>
+    </w:p>
+    <w:p>
+      <w:pPr>
+        <w:rPr>
+          <w:rFonts w:asciiTheme="minorHAnsi" w:hAnsiTheme="minorHAnsi"/>
+          <w:sz w:val="24"/>
+          <w:szCs w:val="24"/>
+        </w:rPr>
+      </w:pPr>
+      <w:r>
+        <w:rPr>
+          <w:rFonts w:asciiTheme="minorHAnsi" w:hAnsiTheme="minorHAnsi"/>
+          <w:sz w:val="24"/>
+          <w:szCs w:val="24"/>
+        </w:rPr>
+        <w:t xml:space="preserve">• </w:t>
+      </w:r>
+      <w:r>
+        <w:rPr>
+          <w:rFonts w:asciiTheme="minorHAnsi" w:hAnsiTheme="minorHAnsi"/>
+          <w:b/>
+          <w:sz w:val="24"/>
+          <w:szCs w:val="24"/>
+        </w:rPr>
+        <w:t>Urgencia:</w:t>
+      </w:r>
+      <w:r>
+        <w:rPr>
+          <w:rFonts w:asciiTheme="minorHAnsi" w:hAnsiTheme="minorHAnsi"/>
+          <w:sz w:val="24"/>
+          <w:szCs w:val="24"/>
+        </w:rPr>
+        <w:t xml:space="preserve"> Una medida del tiempo en que una incidencia, un problema o un cambio tendrán un impacto significativo para el negocio.</w:t>
+      </w:r>
+    </w:p>
+    <w:p>
+      <w:pPr>
+        <w:rPr>
+          <w:rFonts w:asciiTheme="minorHAnsi" w:hAnsiTheme="minorHAnsi"/>
+          <w:sz w:val="24"/>
+          <w:szCs w:val="24"/>
+        </w:rPr>
+      </w:pPr>
+      <w:r>
+        <w:rPr>
+          <w:rFonts w:asciiTheme="minorHAnsi" w:hAnsiTheme="minorHAnsi"/>
+          <w:sz w:val="24"/>
+          <w:szCs w:val="24"/>
+        </w:rPr>
+        <w:t xml:space="preserve">• </w:t>
+      </w:r>
+      <w:r>
+        <w:rPr>
+          <w:rFonts w:asciiTheme="minorHAnsi" w:hAnsiTheme="minorHAnsi"/>
+          <w:b/>
+          <w:sz w:val="24"/>
+          <w:szCs w:val="24"/>
+        </w:rPr>
+        <w:t>Impacto:</w:t>
+      </w:r>
+      <w:r>
+        <w:rPr>
+          <w:rFonts w:asciiTheme="minorHAnsi" w:hAnsiTheme="minorHAnsi"/>
+          <w:sz w:val="24"/>
+          <w:szCs w:val="24"/>
+        </w:rPr>
+        <w:t xml:space="preserve"> Una medida del efecto de una incidencia, problema o cambio en los procesos de negocio.</w:t>
+      </w:r>
+    </w:p>
+    <w:p>
+      <w:pPr>
+        <w:rPr>
+          <w:rFonts w:asciiTheme="minorHAnsi" w:hAnsiTheme="minorHAnsi"/>
+          <w:sz w:val="24"/>
+          <w:szCs w:val="24"/>
+        </w:rPr>
+      </w:pPr>
+    </w:p>
+    <w:p>
+      <w:pPr>
+        <w:rPr>
+          <w:rFonts w:asciiTheme="minorHAnsi" w:hAnsiTheme="minorHAnsi"/>
+          <w:sz w:val="24"/>
+          <w:szCs w:val="24"/>
+        </w:rPr>
+      </w:pPr>
+      <w:r>
+        <w:rPr>
+          <w:rFonts w:asciiTheme="minorHAnsi" w:hAnsiTheme="minorHAnsi"/>
+          <w:sz w:val="24"/>
+          <w:szCs w:val="24"/>
+        </w:rPr>
+        <w:t>El cálculo realizado en función del impacto y la urgencia que se combinan en una matriz de priorización:</w:t>
+      </w:r>
+      <w:bookmarkStart w:id="1" w:name="_GoBack"/>
+      <w:bookmarkEnd w:id="1"/>
+    </w:p>
+    <w:p>
+      <w:pPr>
+        <w:rPr>
+          <w:rFonts w:asciiTheme="minorHAnsi" w:hAnsiTheme="minorHAnsi"/>
+          <w:sz w:val="24"/>
+          <w:szCs w:val="24"/>
+        </w:rPr>
+      </w:pPr>
+    </w:p>
+    <w:tbl>
+      <w:tblPr>
+        <w:tblStyle w:val="Tablaconcuadrcula"/>
+        <w:tblW w:w="8097" w:type="dxa"/>
+        <w:tblInd w:w="460" w:type="dxa"/>
+        <w:tblLook w:val="04A0" w:firstRow="1" w:lastRow="0" w:firstColumn="1" w:lastColumn="0" w:noHBand="0" w:noVBand="1"/>
+      </w:tblPr>
+      <w:tblGrid>
+        <w:gridCol w:w="970"/>
+        <w:gridCol w:w="1607"/>
+        <w:gridCol w:w="1669"/>
+        <w:gridCol w:w="1669"/>
+        <w:gridCol w:w="2182"/>
+      </w:tblGrid>
+      <w:tr>
+        <w:trPr>
+          <w:trHeight w:val="560"/>
+        </w:trPr>
+        <w:tc>
+          <w:tcPr>
+            <w:tcW w:w="0" w:type="auto"/>
+            <w:tcBorders>
+              <w:top w:val="nil"/>
+              <w:left w:val="nil"/>
+              <w:bottom w:val="nil"/>
+              <w:right w:val="nil"/>
+            </w:tcBorders>
+            <w:vAlign w:val="center"/>
+          </w:tcPr>
+          <w:p>
+            <w:pPr>
+              <w:jc w:val="center"/>
+              <w:rPr>
+                <w:rFonts w:asciiTheme="minorHAnsi" w:hAnsiTheme="minorHAnsi"/>
+                <w:sz w:val="24"/>
+                <w:szCs w:val="24"/>
+              </w:rPr>
+            </w:pPr>
+          </w:p>
+        </w:tc>
+        <w:tc>
+          <w:tcPr>
+            <w:tcW w:w="0" w:type="auto"/>
+            <w:tcBorders>
+              <w:top w:val="nil"/>
+              <w:left w:val="nil"/>
+              <w:bottom w:val="nil"/>
+            </w:tcBorders>
+            <w:vAlign w:val="center"/>
+          </w:tcPr>
+          <w:p>
+            <w:pPr>
+              <w:jc w:val="center"/>
+              <w:rPr>
+                <w:rFonts w:asciiTheme="minorHAnsi" w:hAnsiTheme="minorHAnsi"/>
+                <w:sz w:val="24"/>
+                <w:szCs w:val="24"/>
+              </w:rPr>
+            </w:pPr>
+          </w:p>
+        </w:tc>
+        <w:tc>
+          <w:tcPr>
+            <w:tcW w:w="0" w:type="auto"/>
+            <w:gridSpan w:val="3"/>
+            <w:shd w:val="clear" w:color="auto" w:fill="A8D08D" w:themeFill="accent6" w:themeFillTint="99"/>
+            <w:vAlign w:val="center"/>
+          </w:tcPr>
+          <w:p>
+            <w:pPr>
+              <w:jc w:val="center"/>
+              <w:rPr>
+                <w:rFonts w:asciiTheme="minorHAnsi" w:hAnsiTheme="minorHAnsi"/>
+                <w:b/>
+                <w:sz w:val="24"/>
+                <w:szCs w:val="24"/>
+              </w:rPr>
+            </w:pPr>
+            <w:r>
+              <w:rPr>
+                <w:rFonts w:asciiTheme="minorHAnsi" w:hAnsiTheme="minorHAnsi"/>
+                <w:b/>
+                <w:sz w:val="24"/>
+                <w:szCs w:val="24"/>
+              </w:rPr>
+              <w:t>IMPACTO</w:t>
+            </w:r>
+          </w:p>
+        </w:tc>
+      </w:tr>
+      <w:tr>
+        <w:trPr>
+          <w:trHeight w:val="560"/>
+        </w:trPr>
+        <w:tc>
+          <w:tcPr>
+            <w:tcW w:w="0" w:type="auto"/>
+            <w:tcBorders>
+              <w:top w:val="nil"/>
+              <w:left w:val="nil"/>
+              <w:right w:val="nil"/>
+            </w:tcBorders>
+            <w:vAlign w:val="center"/>
+          </w:tcPr>
+          <w:p>
+            <w:pPr>
+              <w:jc w:val="center"/>
+              <w:rPr>
+                <w:rFonts w:asciiTheme="minorHAnsi" w:hAnsiTheme="minorHAnsi"/>
+                <w:sz w:val="24"/>
+                <w:szCs w:val="24"/>
+              </w:rPr>
+            </w:pPr>
+          </w:p>
+        </w:tc>
+        <w:tc>
+          <w:tcPr>
+            <w:tcW w:w="0" w:type="auto"/>
+            <w:tcBorders>
+              <w:top w:val="nil"/>
+              <w:left w:val="nil"/>
+            </w:tcBorders>
+            <w:vAlign w:val="center"/>
+          </w:tcPr>
+          <w:p>
+            <w:pPr>
+              <w:jc w:val="center"/>
+              <w:rPr>
+                <w:rFonts w:asciiTheme="minorHAnsi" w:hAnsiTheme="minorHAnsi"/>
+                <w:sz w:val="24"/>
+                <w:szCs w:val="24"/>
+              </w:rPr>
+            </w:pPr>
+          </w:p>
+        </w:tc>
+        <w:tc>
+          <w:tcPr>
+            <w:tcW w:w="0" w:type="auto"/>
+            <w:shd w:val="clear" w:color="auto" w:fill="A8D08D" w:themeFill="accent6" w:themeFillTint="99"/>
+            <w:vAlign w:val="center"/>
+          </w:tcPr>
+          <w:p>
+            <w:pPr>
+              <w:jc w:val="center"/>
+              <w:rPr>
+                <w:rFonts w:asciiTheme="minorHAnsi" w:hAnsiTheme="minorHAnsi"/>
+                <w:b/>
+                <w:sz w:val="24"/>
+                <w:szCs w:val="24"/>
+              </w:rPr>
+            </w:pPr>
+            <w:r>
+              <w:rPr>
+                <w:rFonts w:asciiTheme="minorHAnsi" w:hAnsiTheme="minorHAnsi"/>
+                <w:b/>
+                <w:sz w:val="24"/>
+                <w:szCs w:val="24"/>
+              </w:rPr>
+              <w:t>Bajo</w:t>
+            </w:r>
+          </w:p>
+        </w:tc>
+        <w:tc>
+          <w:tcPr>
+            <w:tcW w:w="0" w:type="auto"/>
+            <w:shd w:val="clear" w:color="auto" w:fill="A8D08D" w:themeFill="accent6" w:themeFillTint="99"/>
+            <w:vAlign w:val="center"/>
+          </w:tcPr>
+          <w:p>
+            <w:pPr>
+              <w:jc w:val="center"/>
+              <w:rPr>
+                <w:rFonts w:asciiTheme="minorHAnsi" w:hAnsiTheme="minorHAnsi"/>
+                <w:b/>
+                <w:sz w:val="24"/>
+                <w:szCs w:val="24"/>
+              </w:rPr>
+            </w:pPr>
+            <w:r>
+              <w:rPr>
+                <w:rFonts w:asciiTheme="minorHAnsi" w:hAnsiTheme="minorHAnsi"/>
+                <w:b/>
+                <w:sz w:val="24"/>
+                <w:szCs w:val="24"/>
+              </w:rPr>
+              <w:t>Medio</w:t>
+            </w:r>
+          </w:p>
+        </w:tc>
+        <w:tc>
+          <w:tcPr>
+            <w:tcW w:w="0" w:type="auto"/>
+            <w:shd w:val="clear" w:color="auto" w:fill="A8D08D" w:themeFill="accent6" w:themeFillTint="99"/>
+            <w:vAlign w:val="center"/>
+          </w:tcPr>
+          <w:p>
+            <w:pPr>
+              <w:jc w:val="center"/>
+              <w:rPr>
+                <w:rFonts w:asciiTheme="minorHAnsi" w:hAnsiTheme="minorHAnsi"/>
+                <w:b/>
+                <w:sz w:val="24"/>
+                <w:szCs w:val="24"/>
+              </w:rPr>
+            </w:pPr>
+            <w:r>
+              <w:rPr>
+                <w:rFonts w:asciiTheme="minorHAnsi" w:hAnsiTheme="minorHAnsi"/>
+                <w:b/>
+                <w:sz w:val="24"/>
+                <w:szCs w:val="24"/>
+              </w:rPr>
+              <w:t>Alto</w:t>
+            </w:r>
+          </w:p>
+        </w:tc>
+      </w:tr>
+      <w:tr>
+        <w:trPr>
+          <w:trHeight w:val="560"/>
+        </w:trPr>
+        <w:tc>
+          <w:tcPr>
+            <w:tcW w:w="0" w:type="auto"/>
+            <w:vMerge w:val="restart"/>
+            <w:shd w:val="clear" w:color="auto" w:fill="C9C9C9" w:themeFill="accent3" w:themeFillTint="99"/>
+            <w:textDirection w:val="btLr"/>
+            <w:vAlign w:val="center"/>
+          </w:tcPr>
+          <w:p>
+            <w:pPr>
+              <w:ind w:left="113" w:right="113"/>
+              <w:jc w:val="center"/>
+              <w:rPr>
+                <w:rFonts w:asciiTheme="minorHAnsi" w:hAnsiTheme="minorHAnsi"/>
+                <w:b/>
+                <w:sz w:val="24"/>
+                <w:szCs w:val="24"/>
+              </w:rPr>
+            </w:pPr>
+            <w:r>
+              <w:rPr>
+                <w:rFonts w:asciiTheme="minorHAnsi" w:hAnsiTheme="minorHAnsi"/>
+                <w:b/>
+                <w:sz w:val="24"/>
+                <w:szCs w:val="24"/>
+              </w:rPr>
+              <w:t>URGENCIA</w:t>
+            </w:r>
+          </w:p>
+        </w:tc>
+        <w:tc>
+          <w:tcPr>
+            <w:tcW w:w="0" w:type="auto"/>
+            <w:shd w:val="clear" w:color="auto" w:fill="C9C9C9" w:themeFill="accent3" w:themeFillTint="99"/>
+            <w:vAlign w:val="center"/>
+          </w:tcPr>
+          <w:p>
+            <w:pPr>
+              <w:jc w:val="center"/>
+              <w:rPr>
+                <w:rFonts w:asciiTheme="minorHAnsi" w:hAnsiTheme="minorHAnsi"/>
+                <w:b/>
+                <w:sz w:val="24"/>
+                <w:szCs w:val="24"/>
+              </w:rPr>
+            </w:pPr>
+            <w:r>
+              <w:rPr>
+                <w:rFonts w:asciiTheme="minorHAnsi" w:hAnsiTheme="minorHAnsi"/>
+                <w:b/>
+                <w:sz w:val="24"/>
+                <w:szCs w:val="24"/>
+              </w:rPr>
+              <w:t>Baja</w:t>
+            </w:r>
+          </w:p>
+        </w:tc>
+        <w:tc>
+          <w:tcPr>
+            <w:tcW w:w="0" w:type="auto"/>
+            <w:vAlign w:val="center"/>
+          </w:tcPr>
+          <w:p>
+            <w:pPr>
+              <w:jc w:val="center"/>
+              <w:rPr>
+                <w:rFonts w:asciiTheme="minorHAnsi" w:hAnsiTheme="minorHAnsi"/>
+                <w:sz w:val="24"/>
+                <w:szCs w:val="24"/>
+              </w:rPr>
+            </w:pPr>
+            <w:r>
+              <w:rPr>
+                <w:rFonts w:asciiTheme="minorHAnsi" w:hAnsiTheme="minorHAnsi"/>
+                <w:color w:val="1F4E79" w:themeColor="accent1" w:themeShade="80"/>
+                <w:sz w:val="24"/>
+                <w:szCs w:val="24"/>
+              </w:rPr>
+              <w:t>BAJA</w:t>
+            </w:r>
+          </w:p>
+        </w:tc>
+        <w:tc>
+          <w:tcPr>
+            <w:tcW w:w="0" w:type="auto"/>
+            <w:vAlign w:val="center"/>
+          </w:tcPr>
+          <w:p>
+            <w:pPr>
+              <w:jc w:val="center"/>
+              <w:rPr>
+                <w:rFonts w:asciiTheme="minorHAnsi" w:hAnsiTheme="minorHAnsi"/>
+                <w:color w:val="FFC000" w:themeColor="accent4"/>
+                <w:sz w:val="24"/>
+                <w:szCs w:val="24"/>
+              </w:rPr>
+            </w:pPr>
+            <w:r>
+              <w:rPr>
+                <w:rFonts w:asciiTheme="minorHAnsi" w:hAnsiTheme="minorHAnsi"/>
+                <w:color w:val="FFC000" w:themeColor="accent4"/>
+                <w:sz w:val="24"/>
+                <w:szCs w:val="24"/>
+              </w:rPr>
+              <w:t>MEDIA</w:t>
+            </w:r>
+          </w:p>
+        </w:tc>
+        <w:tc>
+          <w:tcPr>
+            <w:tcW w:w="0" w:type="auto"/>
+            <w:vAlign w:val="center"/>
+          </w:tcPr>
+          <w:p>
+            <w:pPr>
+              <w:jc w:val="center"/>
+              <w:rPr>
+                <w:rFonts w:asciiTheme="minorHAnsi" w:hAnsiTheme="minorHAnsi"/>
+                <w:color w:val="FFC000" w:themeColor="accent4"/>
+                <w:sz w:val="24"/>
+                <w:szCs w:val="24"/>
+              </w:rPr>
+            </w:pPr>
+            <w:r>
+              <w:rPr>
+                <w:rFonts w:asciiTheme="minorHAnsi" w:hAnsiTheme="minorHAnsi"/>
+                <w:color w:val="FFC000" w:themeColor="accent4"/>
+                <w:sz w:val="24"/>
+                <w:szCs w:val="24"/>
+              </w:rPr>
+              <w:t>MEDIA</w:t>
+            </w:r>
+          </w:p>
+        </w:tc>
+      </w:tr>
+      <w:tr>
+        <w:trPr>
+          <w:trHeight w:val="560"/>
+        </w:trPr>
+        <w:tc>
+          <w:tcPr>
+            <w:tcW w:w="0" w:type="auto"/>
+            <w:vMerge/>
+            <w:shd w:val="clear" w:color="auto" w:fill="C9C9C9" w:themeFill="accent3" w:themeFillTint="99"/>
+            <w:vAlign w:val="center"/>
+          </w:tcPr>
+          <w:p>
+            <w:pPr>
+              <w:jc w:val="center"/>
+              <w:rPr>
+                <w:rFonts w:asciiTheme="minorHAnsi" w:hAnsiTheme="minorHAnsi"/>
+                <w:b/>
+                <w:sz w:val="24"/>
+                <w:szCs w:val="24"/>
+              </w:rPr>
+            </w:pPr>
+          </w:p>
+        </w:tc>
+        <w:tc>
+          <w:tcPr>
+            <w:tcW w:w="0" w:type="auto"/>
+            <w:shd w:val="clear" w:color="auto" w:fill="C9C9C9" w:themeFill="accent3" w:themeFillTint="99"/>
+            <w:vAlign w:val="center"/>
+          </w:tcPr>
+          <w:p>
+            <w:pPr>
+              <w:jc w:val="center"/>
+              <w:rPr>
+                <w:rFonts w:asciiTheme="minorHAnsi" w:hAnsiTheme="minorHAnsi"/>
+                <w:b/>
+                <w:sz w:val="24"/>
+                <w:szCs w:val="24"/>
+              </w:rPr>
+            </w:pPr>
+            <w:r>
+              <w:rPr>
+                <w:rFonts w:asciiTheme="minorHAnsi" w:hAnsiTheme="minorHAnsi"/>
+                <w:b/>
+                <w:sz w:val="24"/>
+                <w:szCs w:val="24"/>
+              </w:rPr>
+              <w:t>Media</w:t>
+            </w:r>
+          </w:p>
+        </w:tc>
+        <w:tc>
+          <w:tcPr>
+            <w:tcW w:w="0" w:type="auto"/>
+            <w:vAlign w:val="center"/>
+          </w:tcPr>
+          <w:p>
+            <w:pPr>
+              <w:jc w:val="center"/>
+              <w:rPr>
+                <w:rFonts w:asciiTheme="minorHAnsi" w:hAnsiTheme="minorHAnsi"/>
+                <w:color w:val="FFC000" w:themeColor="accent4"/>
+                <w:sz w:val="24"/>
+                <w:szCs w:val="24"/>
+              </w:rPr>
+            </w:pPr>
+            <w:r>
+              <w:rPr>
+                <w:rFonts w:asciiTheme="minorHAnsi" w:hAnsiTheme="minorHAnsi"/>
+                <w:color w:val="FFC000" w:themeColor="accent4"/>
+                <w:sz w:val="24"/>
+                <w:szCs w:val="24"/>
+              </w:rPr>
+              <w:t>MEDIA</w:t>
+            </w:r>
+          </w:p>
+        </w:tc>
+        <w:tc>
+          <w:tcPr>
+            <w:tcW w:w="0" w:type="auto"/>
+            <w:vAlign w:val="center"/>
+          </w:tcPr>
+          <w:p>
+            <w:pPr>
+              <w:jc w:val="center"/>
+              <w:rPr>
+                <w:rFonts w:asciiTheme="minorHAnsi" w:hAnsiTheme="minorHAnsi"/>
+                <w:color w:val="FFC000" w:themeColor="accent4"/>
+                <w:sz w:val="24"/>
+                <w:szCs w:val="24"/>
+              </w:rPr>
+            </w:pPr>
+            <w:r>
+              <w:rPr>
+                <w:rFonts w:asciiTheme="minorHAnsi" w:hAnsiTheme="minorHAnsi"/>
+                <w:color w:val="FFC000" w:themeColor="accent4"/>
+                <w:sz w:val="24"/>
+                <w:szCs w:val="24"/>
+              </w:rPr>
+              <w:t>MEDIA</w:t>
+            </w:r>
+          </w:p>
+        </w:tc>
+        <w:tc>
+          <w:tcPr>
+            <w:tcW w:w="0" w:type="auto"/>
+            <w:vAlign w:val="center"/>
+          </w:tcPr>
+          <w:p>
+            <w:pPr>
+              <w:jc w:val="center"/>
+              <w:rPr>
+                <w:rFonts w:asciiTheme="minorHAnsi" w:hAnsiTheme="minorHAnsi"/>
+                <w:sz w:val="24"/>
+                <w:szCs w:val="24"/>
+              </w:rPr>
+            </w:pPr>
+            <w:r>
+              <w:rPr>
+                <w:rFonts w:asciiTheme="minorHAnsi" w:hAnsiTheme="minorHAnsi"/>
+                <w:color w:val="833C0B" w:themeColor="accent2" w:themeShade="80"/>
+                <w:sz w:val="24"/>
+                <w:szCs w:val="24"/>
+              </w:rPr>
+              <w:t>ALTA</w:t>
+            </w:r>
+          </w:p>
+        </w:tc>
+      </w:tr>
+      <w:tr>
+        <w:trPr>
+          <w:trHeight w:val="560"/>
+        </w:trPr>
+        <w:tc>
+          <w:tcPr>
+            <w:tcW w:w="0" w:type="auto"/>
+            <w:vMerge/>
+            <w:tcBorders>
+              <w:bottom w:val="single" w:sz="4" w:space="0" w:color="auto"/>
+            </w:tcBorders>
+            <w:shd w:val="clear" w:color="auto" w:fill="C9C9C9" w:themeFill="accent3" w:themeFillTint="99"/>
+            <w:vAlign w:val="center"/>
+          </w:tcPr>
+          <w:p>
+            <w:pPr>
+              <w:jc w:val="center"/>
+              <w:rPr>
+                <w:rFonts w:asciiTheme="minorHAnsi" w:hAnsiTheme="minorHAnsi"/>
+                <w:b/>
+                <w:sz w:val="24"/>
+                <w:szCs w:val="24"/>
+              </w:rPr>
+            </w:pPr>
+          </w:p>
+        </w:tc>
+        <w:tc>
+          <w:tcPr>
+            <w:tcW w:w="0" w:type="auto"/>
+            <w:tcBorders>
+              <w:bottom w:val="single" w:sz="4" w:space="0" w:color="auto"/>
+            </w:tcBorders>
+            <w:shd w:val="clear" w:color="auto" w:fill="C9C9C9" w:themeFill="accent3" w:themeFillTint="99"/>
+            <w:vAlign w:val="center"/>
+          </w:tcPr>
+          <w:p>
+            <w:pPr>
+              <w:jc w:val="center"/>
+              <w:rPr>
+                <w:rFonts w:asciiTheme="minorHAnsi" w:hAnsiTheme="minorHAnsi"/>
+                <w:b/>
+                <w:sz w:val="24"/>
+                <w:szCs w:val="24"/>
+              </w:rPr>
+            </w:pPr>
+            <w:r>
+              <w:rPr>
+                <w:rFonts w:asciiTheme="minorHAnsi" w:hAnsiTheme="minorHAnsi"/>
+                <w:b/>
+                <w:sz w:val="24"/>
+                <w:szCs w:val="24"/>
+              </w:rPr>
+              <w:t>Alta</w:t>
+            </w:r>
+          </w:p>
+        </w:tc>
+        <w:tc>
+          <w:tcPr>
+            <w:tcW w:w="0" w:type="auto"/>
+            <w:vAlign w:val="center"/>
+          </w:tcPr>
+          <w:p>
+            <w:pPr>
+              <w:jc w:val="center"/>
+              <w:rPr>
+                <w:rFonts w:asciiTheme="minorHAnsi" w:hAnsiTheme="minorHAnsi"/>
+                <w:color w:val="FFD966" w:themeColor="accent4" w:themeTint="99"/>
+                <w:sz w:val="24"/>
+                <w:szCs w:val="24"/>
+              </w:rPr>
+            </w:pPr>
+            <w:r>
+              <w:rPr>
+                <w:rFonts w:asciiTheme="minorHAnsi" w:hAnsiTheme="minorHAnsi"/>
+                <w:color w:val="FFC000" w:themeColor="accent4"/>
+                <w:sz w:val="24"/>
+                <w:szCs w:val="24"/>
+              </w:rPr>
+              <w:t>MEDIA</w:t>
+            </w:r>
+          </w:p>
+        </w:tc>
+        <w:tc>
+          <w:tcPr>
+            <w:tcW w:w="0" w:type="auto"/>
+            <w:vAlign w:val="center"/>
+          </w:tcPr>
+          <w:p>
+            <w:pPr>
+              <w:jc w:val="center"/>
+              <w:rPr>
+                <w:rFonts w:asciiTheme="minorHAnsi" w:hAnsiTheme="minorHAnsi"/>
+                <w:sz w:val="24"/>
+                <w:szCs w:val="24"/>
+              </w:rPr>
+            </w:pPr>
+            <w:r>
+              <w:rPr>
+                <w:rFonts w:asciiTheme="minorHAnsi" w:hAnsiTheme="minorHAnsi"/>
+                <w:color w:val="833C0B" w:themeColor="accent2" w:themeShade="80"/>
+                <w:sz w:val="24"/>
+                <w:szCs w:val="24"/>
+              </w:rPr>
+              <w:t>ALTA</w:t>
+            </w:r>
+          </w:p>
+        </w:tc>
+        <w:tc>
+          <w:tcPr>
+            <w:tcW w:w="0" w:type="auto"/>
+            <w:vAlign w:val="center"/>
+          </w:tcPr>
+          <w:p>
+            <w:pPr>
+              <w:jc w:val="center"/>
+              <w:rPr>
+                <w:rFonts w:asciiTheme="minorHAnsi" w:hAnsiTheme="minorHAnsi"/>
+                <w:sz w:val="24"/>
+                <w:szCs w:val="24"/>
+              </w:rPr>
+            </w:pPr>
+            <w:r>
+              <w:rPr>
+                <w:rFonts w:asciiTheme="minorHAnsi" w:hAnsiTheme="minorHAnsi"/>
+                <w:color w:val="FF0000"/>
+                <w:sz w:val="24"/>
+                <w:szCs w:val="24"/>
+              </w:rPr>
+              <w:t>URGENTE</w:t>
+            </w:r>
+          </w:p>
+        </w:tc>
+      </w:tr>
+      <w:tr>
+        <w:trPr>
+          <w:trHeight w:val="560"/>
+        </w:trPr>
+        <w:tc>
+          <w:tcPr>
+            <w:tcW w:w="0" w:type="auto"/>
+            <w:tcBorders>
+              <w:left w:val="nil"/>
+              <w:bottom w:val="nil"/>
+              <w:right w:val="nil"/>
+            </w:tcBorders>
+            <w:vAlign w:val="center"/>
+          </w:tcPr>
+          <w:p>
+            <w:pPr>
+              <w:jc w:val="center"/>
+              <w:rPr>
+                <w:rFonts w:asciiTheme="minorHAnsi" w:hAnsiTheme="minorHAnsi"/>
+                <w:b/>
+                <w:sz w:val="24"/>
+                <w:szCs w:val="24"/>
+              </w:rPr>
+            </w:pPr>
+          </w:p>
+        </w:tc>
+        <w:tc>
+          <w:tcPr>
+            <w:tcW w:w="0" w:type="auto"/>
+            <w:tcBorders>
+              <w:left w:val="nil"/>
+              <w:bottom w:val="nil"/>
+            </w:tcBorders>
+            <w:vAlign w:val="center"/>
+          </w:tcPr>
+          <w:p>
+            <w:pPr>
+              <w:jc w:val="center"/>
+              <w:rPr>
+                <w:rFonts w:asciiTheme="minorHAnsi" w:hAnsiTheme="minorHAnsi"/>
+                <w:b/>
+                <w:sz w:val="24"/>
+                <w:szCs w:val="24"/>
+              </w:rPr>
+            </w:pPr>
+          </w:p>
+        </w:tc>
+        <w:tc>
+          <w:tcPr>
+            <w:tcW w:w="0" w:type="auto"/>
+            <w:gridSpan w:val="3"/>
+            <w:shd w:val="clear" w:color="auto" w:fill="5B9BD5" w:themeFill="accent1"/>
+            <w:vAlign w:val="center"/>
+          </w:tcPr>
+          <w:p>
+            <w:pPr>
+              <w:jc w:val="center"/>
+              <w:rPr>
+                <w:rFonts w:asciiTheme="minorHAnsi" w:hAnsiTheme="minorHAnsi"/>
+                <w:sz w:val="24"/>
+                <w:szCs w:val="24"/>
+              </w:rPr>
+            </w:pPr>
+            <w:r>
+              <w:rPr>
+                <w:rFonts w:asciiTheme="minorHAnsi" w:hAnsiTheme="minorHAnsi"/>
+                <w:b/>
+                <w:sz w:val="24"/>
+                <w:szCs w:val="24"/>
+              </w:rPr>
+              <w:t>PRIORIDAD</w:t>
+            </w:r>
+          </w:p>
+        </w:tc>
+      </w:tr>
+    </w:tbl>
+    <w:p>
+      <w:pPr>
+        <w:rPr>
+          <w:rFonts w:asciiTheme="minorHAnsi" w:hAnsiTheme="minorHAnsi"/>
+          <w:sz w:val="24"/>
+          <w:szCs w:val="24"/>
+        </w:rPr>
+      </w:pPr>
+    </w:p>
+    <w:p>
+      <w:pPr>
+        <w:rPr>
+          <w:rFonts w:asciiTheme="minorHAnsi" w:hAnsiTheme="minorHAnsi"/>
+          <w:sz w:val="24"/>
+          <w:szCs w:val="24"/>
+        </w:rPr>
+      </w:pPr>
+    </w:p>
+    <w:p>
+      <w:pPr>
+        <w:rPr>
+          <w:rFonts w:asciiTheme="minorHAnsi" w:hAnsiTheme="minorHAnsi"/>
+          <w:sz w:val="24"/>
+          <w:szCs w:val="24"/>
+        </w:rPr>
+      </w:pPr>
+    </w:p>
+    <w:p>
+      <w:pPr>
+        <w:rPr>
+          <w:rFonts w:asciiTheme="minorHAnsi" w:hAnsiTheme="minorHAnsi"/>
+          <w:sz w:val="24"/>
+          <w:szCs w:val="24"/>
+        </w:rPr>
+      </w:pPr>
+      <w:r>
+        <w:rPr>
+          <w:rFonts w:asciiTheme="minorHAnsi" w:hAnsiTheme="minorHAnsi"/>
+          <w:sz w:val="24"/>
+          <w:szCs w:val="24"/>
+        </w:rPr>
+        <w:t>A partir de esto se tendrá 4 niveles de prioridad de cambios:</w:t>
+      </w:r>
+    </w:p>
+    <w:p>
+      <w:pPr>
+        <w:rPr>
+          <w:rFonts w:asciiTheme="minorHAnsi" w:hAnsiTheme="minorHAnsi"/>
+          <w:sz w:val="24"/>
+          <w:szCs w:val="24"/>
+        </w:rPr>
+      </w:pPr>
+    </w:p>
+    <w:p>
+      <w:pPr>
+        <w:rPr>
+          <w:rFonts w:asciiTheme="minorHAnsi" w:hAnsiTheme="minorHAnsi"/>
+          <w:sz w:val="24"/>
+          <w:szCs w:val="24"/>
+        </w:rPr>
+      </w:pPr>
+      <w:r>
+        <w:rPr>
+          <w:rFonts w:asciiTheme="minorHAnsi" w:hAnsiTheme="minorHAnsi"/>
+          <w:sz w:val="24"/>
+          <w:szCs w:val="24"/>
+        </w:rPr>
+        <w:t xml:space="preserve">• </w:t>
+      </w:r>
+      <w:r>
+        <w:rPr>
+          <w:rFonts w:asciiTheme="minorHAnsi" w:hAnsiTheme="minorHAnsi"/>
+          <w:b/>
+          <w:sz w:val="24"/>
+          <w:szCs w:val="24"/>
+        </w:rPr>
+        <w:t>URGENTE:</w:t>
+      </w:r>
+      <w:r>
+        <w:rPr>
+          <w:rFonts w:asciiTheme="minorHAnsi" w:hAnsiTheme="minorHAnsi"/>
+          <w:sz w:val="24"/>
+          <w:szCs w:val="24"/>
+        </w:rPr>
+        <w:t xml:space="preserve"> Es necesario resolver el problema que está provocando una interrupción o deterioro grave del servicio. Un cambio de prioridad urgente desencadena un proceso denominado cambio de emergencia.</w:t>
+      </w:r>
+    </w:p>
+    <w:p>
+      <w:pPr>
+        <w:rPr>
+          <w:rFonts w:asciiTheme="minorHAnsi" w:hAnsiTheme="minorHAnsi"/>
+          <w:sz w:val="24"/>
+          <w:szCs w:val="24"/>
+        </w:rPr>
+      </w:pPr>
+      <w:r>
+        <w:rPr>
+          <w:rFonts w:asciiTheme="minorHAnsi" w:hAnsiTheme="minorHAnsi"/>
+          <w:sz w:val="24"/>
+          <w:szCs w:val="24"/>
+        </w:rPr>
+        <w:t xml:space="preserve">• </w:t>
+      </w:r>
+      <w:r>
+        <w:rPr>
+          <w:rFonts w:asciiTheme="minorHAnsi" w:hAnsiTheme="minorHAnsi"/>
+          <w:b/>
+          <w:sz w:val="24"/>
+          <w:szCs w:val="24"/>
+        </w:rPr>
+        <w:t>ALTA:</w:t>
+      </w:r>
+      <w:r>
+        <w:rPr>
+          <w:rFonts w:asciiTheme="minorHAnsi" w:hAnsiTheme="minorHAnsi"/>
+          <w:sz w:val="24"/>
+          <w:szCs w:val="24"/>
+        </w:rPr>
+        <w:t xml:space="preserve"> Un cambio que debe </w:t>
+      </w:r>
+      <w:r>
+        <w:rPr>
+          <w:rFonts w:asciiTheme="minorHAnsi" w:hAnsiTheme="minorHAnsi"/>
+          <w:sz w:val="24"/>
+          <w:szCs w:val="24"/>
+        </w:rPr>
+        <w:t>realizarse sin</w:t>
+      </w:r>
+      <w:r>
+        <w:rPr>
+          <w:rFonts w:asciiTheme="minorHAnsi" w:hAnsiTheme="minorHAnsi"/>
+          <w:sz w:val="24"/>
+          <w:szCs w:val="24"/>
+        </w:rPr>
+        <w:t xml:space="preserve"> demora pues está asociado a errores conocidos que deterioran apreciablemente la calidad del servicio.</w:t>
+      </w:r>
+    </w:p>
+    <w:p>
+      <w:pPr>
+        <w:rPr>
+          <w:rFonts w:asciiTheme="minorHAnsi" w:hAnsiTheme="minorHAnsi"/>
+          <w:sz w:val="24"/>
+          <w:szCs w:val="24"/>
+        </w:rPr>
+      </w:pPr>
+      <w:r>
+        <w:rPr>
+          <w:rFonts w:asciiTheme="minorHAnsi" w:hAnsiTheme="minorHAnsi"/>
+          <w:sz w:val="24"/>
+          <w:szCs w:val="24"/>
+        </w:rPr>
+        <w:t xml:space="preserve">• </w:t>
+      </w:r>
+      <w:r>
+        <w:rPr>
+          <w:rFonts w:asciiTheme="minorHAnsi" w:hAnsiTheme="minorHAnsi"/>
+          <w:b/>
+          <w:sz w:val="24"/>
+          <w:szCs w:val="24"/>
+        </w:rPr>
+        <w:t>MEDIA:</w:t>
+      </w:r>
+      <w:r>
+        <w:rPr>
+          <w:rFonts w:asciiTheme="minorHAnsi" w:hAnsiTheme="minorHAnsi"/>
+          <w:sz w:val="24"/>
+          <w:szCs w:val="24"/>
+        </w:rPr>
+        <w:t xml:space="preserve"> Es conveniente realizar el cambio, pero siempre que ello no entorpezca algún otro cambio de más alta prioridad.</w:t>
+      </w:r>
+    </w:p>
+    <w:p>
+      <w:pPr>
+        <w:rPr>
+          <w:rFonts w:asciiTheme="minorHAnsi" w:hAnsiTheme="minorHAnsi"/>
+          <w:sz w:val="24"/>
+          <w:szCs w:val="24"/>
+        </w:rPr>
+      </w:pPr>
+      <w:r>
+        <w:rPr>
+          <w:rFonts w:asciiTheme="minorHAnsi" w:hAnsiTheme="minorHAnsi"/>
+          <w:sz w:val="24"/>
+          <w:szCs w:val="24"/>
+        </w:rPr>
+        <w:t xml:space="preserve">• </w:t>
+      </w:r>
+      <w:r>
+        <w:rPr>
+          <w:rFonts w:asciiTheme="minorHAnsi" w:hAnsiTheme="minorHAnsi"/>
+          <w:b/>
+          <w:sz w:val="24"/>
+          <w:szCs w:val="24"/>
+        </w:rPr>
+        <w:t>BAJA:</w:t>
+      </w:r>
+      <w:r>
+        <w:rPr>
+          <w:rFonts w:asciiTheme="minorHAnsi" w:hAnsiTheme="minorHAnsi"/>
+          <w:sz w:val="24"/>
+          <w:szCs w:val="24"/>
+        </w:rPr>
+        <w:t xml:space="preserve"> Puede ser conveniente realizar este cambio junto a otros, cuando se decidan actualizar ciertos paquetes de software.</w:t>
+      </w:r>
+    </w:p>
+    <w:p>
+      <w:pPr>
+        <w:rPr>
+          <w:rFonts w:asciiTheme="minorHAnsi" w:hAnsiTheme="minorHAnsi"/>
+          <w:sz w:val="24"/>
+          <w:szCs w:val="24"/>
+          <w:lang w:val="es-PE"/>
+        </w:rPr>
+      </w:pPr>
+    </w:p>
+    <w:p>
+      <w:pPr>
+        <w:rPr>
+          <w:rFonts w:asciiTheme="minorHAnsi" w:hAnsiTheme="minorHAnsi"/>
+          <w:sz w:val="24"/>
+          <w:szCs w:val="24"/>
+          <w:lang w:val="es-PE"/>
+        </w:rPr>
+      </w:pPr>
+      <w:r>
+        <w:rPr>
+          <w:rFonts w:asciiTheme="minorHAnsi" w:hAnsiTheme="minorHAnsi"/>
+          <w:sz w:val="24"/>
+          <w:szCs w:val="24"/>
+          <w:lang w:val="es-PE"/>
+        </w:rPr>
+        <w:t xml:space="preserve"> </w:t>
+      </w:r>
+    </w:p>
+    <w:p>
+      <w:pPr>
+        <w:rPr>
+          <w:rFonts w:asciiTheme="minorHAnsi" w:hAnsiTheme="minorHAnsi"/>
+          <w:sz w:val="24"/>
+          <w:szCs w:val="24"/>
+          <w:lang w:val="es-PE"/>
+        </w:rPr>
+      </w:pPr>
+    </w:p>
+    <w:p>
+      <w:pPr>
         <w:rPr>
           <w:rFonts w:asciiTheme="minorHAnsi" w:hAnsiTheme="minorHAnsi"/>
           <w:b/>
@@ -439,6 +2196,16 @@
           <w:szCs w:val="24"/>
           <w:lang w:val="es-PE"/>
         </w:rPr>
+      </w:pPr>
+      <w:r>
+        <w:rPr>
+          <w:rFonts w:asciiTheme="minorHAnsi" w:hAnsiTheme="minorHAnsi"/>
+          <w:b/>
+          <w:sz w:val="24"/>
+          <w:szCs w:val="24"/>
+          <w:lang w:val="es-PE"/>
+        </w:rPr>
+        <w:lastRenderedPageBreak/>
         <w:t>4. DIAGRAMA DEL PROCESO DE GESTIÓN DE CAMBIOS</w:t>
       </w:r>
     </w:p>
@@ -474,32 +2241,14 @@
           <w:szCs w:val="24"/>
           <w:lang w:val="es-PE"/>
         </w:rPr>
-        <w:t xml:space="preserve">5. </w:t>
-      </w:r>
-      <w:r>
-        <w:rPr>
-          <w:rFonts w:asciiTheme="minorHAnsi" w:hAnsiTheme="minorHAnsi"/>
-          <w:szCs w:val="24"/>
-          <w:lang w:val="es-PE"/>
-        </w:rPr>
-        <w:t>FASES DEL PROCESO DE GESTIÓN DE C</w:t>
-      </w:r>
-      <w:bookmarkStart w:id="1" w:name="_GoBack"/>
-      <w:bookmarkEnd w:id="1"/>
-      <w:r>
-        <w:rPr>
-          <w:rFonts w:asciiTheme="minorHAnsi" w:hAnsiTheme="minorHAnsi"/>
-          <w:szCs w:val="24"/>
-          <w:lang w:val="es-PE"/>
-        </w:rPr>
-        <w:t>AMBIO</w:t>
+        <w:t>5. FASES DEL PROCESO DE GESTIÓN DE CAMBIO</w:t>
       </w:r>
     </w:p>
     <w:sectPr>
-      <w:headerReference w:type="default" r:id="rId8"/>
-      <w:footerReference w:type="default" r:id="rId9"/>
-      <w:headerReference w:type="first" r:id="rId10"/>
-      <w:footerReference w:type="first" r:id="rId11"/>
+      <w:headerReference w:type="default" r:id="rId9"/>
+      <w:footerReference w:type="default" r:id="rId10"/>
+      <w:headerReference w:type="first" r:id="rId11"/>
+      <w:footerReference w:type="first" r:id="rId12"/>
       <w:pgSz w:w="12240" w:h="15840" w:code="1"/>
       <w:pgMar w:top="1440" w:right="1440" w:bottom="1440" w:left="1440" w:header="720" w:footer="720" w:gutter="0"/>
       <w:cols w:space="720"/>
@@ -509,7 +2258,7 @@
 </file>
 
 <file path=word/endnotes.xml><?xml version="1.0" encoding="utf-8"?>
-<w:endnotes xmlns:wpc="http://schemas.microsoft.com/office/word/2010/wordprocessingCanvas" xmlns:cx="http://schemas.microsoft.com/office/drawing/2014/chartex" xmlns:cx1="http://schemas.microsoft.com/office/drawing/2015/9/8/chartex" xmlns:mc="http://schemas.openxmlformats.org/markup-compatibility/2006" xmlns:o="urn:schemas-microsoft-com:office:office" xmlns:r="http://schemas.openxmlformats.org/officeDocument/2006/relationships" xmlns:m="http://schemas.openxmlformats.org/officeDocument/2006/math" xmlns:v="urn:schemas-microsoft-com:vml" xmlns:wp14="http://schemas.microsoft.com/office/word/2010/wordprocessingDrawing" xmlns:wp="http://schemas.openxmlformats.org/drawingml/2006/wordprocessingDrawing" xmlns:w10="urn:schemas-microsoft-com:office:word" xmlns:w="http://schemas.openxmlformats.org/wordprocessingml/2006/main" xmlns:w14="http://schemas.microsoft.com/office/word/2010/wordml" xmlns:w15="http://schemas.microsoft.com/office/word/2012/wordml" xmlns:w16se="http://schemas.microsoft.com/office/word/2015/wordml/symex" xmlns:wpg="http://schemas.microsoft.com/office/word/2010/wordprocessingGroup" xmlns:wpi="http://schemas.microsoft.com/office/word/2010/wordprocessingInk" xmlns:wne="http://schemas.microsoft.com/office/word/2006/wordml" xmlns:wps="http://schemas.microsoft.com/office/word/2010/wordprocessingShape" mc:Ignorable="w14 w15 w16se wp14">
+<w:endnotes xmlns:wpc="http://schemas.microsoft.com/office/word/2010/wordprocessingCanvas" xmlns:mc="http://schemas.openxmlformats.org/markup-compatibility/2006" xmlns:o="urn:schemas-microsoft-com:office:office" xmlns:r="http://schemas.openxmlformats.org/officeDocument/2006/relationships" xmlns:m="http://schemas.openxmlformats.org/officeDocument/2006/math" xmlns:v="urn:schemas-microsoft-com:vml" xmlns:wp14="http://schemas.microsoft.com/office/word/2010/wordprocessingDrawing" xmlns:wp="http://schemas.openxmlformats.org/drawingml/2006/wordprocessingDrawing" xmlns:w10="urn:schemas-microsoft-com:office:word" xmlns:w="http://schemas.openxmlformats.org/wordprocessingml/2006/main" xmlns:w14="http://schemas.microsoft.com/office/word/2010/wordml" xmlns:w15="http://schemas.microsoft.com/office/word/2012/wordml" xmlns:wpg="http://schemas.microsoft.com/office/word/2010/wordprocessingGroup" xmlns:wpi="http://schemas.microsoft.com/office/word/2010/wordprocessingInk" xmlns:wne="http://schemas.microsoft.com/office/word/2006/wordml" xmlns:wps="http://schemas.microsoft.com/office/word/2010/wordprocessingShape" mc:Ignorable="w14 w15 wp14">
   <w:endnote w:type="separator" w:id="-1">
     <w:p>
       <w:pPr>
@@ -534,7 +2283,7 @@
 </file>
 
 <file path=word/footer1.xml><?xml version="1.0" encoding="utf-8"?>
-<w:ftr xmlns:wpc="http://schemas.microsoft.com/office/word/2010/wordprocessingCanvas" xmlns:cx="http://schemas.microsoft.com/office/drawing/2014/chartex" xmlns:cx1="http://schemas.microsoft.com/office/drawing/2015/9/8/chartex" xmlns:mc="http://schemas.openxmlformats.org/markup-compatibility/2006" xmlns:o="urn:schemas-microsoft-com:office:office" xmlns:r="http://schemas.openxmlformats.org/officeDocument/2006/relationships" xmlns:m="http://schemas.openxmlformats.org/officeDocument/2006/math" xmlns:v="urn:schemas-microsoft-com:vml" xmlns:wp14="http://schemas.microsoft.com/office/word/2010/wordprocessingDrawing" xmlns:wp="http://schemas.openxmlformats.org/drawingml/2006/wordprocessingDrawing" xmlns:w10="urn:schemas-microsoft-com:office:word" xmlns:w="http://schemas.openxmlformats.org/wordprocessingml/2006/main" xmlns:w14="http://schemas.microsoft.com/office/word/2010/wordml" xmlns:w15="http://schemas.microsoft.com/office/word/2012/wordml" xmlns:w16se="http://schemas.microsoft.com/office/word/2015/wordml/symex" xmlns:wpg="http://schemas.microsoft.com/office/word/2010/wordprocessingGroup" xmlns:wpi="http://schemas.microsoft.com/office/word/2010/wordprocessingInk" xmlns:wne="http://schemas.microsoft.com/office/word/2006/wordml" xmlns:wps="http://schemas.microsoft.com/office/word/2010/wordprocessingShape" mc:Ignorable="w14 w15 w16se wp14">
+<w:ftr xmlns:wpc="http://schemas.microsoft.com/office/word/2010/wordprocessingCanvas" xmlns:mc="http://schemas.openxmlformats.org/markup-compatibility/2006" xmlns:o="urn:schemas-microsoft-com:office:office" xmlns:r="http://schemas.openxmlformats.org/officeDocument/2006/relationships" xmlns:m="http://schemas.openxmlformats.org/officeDocument/2006/math" xmlns:v="urn:schemas-microsoft-com:vml" xmlns:wp14="http://schemas.microsoft.com/office/word/2010/wordprocessingDrawing" xmlns:wp="http://schemas.openxmlformats.org/drawingml/2006/wordprocessingDrawing" xmlns:w10="urn:schemas-microsoft-com:office:word" xmlns:w="http://schemas.openxmlformats.org/wordprocessingml/2006/main" xmlns:w14="http://schemas.microsoft.com/office/word/2010/wordml" xmlns:w15="http://schemas.microsoft.com/office/word/2012/wordml" xmlns:wpg="http://schemas.microsoft.com/office/word/2010/wordprocessingGroup" xmlns:wpi="http://schemas.microsoft.com/office/word/2010/wordprocessingInk" xmlns:wne="http://schemas.microsoft.com/office/word/2006/wordml" xmlns:wps="http://schemas.microsoft.com/office/word/2010/wordprocessingShape" mc:Ignorable="w14 w15 wp14">
   <w:p>
     <w:pPr>
       <w:pStyle w:val="Piedepgina"/>
@@ -572,7 +2321,7 @@
 </file>
 
 <file path=word/footer2.xml><?xml version="1.0" encoding="utf-8"?>
-<w:ftr xmlns:wpc="http://schemas.microsoft.com/office/word/2010/wordprocessingCanvas" xmlns:cx="http://schemas.microsoft.com/office/drawing/2014/chartex" xmlns:cx1="http://schemas.microsoft.com/office/drawing/2015/9/8/chartex" xmlns:mc="http://schemas.openxmlformats.org/markup-compatibility/2006" xmlns:o="urn:schemas-microsoft-com:office:office" xmlns:r="http://schemas.openxmlformats.org/officeDocument/2006/relationships" xmlns:m="http://schemas.openxmlformats.org/officeDocument/2006/math" xmlns:v="urn:schemas-microsoft-com:vml" xmlns:wp14="http://schemas.microsoft.com/office/word/2010/wordprocessingDrawing" xmlns:wp="http://schemas.openxmlformats.org/drawingml/2006/wordprocessingDrawing" xmlns:w10="urn:schemas-microsoft-com:office:word" xmlns:w="http://schemas.openxmlformats.org/wordprocessingml/2006/main" xmlns:w14="http://schemas.microsoft.com/office/word/2010/wordml" xmlns:w15="http://schemas.microsoft.com/office/word/2012/wordml" xmlns:w16se="http://schemas.microsoft.com/office/word/2015/wordml/symex" xmlns:wpg="http://schemas.microsoft.com/office/word/2010/wordprocessingGroup" xmlns:wpi="http://schemas.microsoft.com/office/word/2010/wordprocessingInk" xmlns:wne="http://schemas.microsoft.com/office/word/2006/wordml" xmlns:wps="http://schemas.microsoft.com/office/word/2010/wordprocessingShape" mc:Ignorable="w14 w15 w16se wp14">
+<w:ftr xmlns:wpc="http://schemas.microsoft.com/office/word/2010/wordprocessingCanvas" xmlns:mc="http://schemas.openxmlformats.org/markup-compatibility/2006" xmlns:o="urn:schemas-microsoft-com:office:office" xmlns:r="http://schemas.openxmlformats.org/officeDocument/2006/relationships" xmlns:m="http://schemas.openxmlformats.org/officeDocument/2006/math" xmlns:v="urn:schemas-microsoft-com:vml" xmlns:wp14="http://schemas.microsoft.com/office/word/2010/wordprocessingDrawing" xmlns:wp="http://schemas.openxmlformats.org/drawingml/2006/wordprocessingDrawing" xmlns:w10="urn:schemas-microsoft-com:office:word" xmlns:w="http://schemas.openxmlformats.org/wordprocessingml/2006/main" xmlns:w14="http://schemas.microsoft.com/office/word/2010/wordml" xmlns:w15="http://schemas.microsoft.com/office/word/2012/wordml" xmlns:wpg="http://schemas.microsoft.com/office/word/2010/wordprocessingGroup" xmlns:wpi="http://schemas.microsoft.com/office/word/2010/wordprocessingInk" xmlns:wne="http://schemas.microsoft.com/office/word/2006/wordml" xmlns:wps="http://schemas.microsoft.com/office/word/2010/wordprocessingShape" mc:Ignorable="w14 w15 wp14">
   <w:tbl>
     <w:tblPr>
       <w:tblW w:w="0" w:type="auto"/>
@@ -665,7 +2414,7 @@
               <w:rStyle w:val="Nmerodepgina"/>
               <w:noProof/>
             </w:rPr>
-            <w:t>3</w:t>
+            <w:t>4</w:t>
           </w:r>
           <w:r>
             <w:rPr>
@@ -702,7 +2451,7 @@
               <w:rStyle w:val="Nmerodepgina"/>
               <w:noProof/>
             </w:rPr>
-            <w:t>3</w:t>
+            <w:t>5</w:t>
           </w:r>
           <w:r>
             <w:rPr>
@@ -723,7 +2472,7 @@
 </file>
 
 <file path=word/footer3.xml><?xml version="1.0" encoding="utf-8"?>
-<w:ftr xmlns:wpc="http://schemas.microsoft.com/office/word/2010/wordprocessingCanvas" xmlns:cx="http://schemas.microsoft.com/office/drawing/2014/chartex" xmlns:cx1="http://schemas.microsoft.com/office/drawing/2015/9/8/chartex" xmlns:mc="http://schemas.openxmlformats.org/markup-compatibility/2006" xmlns:o="urn:schemas-microsoft-com:office:office" xmlns:r="http://schemas.openxmlformats.org/officeDocument/2006/relationships" xmlns:m="http://schemas.openxmlformats.org/officeDocument/2006/math" xmlns:v="urn:schemas-microsoft-com:vml" xmlns:wp14="http://schemas.microsoft.com/office/word/2010/wordprocessingDrawing" xmlns:wp="http://schemas.openxmlformats.org/drawingml/2006/wordprocessingDrawing" xmlns:w10="urn:schemas-microsoft-com:office:word" xmlns:w="http://schemas.openxmlformats.org/wordprocessingml/2006/main" xmlns:w14="http://schemas.microsoft.com/office/word/2010/wordml" xmlns:w15="http://schemas.microsoft.com/office/word/2012/wordml" xmlns:w16se="http://schemas.microsoft.com/office/word/2015/wordml/symex" xmlns:wpg="http://schemas.microsoft.com/office/word/2010/wordprocessingGroup" xmlns:wpi="http://schemas.microsoft.com/office/word/2010/wordprocessingInk" xmlns:wne="http://schemas.microsoft.com/office/word/2006/wordml" xmlns:wps="http://schemas.microsoft.com/office/word/2010/wordprocessingShape" mc:Ignorable="w14 w15 w16se wp14">
+<w:ftr xmlns:wpc="http://schemas.microsoft.com/office/word/2010/wordprocessingCanvas" xmlns:mc="http://schemas.openxmlformats.org/markup-compatibility/2006" xmlns:o="urn:schemas-microsoft-com:office:office" xmlns:r="http://schemas.openxmlformats.org/officeDocument/2006/relationships" xmlns:m="http://schemas.openxmlformats.org/officeDocument/2006/math" xmlns:v="urn:schemas-microsoft-com:vml" xmlns:wp14="http://schemas.microsoft.com/office/word/2010/wordprocessingDrawing" xmlns:wp="http://schemas.openxmlformats.org/drawingml/2006/wordprocessingDrawing" xmlns:w10="urn:schemas-microsoft-com:office:word" xmlns:w="http://schemas.openxmlformats.org/wordprocessingml/2006/main" xmlns:w14="http://schemas.microsoft.com/office/word/2010/wordml" xmlns:w15="http://schemas.microsoft.com/office/word/2012/wordml" xmlns:wpg="http://schemas.microsoft.com/office/word/2010/wordprocessingGroup" xmlns:wpi="http://schemas.microsoft.com/office/word/2010/wordprocessingInk" xmlns:wne="http://schemas.microsoft.com/office/word/2006/wordml" xmlns:wps="http://schemas.microsoft.com/office/word/2010/wordprocessingShape" mc:Ignorable="w14 w15 wp14">
   <w:p>
     <w:pPr>
       <w:pStyle w:val="Piedepgina"/>
@@ -733,7 +2482,7 @@
 </file>
 
 <file path=word/footnotes.xml><?xml version="1.0" encoding="utf-8"?>
-<w:footnotes xmlns:wpc="http://schemas.microsoft.com/office/word/2010/wordprocessingCanvas" xmlns:cx="http://schemas.microsoft.com/office/drawing/2014/chartex" xmlns:cx1="http://schemas.microsoft.com/office/drawing/2015/9/8/chartex" xmlns:mc="http://schemas.openxmlformats.org/markup-compatibility/2006" xmlns:o="urn:schemas-microsoft-com:office:office" xmlns:r="http://schemas.openxmlformats.org/officeDocument/2006/relationships" xmlns:m="http://schemas.openxmlformats.org/officeDocument/2006/math" xmlns:v="urn:schemas-microsoft-com:vml" xmlns:wp14="http://schemas.microsoft.com/office/word/2010/wordprocessingDrawing" xmlns:wp="http://schemas.openxmlformats.org/drawingml/2006/wordprocessingDrawing" xmlns:w10="urn:schemas-microsoft-com:office:word" xmlns:w="http://schemas.openxmlformats.org/wordprocessingml/2006/main" xmlns:w14="http://schemas.microsoft.com/office/word/2010/wordml" xmlns:w15="http://schemas.microsoft.com/office/word/2012/wordml" xmlns:w16se="http://schemas.microsoft.com/office/word/2015/wordml/symex" xmlns:wpg="http://schemas.microsoft.com/office/word/2010/wordprocessingGroup" xmlns:wpi="http://schemas.microsoft.com/office/word/2010/wordprocessingInk" xmlns:wne="http://schemas.microsoft.com/office/word/2006/wordml" xmlns:wps="http://schemas.microsoft.com/office/word/2010/wordprocessingShape" mc:Ignorable="w14 w15 w16se wp14">
+<w:footnotes xmlns:wpc="http://schemas.microsoft.com/office/word/2010/wordprocessingCanvas" xmlns:mc="http://schemas.openxmlformats.org/markup-compatibility/2006" xmlns:o="urn:schemas-microsoft-com:office:office" xmlns:r="http://schemas.openxmlformats.org/officeDocument/2006/relationships" xmlns:m="http://schemas.openxmlformats.org/officeDocument/2006/math" xmlns:v="urn:schemas-microsoft-com:vml" xmlns:wp14="http://schemas.microsoft.com/office/word/2010/wordprocessingDrawing" xmlns:wp="http://schemas.openxmlformats.org/drawingml/2006/wordprocessingDrawing" xmlns:w10="urn:schemas-microsoft-com:office:word" xmlns:w="http://schemas.openxmlformats.org/wordprocessingml/2006/main" xmlns:w14="http://schemas.microsoft.com/office/word/2010/wordml" xmlns:w15="http://schemas.microsoft.com/office/word/2012/wordml" xmlns:wpg="http://schemas.microsoft.com/office/word/2010/wordprocessingGroup" xmlns:wpi="http://schemas.microsoft.com/office/word/2010/wordprocessingInk" xmlns:wne="http://schemas.microsoft.com/office/word/2006/wordml" xmlns:wps="http://schemas.microsoft.com/office/word/2010/wordprocessingShape" mc:Ignorable="w14 w15 wp14">
   <w:footnote w:type="separator" w:id="-1">
     <w:p>
       <w:pPr>
@@ -758,7 +2507,7 @@
 </file>
 
 <file path=word/header1.xml><?xml version="1.0" encoding="utf-8"?>
-<w:hdr xmlns:wpc="http://schemas.microsoft.com/office/word/2010/wordprocessingCanvas" xmlns:cx="http://schemas.microsoft.com/office/drawing/2014/chartex" xmlns:cx1="http://schemas.microsoft.com/office/drawing/2015/9/8/chartex" xmlns:mc="http://schemas.openxmlformats.org/markup-compatibility/2006" xmlns:o="urn:schemas-microsoft-com:office:office" xmlns:r="http://schemas.openxmlformats.org/officeDocument/2006/relationships" xmlns:m="http://schemas.openxmlformats.org/officeDocument/2006/math" xmlns:v="urn:schemas-microsoft-com:vml" xmlns:wp14="http://schemas.microsoft.com/office/word/2010/wordprocessingDrawing" xmlns:wp="http://schemas.openxmlformats.org/drawingml/2006/wordprocessingDrawing" xmlns:w10="urn:schemas-microsoft-com:office:word" xmlns:w="http://schemas.openxmlformats.org/wordprocessingml/2006/main" xmlns:w14="http://schemas.microsoft.com/office/word/2010/wordml" xmlns:w15="http://schemas.microsoft.com/office/word/2012/wordml" xmlns:w16se="http://schemas.microsoft.com/office/word/2015/wordml/symex" xmlns:wpg="http://schemas.microsoft.com/office/word/2010/wordprocessingGroup" xmlns:wpi="http://schemas.microsoft.com/office/word/2010/wordprocessingInk" xmlns:wne="http://schemas.microsoft.com/office/word/2006/wordml" xmlns:wps="http://schemas.microsoft.com/office/word/2010/wordprocessingShape" mc:Ignorable="w14 w15 w16se wp14">
+<w:hdr xmlns:wpc="http://schemas.microsoft.com/office/word/2010/wordprocessingCanvas" xmlns:mc="http://schemas.openxmlformats.org/markup-compatibility/2006" xmlns:o="urn:schemas-microsoft-com:office:office" xmlns:r="http://schemas.openxmlformats.org/officeDocument/2006/relationships" xmlns:m="http://schemas.openxmlformats.org/officeDocument/2006/math" xmlns:v="urn:schemas-microsoft-com:vml" xmlns:wp14="http://schemas.microsoft.com/office/word/2010/wordprocessingDrawing" xmlns:wp="http://schemas.openxmlformats.org/drawingml/2006/wordprocessingDrawing" xmlns:w10="urn:schemas-microsoft-com:office:word" xmlns:w="http://schemas.openxmlformats.org/wordprocessingml/2006/main" xmlns:w14="http://schemas.microsoft.com/office/word/2010/wordml" xmlns:w15="http://schemas.microsoft.com/office/word/2012/wordml" xmlns:wpg="http://schemas.microsoft.com/office/word/2010/wordprocessingGroup" xmlns:wpi="http://schemas.microsoft.com/office/word/2010/wordprocessingInk" xmlns:wne="http://schemas.microsoft.com/office/word/2006/wordml" xmlns:wps="http://schemas.microsoft.com/office/word/2010/wordprocessingShape" mc:Ignorable="w14 w15 wp14">
   <w:tbl>
     <w:tblPr>
       <w:tblW w:w="9558" w:type="dxa"/>
@@ -809,13 +2558,7 @@
             <w:rPr>
               <w:lang w:val="es-ES"/>
             </w:rPr>
-            <w:t xml:space="preserve"> </w:t>
-          </w:r>
-          <w:r>
-            <w:rPr>
-              <w:lang w:val="es-ES"/>
-            </w:rPr>
-            <w:t xml:space="preserve"> </w:t>
+            <w:t xml:space="preserve">  </w:t>
           </w:r>
           <w:r>
             <w:t>Versión: &lt;1.0&gt;</w:t>
@@ -866,7 +2609,7 @@
 </file>
 
 <file path=word/header2.xml><?xml version="1.0" encoding="utf-8"?>
-<w:hdr xmlns:wpc="http://schemas.microsoft.com/office/word/2010/wordprocessingCanvas" xmlns:cx="http://schemas.microsoft.com/office/drawing/2014/chartex" xmlns:cx1="http://schemas.microsoft.com/office/drawing/2015/9/8/chartex" xmlns:mc="http://schemas.openxmlformats.org/markup-compatibility/2006" xmlns:o="urn:schemas-microsoft-com:office:office" xmlns:r="http://schemas.openxmlformats.org/officeDocument/2006/relationships" xmlns:m="http://schemas.openxmlformats.org/officeDocument/2006/math" xmlns:v="urn:schemas-microsoft-com:vml" xmlns:wp14="http://schemas.microsoft.com/office/word/2010/wordprocessingDrawing" xmlns:wp="http://schemas.openxmlformats.org/drawingml/2006/wordprocessingDrawing" xmlns:w10="urn:schemas-microsoft-com:office:word" xmlns:w="http://schemas.openxmlformats.org/wordprocessingml/2006/main" xmlns:w14="http://schemas.microsoft.com/office/word/2010/wordml" xmlns:w15="http://schemas.microsoft.com/office/word/2012/wordml" xmlns:w16se="http://schemas.microsoft.com/office/word/2015/wordml/symex" xmlns:wpg="http://schemas.microsoft.com/office/word/2010/wordprocessingGroup" xmlns:wpi="http://schemas.microsoft.com/office/word/2010/wordprocessingInk" xmlns:wne="http://schemas.microsoft.com/office/word/2006/wordml" xmlns:wps="http://schemas.microsoft.com/office/word/2010/wordprocessingShape" mc:Ignorable="w14 w15 w16se wp14">
+<w:hdr xmlns:wpc="http://schemas.microsoft.com/office/word/2010/wordprocessingCanvas" xmlns:mc="http://schemas.openxmlformats.org/markup-compatibility/2006" xmlns:o="urn:schemas-microsoft-com:office:office" xmlns:r="http://schemas.openxmlformats.org/officeDocument/2006/relationships" xmlns:m="http://schemas.openxmlformats.org/officeDocument/2006/math" xmlns:v="urn:schemas-microsoft-com:vml" xmlns:wp14="http://schemas.microsoft.com/office/word/2010/wordprocessingDrawing" xmlns:wp="http://schemas.openxmlformats.org/drawingml/2006/wordprocessingDrawing" xmlns:w10="urn:schemas-microsoft-com:office:word" xmlns:w="http://schemas.openxmlformats.org/wordprocessingml/2006/main" xmlns:w14="http://schemas.microsoft.com/office/word/2010/wordml" xmlns:w15="http://schemas.microsoft.com/office/word/2012/wordml" xmlns:wpg="http://schemas.microsoft.com/office/word/2010/wordprocessingGroup" xmlns:wpi="http://schemas.microsoft.com/office/word/2010/wordprocessingInk" xmlns:wne="http://schemas.microsoft.com/office/word/2006/wordml" xmlns:wps="http://schemas.microsoft.com/office/word/2010/wordprocessingShape" mc:Ignorable="w14 w15 wp14">
   <w:p>
     <w:pPr>
       <w:pStyle w:val="Encabezado"/>
@@ -876,8 +2619,8 @@
 </file>
 
 <file path=word/numbering.xml><?xml version="1.0" encoding="utf-8"?>
-<w:numbering xmlns:wpc="http://schemas.microsoft.com/office/word/2010/wordprocessingCanvas" xmlns:cx="http://schemas.microsoft.com/office/drawing/2014/chartex" xmlns:cx1="http://schemas.microsoft.com/office/drawing/2015/9/8/chartex" xmlns:mc="http://schemas.openxmlformats.org/markup-compatibility/2006" xmlns:o="urn:schemas-microsoft-com:office:office" xmlns:r="http://schemas.openxmlformats.org/officeDocument/2006/relationships" xmlns:m="http://schemas.openxmlformats.org/officeDocument/2006/math" xmlns:v="urn:schemas-microsoft-com:vml" xmlns:wp14="http://schemas.microsoft.com/office/word/2010/wordprocessingDrawing" xmlns:wp="http://schemas.openxmlformats.org/drawingml/2006/wordprocessingDrawing" xmlns:w10="urn:schemas-microsoft-com:office:word" xmlns:w="http://schemas.openxmlformats.org/wordprocessingml/2006/main" xmlns:w14="http://schemas.microsoft.com/office/word/2010/wordml" xmlns:w15="http://schemas.microsoft.com/office/word/2012/wordml" xmlns:w16se="http://schemas.microsoft.com/office/word/2015/wordml/symex" xmlns:wpg="http://schemas.microsoft.com/office/word/2010/wordprocessingGroup" xmlns:wpi="http://schemas.microsoft.com/office/word/2010/wordprocessingInk" xmlns:wne="http://schemas.microsoft.com/office/word/2006/wordml" xmlns:wps="http://schemas.microsoft.com/office/word/2010/wordprocessingShape" mc:Ignorable="w14 w15 w16se wp14">
-  <w:abstractNum w:abstractNumId="0" w15:restartNumberingAfterBreak="0">
+<w:numbering xmlns:wpc="http://schemas.microsoft.com/office/word/2010/wordprocessingCanvas" xmlns:mc="http://schemas.openxmlformats.org/markup-compatibility/2006" xmlns:o="urn:schemas-microsoft-com:office:office" xmlns:r="http://schemas.openxmlformats.org/officeDocument/2006/relationships" xmlns:m="http://schemas.openxmlformats.org/officeDocument/2006/math" xmlns:v="urn:schemas-microsoft-com:vml" xmlns:wp14="http://schemas.microsoft.com/office/word/2010/wordprocessingDrawing" xmlns:wp="http://schemas.openxmlformats.org/drawingml/2006/wordprocessingDrawing" xmlns:w10="urn:schemas-microsoft-com:office:word" xmlns:w="http://schemas.openxmlformats.org/wordprocessingml/2006/main" xmlns:w14="http://schemas.microsoft.com/office/word/2010/wordml" xmlns:w15="http://schemas.microsoft.com/office/word/2012/wordml" xmlns:wpg="http://schemas.microsoft.com/office/word/2010/wordprocessingGroup" xmlns:wpi="http://schemas.microsoft.com/office/word/2010/wordprocessingInk" xmlns:wne="http://schemas.microsoft.com/office/word/2006/wordml" xmlns:wps="http://schemas.microsoft.com/office/word/2010/wordprocessingShape" mc:Ignorable="w14 w15 wp14">
+  <w:abstractNum w:abstractNumId="0">
     <w:nsid w:val="FFFFFFFB"/>
     <w:multiLevelType w:val="multilevel"/>
     <w:tmpl w:val="FFFFFFFF"/>
@@ -954,7 +2697,7 @@
       <w:lvlJc w:val="left"/>
     </w:lvl>
   </w:abstractNum>
-  <w:abstractNum w:abstractNumId="1" w15:restartNumberingAfterBreak="0">
+  <w:abstractNum w:abstractNumId="1">
     <w:nsid w:val="0BBF5519"/>
     <w:multiLevelType w:val="hybridMultilevel"/>
     <w:tmpl w:val="AAE25544"/>
@@ -1220,7 +2963,7 @@
       </w:rPr>
     </w:lvl>
   </w:abstractNum>
-  <w:abstractNum w:abstractNumId="2" w15:restartNumberingAfterBreak="0">
+  <w:abstractNum w:abstractNumId="2">
     <w:nsid w:val="11657858"/>
     <w:multiLevelType w:val="multilevel"/>
     <w:tmpl w:val="289A13A2"/>
@@ -1333,7 +3076,7 @@
       </w:rPr>
     </w:lvl>
   </w:abstractNum>
-  <w:abstractNum w:abstractNumId="3" w15:restartNumberingAfterBreak="0">
+  <w:abstractNum w:abstractNumId="3">
     <w:nsid w:val="1F5E14F9"/>
     <w:multiLevelType w:val="hybridMultilevel"/>
     <w:tmpl w:val="6E74D46C"/>
@@ -1599,7 +3342,7 @@
       </w:rPr>
     </w:lvl>
   </w:abstractNum>
-  <w:abstractNum w:abstractNumId="4" w15:restartNumberingAfterBreak="0">
+  <w:abstractNum w:abstractNumId="4">
     <w:nsid w:val="20807D30"/>
     <w:multiLevelType w:val="hybridMultilevel"/>
     <w:tmpl w:val="E7986386"/>
@@ -1865,7 +3608,99 @@
       </w:rPr>
     </w:lvl>
   </w:abstractNum>
-  <w:abstractNum w:abstractNumId="5" w15:restartNumberingAfterBreak="0">
+  <w:abstractNum w:abstractNumId="5">
+    <w:nsid w:val="3403033E"/>
+    <w:multiLevelType w:val="multilevel"/>
+    <w:tmpl w:val="6BD07998"/>
+    <w:lvl w:ilvl="0">
+      <w:start w:val="1"/>
+      <w:numFmt w:val="decimal"/>
+      <w:lvlText w:val="%1."/>
+      <w:lvlJc w:val="left"/>
+      <w:pPr>
+        <w:ind w:left="360" w:hanging="360"/>
+      </w:pPr>
+      <w:rPr>
+        <w:rFonts w:hint="default"/>
+      </w:rPr>
+    </w:lvl>
+    <w:lvl w:ilvl="1">
+      <w:start w:val="1"/>
+      <w:numFmt w:val="decimal"/>
+      <w:lvlText w:val="%1.%2."/>
+      <w:lvlJc w:val="left"/>
+      <w:pPr>
+        <w:ind w:left="792" w:hanging="432"/>
+      </w:pPr>
+    </w:lvl>
+    <w:lvl w:ilvl="2">
+      <w:start w:val="1"/>
+      <w:numFmt w:val="bullet"/>
+      <w:lvlText w:val=""/>
+      <w:lvlJc w:val="left"/>
+      <w:pPr>
+        <w:ind w:left="1224" w:hanging="504"/>
+      </w:pPr>
+      <w:rPr>
+        <w:rFonts w:ascii="Wingdings" w:hAnsi="Wingdings" w:hint="default"/>
+      </w:rPr>
+    </w:lvl>
+    <w:lvl w:ilvl="3">
+      <w:start w:val="1"/>
+      <w:numFmt w:val="decimal"/>
+      <w:lvlText w:val="%1.%2.%3.%4."/>
+      <w:lvlJc w:val="left"/>
+      <w:pPr>
+        <w:ind w:left="1728" w:hanging="648"/>
+      </w:pPr>
+    </w:lvl>
+    <w:lvl w:ilvl="4">
+      <w:start w:val="1"/>
+      <w:numFmt w:val="decimal"/>
+      <w:lvlText w:val="%1.%2.%3.%4.%5."/>
+      <w:lvlJc w:val="left"/>
+      <w:pPr>
+        <w:ind w:left="2232" w:hanging="792"/>
+      </w:pPr>
+    </w:lvl>
+    <w:lvl w:ilvl="5">
+      <w:start w:val="1"/>
+      <w:numFmt w:val="decimal"/>
+      <w:lvlText w:val="%1.%2.%3.%4.%5.%6."/>
+      <w:lvlJc w:val="left"/>
+      <w:pPr>
+        <w:ind w:left="2736" w:hanging="936"/>
+      </w:pPr>
+    </w:lvl>
+    <w:lvl w:ilvl="6">
+      <w:start w:val="1"/>
+      <w:numFmt w:val="decimal"/>
+      <w:lvlText w:val="%1.%2.%3.%4.%5.%6.%7."/>
+      <w:lvlJc w:val="left"/>
+      <w:pPr>
+        <w:ind w:left="3240" w:hanging="1080"/>
+      </w:pPr>
+    </w:lvl>
+    <w:lvl w:ilvl="7">
+      <w:start w:val="1"/>
+      <w:numFmt w:val="decimal"/>
+      <w:lvlText w:val="%1.%2.%3.%4.%5.%6.%7.%8."/>
+      <w:lvlJc w:val="left"/>
+      <w:pPr>
+        <w:ind w:left="3744" w:hanging="1224"/>
+      </w:pPr>
+    </w:lvl>
+    <w:lvl w:ilvl="8">
+      <w:start w:val="1"/>
+      <w:numFmt w:val="decimal"/>
+      <w:lvlText w:val="%1.%2.%3.%4.%5.%6.%7.%8.%9."/>
+      <w:lvlJc w:val="left"/>
+      <w:pPr>
+        <w:ind w:left="4320" w:hanging="1440"/>
+      </w:pPr>
+    </w:lvl>
+  </w:abstractNum>
+  <w:abstractNum w:abstractNumId="6">
     <w:nsid w:val="436E1DC9"/>
     <w:multiLevelType w:val="hybridMultilevel"/>
     <w:tmpl w:val="4D0E9E92"/>
@@ -1951,7 +3786,7 @@
       </w:pPr>
     </w:lvl>
   </w:abstractNum>
-  <w:abstractNum w:abstractNumId="6" w15:restartNumberingAfterBreak="0">
+  <w:abstractNum w:abstractNumId="7">
     <w:nsid w:val="6487537B"/>
     <w:multiLevelType w:val="multilevel"/>
     <w:tmpl w:val="D700D27A"/>
@@ -2076,10 +3911,10 @@
     <w:abstractNumId w:val="0"/>
   </w:num>
   <w:num w:numId="2">
-    <w:abstractNumId w:val="6"/>
+    <w:abstractNumId w:val="7"/>
   </w:num>
   <w:num w:numId="3">
-    <w:abstractNumId w:val="5"/>
+    <w:abstractNumId w:val="6"/>
     <w:lvlOverride w:ilvl="0">
       <w:startOverride w:val="1"/>
     </w:lvlOverride>
@@ -2417,11 +4252,14 @@
   <w:num w:numId="7">
     <w:abstractNumId w:val="1"/>
   </w:num>
+  <w:num w:numId="8">
+    <w:abstractNumId w:val="5"/>
+  </w:num>
 </w:numbering>
 </file>
 
 <file path=word/styles.xml><?xml version="1.0" encoding="utf-8"?>
-<w:styles xmlns:mc="http://schemas.openxmlformats.org/markup-compatibility/2006" xmlns:r="http://schemas.openxmlformats.org/officeDocument/2006/relationships" xmlns:w="http://schemas.openxmlformats.org/wordprocessingml/2006/main" xmlns:w14="http://schemas.microsoft.com/office/word/2010/wordml" xmlns:w15="http://schemas.microsoft.com/office/word/2012/wordml" xmlns:w16se="http://schemas.microsoft.com/office/word/2015/wordml/symex" mc:Ignorable="w14 w15 w16se">
+<w:styles xmlns:mc="http://schemas.openxmlformats.org/markup-compatibility/2006" xmlns:r="http://schemas.openxmlformats.org/officeDocument/2006/relationships" xmlns:w="http://schemas.openxmlformats.org/wordprocessingml/2006/main" xmlns:w14="http://schemas.microsoft.com/office/word/2010/wordml" xmlns:w15="http://schemas.microsoft.com/office/word/2012/wordml" mc:Ignorable="w14 w15">
   <w:docDefaults>
     <w:rPrDefault>
       <w:rPr>
@@ -3140,11 +4978,11 @@
       <w:lang w:val="es-US"/>
     </w:rPr>
   </w:style>
-  <w:style w:type="paragraph" w:styleId="Ttulo">
+  <w:style w:type="paragraph" w:styleId="Puesto">
     <w:name w:val="Title"/>
     <w:basedOn w:val="Normal"/>
     <w:next w:val="Normal"/>
-    <w:link w:val="TtuloCar"/>
+    <w:link w:val="PuestoCar"/>
     <w:qFormat/>
     <w:rsid w:val="00AB3F61"/>
     <w:pPr>
@@ -3157,10 +4995,10 @@
       <w:sz w:val="36"/>
     </w:rPr>
   </w:style>
-  <w:style w:type="character" w:customStyle="1" w:styleId="TtuloCar">
-    <w:name w:val="Título Car"/>
+  <w:style w:type="character" w:customStyle="1" w:styleId="PuestoCar">
+    <w:name w:val="Puesto Car"/>
     <w:basedOn w:val="Fuentedeprrafopredeter"/>
-    <w:link w:val="Ttulo"/>
+    <w:link w:val="Puesto"/>
     <w:rsid w:val="00AB3F61"/>
     <w:rPr>
       <w:rFonts w:ascii="Arial" w:eastAsia="Times New Roman" w:hAnsi="Arial" w:cs="Times New Roman"/>
@@ -3288,6 +5126,7 @@
     <w:tblPr>
       <w:tblStyleRowBandSize w:val="1"/>
       <w:tblStyleColBandSize w:val="1"/>
+      <w:tblInd w:w="0" w:type="dxa"/>
       <w:tblBorders>
         <w:top w:val="single" w:sz="4" w:space="0" w:color="666666" w:themeColor="text1" w:themeTint="99"/>
         <w:left w:val="single" w:sz="4" w:space="0" w:color="666666" w:themeColor="text1" w:themeTint="99"/>
@@ -3296,6 +5135,12 @@
         <w:insideH w:val="single" w:sz="4" w:space="0" w:color="666666" w:themeColor="text1" w:themeTint="99"/>
         <w:insideV w:val="single" w:sz="4" w:space="0" w:color="666666" w:themeColor="text1" w:themeTint="99"/>
       </w:tblBorders>
+      <w:tblCellMar>
+        <w:top w:w="0" w:type="dxa"/>
+        <w:left w:w="108" w:type="dxa"/>
+        <w:bottom w:w="0" w:type="dxa"/>
+        <w:right w:w="108" w:type="dxa"/>
+      </w:tblCellMar>
     </w:tblPr>
     <w:tblStylePr w:type="firstRow">
       <w:rPr>
@@ -3390,6 +5235,7 @@
     <w:tblPr>
       <w:tblStyleRowBandSize w:val="1"/>
       <w:tblStyleColBandSize w:val="1"/>
+      <w:tblInd w:w="0" w:type="dxa"/>
       <w:tblBorders>
         <w:top w:val="single" w:sz="4" w:space="0" w:color="F4B083" w:themeColor="accent2" w:themeTint="99"/>
         <w:left w:val="single" w:sz="4" w:space="0" w:color="F4B083" w:themeColor="accent2" w:themeTint="99"/>
@@ -3398,6 +5244,12 @@
         <w:insideH w:val="single" w:sz="4" w:space="0" w:color="F4B083" w:themeColor="accent2" w:themeTint="99"/>
         <w:insideV w:val="single" w:sz="4" w:space="0" w:color="F4B083" w:themeColor="accent2" w:themeTint="99"/>
       </w:tblBorders>
+      <w:tblCellMar>
+        <w:top w:w="0" w:type="dxa"/>
+        <w:left w:w="108" w:type="dxa"/>
+        <w:bottom w:w="0" w:type="dxa"/>
+        <w:right w:w="108" w:type="dxa"/>
+      </w:tblCellMar>
     </w:tblPr>
     <w:tblStylePr w:type="firstRow">
       <w:rPr>
@@ -3500,6 +5352,7 @@
     <w:tblPr>
       <w:tblStyleRowBandSize w:val="1"/>
       <w:tblStyleColBandSize w:val="1"/>
+      <w:tblInd w:w="0" w:type="dxa"/>
       <w:tblBorders>
         <w:top w:val="single" w:sz="4" w:space="0" w:color="9CC2E5" w:themeColor="accent1" w:themeTint="99"/>
         <w:left w:val="single" w:sz="4" w:space="0" w:color="9CC2E5" w:themeColor="accent1" w:themeTint="99"/>
@@ -3508,6 +5361,12 @@
         <w:insideH w:val="single" w:sz="4" w:space="0" w:color="9CC2E5" w:themeColor="accent1" w:themeTint="99"/>
         <w:insideV w:val="single" w:sz="4" w:space="0" w:color="9CC2E5" w:themeColor="accent1" w:themeTint="99"/>
       </w:tblBorders>
+      <w:tblCellMar>
+        <w:top w:w="0" w:type="dxa"/>
+        <w:left w:w="108" w:type="dxa"/>
+        <w:bottom w:w="0" w:type="dxa"/>
+        <w:right w:w="108" w:type="dxa"/>
+      </w:tblCellMar>
     </w:tblPr>
     <w:tblStylePr w:type="firstRow">
       <w:rPr>
@@ -3579,6 +5438,7 @@
     <w:tblPr>
       <w:tblStyleRowBandSize w:val="1"/>
       <w:tblStyleColBandSize w:val="1"/>
+      <w:tblInd w:w="0" w:type="dxa"/>
       <w:tblBorders>
         <w:top w:val="single" w:sz="4" w:space="0" w:color="C9C9C9" w:themeColor="accent3" w:themeTint="99"/>
         <w:left w:val="single" w:sz="4" w:space="0" w:color="C9C9C9" w:themeColor="accent3" w:themeTint="99"/>
@@ -3587,6 +5447,12 @@
         <w:insideH w:val="single" w:sz="4" w:space="0" w:color="C9C9C9" w:themeColor="accent3" w:themeTint="99"/>
         <w:insideV w:val="single" w:sz="4" w:space="0" w:color="C9C9C9" w:themeColor="accent3" w:themeTint="99"/>
       </w:tblBorders>
+      <w:tblCellMar>
+        <w:top w:w="0" w:type="dxa"/>
+        <w:left w:w="108" w:type="dxa"/>
+        <w:bottom w:w="0" w:type="dxa"/>
+        <w:right w:w="108" w:type="dxa"/>
+      </w:tblCellMar>
     </w:tblPr>
     <w:tblStylePr w:type="firstRow">
       <w:rPr>
@@ -3658,6 +5524,7 @@
     <w:tblPr>
       <w:tblStyleRowBandSize w:val="1"/>
       <w:tblStyleColBandSize w:val="1"/>
+      <w:tblInd w:w="0" w:type="dxa"/>
       <w:tblBorders>
         <w:top w:val="single" w:sz="4" w:space="0" w:color="A8D08D" w:themeColor="accent6" w:themeTint="99"/>
         <w:left w:val="single" w:sz="4" w:space="0" w:color="A8D08D" w:themeColor="accent6" w:themeTint="99"/>
@@ -3666,6 +5533,12 @@
         <w:insideH w:val="single" w:sz="4" w:space="0" w:color="A8D08D" w:themeColor="accent6" w:themeTint="99"/>
         <w:insideV w:val="single" w:sz="4" w:space="0" w:color="A8D08D" w:themeColor="accent6" w:themeTint="99"/>
       </w:tblBorders>
+      <w:tblCellMar>
+        <w:top w:w="0" w:type="dxa"/>
+        <w:left w:w="108" w:type="dxa"/>
+        <w:bottom w:w="0" w:type="dxa"/>
+        <w:right w:w="108" w:type="dxa"/>
+      </w:tblCellMar>
     </w:tblPr>
     <w:tblStylePr w:type="firstRow">
       <w:rPr>
@@ -3737,6 +5610,7 @@
     <w:tblPr>
       <w:tblStyleRowBandSize w:val="1"/>
       <w:tblStyleColBandSize w:val="1"/>
+      <w:tblInd w:w="0" w:type="dxa"/>
       <w:tblBorders>
         <w:top w:val="single" w:sz="4" w:space="0" w:color="FFD966" w:themeColor="accent4" w:themeTint="99"/>
         <w:left w:val="single" w:sz="4" w:space="0" w:color="FFD966" w:themeColor="accent4" w:themeTint="99"/>
@@ -3745,6 +5619,12 @@
         <w:insideH w:val="single" w:sz="4" w:space="0" w:color="FFD966" w:themeColor="accent4" w:themeTint="99"/>
         <w:insideV w:val="single" w:sz="4" w:space="0" w:color="FFD966" w:themeColor="accent4" w:themeTint="99"/>
       </w:tblBorders>
+      <w:tblCellMar>
+        <w:top w:w="0" w:type="dxa"/>
+        <w:left w:w="108" w:type="dxa"/>
+        <w:bottom w:w="0" w:type="dxa"/>
+        <w:right w:w="108" w:type="dxa"/>
+      </w:tblCellMar>
     </w:tblPr>
     <w:tblStylePr w:type="firstRow">
       <w:rPr>
@@ -3816,6 +5696,7 @@
     <w:tblPr>
       <w:tblStyleRowBandSize w:val="1"/>
       <w:tblStyleColBandSize w:val="1"/>
+      <w:tblInd w:w="0" w:type="dxa"/>
       <w:tblBorders>
         <w:top w:val="single" w:sz="4" w:space="0" w:color="8EAADB" w:themeColor="accent5" w:themeTint="99"/>
         <w:left w:val="single" w:sz="4" w:space="0" w:color="8EAADB" w:themeColor="accent5" w:themeTint="99"/>
@@ -3824,6 +5705,12 @@
         <w:insideH w:val="single" w:sz="4" w:space="0" w:color="8EAADB" w:themeColor="accent5" w:themeTint="99"/>
         <w:insideV w:val="single" w:sz="4" w:space="0" w:color="8EAADB" w:themeColor="accent5" w:themeTint="99"/>
       </w:tblBorders>
+      <w:tblCellMar>
+        <w:top w:w="0" w:type="dxa"/>
+        <w:left w:w="108" w:type="dxa"/>
+        <w:bottom w:w="0" w:type="dxa"/>
+        <w:right w:w="108" w:type="dxa"/>
+      </w:tblCellMar>
     </w:tblPr>
     <w:tblStylePr w:type="firstRow">
       <w:rPr>
@@ -3853,6 +5740,239 @@
       <w:tcPr>
         <w:tcBorders>
           <w:top w:val="double" w:sz="4" w:space="0" w:color="4472C4" w:themeColor="accent5"/>
+        </w:tcBorders>
+      </w:tcPr>
+    </w:tblStylePr>
+    <w:tblStylePr w:type="firstCol">
+      <w:rPr>
+        <w:b/>
+        <w:bCs/>
+      </w:rPr>
+    </w:tblStylePr>
+    <w:tblStylePr w:type="lastCol">
+      <w:rPr>
+        <w:b/>
+        <w:bCs/>
+      </w:rPr>
+    </w:tblStylePr>
+    <w:tblStylePr w:type="band1Vert">
+      <w:tblPr/>
+      <w:tcPr>
+        <w:shd w:val="clear" w:color="auto" w:fill="D9E2F3" w:themeFill="accent5" w:themeFillTint="33"/>
+      </w:tcPr>
+    </w:tblStylePr>
+    <w:tblStylePr w:type="band1Horz">
+      <w:tblPr/>
+      <w:tcPr>
+        <w:shd w:val="clear" w:color="auto" w:fill="D9E2F3" w:themeFill="accent5" w:themeFillTint="33"/>
+      </w:tcPr>
+    </w:tblStylePr>
+  </w:style>
+  <w:style w:type="table" w:styleId="Tablaconcuadrcula">
+    <w:name w:val="Table Grid"/>
+    <w:basedOn w:val="Tablanormal"/>
+    <w:uiPriority w:val="39"/>
+    <w:rsid w:val="006F2170"/>
+    <w:pPr>
+      <w:spacing w:after="0" w:line="240" w:lineRule="auto"/>
+    </w:pPr>
+    <w:tblPr>
+      <w:tblInd w:w="0" w:type="dxa"/>
+      <w:tblBorders>
+        <w:top w:val="single" w:sz="4" w:space="0" w:color="auto"/>
+        <w:left w:val="single" w:sz="4" w:space="0" w:color="auto"/>
+        <w:bottom w:val="single" w:sz="4" w:space="0" w:color="auto"/>
+        <w:right w:val="single" w:sz="4" w:space="0" w:color="auto"/>
+        <w:insideH w:val="single" w:sz="4" w:space="0" w:color="auto"/>
+        <w:insideV w:val="single" w:sz="4" w:space="0" w:color="auto"/>
+      </w:tblBorders>
+      <w:tblCellMar>
+        <w:top w:w="0" w:type="dxa"/>
+        <w:left w:w="108" w:type="dxa"/>
+        <w:bottom w:w="0" w:type="dxa"/>
+        <w:right w:w="108" w:type="dxa"/>
+      </w:tblCellMar>
+    </w:tblPr>
+  </w:style>
+  <w:style w:type="table" w:styleId="Tabladecuadrcula1clara-nfasis1">
+    <w:name w:val="Grid Table 1 Light Accent 1"/>
+    <w:basedOn w:val="Tablanormal"/>
+    <w:uiPriority w:val="46"/>
+    <w:rsid w:val="006F2170"/>
+    <w:pPr>
+      <w:spacing w:after="0" w:line="240" w:lineRule="auto"/>
+    </w:pPr>
+    <w:tblPr>
+      <w:tblStyleRowBandSize w:val="1"/>
+      <w:tblStyleColBandSize w:val="1"/>
+      <w:tblInd w:w="0" w:type="dxa"/>
+      <w:tblBorders>
+        <w:top w:val="single" w:sz="4" w:space="0" w:color="BDD6EE" w:themeColor="accent1" w:themeTint="66"/>
+        <w:left w:val="single" w:sz="4" w:space="0" w:color="BDD6EE" w:themeColor="accent1" w:themeTint="66"/>
+        <w:bottom w:val="single" w:sz="4" w:space="0" w:color="BDD6EE" w:themeColor="accent1" w:themeTint="66"/>
+        <w:right w:val="single" w:sz="4" w:space="0" w:color="BDD6EE" w:themeColor="accent1" w:themeTint="66"/>
+        <w:insideH w:val="single" w:sz="4" w:space="0" w:color="BDD6EE" w:themeColor="accent1" w:themeTint="66"/>
+        <w:insideV w:val="single" w:sz="4" w:space="0" w:color="BDD6EE" w:themeColor="accent1" w:themeTint="66"/>
+      </w:tblBorders>
+      <w:tblCellMar>
+        <w:top w:w="0" w:type="dxa"/>
+        <w:left w:w="108" w:type="dxa"/>
+        <w:bottom w:w="0" w:type="dxa"/>
+        <w:right w:w="108" w:type="dxa"/>
+      </w:tblCellMar>
+    </w:tblPr>
+    <w:tblStylePr w:type="firstRow">
+      <w:rPr>
+        <w:b/>
+        <w:bCs/>
+      </w:rPr>
+      <w:tblPr/>
+      <w:tcPr>
+        <w:tcBorders>
+          <w:bottom w:val="single" w:sz="12" w:space="0" w:color="9CC2E5" w:themeColor="accent1" w:themeTint="99"/>
+        </w:tcBorders>
+      </w:tcPr>
+    </w:tblStylePr>
+    <w:tblStylePr w:type="lastRow">
+      <w:rPr>
+        <w:b/>
+        <w:bCs/>
+      </w:rPr>
+      <w:tblPr/>
+      <w:tcPr>
+        <w:tcBorders>
+          <w:top w:val="double" w:sz="2" w:space="0" w:color="9CC2E5" w:themeColor="accent1" w:themeTint="99"/>
+        </w:tcBorders>
+      </w:tcPr>
+    </w:tblStylePr>
+    <w:tblStylePr w:type="firstCol">
+      <w:rPr>
+        <w:b/>
+        <w:bCs/>
+      </w:rPr>
+    </w:tblStylePr>
+    <w:tblStylePr w:type="lastCol">
+      <w:rPr>
+        <w:b/>
+        <w:bCs/>
+      </w:rPr>
+    </w:tblStylePr>
+  </w:style>
+  <w:style w:type="table" w:styleId="Tabladecuadrcula1clara-nfasis5">
+    <w:name w:val="Grid Table 1 Light Accent 5"/>
+    <w:basedOn w:val="Tablanormal"/>
+    <w:uiPriority w:val="46"/>
+    <w:rsid w:val="006F2170"/>
+    <w:pPr>
+      <w:spacing w:after="0" w:line="240" w:lineRule="auto"/>
+    </w:pPr>
+    <w:tblPr>
+      <w:tblStyleRowBandSize w:val="1"/>
+      <w:tblStyleColBandSize w:val="1"/>
+      <w:tblInd w:w="0" w:type="dxa"/>
+      <w:tblBorders>
+        <w:top w:val="single" w:sz="4" w:space="0" w:color="B4C6E7" w:themeColor="accent5" w:themeTint="66"/>
+        <w:left w:val="single" w:sz="4" w:space="0" w:color="B4C6E7" w:themeColor="accent5" w:themeTint="66"/>
+        <w:bottom w:val="single" w:sz="4" w:space="0" w:color="B4C6E7" w:themeColor="accent5" w:themeTint="66"/>
+        <w:right w:val="single" w:sz="4" w:space="0" w:color="B4C6E7" w:themeColor="accent5" w:themeTint="66"/>
+        <w:insideH w:val="single" w:sz="4" w:space="0" w:color="B4C6E7" w:themeColor="accent5" w:themeTint="66"/>
+        <w:insideV w:val="single" w:sz="4" w:space="0" w:color="B4C6E7" w:themeColor="accent5" w:themeTint="66"/>
+      </w:tblBorders>
+      <w:tblCellMar>
+        <w:top w:w="0" w:type="dxa"/>
+        <w:left w:w="108" w:type="dxa"/>
+        <w:bottom w:w="0" w:type="dxa"/>
+        <w:right w:w="108" w:type="dxa"/>
+      </w:tblCellMar>
+    </w:tblPr>
+    <w:tblStylePr w:type="firstRow">
+      <w:rPr>
+        <w:b/>
+        <w:bCs/>
+      </w:rPr>
+      <w:tblPr/>
+      <w:tcPr>
+        <w:tcBorders>
+          <w:bottom w:val="single" w:sz="12" w:space="0" w:color="8EAADB" w:themeColor="accent5" w:themeTint="99"/>
+        </w:tcBorders>
+      </w:tcPr>
+    </w:tblStylePr>
+    <w:tblStylePr w:type="lastRow">
+      <w:rPr>
+        <w:b/>
+        <w:bCs/>
+      </w:rPr>
+      <w:tblPr/>
+      <w:tcPr>
+        <w:tcBorders>
+          <w:top w:val="double" w:sz="2" w:space="0" w:color="8EAADB" w:themeColor="accent5" w:themeTint="99"/>
+        </w:tcBorders>
+      </w:tcPr>
+    </w:tblStylePr>
+    <w:tblStylePr w:type="firstCol">
+      <w:rPr>
+        <w:b/>
+        <w:bCs/>
+      </w:rPr>
+    </w:tblStylePr>
+    <w:tblStylePr w:type="lastCol">
+      <w:rPr>
+        <w:b/>
+        <w:bCs/>
+      </w:rPr>
+    </w:tblStylePr>
+  </w:style>
+  <w:style w:type="table" w:styleId="Tabladecuadrcula6concolores-nfasis5">
+    <w:name w:val="Grid Table 6 Colorful Accent 5"/>
+    <w:basedOn w:val="Tablanormal"/>
+    <w:uiPriority w:val="51"/>
+    <w:rsid w:val="006F2170"/>
+    <w:pPr>
+      <w:spacing w:after="0" w:line="240" w:lineRule="auto"/>
+    </w:pPr>
+    <w:rPr>
+      <w:color w:val="2F5496" w:themeColor="accent5" w:themeShade="BF"/>
+    </w:rPr>
+    <w:tblPr>
+      <w:tblStyleRowBandSize w:val="1"/>
+      <w:tblStyleColBandSize w:val="1"/>
+      <w:tblInd w:w="0" w:type="dxa"/>
+      <w:tblBorders>
+        <w:top w:val="single" w:sz="4" w:space="0" w:color="8EAADB" w:themeColor="accent5" w:themeTint="99"/>
+        <w:left w:val="single" w:sz="4" w:space="0" w:color="8EAADB" w:themeColor="accent5" w:themeTint="99"/>
+        <w:bottom w:val="single" w:sz="4" w:space="0" w:color="8EAADB" w:themeColor="accent5" w:themeTint="99"/>
+        <w:right w:val="single" w:sz="4" w:space="0" w:color="8EAADB" w:themeColor="accent5" w:themeTint="99"/>
+        <w:insideH w:val="single" w:sz="4" w:space="0" w:color="8EAADB" w:themeColor="accent5" w:themeTint="99"/>
+        <w:insideV w:val="single" w:sz="4" w:space="0" w:color="8EAADB" w:themeColor="accent5" w:themeTint="99"/>
+      </w:tblBorders>
+      <w:tblCellMar>
+        <w:top w:w="0" w:type="dxa"/>
+        <w:left w:w="108" w:type="dxa"/>
+        <w:bottom w:w="0" w:type="dxa"/>
+        <w:right w:w="108" w:type="dxa"/>
+      </w:tblCellMar>
+    </w:tblPr>
+    <w:tblStylePr w:type="firstRow">
+      <w:rPr>
+        <w:b/>
+        <w:bCs/>
+      </w:rPr>
+      <w:tblPr/>
+      <w:tcPr>
+        <w:tcBorders>
+          <w:bottom w:val="single" w:sz="12" w:space="0" w:color="8EAADB" w:themeColor="accent5" w:themeTint="99"/>
+        </w:tcBorders>
+      </w:tcPr>
+    </w:tblStylePr>
+    <w:tblStylePr w:type="lastRow">
+      <w:rPr>
+        <w:b/>
+        <w:bCs/>
+      </w:rPr>
+      <w:tblPr/>
+      <w:tcPr>
+        <w:tcBorders>
+          <w:top w:val="double" w:sz="4" w:space="0" w:color="8EAADB" w:themeColor="accent5" w:themeTint="99"/>
         </w:tcBorders>
       </w:tcPr>
     </w:tblStylePr>
@@ -4143,4 +6263,16 @@
     </a:ext>
   </a:extLst>
 </a:theme>
+</file>
+
+<file path=customXml/item1.xml><?xml version="1.0" encoding="utf-8"?>
+<b:Sources xmlns:b="http://schemas.openxmlformats.org/officeDocument/2006/bibliography" xmlns="http://schemas.openxmlformats.org/officeDocument/2006/bibliography" SelectedStyle="\APASixthEditionOfficeOnline.xsl" StyleName="APA" Version="6"/>
+</file>
+
+<file path=customXml/itemProps1.xml><?xml version="1.0" encoding="utf-8"?>
+<ds:datastoreItem xmlns:ds="http://schemas.openxmlformats.org/officeDocument/2006/customXml" ds:itemID="{B6094608-7C30-41D2-ADD9-41CC70240A15}">
+  <ds:schemaRefs>
+    <ds:schemaRef ds:uri="http://schemas.openxmlformats.org/officeDocument/2006/bibliography"/>
+  </ds:schemaRefs>
+</ds:datastoreItem>
 </file>
</xml_diff>

<commit_message>
feat: Agregar Diagrama de proceso de Gestion de cambios Agregar Diagrama de proceso de Gestion de cambios
</commit_message>
<xml_diff>
--- a/Documentos/PGCamb.docx
+++ b/Documentos/PGCamb.docx
@@ -1,6 +1,6 @@
 
 <file path=word/document.xml><?xml version="1.0" encoding="utf-8"?>
-<w:document xmlns:wpc="http://schemas.microsoft.com/office/word/2010/wordprocessingCanvas" xmlns:cx="http://schemas.microsoft.com/office/drawing/2014/chartex" xmlns:cx1="http://schemas.microsoft.com/office/drawing/2015/9/8/chartex" xmlns:mc="http://schemas.openxmlformats.org/markup-compatibility/2006" xmlns:o="urn:schemas-microsoft-com:office:office" xmlns:r="http://schemas.openxmlformats.org/officeDocument/2006/relationships" xmlns:m="http://schemas.openxmlformats.org/officeDocument/2006/math" xmlns:v="urn:schemas-microsoft-com:vml" xmlns:wp14="http://schemas.microsoft.com/office/word/2010/wordprocessingDrawing" xmlns:wp="http://schemas.openxmlformats.org/drawingml/2006/wordprocessingDrawing" xmlns:w10="urn:schemas-microsoft-com:office:word" xmlns:w="http://schemas.openxmlformats.org/wordprocessingml/2006/main" xmlns:w14="http://schemas.microsoft.com/office/word/2010/wordml" xmlns:w15="http://schemas.microsoft.com/office/word/2012/wordml" xmlns:w16se="http://schemas.microsoft.com/office/word/2015/wordml/symex" xmlns:wpg="http://schemas.microsoft.com/office/word/2010/wordprocessingGroup" xmlns:wpi="http://schemas.microsoft.com/office/word/2010/wordprocessingInk" xmlns:wne="http://schemas.microsoft.com/office/word/2006/wordml" xmlns:wps="http://schemas.microsoft.com/office/word/2010/wordprocessingShape" mc:Ignorable="w14 w15 w16se wp14">
+<w:document xmlns:wpc="http://schemas.microsoft.com/office/word/2010/wordprocessingCanvas" xmlns:cx="http://schemas.microsoft.com/office/drawing/2014/chartex" xmlns:cx1="http://schemas.microsoft.com/office/drawing/2015/9/8/chartex" xmlns:cx2="http://schemas.microsoft.com/office/drawing/2015/10/21/chartex" xmlns:cx3="http://schemas.microsoft.com/office/drawing/2016/5/9/chartex" xmlns:cx4="http://schemas.microsoft.com/office/drawing/2016/5/10/chartex" xmlns:cx5="http://schemas.microsoft.com/office/drawing/2016/5/11/chartex" xmlns:cx6="http://schemas.microsoft.com/office/drawing/2016/5/12/chartex" xmlns:cx7="http://schemas.microsoft.com/office/drawing/2016/5/13/chartex" xmlns:cx8="http://schemas.microsoft.com/office/drawing/2016/5/14/chartex" xmlns:mc="http://schemas.openxmlformats.org/markup-compatibility/2006" xmlns:aink="http://schemas.microsoft.com/office/drawing/2016/ink" xmlns:am3d="http://schemas.microsoft.com/office/drawing/2017/model3d" xmlns:o="urn:schemas-microsoft-com:office:office" xmlns:r="http://schemas.openxmlformats.org/officeDocument/2006/relationships" xmlns:m="http://schemas.openxmlformats.org/officeDocument/2006/math" xmlns:v="urn:schemas-microsoft-com:vml" xmlns:wp14="http://schemas.microsoft.com/office/word/2010/wordprocessingDrawing" xmlns:wp="http://schemas.openxmlformats.org/drawingml/2006/wordprocessingDrawing" xmlns:w10="urn:schemas-microsoft-com:office:word" xmlns:w="http://schemas.openxmlformats.org/wordprocessingml/2006/main" xmlns:w14="http://schemas.microsoft.com/office/word/2010/wordml" xmlns:w15="http://schemas.microsoft.com/office/word/2012/wordml" xmlns:w16cid="http://schemas.microsoft.com/office/word/2016/wordml/cid" xmlns:w16se="http://schemas.microsoft.com/office/word/2015/wordml/symex" xmlns:wpg="http://schemas.microsoft.com/office/word/2010/wordprocessingGroup" xmlns:wpi="http://schemas.microsoft.com/office/word/2010/wordprocessingInk" xmlns:wne="http://schemas.microsoft.com/office/word/2006/wordml" xmlns:wps="http://schemas.microsoft.com/office/word/2010/wordprocessingShape" mc:Ignorable="w14 w15 w16se w16cid wp14">
   <w:body>
     <w:p>
       <w:pPr>
@@ -33,28 +33,28 @@
     </w:p>
     <w:p>
       <w:pPr>
-        <w:pStyle w:val="Ttulo"/>
+        <w:pStyle w:val="Title"/>
         <w:ind w:firstLine="720"/>
         <w:jc w:val="right"/>
       </w:pPr>
     </w:p>
     <w:p>
       <w:pPr>
-        <w:pStyle w:val="Ttulo"/>
+        <w:pStyle w:val="Title"/>
         <w:ind w:firstLine="720"/>
         <w:jc w:val="right"/>
       </w:pPr>
     </w:p>
     <w:p>
       <w:pPr>
-        <w:pStyle w:val="Ttulo"/>
+        <w:pStyle w:val="Title"/>
         <w:ind w:firstLine="720"/>
         <w:jc w:val="right"/>
       </w:pPr>
     </w:p>
     <w:p>
       <w:pPr>
-        <w:pStyle w:val="Ttulo"/>
+        <w:pStyle w:val="Title"/>
         <w:ind w:firstLine="720"/>
         <w:jc w:val="right"/>
       </w:pPr>
@@ -64,14 +64,14 @@
     <w:p/>
     <w:p>
       <w:pPr>
-        <w:pStyle w:val="Ttulo"/>
+        <w:pStyle w:val="Title"/>
         <w:ind w:firstLine="720"/>
         <w:jc w:val="right"/>
       </w:pPr>
     </w:p>
     <w:p>
       <w:pPr>
-        <w:pStyle w:val="Ttulo"/>
+        <w:pStyle w:val="Title"/>
         <w:ind w:firstLine="720"/>
         <w:jc w:val="right"/>
       </w:pPr>
@@ -79,7 +79,7 @@
     <w:p/>
     <w:p>
       <w:pPr>
-        <w:pStyle w:val="Ttulo"/>
+        <w:pStyle w:val="Title"/>
         <w:ind w:firstLine="720"/>
         <w:jc w:val="right"/>
         <w:rPr>
@@ -89,7 +89,7 @@
     </w:p>
     <w:p>
       <w:pPr>
-        <w:pStyle w:val="Textoindependiente"/>
+        <w:pStyle w:val="BodyText"/>
         <w:sectPr>
           <w:footerReference w:type="even" r:id="rId7"/>
           <w:pgSz w:w="12240" w:h="15840" w:code="1"/>
@@ -101,7 +101,7 @@
     </w:p>
     <w:p>
       <w:pPr>
-        <w:pStyle w:val="Ttulo"/>
+        <w:pStyle w:val="Title"/>
       </w:pPr>
       <w:r>
         <w:lastRenderedPageBreak/>
@@ -292,7 +292,7 @@
     </w:tbl>
     <w:p>
       <w:pPr>
-        <w:pStyle w:val="Textoindependiente"/>
+        <w:pStyle w:val="BodyText"/>
       </w:pPr>
     </w:p>
     <w:p>
@@ -323,7 +323,7 @@
     <w:bookmarkEnd w:id="0"/>
     <w:p>
       <w:pPr>
-        <w:pStyle w:val="Ttulo2"/>
+        <w:pStyle w:val="Heading2"/>
         <w:widowControl/>
         <w:numPr>
           <w:ilvl w:val="0"/>
@@ -445,6 +445,70 @@
     <w:p>
       <w:pPr>
         <w:rPr>
+          <w:rFonts w:asciiTheme="minorHAnsi" w:hAnsiTheme="minorHAnsi"/>
+          <w:b/>
+          <w:sz w:val="24"/>
+          <w:szCs w:val="24"/>
+          <w:lang w:val="es-PE"/>
+        </w:rPr>
+      </w:pPr>
+    </w:p>
+    <w:p>
+      <w:pPr>
+        <w:rPr>
+          <w:rFonts w:asciiTheme="minorHAnsi" w:hAnsiTheme="minorHAnsi"/>
+          <w:b/>
+          <w:sz w:val="24"/>
+          <w:szCs w:val="24"/>
+          <w:lang w:val="es-PE"/>
+        </w:rPr>
+      </w:pPr>
+      <w:r>
+        <w:rPr>
+          <w:noProof/>
+        </w:rPr>
+        <w:drawing>
+          <wp:inline distT="0" distB="0" distL="0" distR="0" wp14:anchorId="5CBFC71D" wp14:editId="211F2EAA">
+            <wp:extent cx="5943600" cy="3829050"/>
+            <wp:effectExtent l="0" t="0" r="0" b="0"/>
+            <wp:docPr id="1" name="Picture 1"/>
+            <wp:cNvGraphicFramePr>
+              <a:graphicFrameLocks xmlns:a="http://schemas.openxmlformats.org/drawingml/2006/main" noChangeAspect="1"/>
+            </wp:cNvGraphicFramePr>
+            <a:graphic xmlns:a="http://schemas.openxmlformats.org/drawingml/2006/main">
+              <a:graphicData uri="http://schemas.openxmlformats.org/drawingml/2006/picture">
+                <pic:pic xmlns:pic="http://schemas.openxmlformats.org/drawingml/2006/picture">
+                  <pic:nvPicPr>
+                    <pic:cNvPr id="1" name=""/>
+                    <pic:cNvPicPr/>
+                  </pic:nvPicPr>
+                  <pic:blipFill>
+                    <a:blip r:embed="rId8"/>
+                    <a:stretch>
+                      <a:fillRect/>
+                    </a:stretch>
+                  </pic:blipFill>
+                  <pic:spPr>
+                    <a:xfrm>
+                      <a:off x="0" y="0"/>
+                      <a:ext cx="5943600" cy="3829050"/>
+                    </a:xfrm>
+                    <a:prstGeom prst="rect">
+                      <a:avLst/>
+                    </a:prstGeom>
+                  </pic:spPr>
+                </pic:pic>
+              </a:graphicData>
+            </a:graphic>
+          </wp:inline>
+        </w:drawing>
+      </w:r>
+      <w:bookmarkStart w:id="1" w:name="_GoBack"/>
+      <w:bookmarkEnd w:id="1"/>
+    </w:p>
+    <w:p>
+      <w:pPr>
+        <w:rPr>
           <w:rFonts w:asciiTheme="minorHAnsi" w:eastAsiaTheme="minorHAnsi" w:hAnsiTheme="minorHAnsi"/>
           <w:b/>
           <w:sz w:val="24"/>
@@ -455,7 +519,7 @@
     </w:p>
     <w:p>
       <w:pPr>
-        <w:pStyle w:val="Ttulo1"/>
+        <w:pStyle w:val="Heading1"/>
         <w:widowControl/>
         <w:numPr>
           <w:ilvl w:val="0"/>
@@ -474,32 +538,14 @@
           <w:szCs w:val="24"/>
           <w:lang w:val="es-PE"/>
         </w:rPr>
-        <w:t xml:space="preserve">5. </w:t>
-      </w:r>
-      <w:r>
-        <w:rPr>
-          <w:rFonts w:asciiTheme="minorHAnsi" w:hAnsiTheme="minorHAnsi"/>
-          <w:szCs w:val="24"/>
-          <w:lang w:val="es-PE"/>
-        </w:rPr>
-        <w:t>FASES DEL PROCESO DE GESTIÓN DE C</w:t>
-      </w:r>
-      <w:bookmarkStart w:id="1" w:name="_GoBack"/>
-      <w:bookmarkEnd w:id="1"/>
-      <w:r>
-        <w:rPr>
-          <w:rFonts w:asciiTheme="minorHAnsi" w:hAnsiTheme="minorHAnsi"/>
-          <w:szCs w:val="24"/>
-          <w:lang w:val="es-PE"/>
-        </w:rPr>
-        <w:t>AMBIO</w:t>
+        <w:t>5. FASES DEL PROCESO DE GESTIÓN DE CAMBIO</w:t>
       </w:r>
     </w:p>
     <w:sectPr>
-      <w:headerReference w:type="default" r:id="rId8"/>
-      <w:footerReference w:type="default" r:id="rId9"/>
-      <w:headerReference w:type="first" r:id="rId10"/>
-      <w:footerReference w:type="first" r:id="rId11"/>
+      <w:headerReference w:type="default" r:id="rId9"/>
+      <w:footerReference w:type="default" r:id="rId10"/>
+      <w:headerReference w:type="first" r:id="rId11"/>
+      <w:footerReference w:type="first" r:id="rId12"/>
       <w:pgSz w:w="12240" w:h="15840" w:code="1"/>
       <w:pgMar w:top="1440" w:right="1440" w:bottom="1440" w:left="1440" w:header="720" w:footer="720" w:gutter="0"/>
       <w:cols w:space="720"/>
@@ -509,7 +555,7 @@
 </file>
 
 <file path=word/endnotes.xml><?xml version="1.0" encoding="utf-8"?>
-<w:endnotes xmlns:wpc="http://schemas.microsoft.com/office/word/2010/wordprocessingCanvas" xmlns:cx="http://schemas.microsoft.com/office/drawing/2014/chartex" xmlns:cx1="http://schemas.microsoft.com/office/drawing/2015/9/8/chartex" xmlns:mc="http://schemas.openxmlformats.org/markup-compatibility/2006" xmlns:o="urn:schemas-microsoft-com:office:office" xmlns:r="http://schemas.openxmlformats.org/officeDocument/2006/relationships" xmlns:m="http://schemas.openxmlformats.org/officeDocument/2006/math" xmlns:v="urn:schemas-microsoft-com:vml" xmlns:wp14="http://schemas.microsoft.com/office/word/2010/wordprocessingDrawing" xmlns:wp="http://schemas.openxmlformats.org/drawingml/2006/wordprocessingDrawing" xmlns:w10="urn:schemas-microsoft-com:office:word" xmlns:w="http://schemas.openxmlformats.org/wordprocessingml/2006/main" xmlns:w14="http://schemas.microsoft.com/office/word/2010/wordml" xmlns:w15="http://schemas.microsoft.com/office/word/2012/wordml" xmlns:w16se="http://schemas.microsoft.com/office/word/2015/wordml/symex" xmlns:wpg="http://schemas.microsoft.com/office/word/2010/wordprocessingGroup" xmlns:wpi="http://schemas.microsoft.com/office/word/2010/wordprocessingInk" xmlns:wne="http://schemas.microsoft.com/office/word/2006/wordml" xmlns:wps="http://schemas.microsoft.com/office/word/2010/wordprocessingShape" mc:Ignorable="w14 w15 w16se wp14">
+<w:endnotes xmlns:wpc="http://schemas.microsoft.com/office/word/2010/wordprocessingCanvas" xmlns:cx="http://schemas.microsoft.com/office/drawing/2014/chartex" xmlns:cx1="http://schemas.microsoft.com/office/drawing/2015/9/8/chartex" xmlns:cx2="http://schemas.microsoft.com/office/drawing/2015/10/21/chartex" xmlns:cx3="http://schemas.microsoft.com/office/drawing/2016/5/9/chartex" xmlns:cx4="http://schemas.microsoft.com/office/drawing/2016/5/10/chartex" xmlns:cx5="http://schemas.microsoft.com/office/drawing/2016/5/11/chartex" xmlns:cx6="http://schemas.microsoft.com/office/drawing/2016/5/12/chartex" xmlns:cx7="http://schemas.microsoft.com/office/drawing/2016/5/13/chartex" xmlns:cx8="http://schemas.microsoft.com/office/drawing/2016/5/14/chartex" xmlns:mc="http://schemas.openxmlformats.org/markup-compatibility/2006" xmlns:aink="http://schemas.microsoft.com/office/drawing/2016/ink" xmlns:am3d="http://schemas.microsoft.com/office/drawing/2017/model3d" xmlns:o="urn:schemas-microsoft-com:office:office" xmlns:r="http://schemas.openxmlformats.org/officeDocument/2006/relationships" xmlns:m="http://schemas.openxmlformats.org/officeDocument/2006/math" xmlns:v="urn:schemas-microsoft-com:vml" xmlns:wp14="http://schemas.microsoft.com/office/word/2010/wordprocessingDrawing" xmlns:wp="http://schemas.openxmlformats.org/drawingml/2006/wordprocessingDrawing" xmlns:w10="urn:schemas-microsoft-com:office:word" xmlns:w="http://schemas.openxmlformats.org/wordprocessingml/2006/main" xmlns:w14="http://schemas.microsoft.com/office/word/2010/wordml" xmlns:w15="http://schemas.microsoft.com/office/word/2012/wordml" xmlns:w16cid="http://schemas.microsoft.com/office/word/2016/wordml/cid" xmlns:w16se="http://schemas.microsoft.com/office/word/2015/wordml/symex" xmlns:wpg="http://schemas.microsoft.com/office/word/2010/wordprocessingGroup" xmlns:wpi="http://schemas.microsoft.com/office/word/2010/wordprocessingInk" xmlns:wne="http://schemas.microsoft.com/office/word/2006/wordml" xmlns:wps="http://schemas.microsoft.com/office/word/2010/wordprocessingShape" mc:Ignorable="w14 w15 w16se w16cid wp14">
   <w:endnote w:type="separator" w:id="-1">
     <w:p>
       <w:pPr>
@@ -534,37 +580,37 @@
 </file>
 
 <file path=word/footer1.xml><?xml version="1.0" encoding="utf-8"?>
-<w:ftr xmlns:wpc="http://schemas.microsoft.com/office/word/2010/wordprocessingCanvas" xmlns:cx="http://schemas.microsoft.com/office/drawing/2014/chartex" xmlns:cx1="http://schemas.microsoft.com/office/drawing/2015/9/8/chartex" xmlns:mc="http://schemas.openxmlformats.org/markup-compatibility/2006" xmlns:o="urn:schemas-microsoft-com:office:office" xmlns:r="http://schemas.openxmlformats.org/officeDocument/2006/relationships" xmlns:m="http://schemas.openxmlformats.org/officeDocument/2006/math" xmlns:v="urn:schemas-microsoft-com:vml" xmlns:wp14="http://schemas.microsoft.com/office/word/2010/wordprocessingDrawing" xmlns:wp="http://schemas.openxmlformats.org/drawingml/2006/wordprocessingDrawing" xmlns:w10="urn:schemas-microsoft-com:office:word" xmlns:w="http://schemas.openxmlformats.org/wordprocessingml/2006/main" xmlns:w14="http://schemas.microsoft.com/office/word/2010/wordml" xmlns:w15="http://schemas.microsoft.com/office/word/2012/wordml" xmlns:w16se="http://schemas.microsoft.com/office/word/2015/wordml/symex" xmlns:wpg="http://schemas.microsoft.com/office/word/2010/wordprocessingGroup" xmlns:wpi="http://schemas.microsoft.com/office/word/2010/wordprocessingInk" xmlns:wne="http://schemas.microsoft.com/office/word/2006/wordml" xmlns:wps="http://schemas.microsoft.com/office/word/2010/wordprocessingShape" mc:Ignorable="w14 w15 w16se wp14">
+<w:ftr xmlns:wpc="http://schemas.microsoft.com/office/word/2010/wordprocessingCanvas" xmlns:cx="http://schemas.microsoft.com/office/drawing/2014/chartex" xmlns:cx1="http://schemas.microsoft.com/office/drawing/2015/9/8/chartex" xmlns:cx2="http://schemas.microsoft.com/office/drawing/2015/10/21/chartex" xmlns:cx3="http://schemas.microsoft.com/office/drawing/2016/5/9/chartex" xmlns:cx4="http://schemas.microsoft.com/office/drawing/2016/5/10/chartex" xmlns:cx5="http://schemas.microsoft.com/office/drawing/2016/5/11/chartex" xmlns:cx6="http://schemas.microsoft.com/office/drawing/2016/5/12/chartex" xmlns:cx7="http://schemas.microsoft.com/office/drawing/2016/5/13/chartex" xmlns:cx8="http://schemas.microsoft.com/office/drawing/2016/5/14/chartex" xmlns:mc="http://schemas.openxmlformats.org/markup-compatibility/2006" xmlns:aink="http://schemas.microsoft.com/office/drawing/2016/ink" xmlns:am3d="http://schemas.microsoft.com/office/drawing/2017/model3d" xmlns:o="urn:schemas-microsoft-com:office:office" xmlns:r="http://schemas.openxmlformats.org/officeDocument/2006/relationships" xmlns:m="http://schemas.openxmlformats.org/officeDocument/2006/math" xmlns:v="urn:schemas-microsoft-com:vml" xmlns:wp14="http://schemas.microsoft.com/office/word/2010/wordprocessingDrawing" xmlns:wp="http://schemas.openxmlformats.org/drawingml/2006/wordprocessingDrawing" xmlns:w10="urn:schemas-microsoft-com:office:word" xmlns:w="http://schemas.openxmlformats.org/wordprocessingml/2006/main" xmlns:w14="http://schemas.microsoft.com/office/word/2010/wordml" xmlns:w15="http://schemas.microsoft.com/office/word/2012/wordml" xmlns:w16cid="http://schemas.microsoft.com/office/word/2016/wordml/cid" xmlns:w16se="http://schemas.microsoft.com/office/word/2015/wordml/symex" xmlns:wpg="http://schemas.microsoft.com/office/word/2010/wordprocessingGroup" xmlns:wpi="http://schemas.microsoft.com/office/word/2010/wordprocessingInk" xmlns:wne="http://schemas.microsoft.com/office/word/2006/wordml" xmlns:wps="http://schemas.microsoft.com/office/word/2010/wordprocessingShape" mc:Ignorable="w14 w15 w16se w16cid wp14">
   <w:p>
     <w:pPr>
-      <w:pStyle w:val="Piedepgina"/>
+      <w:pStyle w:val="Footer"/>
       <w:framePr w:wrap="around" w:vAnchor="text" w:hAnchor="margin" w:xAlign="right" w:y="1"/>
       <w:rPr>
-        <w:rStyle w:val="Nmerodepgina"/>
+        <w:rStyle w:val="PageNumber"/>
       </w:rPr>
     </w:pPr>
     <w:r>
       <w:rPr>
-        <w:rStyle w:val="Nmerodepgina"/>
+        <w:rStyle w:val="PageNumber"/>
       </w:rPr>
       <w:fldChar w:fldCharType="begin"/>
     </w:r>
     <w:r>
       <w:rPr>
-        <w:rStyle w:val="Nmerodepgina"/>
+        <w:rStyle w:val="PageNumber"/>
       </w:rPr>
       <w:instrText xml:space="preserve">PAGE  </w:instrText>
     </w:r>
     <w:r>
       <w:rPr>
-        <w:rStyle w:val="Nmerodepgina"/>
+        <w:rStyle w:val="PageNumber"/>
       </w:rPr>
       <w:fldChar w:fldCharType="end"/>
     </w:r>
   </w:p>
   <w:p>
     <w:pPr>
-      <w:pStyle w:val="Piedepgina"/>
+      <w:pStyle w:val="Footer"/>
       <w:ind w:right="360"/>
     </w:pPr>
   </w:p>
@@ -572,7 +618,7 @@
 </file>
 
 <file path=word/footer2.xml><?xml version="1.0" encoding="utf-8"?>
-<w:ftr xmlns:wpc="http://schemas.microsoft.com/office/word/2010/wordprocessingCanvas" xmlns:cx="http://schemas.microsoft.com/office/drawing/2014/chartex" xmlns:cx1="http://schemas.microsoft.com/office/drawing/2015/9/8/chartex" xmlns:mc="http://schemas.openxmlformats.org/markup-compatibility/2006" xmlns:o="urn:schemas-microsoft-com:office:office" xmlns:r="http://schemas.openxmlformats.org/officeDocument/2006/relationships" xmlns:m="http://schemas.openxmlformats.org/officeDocument/2006/math" xmlns:v="urn:schemas-microsoft-com:vml" xmlns:wp14="http://schemas.microsoft.com/office/word/2010/wordprocessingDrawing" xmlns:wp="http://schemas.openxmlformats.org/drawingml/2006/wordprocessingDrawing" xmlns:w10="urn:schemas-microsoft-com:office:word" xmlns:w="http://schemas.openxmlformats.org/wordprocessingml/2006/main" xmlns:w14="http://schemas.microsoft.com/office/word/2010/wordml" xmlns:w15="http://schemas.microsoft.com/office/word/2012/wordml" xmlns:w16se="http://schemas.microsoft.com/office/word/2015/wordml/symex" xmlns:wpg="http://schemas.microsoft.com/office/word/2010/wordprocessingGroup" xmlns:wpi="http://schemas.microsoft.com/office/word/2010/wordprocessingInk" xmlns:wne="http://schemas.microsoft.com/office/word/2006/wordml" xmlns:wps="http://schemas.microsoft.com/office/word/2010/wordprocessingShape" mc:Ignorable="w14 w15 w16se wp14">
+<w:ftr xmlns:wpc="http://schemas.microsoft.com/office/word/2010/wordprocessingCanvas" xmlns:cx="http://schemas.microsoft.com/office/drawing/2014/chartex" xmlns:cx1="http://schemas.microsoft.com/office/drawing/2015/9/8/chartex" xmlns:cx2="http://schemas.microsoft.com/office/drawing/2015/10/21/chartex" xmlns:cx3="http://schemas.microsoft.com/office/drawing/2016/5/9/chartex" xmlns:cx4="http://schemas.microsoft.com/office/drawing/2016/5/10/chartex" xmlns:cx5="http://schemas.microsoft.com/office/drawing/2016/5/11/chartex" xmlns:cx6="http://schemas.microsoft.com/office/drawing/2016/5/12/chartex" xmlns:cx7="http://schemas.microsoft.com/office/drawing/2016/5/13/chartex" xmlns:cx8="http://schemas.microsoft.com/office/drawing/2016/5/14/chartex" xmlns:mc="http://schemas.openxmlformats.org/markup-compatibility/2006" xmlns:aink="http://schemas.microsoft.com/office/drawing/2016/ink" xmlns:am3d="http://schemas.microsoft.com/office/drawing/2017/model3d" xmlns:o="urn:schemas-microsoft-com:office:office" xmlns:r="http://schemas.openxmlformats.org/officeDocument/2006/relationships" xmlns:m="http://schemas.openxmlformats.org/officeDocument/2006/math" xmlns:v="urn:schemas-microsoft-com:vml" xmlns:wp14="http://schemas.microsoft.com/office/word/2010/wordprocessingDrawing" xmlns:wp="http://schemas.openxmlformats.org/drawingml/2006/wordprocessingDrawing" xmlns:w10="urn:schemas-microsoft-com:office:word" xmlns:w="http://schemas.openxmlformats.org/wordprocessingml/2006/main" xmlns:w14="http://schemas.microsoft.com/office/word/2010/wordml" xmlns:w15="http://schemas.microsoft.com/office/word/2012/wordml" xmlns:w16cid="http://schemas.microsoft.com/office/word/2016/wordml/cid" xmlns:w16se="http://schemas.microsoft.com/office/word/2015/wordml/symex" xmlns:wpg="http://schemas.microsoft.com/office/word/2010/wordprocessingGroup" xmlns:wpi="http://schemas.microsoft.com/office/word/2010/wordprocessingInk" xmlns:wne="http://schemas.microsoft.com/office/word/2006/wordml" xmlns:wps="http://schemas.microsoft.com/office/word/2010/wordprocessingShape" mc:Ignorable="w14 w15 w16se w16cid wp14">
   <w:tbl>
     <w:tblPr>
       <w:tblW w:w="0" w:type="auto"/>
@@ -644,69 +690,69 @@
           </w:r>
           <w:r>
             <w:rPr>
-              <w:rStyle w:val="Nmerodepgina"/>
+              <w:rStyle w:val="PageNumber"/>
             </w:rPr>
             <w:fldChar w:fldCharType="begin"/>
           </w:r>
           <w:r>
             <w:rPr>
-              <w:rStyle w:val="Nmerodepgina"/>
+              <w:rStyle w:val="PageNumber"/>
             </w:rPr>
             <w:instrText xml:space="preserve"> PAGE </w:instrText>
           </w:r>
           <w:r>
             <w:rPr>
-              <w:rStyle w:val="Nmerodepgina"/>
+              <w:rStyle w:val="PageNumber"/>
             </w:rPr>
             <w:fldChar w:fldCharType="separate"/>
           </w:r>
           <w:r>
             <w:rPr>
-              <w:rStyle w:val="Nmerodepgina"/>
+              <w:rStyle w:val="PageNumber"/>
               <w:noProof/>
             </w:rPr>
             <w:t>3</w:t>
           </w:r>
           <w:r>
             <w:rPr>
-              <w:rStyle w:val="Nmerodepgina"/>
+              <w:rStyle w:val="PageNumber"/>
             </w:rPr>
             <w:fldChar w:fldCharType="end"/>
           </w:r>
           <w:r>
             <w:rPr>
-              <w:rStyle w:val="Nmerodepgina"/>
+              <w:rStyle w:val="PageNumber"/>
             </w:rPr>
             <w:t xml:space="preserve"> de </w:t>
           </w:r>
           <w:r>
             <w:rPr>
-              <w:rStyle w:val="Nmerodepgina"/>
+              <w:rStyle w:val="PageNumber"/>
             </w:rPr>
             <w:fldChar w:fldCharType="begin"/>
           </w:r>
           <w:r>
             <w:rPr>
-              <w:rStyle w:val="Nmerodepgina"/>
+              <w:rStyle w:val="PageNumber"/>
             </w:rPr>
             <w:instrText xml:space="preserve"> NUMPAGES  \* MERGEFORMAT </w:instrText>
           </w:r>
           <w:r>
             <w:rPr>
-              <w:rStyle w:val="Nmerodepgina"/>
+              <w:rStyle w:val="PageNumber"/>
             </w:rPr>
             <w:fldChar w:fldCharType="separate"/>
           </w:r>
           <w:r>
             <w:rPr>
-              <w:rStyle w:val="Nmerodepgina"/>
+              <w:rStyle w:val="PageNumber"/>
               <w:noProof/>
             </w:rPr>
             <w:t>3</w:t>
           </w:r>
           <w:r>
             <w:rPr>
-              <w:rStyle w:val="Nmerodepgina"/>
+              <w:rStyle w:val="PageNumber"/>
             </w:rPr>
             <w:fldChar w:fldCharType="end"/>
           </w:r>
@@ -716,24 +762,24 @@
   </w:tbl>
   <w:p>
     <w:pPr>
-      <w:pStyle w:val="Piedepgina"/>
+      <w:pStyle w:val="Footer"/>
     </w:pPr>
   </w:p>
 </w:ftr>
 </file>
 
 <file path=word/footer3.xml><?xml version="1.0" encoding="utf-8"?>
-<w:ftr xmlns:wpc="http://schemas.microsoft.com/office/word/2010/wordprocessingCanvas" xmlns:cx="http://schemas.microsoft.com/office/drawing/2014/chartex" xmlns:cx1="http://schemas.microsoft.com/office/drawing/2015/9/8/chartex" xmlns:mc="http://schemas.openxmlformats.org/markup-compatibility/2006" xmlns:o="urn:schemas-microsoft-com:office:office" xmlns:r="http://schemas.openxmlformats.org/officeDocument/2006/relationships" xmlns:m="http://schemas.openxmlformats.org/officeDocument/2006/math" xmlns:v="urn:schemas-microsoft-com:vml" xmlns:wp14="http://schemas.microsoft.com/office/word/2010/wordprocessingDrawing" xmlns:wp="http://schemas.openxmlformats.org/drawingml/2006/wordprocessingDrawing" xmlns:w10="urn:schemas-microsoft-com:office:word" xmlns:w="http://schemas.openxmlformats.org/wordprocessingml/2006/main" xmlns:w14="http://schemas.microsoft.com/office/word/2010/wordml" xmlns:w15="http://schemas.microsoft.com/office/word/2012/wordml" xmlns:w16se="http://schemas.microsoft.com/office/word/2015/wordml/symex" xmlns:wpg="http://schemas.microsoft.com/office/word/2010/wordprocessingGroup" xmlns:wpi="http://schemas.microsoft.com/office/word/2010/wordprocessingInk" xmlns:wne="http://schemas.microsoft.com/office/word/2006/wordml" xmlns:wps="http://schemas.microsoft.com/office/word/2010/wordprocessingShape" mc:Ignorable="w14 w15 w16se wp14">
+<w:ftr xmlns:wpc="http://schemas.microsoft.com/office/word/2010/wordprocessingCanvas" xmlns:cx="http://schemas.microsoft.com/office/drawing/2014/chartex" xmlns:cx1="http://schemas.microsoft.com/office/drawing/2015/9/8/chartex" xmlns:cx2="http://schemas.microsoft.com/office/drawing/2015/10/21/chartex" xmlns:cx3="http://schemas.microsoft.com/office/drawing/2016/5/9/chartex" xmlns:cx4="http://schemas.microsoft.com/office/drawing/2016/5/10/chartex" xmlns:cx5="http://schemas.microsoft.com/office/drawing/2016/5/11/chartex" xmlns:cx6="http://schemas.microsoft.com/office/drawing/2016/5/12/chartex" xmlns:cx7="http://schemas.microsoft.com/office/drawing/2016/5/13/chartex" xmlns:cx8="http://schemas.microsoft.com/office/drawing/2016/5/14/chartex" xmlns:mc="http://schemas.openxmlformats.org/markup-compatibility/2006" xmlns:aink="http://schemas.microsoft.com/office/drawing/2016/ink" xmlns:am3d="http://schemas.microsoft.com/office/drawing/2017/model3d" xmlns:o="urn:schemas-microsoft-com:office:office" xmlns:r="http://schemas.openxmlformats.org/officeDocument/2006/relationships" xmlns:m="http://schemas.openxmlformats.org/officeDocument/2006/math" xmlns:v="urn:schemas-microsoft-com:vml" xmlns:wp14="http://schemas.microsoft.com/office/word/2010/wordprocessingDrawing" xmlns:wp="http://schemas.openxmlformats.org/drawingml/2006/wordprocessingDrawing" xmlns:w10="urn:schemas-microsoft-com:office:word" xmlns:w="http://schemas.openxmlformats.org/wordprocessingml/2006/main" xmlns:w14="http://schemas.microsoft.com/office/word/2010/wordml" xmlns:w15="http://schemas.microsoft.com/office/word/2012/wordml" xmlns:w16cid="http://schemas.microsoft.com/office/word/2016/wordml/cid" xmlns:w16se="http://schemas.microsoft.com/office/word/2015/wordml/symex" xmlns:wpg="http://schemas.microsoft.com/office/word/2010/wordprocessingGroup" xmlns:wpi="http://schemas.microsoft.com/office/word/2010/wordprocessingInk" xmlns:wne="http://schemas.microsoft.com/office/word/2006/wordml" xmlns:wps="http://schemas.microsoft.com/office/word/2010/wordprocessingShape" mc:Ignorable="w14 w15 w16se w16cid wp14">
   <w:p>
     <w:pPr>
-      <w:pStyle w:val="Piedepgina"/>
+      <w:pStyle w:val="Footer"/>
     </w:pPr>
   </w:p>
 </w:ftr>
 </file>
 
 <file path=word/footnotes.xml><?xml version="1.0" encoding="utf-8"?>
-<w:footnotes xmlns:wpc="http://schemas.microsoft.com/office/word/2010/wordprocessingCanvas" xmlns:cx="http://schemas.microsoft.com/office/drawing/2014/chartex" xmlns:cx1="http://schemas.microsoft.com/office/drawing/2015/9/8/chartex" xmlns:mc="http://schemas.openxmlformats.org/markup-compatibility/2006" xmlns:o="urn:schemas-microsoft-com:office:office" xmlns:r="http://schemas.openxmlformats.org/officeDocument/2006/relationships" xmlns:m="http://schemas.openxmlformats.org/officeDocument/2006/math" xmlns:v="urn:schemas-microsoft-com:vml" xmlns:wp14="http://schemas.microsoft.com/office/word/2010/wordprocessingDrawing" xmlns:wp="http://schemas.openxmlformats.org/drawingml/2006/wordprocessingDrawing" xmlns:w10="urn:schemas-microsoft-com:office:word" xmlns:w="http://schemas.openxmlformats.org/wordprocessingml/2006/main" xmlns:w14="http://schemas.microsoft.com/office/word/2010/wordml" xmlns:w15="http://schemas.microsoft.com/office/word/2012/wordml" xmlns:w16se="http://schemas.microsoft.com/office/word/2015/wordml/symex" xmlns:wpg="http://schemas.microsoft.com/office/word/2010/wordprocessingGroup" xmlns:wpi="http://schemas.microsoft.com/office/word/2010/wordprocessingInk" xmlns:wne="http://schemas.microsoft.com/office/word/2006/wordml" xmlns:wps="http://schemas.microsoft.com/office/word/2010/wordprocessingShape" mc:Ignorable="w14 w15 w16se wp14">
+<w:footnotes xmlns:wpc="http://schemas.microsoft.com/office/word/2010/wordprocessingCanvas" xmlns:cx="http://schemas.microsoft.com/office/drawing/2014/chartex" xmlns:cx1="http://schemas.microsoft.com/office/drawing/2015/9/8/chartex" xmlns:cx2="http://schemas.microsoft.com/office/drawing/2015/10/21/chartex" xmlns:cx3="http://schemas.microsoft.com/office/drawing/2016/5/9/chartex" xmlns:cx4="http://schemas.microsoft.com/office/drawing/2016/5/10/chartex" xmlns:cx5="http://schemas.microsoft.com/office/drawing/2016/5/11/chartex" xmlns:cx6="http://schemas.microsoft.com/office/drawing/2016/5/12/chartex" xmlns:cx7="http://schemas.microsoft.com/office/drawing/2016/5/13/chartex" xmlns:cx8="http://schemas.microsoft.com/office/drawing/2016/5/14/chartex" xmlns:mc="http://schemas.openxmlformats.org/markup-compatibility/2006" xmlns:aink="http://schemas.microsoft.com/office/drawing/2016/ink" xmlns:am3d="http://schemas.microsoft.com/office/drawing/2017/model3d" xmlns:o="urn:schemas-microsoft-com:office:office" xmlns:r="http://schemas.openxmlformats.org/officeDocument/2006/relationships" xmlns:m="http://schemas.openxmlformats.org/officeDocument/2006/math" xmlns:v="urn:schemas-microsoft-com:vml" xmlns:wp14="http://schemas.microsoft.com/office/word/2010/wordprocessingDrawing" xmlns:wp="http://schemas.openxmlformats.org/drawingml/2006/wordprocessingDrawing" xmlns:w10="urn:schemas-microsoft-com:office:word" xmlns:w="http://schemas.openxmlformats.org/wordprocessingml/2006/main" xmlns:w14="http://schemas.microsoft.com/office/word/2010/wordml" xmlns:w15="http://schemas.microsoft.com/office/word/2012/wordml" xmlns:w16cid="http://schemas.microsoft.com/office/word/2016/wordml/cid" xmlns:w16se="http://schemas.microsoft.com/office/word/2015/wordml/symex" xmlns:wpg="http://schemas.microsoft.com/office/word/2010/wordprocessingGroup" xmlns:wpi="http://schemas.microsoft.com/office/word/2010/wordprocessingInk" xmlns:wne="http://schemas.microsoft.com/office/word/2006/wordml" xmlns:wps="http://schemas.microsoft.com/office/word/2010/wordprocessingShape" mc:Ignorable="w14 w15 w16se w16cid wp14">
   <w:footnote w:type="separator" w:id="-1">
     <w:p>
       <w:pPr>
@@ -758,7 +804,7 @@
 </file>
 
 <file path=word/header1.xml><?xml version="1.0" encoding="utf-8"?>
-<w:hdr xmlns:wpc="http://schemas.microsoft.com/office/word/2010/wordprocessingCanvas" xmlns:cx="http://schemas.microsoft.com/office/drawing/2014/chartex" xmlns:cx1="http://schemas.microsoft.com/office/drawing/2015/9/8/chartex" xmlns:mc="http://schemas.openxmlformats.org/markup-compatibility/2006" xmlns:o="urn:schemas-microsoft-com:office:office" xmlns:r="http://schemas.openxmlformats.org/officeDocument/2006/relationships" xmlns:m="http://schemas.openxmlformats.org/officeDocument/2006/math" xmlns:v="urn:schemas-microsoft-com:vml" xmlns:wp14="http://schemas.microsoft.com/office/word/2010/wordprocessingDrawing" xmlns:wp="http://schemas.openxmlformats.org/drawingml/2006/wordprocessingDrawing" xmlns:w10="urn:schemas-microsoft-com:office:word" xmlns:w="http://schemas.openxmlformats.org/wordprocessingml/2006/main" xmlns:w14="http://schemas.microsoft.com/office/word/2010/wordml" xmlns:w15="http://schemas.microsoft.com/office/word/2012/wordml" xmlns:w16se="http://schemas.microsoft.com/office/word/2015/wordml/symex" xmlns:wpg="http://schemas.microsoft.com/office/word/2010/wordprocessingGroup" xmlns:wpi="http://schemas.microsoft.com/office/word/2010/wordprocessingInk" xmlns:wne="http://schemas.microsoft.com/office/word/2006/wordml" xmlns:wps="http://schemas.microsoft.com/office/word/2010/wordprocessingShape" mc:Ignorable="w14 w15 w16se wp14">
+<w:hdr xmlns:wpc="http://schemas.microsoft.com/office/word/2010/wordprocessingCanvas" xmlns:cx="http://schemas.microsoft.com/office/drawing/2014/chartex" xmlns:cx1="http://schemas.microsoft.com/office/drawing/2015/9/8/chartex" xmlns:cx2="http://schemas.microsoft.com/office/drawing/2015/10/21/chartex" xmlns:cx3="http://schemas.microsoft.com/office/drawing/2016/5/9/chartex" xmlns:cx4="http://schemas.microsoft.com/office/drawing/2016/5/10/chartex" xmlns:cx5="http://schemas.microsoft.com/office/drawing/2016/5/11/chartex" xmlns:cx6="http://schemas.microsoft.com/office/drawing/2016/5/12/chartex" xmlns:cx7="http://schemas.microsoft.com/office/drawing/2016/5/13/chartex" xmlns:cx8="http://schemas.microsoft.com/office/drawing/2016/5/14/chartex" xmlns:mc="http://schemas.openxmlformats.org/markup-compatibility/2006" xmlns:aink="http://schemas.microsoft.com/office/drawing/2016/ink" xmlns:am3d="http://schemas.microsoft.com/office/drawing/2017/model3d" xmlns:o="urn:schemas-microsoft-com:office:office" xmlns:r="http://schemas.openxmlformats.org/officeDocument/2006/relationships" xmlns:m="http://schemas.openxmlformats.org/officeDocument/2006/math" xmlns:v="urn:schemas-microsoft-com:vml" xmlns:wp14="http://schemas.microsoft.com/office/word/2010/wordprocessingDrawing" xmlns:wp="http://schemas.openxmlformats.org/drawingml/2006/wordprocessingDrawing" xmlns:w10="urn:schemas-microsoft-com:office:word" xmlns:w="http://schemas.openxmlformats.org/wordprocessingml/2006/main" xmlns:w14="http://schemas.microsoft.com/office/word/2010/wordml" xmlns:w15="http://schemas.microsoft.com/office/word/2012/wordml" xmlns:w16cid="http://schemas.microsoft.com/office/word/2016/wordml/cid" xmlns:w16se="http://schemas.microsoft.com/office/word/2015/wordml/symex" xmlns:wpg="http://schemas.microsoft.com/office/word/2010/wordprocessingGroup" xmlns:wpi="http://schemas.microsoft.com/office/word/2010/wordprocessingInk" xmlns:wne="http://schemas.microsoft.com/office/word/2006/wordml" xmlns:wps="http://schemas.microsoft.com/office/word/2010/wordprocessingShape" mc:Ignorable="w14 w15 w16se w16cid wp14">
   <w:tbl>
     <w:tblPr>
       <w:tblW w:w="9558" w:type="dxa"/>
@@ -809,13 +855,7 @@
             <w:rPr>
               <w:lang w:val="es-ES"/>
             </w:rPr>
-            <w:t xml:space="preserve"> </w:t>
-          </w:r>
-          <w:r>
-            <w:rPr>
-              <w:lang w:val="es-ES"/>
-            </w:rPr>
-            <w:t xml:space="preserve"> </w:t>
+            <w:t xml:space="preserve">  </w:t>
           </w:r>
           <w:r>
             <w:t>Versión: &lt;1.0&gt;</w:t>
@@ -859,24 +899,24 @@
   </w:tbl>
   <w:p>
     <w:pPr>
-      <w:pStyle w:val="Encabezado"/>
+      <w:pStyle w:val="Header"/>
     </w:pPr>
   </w:p>
 </w:hdr>
 </file>
 
 <file path=word/header2.xml><?xml version="1.0" encoding="utf-8"?>
-<w:hdr xmlns:wpc="http://schemas.microsoft.com/office/word/2010/wordprocessingCanvas" xmlns:cx="http://schemas.microsoft.com/office/drawing/2014/chartex" xmlns:cx1="http://schemas.microsoft.com/office/drawing/2015/9/8/chartex" xmlns:mc="http://schemas.openxmlformats.org/markup-compatibility/2006" xmlns:o="urn:schemas-microsoft-com:office:office" xmlns:r="http://schemas.openxmlformats.org/officeDocument/2006/relationships" xmlns:m="http://schemas.openxmlformats.org/officeDocument/2006/math" xmlns:v="urn:schemas-microsoft-com:vml" xmlns:wp14="http://schemas.microsoft.com/office/word/2010/wordprocessingDrawing" xmlns:wp="http://schemas.openxmlformats.org/drawingml/2006/wordprocessingDrawing" xmlns:w10="urn:schemas-microsoft-com:office:word" xmlns:w="http://schemas.openxmlformats.org/wordprocessingml/2006/main" xmlns:w14="http://schemas.microsoft.com/office/word/2010/wordml" xmlns:w15="http://schemas.microsoft.com/office/word/2012/wordml" xmlns:w16se="http://schemas.microsoft.com/office/word/2015/wordml/symex" xmlns:wpg="http://schemas.microsoft.com/office/word/2010/wordprocessingGroup" xmlns:wpi="http://schemas.microsoft.com/office/word/2010/wordprocessingInk" xmlns:wne="http://schemas.microsoft.com/office/word/2006/wordml" xmlns:wps="http://schemas.microsoft.com/office/word/2010/wordprocessingShape" mc:Ignorable="w14 w15 w16se wp14">
+<w:hdr xmlns:wpc="http://schemas.microsoft.com/office/word/2010/wordprocessingCanvas" xmlns:cx="http://schemas.microsoft.com/office/drawing/2014/chartex" xmlns:cx1="http://schemas.microsoft.com/office/drawing/2015/9/8/chartex" xmlns:cx2="http://schemas.microsoft.com/office/drawing/2015/10/21/chartex" xmlns:cx3="http://schemas.microsoft.com/office/drawing/2016/5/9/chartex" xmlns:cx4="http://schemas.microsoft.com/office/drawing/2016/5/10/chartex" xmlns:cx5="http://schemas.microsoft.com/office/drawing/2016/5/11/chartex" xmlns:cx6="http://schemas.microsoft.com/office/drawing/2016/5/12/chartex" xmlns:cx7="http://schemas.microsoft.com/office/drawing/2016/5/13/chartex" xmlns:cx8="http://schemas.microsoft.com/office/drawing/2016/5/14/chartex" xmlns:mc="http://schemas.openxmlformats.org/markup-compatibility/2006" xmlns:aink="http://schemas.microsoft.com/office/drawing/2016/ink" xmlns:am3d="http://schemas.microsoft.com/office/drawing/2017/model3d" xmlns:o="urn:schemas-microsoft-com:office:office" xmlns:r="http://schemas.openxmlformats.org/officeDocument/2006/relationships" xmlns:m="http://schemas.openxmlformats.org/officeDocument/2006/math" xmlns:v="urn:schemas-microsoft-com:vml" xmlns:wp14="http://schemas.microsoft.com/office/word/2010/wordprocessingDrawing" xmlns:wp="http://schemas.openxmlformats.org/drawingml/2006/wordprocessingDrawing" xmlns:w10="urn:schemas-microsoft-com:office:word" xmlns:w="http://schemas.openxmlformats.org/wordprocessingml/2006/main" xmlns:w14="http://schemas.microsoft.com/office/word/2010/wordml" xmlns:w15="http://schemas.microsoft.com/office/word/2012/wordml" xmlns:w16cid="http://schemas.microsoft.com/office/word/2016/wordml/cid" xmlns:w16se="http://schemas.microsoft.com/office/word/2015/wordml/symex" xmlns:wpg="http://schemas.microsoft.com/office/word/2010/wordprocessingGroup" xmlns:wpi="http://schemas.microsoft.com/office/word/2010/wordprocessingInk" xmlns:wne="http://schemas.microsoft.com/office/word/2006/wordml" xmlns:wps="http://schemas.microsoft.com/office/word/2010/wordprocessingShape" mc:Ignorable="w14 w15 w16se w16cid wp14">
   <w:p>
     <w:pPr>
-      <w:pStyle w:val="Encabezado"/>
+      <w:pStyle w:val="Header"/>
     </w:pPr>
   </w:p>
 </w:hdr>
 </file>
 
 <file path=word/numbering.xml><?xml version="1.0" encoding="utf-8"?>
-<w:numbering xmlns:wpc="http://schemas.microsoft.com/office/word/2010/wordprocessingCanvas" xmlns:cx="http://schemas.microsoft.com/office/drawing/2014/chartex" xmlns:cx1="http://schemas.microsoft.com/office/drawing/2015/9/8/chartex" xmlns:mc="http://schemas.openxmlformats.org/markup-compatibility/2006" xmlns:o="urn:schemas-microsoft-com:office:office" xmlns:r="http://schemas.openxmlformats.org/officeDocument/2006/relationships" xmlns:m="http://schemas.openxmlformats.org/officeDocument/2006/math" xmlns:v="urn:schemas-microsoft-com:vml" xmlns:wp14="http://schemas.microsoft.com/office/word/2010/wordprocessingDrawing" xmlns:wp="http://schemas.openxmlformats.org/drawingml/2006/wordprocessingDrawing" xmlns:w10="urn:schemas-microsoft-com:office:word" xmlns:w="http://schemas.openxmlformats.org/wordprocessingml/2006/main" xmlns:w14="http://schemas.microsoft.com/office/word/2010/wordml" xmlns:w15="http://schemas.microsoft.com/office/word/2012/wordml" xmlns:w16se="http://schemas.microsoft.com/office/word/2015/wordml/symex" xmlns:wpg="http://schemas.microsoft.com/office/word/2010/wordprocessingGroup" xmlns:wpi="http://schemas.microsoft.com/office/word/2010/wordprocessingInk" xmlns:wne="http://schemas.microsoft.com/office/word/2006/wordml" xmlns:wps="http://schemas.microsoft.com/office/word/2010/wordprocessingShape" mc:Ignorable="w14 w15 w16se wp14">
+<w:numbering xmlns:wpc="http://schemas.microsoft.com/office/word/2010/wordprocessingCanvas" xmlns:cx="http://schemas.microsoft.com/office/drawing/2014/chartex" xmlns:cx1="http://schemas.microsoft.com/office/drawing/2015/9/8/chartex" xmlns:cx2="http://schemas.microsoft.com/office/drawing/2015/10/21/chartex" xmlns:cx3="http://schemas.microsoft.com/office/drawing/2016/5/9/chartex" xmlns:cx4="http://schemas.microsoft.com/office/drawing/2016/5/10/chartex" xmlns:cx5="http://schemas.microsoft.com/office/drawing/2016/5/11/chartex" xmlns:cx6="http://schemas.microsoft.com/office/drawing/2016/5/12/chartex" xmlns:cx7="http://schemas.microsoft.com/office/drawing/2016/5/13/chartex" xmlns:cx8="http://schemas.microsoft.com/office/drawing/2016/5/14/chartex" xmlns:mc="http://schemas.openxmlformats.org/markup-compatibility/2006" xmlns:aink="http://schemas.microsoft.com/office/drawing/2016/ink" xmlns:am3d="http://schemas.microsoft.com/office/drawing/2017/model3d" xmlns:o="urn:schemas-microsoft-com:office:office" xmlns:r="http://schemas.openxmlformats.org/officeDocument/2006/relationships" xmlns:m="http://schemas.openxmlformats.org/officeDocument/2006/math" xmlns:v="urn:schemas-microsoft-com:vml" xmlns:wp14="http://schemas.microsoft.com/office/word/2010/wordprocessingDrawing" xmlns:wp="http://schemas.openxmlformats.org/drawingml/2006/wordprocessingDrawing" xmlns:w10="urn:schemas-microsoft-com:office:word" xmlns:w="http://schemas.openxmlformats.org/wordprocessingml/2006/main" xmlns:w14="http://schemas.microsoft.com/office/word/2010/wordml" xmlns:w15="http://schemas.microsoft.com/office/word/2012/wordml" xmlns:w16cid="http://schemas.microsoft.com/office/word/2016/wordml/cid" xmlns:w16se="http://schemas.microsoft.com/office/word/2015/wordml/symex" xmlns:wpg="http://schemas.microsoft.com/office/word/2010/wordprocessingGroup" xmlns:wpi="http://schemas.microsoft.com/office/word/2010/wordprocessingInk" xmlns:wne="http://schemas.microsoft.com/office/word/2006/wordml" xmlns:wps="http://schemas.microsoft.com/office/word/2010/wordprocessingShape" mc:Ignorable="w14 w15 w16se w16cid wp14">
   <w:abstractNum w:abstractNumId="0" w15:restartNumberingAfterBreak="0">
     <w:nsid w:val="FFFFFFFB"/>
     <w:multiLevelType w:val="multilevel"/>
@@ -884,7 +924,7 @@
     <w:lvl w:ilvl="0">
       <w:start w:val="1"/>
       <w:numFmt w:val="decimal"/>
-      <w:pStyle w:val="Ttulo1"/>
+      <w:pStyle w:val="Heading1"/>
       <w:lvlText w:val="%1."/>
       <w:legacy w:legacy="1" w:legacySpace="144" w:legacyIndent="0"/>
       <w:lvlJc w:val="left"/>
@@ -892,7 +932,7 @@
     <w:lvl w:ilvl="1">
       <w:start w:val="1"/>
       <w:numFmt w:val="decimal"/>
-      <w:pStyle w:val="Ttulo2"/>
+      <w:pStyle w:val="Heading2"/>
       <w:lvlText w:val="%1.%2"/>
       <w:legacy w:legacy="1" w:legacySpace="144" w:legacyIndent="0"/>
       <w:lvlJc w:val="left"/>
@@ -900,7 +940,7 @@
     <w:lvl w:ilvl="2">
       <w:start w:val="1"/>
       <w:numFmt w:val="decimal"/>
-      <w:pStyle w:val="Ttulo3"/>
+      <w:pStyle w:val="Heading3"/>
       <w:lvlText w:val="%1.%2.%3"/>
       <w:legacy w:legacy="1" w:legacySpace="144" w:legacyIndent="0"/>
       <w:lvlJc w:val="left"/>
@@ -908,7 +948,7 @@
     <w:lvl w:ilvl="3">
       <w:start w:val="1"/>
       <w:numFmt w:val="decimal"/>
-      <w:pStyle w:val="Ttulo4"/>
+      <w:pStyle w:val="Heading4"/>
       <w:lvlText w:val="%1.%2.%3.%4"/>
       <w:legacy w:legacy="1" w:legacySpace="144" w:legacyIndent="0"/>
       <w:lvlJc w:val="left"/>
@@ -916,7 +956,7 @@
     <w:lvl w:ilvl="4">
       <w:start w:val="1"/>
       <w:numFmt w:val="decimal"/>
-      <w:pStyle w:val="Ttulo5"/>
+      <w:pStyle w:val="Heading5"/>
       <w:lvlText w:val="%1.%2.%3.%4.%5"/>
       <w:legacy w:legacy="1" w:legacySpace="144" w:legacyIndent="0"/>
       <w:lvlJc w:val="left"/>
@@ -924,7 +964,7 @@
     <w:lvl w:ilvl="5">
       <w:start w:val="1"/>
       <w:numFmt w:val="decimal"/>
-      <w:pStyle w:val="Ttulo6"/>
+      <w:pStyle w:val="Heading6"/>
       <w:lvlText w:val="%1.%2.%3.%4.%5.%6"/>
       <w:legacy w:legacy="1" w:legacySpace="144" w:legacyIndent="0"/>
       <w:lvlJc w:val="left"/>
@@ -932,7 +972,7 @@
     <w:lvl w:ilvl="6">
       <w:start w:val="1"/>
       <w:numFmt w:val="decimal"/>
-      <w:pStyle w:val="Ttulo7"/>
+      <w:pStyle w:val="Heading7"/>
       <w:lvlText w:val="%1.%2.%3.%4.%5.%6.%7"/>
       <w:legacy w:legacy="1" w:legacySpace="144" w:legacyIndent="0"/>
       <w:lvlJc w:val="left"/>
@@ -940,7 +980,7 @@
     <w:lvl w:ilvl="7">
       <w:start w:val="1"/>
       <w:numFmt w:val="decimal"/>
-      <w:pStyle w:val="Ttulo8"/>
+      <w:pStyle w:val="Heading8"/>
       <w:lvlText w:val="%1.%2.%3.%4.%5.%6.%7.%8"/>
       <w:legacy w:legacy="1" w:legacySpace="144" w:legacyIndent="0"/>
       <w:lvlJc w:val="left"/>
@@ -948,7 +988,7 @@
     <w:lvl w:ilvl="8">
       <w:start w:val="1"/>
       <w:numFmt w:val="decimal"/>
-      <w:pStyle w:val="Ttulo9"/>
+      <w:pStyle w:val="Heading9"/>
       <w:lvlText w:val="%1.%2.%3.%4.%5.%6.%7.%8.%9"/>
       <w:legacy w:legacy="1" w:legacySpace="144" w:legacyIndent="0"/>
       <w:lvlJc w:val="left"/>
@@ -2421,7 +2461,7 @@
 </file>
 
 <file path=word/styles.xml><?xml version="1.0" encoding="utf-8"?>
-<w:styles xmlns:mc="http://schemas.openxmlformats.org/markup-compatibility/2006" xmlns:r="http://schemas.openxmlformats.org/officeDocument/2006/relationships" xmlns:w="http://schemas.openxmlformats.org/wordprocessingml/2006/main" xmlns:w14="http://schemas.microsoft.com/office/word/2010/wordml" xmlns:w15="http://schemas.microsoft.com/office/word/2012/wordml" xmlns:w16se="http://schemas.microsoft.com/office/word/2015/wordml/symex" mc:Ignorable="w14 w15 w16se">
+<w:styles xmlns:mc="http://schemas.openxmlformats.org/markup-compatibility/2006" xmlns:r="http://schemas.openxmlformats.org/officeDocument/2006/relationships" xmlns:w="http://schemas.openxmlformats.org/wordprocessingml/2006/main" xmlns:w14="http://schemas.microsoft.com/office/word/2010/wordml" xmlns:w15="http://schemas.microsoft.com/office/word/2012/wordml" xmlns:w16cid="http://schemas.microsoft.com/office/word/2016/wordml/cid" xmlns:w16se="http://schemas.microsoft.com/office/word/2015/wordml/symex" mc:Ignorable="w14 w15 w16se w16cid">
   <w:docDefaults>
     <w:rPrDefault>
       <w:rPr>
@@ -2437,7 +2477,7 @@
       </w:pPr>
     </w:pPrDefault>
   </w:docDefaults>
-  <w:latentStyles w:defLockedState="0" w:defUIPriority="99" w:defSemiHidden="0" w:defUnhideWhenUsed="0" w:defQFormat="0" w:count="371">
+  <w:latentStyles w:defLockedState="0" w:defUIPriority="99" w:defSemiHidden="0" w:defUnhideWhenUsed="0" w:defQFormat="0" w:count="375">
     <w:lsdException w:name="Normal" w:uiPriority="0" w:qFormat="1"/>
     <w:lsdException w:name="heading 1" w:uiPriority="0" w:qFormat="1"/>
     <w:lsdException w:name="heading 2" w:semiHidden="1" w:uiPriority="0" w:unhideWhenUsed="1" w:qFormat="1"/>
@@ -2543,7 +2583,6 @@
     <w:lsdException w:name="HTML Sample" w:semiHidden="1" w:unhideWhenUsed="1"/>
     <w:lsdException w:name="HTML Typewriter" w:semiHidden="1" w:unhideWhenUsed="1"/>
     <w:lsdException w:name="HTML Variable" w:semiHidden="1" w:unhideWhenUsed="1"/>
-    <w:lsdException w:name="Normal Table" w:semiHidden="1" w:unhideWhenUsed="1"/>
     <w:lsdException w:name="annotation subject" w:semiHidden="1" w:unhideWhenUsed="1"/>
     <w:lsdException w:name="No List" w:semiHidden="1" w:unhideWhenUsed="1"/>
     <w:lsdException w:name="Outline List 1" w:semiHidden="1" w:unhideWhenUsed="1"/>
@@ -2587,10 +2626,8 @@
     <w:lsdException w:name="Table Elegant" w:semiHidden="1" w:unhideWhenUsed="1"/>
     <w:lsdException w:name="Table Professional" w:semiHidden="1" w:unhideWhenUsed="1"/>
     <w:lsdException w:name="Table Subtle 1" w:semiHidden="1" w:unhideWhenUsed="1"/>
-    <w:lsdException w:name="Table Subtle 2" w:semiHidden="1" w:unhideWhenUsed="1"/>
     <w:lsdException w:name="Table Web 1" w:semiHidden="1" w:unhideWhenUsed="1"/>
     <w:lsdException w:name="Table Web 2" w:semiHidden="1" w:unhideWhenUsed="1"/>
-    <w:lsdException w:name="Table Web 3" w:semiHidden="1" w:unhideWhenUsed="1"/>
     <w:lsdException w:name="Balloon Text" w:semiHidden="1" w:unhideWhenUsed="1"/>
     <w:lsdException w:name="Table Grid" w:uiPriority="39"/>
     <w:lsdException w:name="Table Theme" w:semiHidden="1" w:unhideWhenUsed="1"/>
@@ -2809,6 +2846,10 @@
     <w:lsdException w:name="List Table 5 Dark Accent 6" w:uiPriority="50"/>
     <w:lsdException w:name="List Table 6 Colorful Accent 6" w:uiPriority="51"/>
     <w:lsdException w:name="List Table 7 Colorful Accent 6" w:uiPriority="52"/>
+    <w:lsdException w:name="Mention" w:semiHidden="1" w:unhideWhenUsed="1"/>
+    <w:lsdException w:name="Smart Hyperlink" w:semiHidden="1" w:unhideWhenUsed="1"/>
+    <w:lsdException w:name="Hashtag" w:semiHidden="1" w:unhideWhenUsed="1"/>
+    <w:lsdException w:name="Unresolved Mention" w:semiHidden="1" w:unhideWhenUsed="1"/>
   </w:latentStyles>
   <w:style w:type="paragraph" w:default="1" w:styleId="Normal">
     <w:name w:val="Normal"/>
@@ -2825,11 +2866,11 @@
       <w:lang w:val="es-US"/>
     </w:rPr>
   </w:style>
-  <w:style w:type="paragraph" w:styleId="Ttulo1">
+  <w:style w:type="paragraph" w:styleId="Heading1">
     <w:name w:val="heading 1"/>
     <w:basedOn w:val="Normal"/>
     <w:next w:val="Normal"/>
-    <w:link w:val="Ttulo1Car"/>
+    <w:link w:val="Heading1Char"/>
     <w:qFormat/>
     <w:rsid w:val="00AB3F61"/>
     <w:pPr>
@@ -2846,11 +2887,11 @@
       <w:sz w:val="24"/>
     </w:rPr>
   </w:style>
-  <w:style w:type="paragraph" w:styleId="Ttulo2">
+  <w:style w:type="paragraph" w:styleId="Heading2">
     <w:name w:val="heading 2"/>
-    <w:basedOn w:val="Ttulo1"/>
+    <w:basedOn w:val="Heading1"/>
     <w:next w:val="Normal"/>
-    <w:link w:val="Ttulo2Car"/>
+    <w:link w:val="Heading2Char"/>
     <w:qFormat/>
     <w:rsid w:val="00AB3F61"/>
     <w:pPr>
@@ -2863,11 +2904,11 @@
       <w:sz w:val="20"/>
     </w:rPr>
   </w:style>
-  <w:style w:type="paragraph" w:styleId="Ttulo3">
+  <w:style w:type="paragraph" w:styleId="Heading3">
     <w:name w:val="heading 3"/>
-    <w:basedOn w:val="Ttulo1"/>
+    <w:basedOn w:val="Heading1"/>
     <w:next w:val="Normal"/>
-    <w:link w:val="Ttulo3Car"/>
+    <w:link w:val="Heading3Char"/>
     <w:qFormat/>
     <w:rsid w:val="00AB3F61"/>
     <w:pPr>
@@ -2882,11 +2923,11 @@
       <w:sz w:val="20"/>
     </w:rPr>
   </w:style>
-  <w:style w:type="paragraph" w:styleId="Ttulo4">
+  <w:style w:type="paragraph" w:styleId="Heading4">
     <w:name w:val="heading 4"/>
-    <w:basedOn w:val="Ttulo1"/>
+    <w:basedOn w:val="Heading1"/>
     <w:next w:val="Normal"/>
-    <w:link w:val="Ttulo4Car"/>
+    <w:link w:val="Heading4Char"/>
     <w:qFormat/>
     <w:rsid w:val="00AB3F61"/>
     <w:pPr>
@@ -2900,11 +2941,11 @@
       <w:sz w:val="20"/>
     </w:rPr>
   </w:style>
-  <w:style w:type="paragraph" w:styleId="Ttulo5">
+  <w:style w:type="paragraph" w:styleId="Heading5">
     <w:name w:val="heading 5"/>
     <w:basedOn w:val="Normal"/>
     <w:next w:val="Normal"/>
-    <w:link w:val="Ttulo5Car"/>
+    <w:link w:val="Heading5Char"/>
     <w:qFormat/>
     <w:rsid w:val="00AB3F61"/>
     <w:pPr>
@@ -2920,11 +2961,11 @@
       <w:sz w:val="22"/>
     </w:rPr>
   </w:style>
-  <w:style w:type="paragraph" w:styleId="Ttulo6">
+  <w:style w:type="paragraph" w:styleId="Heading6">
     <w:name w:val="heading 6"/>
     <w:basedOn w:val="Normal"/>
     <w:next w:val="Normal"/>
-    <w:link w:val="Ttulo6Car"/>
+    <w:link w:val="Heading6Char"/>
     <w:qFormat/>
     <w:rsid w:val="00AB3F61"/>
     <w:pPr>
@@ -2941,11 +2982,11 @@
       <w:sz w:val="22"/>
     </w:rPr>
   </w:style>
-  <w:style w:type="paragraph" w:styleId="Ttulo7">
+  <w:style w:type="paragraph" w:styleId="Heading7">
     <w:name w:val="heading 7"/>
     <w:basedOn w:val="Normal"/>
     <w:next w:val="Normal"/>
-    <w:link w:val="Ttulo7Car"/>
+    <w:link w:val="Heading7Char"/>
     <w:qFormat/>
     <w:rsid w:val="00AB3F61"/>
     <w:pPr>
@@ -2958,11 +2999,11 @@
       <w:outlineLvl w:val="6"/>
     </w:pPr>
   </w:style>
-  <w:style w:type="paragraph" w:styleId="Ttulo8">
+  <w:style w:type="paragraph" w:styleId="Heading8">
     <w:name w:val="heading 8"/>
     <w:basedOn w:val="Normal"/>
     <w:next w:val="Normal"/>
-    <w:link w:val="Ttulo8Car"/>
+    <w:link w:val="Heading8Char"/>
     <w:qFormat/>
     <w:rsid w:val="00AB3F61"/>
     <w:pPr>
@@ -2978,11 +3019,11 @@
       <w:i/>
     </w:rPr>
   </w:style>
-  <w:style w:type="paragraph" w:styleId="Ttulo9">
+  <w:style w:type="paragraph" w:styleId="Heading9">
     <w:name w:val="heading 9"/>
     <w:basedOn w:val="Normal"/>
     <w:next w:val="Normal"/>
-    <w:link w:val="Ttulo9Car"/>
+    <w:link w:val="Heading9Char"/>
     <w:qFormat/>
     <w:rsid w:val="00AB3F61"/>
     <w:pPr>
@@ -3000,13 +3041,13 @@
       <w:sz w:val="18"/>
     </w:rPr>
   </w:style>
-  <w:style w:type="character" w:default="1" w:styleId="Fuentedeprrafopredeter">
+  <w:style w:type="character" w:default="1" w:styleId="DefaultParagraphFont">
     <w:name w:val="Default Paragraph Font"/>
     <w:uiPriority w:val="1"/>
     <w:semiHidden/>
     <w:unhideWhenUsed/>
   </w:style>
-  <w:style w:type="table" w:default="1" w:styleId="Tablanormal">
+  <w:style w:type="table" w:default="1" w:styleId="TableNormal">
     <w:name w:val="Normal Table"/>
     <w:uiPriority w:val="99"/>
     <w:semiHidden/>
@@ -3021,16 +3062,16 @@
       </w:tblCellMar>
     </w:tblPr>
   </w:style>
-  <w:style w:type="numbering" w:default="1" w:styleId="Sinlista">
+  <w:style w:type="numbering" w:default="1" w:styleId="NoList">
     <w:name w:val="No List"/>
     <w:uiPriority w:val="99"/>
     <w:semiHidden/>
     <w:unhideWhenUsed/>
   </w:style>
-  <w:style w:type="character" w:customStyle="1" w:styleId="Ttulo1Car">
-    <w:name w:val="Título 1 Car"/>
-    <w:basedOn w:val="Fuentedeprrafopredeter"/>
-    <w:link w:val="Ttulo1"/>
+  <w:style w:type="character" w:customStyle="1" w:styleId="Heading1Char">
+    <w:name w:val="Heading 1 Char"/>
+    <w:basedOn w:val="DefaultParagraphFont"/>
+    <w:link w:val="Heading1"/>
     <w:rsid w:val="00AB3F61"/>
     <w:rPr>
       <w:rFonts w:ascii="Arial" w:eastAsia="Times New Roman" w:hAnsi="Arial" w:cs="Times New Roman"/>
@@ -3040,10 +3081,10 @@
       <w:lang w:val="es-US"/>
     </w:rPr>
   </w:style>
-  <w:style w:type="character" w:customStyle="1" w:styleId="Ttulo2Car">
-    <w:name w:val="Título 2 Car"/>
-    <w:basedOn w:val="Fuentedeprrafopredeter"/>
-    <w:link w:val="Ttulo2"/>
+  <w:style w:type="character" w:customStyle="1" w:styleId="Heading2Char">
+    <w:name w:val="Heading 2 Char"/>
+    <w:basedOn w:val="DefaultParagraphFont"/>
+    <w:link w:val="Heading2"/>
     <w:rsid w:val="00AB3F61"/>
     <w:rPr>
       <w:rFonts w:ascii="Arial" w:eastAsia="Times New Roman" w:hAnsi="Arial" w:cs="Times New Roman"/>
@@ -3053,10 +3094,10 @@
       <w:lang w:val="es-US"/>
     </w:rPr>
   </w:style>
-  <w:style w:type="character" w:customStyle="1" w:styleId="Ttulo3Car">
-    <w:name w:val="Título 3 Car"/>
-    <w:basedOn w:val="Fuentedeprrafopredeter"/>
-    <w:link w:val="Ttulo3"/>
+  <w:style w:type="character" w:customStyle="1" w:styleId="Heading3Char">
+    <w:name w:val="Heading 3 Char"/>
+    <w:basedOn w:val="DefaultParagraphFont"/>
+    <w:link w:val="Heading3"/>
     <w:rsid w:val="00AB3F61"/>
     <w:rPr>
       <w:rFonts w:ascii="Arial" w:eastAsia="Times New Roman" w:hAnsi="Arial" w:cs="Times New Roman"/>
@@ -3066,10 +3107,10 @@
       <w:lang w:val="es-US"/>
     </w:rPr>
   </w:style>
-  <w:style w:type="character" w:customStyle="1" w:styleId="Ttulo4Car">
-    <w:name w:val="Título 4 Car"/>
-    <w:basedOn w:val="Fuentedeprrafopredeter"/>
-    <w:link w:val="Ttulo4"/>
+  <w:style w:type="character" w:customStyle="1" w:styleId="Heading4Char">
+    <w:name w:val="Heading 4 Char"/>
+    <w:basedOn w:val="DefaultParagraphFont"/>
+    <w:link w:val="Heading4"/>
     <w:rsid w:val="00AB3F61"/>
     <w:rPr>
       <w:rFonts w:ascii="Arial" w:eastAsia="Times New Roman" w:hAnsi="Arial" w:cs="Times New Roman"/>
@@ -3078,10 +3119,10 @@
       <w:lang w:val="es-US"/>
     </w:rPr>
   </w:style>
-  <w:style w:type="character" w:customStyle="1" w:styleId="Ttulo5Car">
-    <w:name w:val="Título 5 Car"/>
-    <w:basedOn w:val="Fuentedeprrafopredeter"/>
-    <w:link w:val="Ttulo5"/>
+  <w:style w:type="character" w:customStyle="1" w:styleId="Heading5Char">
+    <w:name w:val="Heading 5 Char"/>
+    <w:basedOn w:val="DefaultParagraphFont"/>
+    <w:link w:val="Heading5"/>
     <w:rsid w:val="00AB3F61"/>
     <w:rPr>
       <w:rFonts w:ascii="Times New Roman" w:eastAsia="Times New Roman" w:hAnsi="Times New Roman" w:cs="Times New Roman"/>
@@ -3089,10 +3130,10 @@
       <w:lang w:val="es-US"/>
     </w:rPr>
   </w:style>
-  <w:style w:type="character" w:customStyle="1" w:styleId="Ttulo6Car">
-    <w:name w:val="Título 6 Car"/>
-    <w:basedOn w:val="Fuentedeprrafopredeter"/>
-    <w:link w:val="Ttulo6"/>
+  <w:style w:type="character" w:customStyle="1" w:styleId="Heading6Char">
+    <w:name w:val="Heading 6 Char"/>
+    <w:basedOn w:val="DefaultParagraphFont"/>
+    <w:link w:val="Heading6"/>
     <w:rsid w:val="00AB3F61"/>
     <w:rPr>
       <w:rFonts w:ascii="Times New Roman" w:eastAsia="Times New Roman" w:hAnsi="Times New Roman" w:cs="Times New Roman"/>
@@ -3101,10 +3142,10 @@
       <w:lang w:val="es-US"/>
     </w:rPr>
   </w:style>
-  <w:style w:type="character" w:customStyle="1" w:styleId="Ttulo7Car">
-    <w:name w:val="Título 7 Car"/>
-    <w:basedOn w:val="Fuentedeprrafopredeter"/>
-    <w:link w:val="Ttulo7"/>
+  <w:style w:type="character" w:customStyle="1" w:styleId="Heading7Char">
+    <w:name w:val="Heading 7 Char"/>
+    <w:basedOn w:val="DefaultParagraphFont"/>
+    <w:link w:val="Heading7"/>
     <w:rsid w:val="00AB3F61"/>
     <w:rPr>
       <w:rFonts w:ascii="Times New Roman" w:eastAsia="Times New Roman" w:hAnsi="Times New Roman" w:cs="Times New Roman"/>
@@ -3113,10 +3154,10 @@
       <w:lang w:val="es-US"/>
     </w:rPr>
   </w:style>
-  <w:style w:type="character" w:customStyle="1" w:styleId="Ttulo8Car">
-    <w:name w:val="Título 8 Car"/>
-    <w:basedOn w:val="Fuentedeprrafopredeter"/>
-    <w:link w:val="Ttulo8"/>
+  <w:style w:type="character" w:customStyle="1" w:styleId="Heading8Char">
+    <w:name w:val="Heading 8 Char"/>
+    <w:basedOn w:val="DefaultParagraphFont"/>
+    <w:link w:val="Heading8"/>
     <w:rsid w:val="00AB3F61"/>
     <w:rPr>
       <w:rFonts w:ascii="Times New Roman" w:eastAsia="Times New Roman" w:hAnsi="Times New Roman" w:cs="Times New Roman"/>
@@ -3126,10 +3167,10 @@
       <w:lang w:val="es-US"/>
     </w:rPr>
   </w:style>
-  <w:style w:type="character" w:customStyle="1" w:styleId="Ttulo9Car">
-    <w:name w:val="Título 9 Car"/>
-    <w:basedOn w:val="Fuentedeprrafopredeter"/>
-    <w:link w:val="Ttulo9"/>
+  <w:style w:type="character" w:customStyle="1" w:styleId="Heading9Char">
+    <w:name w:val="Heading 9 Char"/>
+    <w:basedOn w:val="DefaultParagraphFont"/>
+    <w:link w:val="Heading9"/>
     <w:rsid w:val="00AB3F61"/>
     <w:rPr>
       <w:rFonts w:ascii="Times New Roman" w:eastAsia="Times New Roman" w:hAnsi="Times New Roman" w:cs="Times New Roman"/>
@@ -3140,11 +3181,11 @@
       <w:lang w:val="es-US"/>
     </w:rPr>
   </w:style>
-  <w:style w:type="paragraph" w:styleId="Ttulo">
+  <w:style w:type="paragraph" w:styleId="Title">
     <w:name w:val="Title"/>
     <w:basedOn w:val="Normal"/>
     <w:next w:val="Normal"/>
-    <w:link w:val="TtuloCar"/>
+    <w:link w:val="TitleChar"/>
     <w:qFormat/>
     <w:rsid w:val="00AB3F61"/>
     <w:pPr>
@@ -3157,10 +3198,10 @@
       <w:sz w:val="36"/>
     </w:rPr>
   </w:style>
-  <w:style w:type="character" w:customStyle="1" w:styleId="TtuloCar">
-    <w:name w:val="Título Car"/>
-    <w:basedOn w:val="Fuentedeprrafopredeter"/>
-    <w:link w:val="Ttulo"/>
+  <w:style w:type="character" w:customStyle="1" w:styleId="TitleChar">
+    <w:name w:val="Title Char"/>
+    <w:basedOn w:val="DefaultParagraphFont"/>
+    <w:link w:val="Title"/>
     <w:rsid w:val="00AB3F61"/>
     <w:rPr>
       <w:rFonts w:ascii="Arial" w:eastAsia="Times New Roman" w:hAnsi="Arial" w:cs="Times New Roman"/>
@@ -3170,10 +3211,10 @@
       <w:lang w:val="es-US"/>
     </w:rPr>
   </w:style>
-  <w:style w:type="paragraph" w:styleId="Encabezado">
+  <w:style w:type="paragraph" w:styleId="Header">
     <w:name w:val="header"/>
     <w:basedOn w:val="Normal"/>
-    <w:link w:val="EncabezadoCar"/>
+    <w:link w:val="HeaderChar"/>
     <w:rsid w:val="00AB3F61"/>
     <w:pPr>
       <w:tabs>
@@ -3182,10 +3223,10 @@
       </w:tabs>
     </w:pPr>
   </w:style>
-  <w:style w:type="character" w:customStyle="1" w:styleId="EncabezadoCar">
-    <w:name w:val="Encabezado Car"/>
-    <w:basedOn w:val="Fuentedeprrafopredeter"/>
-    <w:link w:val="Encabezado"/>
+  <w:style w:type="character" w:customStyle="1" w:styleId="HeaderChar">
+    <w:name w:val="Header Char"/>
+    <w:basedOn w:val="DefaultParagraphFont"/>
+    <w:link w:val="Header"/>
     <w:rsid w:val="00AB3F61"/>
     <w:rPr>
       <w:rFonts w:ascii="Times New Roman" w:eastAsia="Times New Roman" w:hAnsi="Times New Roman" w:cs="Times New Roman"/>
@@ -3194,10 +3235,10 @@
       <w:lang w:val="es-US"/>
     </w:rPr>
   </w:style>
-  <w:style w:type="paragraph" w:styleId="Piedepgina">
+  <w:style w:type="paragraph" w:styleId="Footer">
     <w:name w:val="footer"/>
     <w:basedOn w:val="Normal"/>
-    <w:link w:val="PiedepginaCar"/>
+    <w:link w:val="FooterChar"/>
     <w:rsid w:val="00AB3F61"/>
     <w:pPr>
       <w:tabs>
@@ -3206,10 +3247,10 @@
       </w:tabs>
     </w:pPr>
   </w:style>
-  <w:style w:type="character" w:customStyle="1" w:styleId="PiedepginaCar">
-    <w:name w:val="Pie de página Car"/>
-    <w:basedOn w:val="Fuentedeprrafopredeter"/>
-    <w:link w:val="Piedepgina"/>
+  <w:style w:type="character" w:customStyle="1" w:styleId="FooterChar">
+    <w:name w:val="Footer Char"/>
+    <w:basedOn w:val="DefaultParagraphFont"/>
+    <w:link w:val="Footer"/>
     <w:rsid w:val="00AB3F61"/>
     <w:rPr>
       <w:rFonts w:ascii="Times New Roman" w:eastAsia="Times New Roman" w:hAnsi="Times New Roman" w:cs="Times New Roman"/>
@@ -3218,9 +3259,9 @@
       <w:lang w:val="es-US"/>
     </w:rPr>
   </w:style>
-  <w:style w:type="character" w:styleId="Nmerodepgina">
+  <w:style w:type="character" w:styleId="PageNumber">
     <w:name w:val="page number"/>
-    <w:basedOn w:val="Fuentedeprrafopredeter"/>
+    <w:basedOn w:val="DefaultParagraphFont"/>
     <w:rsid w:val="00AB3F61"/>
   </w:style>
   <w:style w:type="paragraph" w:customStyle="1" w:styleId="Tabletext">
@@ -3232,10 +3273,10 @@
       <w:spacing w:after="120"/>
     </w:pPr>
   </w:style>
-  <w:style w:type="paragraph" w:styleId="Textoindependiente">
+  <w:style w:type="paragraph" w:styleId="BodyText">
     <w:name w:val="Body Text"/>
     <w:basedOn w:val="Normal"/>
-    <w:link w:val="TextoindependienteCar"/>
+    <w:link w:val="BodyTextChar"/>
     <w:rsid w:val="00AB3F61"/>
     <w:pPr>
       <w:keepLines/>
@@ -3243,10 +3284,10 @@
       <w:ind w:left="720"/>
     </w:pPr>
   </w:style>
-  <w:style w:type="character" w:customStyle="1" w:styleId="TextoindependienteCar">
-    <w:name w:val="Texto independiente Car"/>
-    <w:basedOn w:val="Fuentedeprrafopredeter"/>
-    <w:link w:val="Textoindependiente"/>
+  <w:style w:type="character" w:customStyle="1" w:styleId="BodyTextChar">
+    <w:name w:val="Body Text Char"/>
+    <w:basedOn w:val="DefaultParagraphFont"/>
+    <w:link w:val="BodyText"/>
     <w:rsid w:val="00AB3F61"/>
     <w:rPr>
       <w:rFonts w:ascii="Times New Roman" w:eastAsia="Times New Roman" w:hAnsi="Times New Roman" w:cs="Times New Roman"/>
@@ -3255,7 +3296,7 @@
       <w:lang w:val="es-US"/>
     </w:rPr>
   </w:style>
-  <w:style w:type="paragraph" w:styleId="Prrafodelista">
+  <w:style w:type="paragraph" w:styleId="ListParagraph">
     <w:name w:val="List Paragraph"/>
     <w:basedOn w:val="Normal"/>
     <w:uiPriority w:val="34"/>
@@ -3274,9 +3315,9 @@
       <w:lang w:val="es-ES"/>
     </w:rPr>
   </w:style>
-  <w:style w:type="table" w:styleId="Tabladecuadrcula4">
+  <w:style w:type="table" w:styleId="GridTable4">
     <w:name w:val="Grid Table 4"/>
-    <w:basedOn w:val="Tablanormal"/>
+    <w:basedOn w:val="TableNormal"/>
     <w:uiPriority w:val="49"/>
     <w:rsid w:val="00AB3F61"/>
     <w:pPr>
@@ -3376,9 +3417,9 @@
       <w:lang w:val="es-ES" w:eastAsia="es-ES"/>
     </w:rPr>
   </w:style>
-  <w:style w:type="table" w:styleId="Tabladecuadrcula4-nfasis2">
+  <w:style w:type="table" w:styleId="GridTable4-Accent2">
     <w:name w:val="Grid Table 4 Accent 2"/>
-    <w:basedOn w:val="Tablanormal"/>
+    <w:basedOn w:val="TableNormal"/>
     <w:uiPriority w:val="49"/>
     <w:rsid w:val="00AB3F61"/>
     <w:pPr>
@@ -3455,8 +3496,8 @@
       </w:tcPr>
     </w:tblStylePr>
   </w:style>
-  <w:style w:type="table" w:customStyle="1" w:styleId="TableNormal">
-    <w:name w:val="Table Normal"/>
+  <w:style w:type="table" w:customStyle="1" w:styleId="TableNormal1">
+    <w:name w:val="Table Normal1"/>
     <w:rsid w:val="00AB3F61"/>
     <w:pPr>
       <w:pBdr>
@@ -3486,9 +3527,9 @@
       </w:tblCellMar>
     </w:tblPr>
   </w:style>
-  <w:style w:type="table" w:styleId="Tabladecuadrcula4-nfasis1">
+  <w:style w:type="table" w:styleId="GridTable4-Accent1">
     <w:name w:val="Grid Table 4 Accent 1"/>
-    <w:basedOn w:val="Tablanormal"/>
+    <w:basedOn w:val="TableNormal"/>
     <w:uiPriority w:val="49"/>
     <w:rsid w:val="00AB3F61"/>
     <w:pPr>
@@ -3565,9 +3606,9 @@
       </w:tcPr>
     </w:tblStylePr>
   </w:style>
-  <w:style w:type="table" w:styleId="Tabladecuadrcula4-nfasis3">
+  <w:style w:type="table" w:styleId="GridTable4-Accent3">
     <w:name w:val="Grid Table 4 Accent 3"/>
-    <w:basedOn w:val="Tablanormal"/>
+    <w:basedOn w:val="TableNormal"/>
     <w:uiPriority w:val="49"/>
     <w:rsid w:val="00AB3F61"/>
     <w:pPr>
@@ -3644,9 +3685,9 @@
       </w:tcPr>
     </w:tblStylePr>
   </w:style>
-  <w:style w:type="table" w:styleId="Tabladecuadrcula4-nfasis6">
+  <w:style w:type="table" w:styleId="GridTable4-Accent6">
     <w:name w:val="Grid Table 4 Accent 6"/>
-    <w:basedOn w:val="Tablanormal"/>
+    <w:basedOn w:val="TableNormal"/>
     <w:uiPriority w:val="49"/>
     <w:rsid w:val="00AB3F61"/>
     <w:pPr>
@@ -3723,9 +3764,9 @@
       </w:tcPr>
     </w:tblStylePr>
   </w:style>
-  <w:style w:type="table" w:styleId="Tabladecuadrcula4-nfasis4">
+  <w:style w:type="table" w:styleId="GridTable4-Accent4">
     <w:name w:val="Grid Table 4 Accent 4"/>
-    <w:basedOn w:val="Tablanormal"/>
+    <w:basedOn w:val="TableNormal"/>
     <w:uiPriority w:val="49"/>
     <w:rsid w:val="00AB3F61"/>
     <w:pPr>
@@ -3802,9 +3843,9 @@
       </w:tcPr>
     </w:tblStylePr>
   </w:style>
-  <w:style w:type="table" w:styleId="Tabladecuadrcula4-nfasis5">
+  <w:style w:type="table" w:styleId="GridTable4-Accent5">
     <w:name w:val="Grid Table 4 Accent 5"/>
-    <w:basedOn w:val="Tablanormal"/>
+    <w:basedOn w:val="TableNormal"/>
     <w:uiPriority w:val="49"/>
     <w:rsid w:val="00AB3F61"/>
     <w:pPr>

</xml_diff>

<commit_message>
feat:fases del proceso de gestion de cambio agregado
</commit_message>
<xml_diff>
--- a/Documentos/PGCamb.docx
+++ b/Documentos/PGCamb.docx
@@ -1,6 +1,6 @@
 
 <file path=word/document.xml><?xml version="1.0" encoding="utf-8"?>
-<w:document xmlns:wpc="http://schemas.microsoft.com/office/word/2010/wordprocessingCanvas" xmlns:cx="http://schemas.microsoft.com/office/drawing/2014/chartex" xmlns:cx1="http://schemas.microsoft.com/office/drawing/2015/9/8/chartex" xmlns:mc="http://schemas.openxmlformats.org/markup-compatibility/2006" xmlns:o="urn:schemas-microsoft-com:office:office" xmlns:r="http://schemas.openxmlformats.org/officeDocument/2006/relationships" xmlns:m="http://schemas.openxmlformats.org/officeDocument/2006/math" xmlns:v="urn:schemas-microsoft-com:vml" xmlns:wp14="http://schemas.microsoft.com/office/word/2010/wordprocessingDrawing" xmlns:wp="http://schemas.openxmlformats.org/drawingml/2006/wordprocessingDrawing" xmlns:w10="urn:schemas-microsoft-com:office:word" xmlns:w="http://schemas.openxmlformats.org/wordprocessingml/2006/main" xmlns:w14="http://schemas.microsoft.com/office/word/2010/wordml" xmlns:w15="http://schemas.microsoft.com/office/word/2012/wordml" xmlns:w16se="http://schemas.microsoft.com/office/word/2015/wordml/symex" xmlns:wpg="http://schemas.microsoft.com/office/word/2010/wordprocessingGroup" xmlns:wpi="http://schemas.microsoft.com/office/word/2010/wordprocessingInk" xmlns:wne="http://schemas.microsoft.com/office/word/2006/wordml" xmlns:wps="http://schemas.microsoft.com/office/word/2010/wordprocessingShape" mc:Ignorable="w14 w15 w16se wp14">
+<w:document xmlns:wpc="http://schemas.microsoft.com/office/word/2010/wordprocessingCanvas" xmlns:mc="http://schemas.openxmlformats.org/markup-compatibility/2006" xmlns:o="urn:schemas-microsoft-com:office:office" xmlns:r="http://schemas.openxmlformats.org/officeDocument/2006/relationships" xmlns:m="http://schemas.openxmlformats.org/officeDocument/2006/math" xmlns:v="urn:schemas-microsoft-com:vml" xmlns:wp14="http://schemas.microsoft.com/office/word/2010/wordprocessingDrawing" xmlns:wp="http://schemas.openxmlformats.org/drawingml/2006/wordprocessingDrawing" xmlns:w10="urn:schemas-microsoft-com:office:word" xmlns:w="http://schemas.openxmlformats.org/wordprocessingml/2006/main" xmlns:w14="http://schemas.microsoft.com/office/word/2010/wordml" xmlns:w15="http://schemas.microsoft.com/office/word/2012/wordml" xmlns:wpg="http://schemas.microsoft.com/office/word/2010/wordprocessingGroup" xmlns:wpi="http://schemas.microsoft.com/office/word/2010/wordprocessingInk" xmlns:wne="http://schemas.microsoft.com/office/word/2006/wordml" xmlns:wps="http://schemas.microsoft.com/office/word/2010/wordprocessingShape" mc:Ignorable="w14 w15 wp14">
   <w:body>
     <w:p>
       <w:pPr>
@@ -33,28 +33,28 @@
     </w:p>
     <w:p>
       <w:pPr>
-        <w:pStyle w:val="Ttulo"/>
+        <w:pStyle w:val="Puesto"/>
         <w:ind w:firstLine="720"/>
         <w:jc w:val="right"/>
       </w:pPr>
     </w:p>
     <w:p>
       <w:pPr>
-        <w:pStyle w:val="Ttulo"/>
+        <w:pStyle w:val="Puesto"/>
         <w:ind w:firstLine="720"/>
         <w:jc w:val="right"/>
       </w:pPr>
     </w:p>
     <w:p>
       <w:pPr>
-        <w:pStyle w:val="Ttulo"/>
+        <w:pStyle w:val="Puesto"/>
         <w:ind w:firstLine="720"/>
         <w:jc w:val="right"/>
       </w:pPr>
     </w:p>
     <w:p>
       <w:pPr>
-        <w:pStyle w:val="Ttulo"/>
+        <w:pStyle w:val="Puesto"/>
         <w:ind w:firstLine="720"/>
         <w:jc w:val="right"/>
       </w:pPr>
@@ -64,14 +64,14 @@
     <w:p/>
     <w:p>
       <w:pPr>
-        <w:pStyle w:val="Ttulo"/>
+        <w:pStyle w:val="Puesto"/>
         <w:ind w:firstLine="720"/>
         <w:jc w:val="right"/>
       </w:pPr>
     </w:p>
     <w:p>
       <w:pPr>
-        <w:pStyle w:val="Ttulo"/>
+        <w:pStyle w:val="Puesto"/>
         <w:ind w:firstLine="720"/>
         <w:jc w:val="right"/>
       </w:pPr>
@@ -79,7 +79,7 @@
     <w:p/>
     <w:p>
       <w:pPr>
-        <w:pStyle w:val="Ttulo"/>
+        <w:pStyle w:val="Puesto"/>
         <w:ind w:firstLine="720"/>
         <w:jc w:val="right"/>
         <w:rPr>
@@ -101,7 +101,7 @@
     </w:p>
     <w:p>
       <w:pPr>
-        <w:pStyle w:val="Ttulo"/>
+        <w:pStyle w:val="Puesto"/>
       </w:pPr>
       <w:r>
         <w:lastRenderedPageBreak/>
@@ -474,26 +474,1555 @@
           <w:szCs w:val="24"/>
           <w:lang w:val="es-PE"/>
         </w:rPr>
-        <w:t xml:space="preserve">5. </w:t>
+        <w:t>5. FASES DEL PROCESO DE GESTIÓN DE CAMBIO</w:t>
       </w:r>
-      <w:r>
+    </w:p>
+    <w:p>
+      <w:pPr>
         <w:rPr>
-          <w:rFonts w:asciiTheme="minorHAnsi" w:hAnsiTheme="minorHAnsi"/>
-          <w:szCs w:val="24"/>
           <w:lang w:val="es-PE"/>
         </w:rPr>
-        <w:t>FASES DEL PROCESO DE GESTIÓN DE C</w:t>
-      </w:r>
+      </w:pPr>
+    </w:p>
+    <w:p>
+      <w:pPr>
+        <w:rPr>
+          <w:lang w:val="es-PE"/>
+        </w:rPr>
+      </w:pPr>
+    </w:p>
+    <w:p>
+      <w:pPr>
+        <w:rPr>
+          <w:lang w:val="es-PE"/>
+        </w:rPr>
+      </w:pPr>
+    </w:p>
+    <w:p/>
+    <w:tbl>
+      <w:tblPr>
+        <w:tblStyle w:val="Tabladecuadrcula4-nfasis5"/>
+        <w:tblW w:w="8516" w:type="dxa"/>
+        <w:jc w:val="center"/>
+        <w:tblLook w:val="04A0" w:firstRow="1" w:lastRow="0" w:firstColumn="1" w:lastColumn="0" w:noHBand="0" w:noVBand="1"/>
+      </w:tblPr>
+      <w:tblGrid>
+        <w:gridCol w:w="1696"/>
+        <w:gridCol w:w="6820"/>
+      </w:tblGrid>
+      <w:tr>
+        <w:trPr>
+          <w:cnfStyle w:val="100000000000" w:firstRow="1" w:lastRow="0" w:firstColumn="0" w:lastColumn="0" w:oddVBand="0" w:evenVBand="0" w:oddHBand="0" w:evenHBand="0" w:firstRowFirstColumn="0" w:firstRowLastColumn="0" w:lastRowFirstColumn="0" w:lastRowLastColumn="0"/>
+          <w:trHeight w:val="379"/>
+          <w:jc w:val="center"/>
+        </w:trPr>
+        <w:tc>
+          <w:tcPr>
+            <w:cnfStyle w:val="001000000000" w:firstRow="0" w:lastRow="0" w:firstColumn="1" w:lastColumn="0" w:oddVBand="0" w:evenVBand="0" w:oddHBand="0" w:evenHBand="0" w:firstRowFirstColumn="0" w:firstRowLastColumn="0" w:lastRowFirstColumn="0" w:lastRowLastColumn="0"/>
+            <w:tcW w:w="8516" w:type="dxa"/>
+            <w:gridSpan w:val="2"/>
+            <w:vAlign w:val="center"/>
+          </w:tcPr>
+          <w:p>
+            <w:pPr>
+              <w:jc w:val="center"/>
+            </w:pPr>
+            <w:r>
+              <w:t>FASE 1 : RECIBIR Y ANALIZAR LA PETICIÓN</w:t>
+            </w:r>
+          </w:p>
+        </w:tc>
+      </w:tr>
+      <w:tr>
+        <w:trPr>
+          <w:cnfStyle w:val="000000100000" w:firstRow="0" w:lastRow="0" w:firstColumn="0" w:lastColumn="0" w:oddVBand="0" w:evenVBand="0" w:oddHBand="1" w:evenHBand="0" w:firstRowFirstColumn="0" w:firstRowLastColumn="0" w:lastRowFirstColumn="0" w:lastRowLastColumn="0"/>
+          <w:trHeight w:val="984"/>
+          <w:jc w:val="center"/>
+        </w:trPr>
+        <w:tc>
+          <w:tcPr>
+            <w:cnfStyle w:val="001000000000" w:firstRow="0" w:lastRow="0" w:firstColumn="1" w:lastColumn="0" w:oddVBand="0" w:evenVBand="0" w:oddHBand="0" w:evenHBand="0" w:firstRowFirstColumn="0" w:firstRowLastColumn="0" w:lastRowFirstColumn="0" w:lastRowLastColumn="0"/>
+            <w:tcW w:w="1696" w:type="dxa"/>
+            <w:vAlign w:val="center"/>
+          </w:tcPr>
+          <w:p>
+            <w:pPr>
+              <w:jc w:val="center"/>
+            </w:pPr>
+            <w:r>
+              <w:t>Actividades</w:t>
+            </w:r>
+          </w:p>
+        </w:tc>
+        <w:tc>
+          <w:tcPr>
+            <w:tcW w:w="6820" w:type="dxa"/>
+          </w:tcPr>
+          <w:p>
+            <w:pPr>
+              <w:cnfStyle w:val="000000100000" w:firstRow="0" w:lastRow="0" w:firstColumn="0" w:lastColumn="0" w:oddVBand="0" w:evenVBand="0" w:oddHBand="1" w:evenHBand="0" w:firstRowFirstColumn="0" w:firstRowLastColumn="0" w:lastRowFirstColumn="0" w:lastRowLastColumn="0"/>
+            </w:pPr>
+            <w:r>
+              <w:t>Creación de la solicitud de cambio y asignación al grupo de gestión de cambio.</w:t>
+            </w:r>
+          </w:p>
+          <w:p>
+            <w:pPr>
+              <w:cnfStyle w:val="000000100000" w:firstRow="0" w:lastRow="0" w:firstColumn="0" w:lastColumn="0" w:oddVBand="0" w:evenVBand="0" w:oddHBand="1" w:evenHBand="0" w:firstRowFirstColumn="0" w:firstRowLastColumn="0" w:lastRowFirstColumn="0" w:lastRowLastColumn="0"/>
+            </w:pPr>
+            <w:r>
+              <w:t xml:space="preserve">El CCB se encarga de analizar la solicitud de cambio recibida. </w:t>
+            </w:r>
+          </w:p>
+        </w:tc>
+      </w:tr>
+      <w:tr>
+        <w:trPr>
+          <w:trHeight w:val="1029"/>
+          <w:jc w:val="center"/>
+        </w:trPr>
+        <w:tc>
+          <w:tcPr>
+            <w:cnfStyle w:val="001000000000" w:firstRow="0" w:lastRow="0" w:firstColumn="1" w:lastColumn="0" w:oddVBand="0" w:evenVBand="0" w:oddHBand="0" w:evenHBand="0" w:firstRowFirstColumn="0" w:firstRowLastColumn="0" w:lastRowFirstColumn="0" w:lastRowLastColumn="0"/>
+            <w:tcW w:w="1696" w:type="dxa"/>
+            <w:vAlign w:val="center"/>
+          </w:tcPr>
+          <w:p>
+            <w:pPr>
+              <w:jc w:val="center"/>
+            </w:pPr>
+            <w:r>
+              <w:t>Documentación</w:t>
+            </w:r>
+          </w:p>
+        </w:tc>
+        <w:tc>
+          <w:tcPr>
+            <w:tcW w:w="6820" w:type="dxa"/>
+          </w:tcPr>
+          <w:p>
+            <w:pPr>
+              <w:cnfStyle w:val="000000000000" w:firstRow="0" w:lastRow="0" w:firstColumn="0" w:lastColumn="0" w:oddVBand="0" w:evenVBand="0" w:oddHBand="0" w:evenHBand="0" w:firstRowFirstColumn="0" w:firstRowLastColumn="0" w:lastRowFirstColumn="0" w:lastRowLastColumn="0"/>
+            </w:pPr>
+            <w:r>
+              <w:t>Plan de gestión de cambios</w:t>
+            </w:r>
+          </w:p>
+          <w:p>
+            <w:pPr>
+              <w:cnfStyle w:val="000000000000" w:firstRow="0" w:lastRow="0" w:firstColumn="0" w:lastColumn="0" w:oddVBand="0" w:evenVBand="0" w:oddHBand="0" w:evenHBand="0" w:firstRowFirstColumn="0" w:firstRowLastColumn="0" w:lastRowFirstColumn="0" w:lastRowLastColumn="0"/>
+            </w:pPr>
+            <w:r>
+              <w:t>Formato de Solicitud de cambio</w:t>
+            </w:r>
+          </w:p>
+          <w:p>
+            <w:pPr>
+              <w:cnfStyle w:val="000000000000" w:firstRow="0" w:lastRow="0" w:firstColumn="0" w:lastColumn="0" w:oddVBand="0" w:evenVBand="0" w:oddHBand="0" w:evenHBand="0" w:firstRowFirstColumn="0" w:firstRowLastColumn="0" w:lastRowFirstColumn="0" w:lastRowLastColumn="0"/>
+            </w:pPr>
+            <w:r>
+              <w:t>Historial de formatos de solicitudes de cambio</w:t>
+            </w:r>
+          </w:p>
+        </w:tc>
+      </w:tr>
+      <w:tr>
+        <w:trPr>
+          <w:cnfStyle w:val="000000100000" w:firstRow="0" w:lastRow="0" w:firstColumn="0" w:lastColumn="0" w:oddVBand="0" w:evenVBand="0" w:oddHBand="1" w:evenHBand="0" w:firstRowFirstColumn="0" w:firstRowLastColumn="0" w:lastRowFirstColumn="0" w:lastRowLastColumn="0"/>
+          <w:trHeight w:val="984"/>
+          <w:jc w:val="center"/>
+        </w:trPr>
+        <w:tc>
+          <w:tcPr>
+            <w:cnfStyle w:val="001000000000" w:firstRow="0" w:lastRow="0" w:firstColumn="1" w:lastColumn="0" w:oddVBand="0" w:evenVBand="0" w:oddHBand="0" w:evenHBand="0" w:firstRowFirstColumn="0" w:firstRowLastColumn="0" w:lastRowFirstColumn="0" w:lastRowLastColumn="0"/>
+            <w:tcW w:w="1696" w:type="dxa"/>
+            <w:vAlign w:val="center"/>
+          </w:tcPr>
+          <w:p>
+            <w:pPr>
+              <w:jc w:val="center"/>
+            </w:pPr>
+            <w:r>
+              <w:t>Políticas</w:t>
+            </w:r>
+          </w:p>
+        </w:tc>
+        <w:tc>
+          <w:tcPr>
+            <w:tcW w:w="6820" w:type="dxa"/>
+          </w:tcPr>
+          <w:p>
+            <w:pPr>
+              <w:cnfStyle w:val="000000100000" w:firstRow="0" w:lastRow="0" w:firstColumn="0" w:lastColumn="0" w:oddVBand="0" w:evenVBand="0" w:oddHBand="1" w:evenHBand="0" w:firstRowFirstColumn="0" w:firstRowLastColumn="0" w:lastRowFirstColumn="0" w:lastRowLastColumn="0"/>
+            </w:pPr>
+            <w:r>
+              <w:t>El analista hará el registro del cambio cuando el líder del proceso autorice el mismo.</w:t>
+            </w:r>
+          </w:p>
+          <w:p>
+            <w:pPr>
+              <w:cnfStyle w:val="000000100000" w:firstRow="0" w:lastRow="0" w:firstColumn="0" w:lastColumn="0" w:oddVBand="0" w:evenVBand="0" w:oddHBand="1" w:evenHBand="0" w:firstRowFirstColumn="0" w:firstRowLastColumn="0" w:lastRowFirstColumn="0" w:lastRowLastColumn="0"/>
+            </w:pPr>
+            <w:r>
+              <w:t>En caso la solicitud no sea clara y no esté bien justificada, la solicitud será rechazada.</w:t>
+            </w:r>
+          </w:p>
+          <w:p>
+            <w:pPr>
+              <w:cnfStyle w:val="000000100000" w:firstRow="0" w:lastRow="0" w:firstColumn="0" w:lastColumn="0" w:oddVBand="0" w:evenVBand="0" w:oddHBand="1" w:evenHBand="0" w:firstRowFirstColumn="0" w:firstRowLastColumn="0" w:lastRowFirstColumn="0" w:lastRowLastColumn="0"/>
+            </w:pPr>
+            <w:r>
+              <w:t>La justificación del cambio debe ser viable.</w:t>
+            </w:r>
+          </w:p>
+          <w:p>
+            <w:pPr>
+              <w:cnfStyle w:val="000000100000" w:firstRow="0" w:lastRow="0" w:firstColumn="0" w:lastColumn="0" w:oddVBand="0" w:evenVBand="0" w:oddHBand="1" w:evenHBand="0" w:firstRowFirstColumn="0" w:firstRowLastColumn="0" w:lastRowFirstColumn="0" w:lastRowLastColumn="0"/>
+            </w:pPr>
+            <w:r>
+              <w:t>La autorización tendrá un máximo de 3 días hábiles para ser generada.</w:t>
+            </w:r>
+          </w:p>
+        </w:tc>
+      </w:tr>
+    </w:tbl>
+    <w:p/>
+    <w:tbl>
+      <w:tblPr>
+        <w:tblStyle w:val="Tabladecuadrcula4-nfasis5"/>
+        <w:tblW w:w="8516" w:type="dxa"/>
+        <w:jc w:val="center"/>
+        <w:tblLook w:val="04A0" w:firstRow="1" w:lastRow="0" w:firstColumn="1" w:lastColumn="0" w:noHBand="0" w:noVBand="1"/>
+      </w:tblPr>
+      <w:tblGrid>
+        <w:gridCol w:w="1696"/>
+        <w:gridCol w:w="6820"/>
+      </w:tblGrid>
+      <w:tr>
+        <w:trPr>
+          <w:cnfStyle w:val="100000000000" w:firstRow="1" w:lastRow="0" w:firstColumn="0" w:lastColumn="0" w:oddVBand="0" w:evenVBand="0" w:oddHBand="0" w:evenHBand="0" w:firstRowFirstColumn="0" w:firstRowLastColumn="0" w:lastRowFirstColumn="0" w:lastRowLastColumn="0"/>
+          <w:trHeight w:val="379"/>
+          <w:jc w:val="center"/>
+        </w:trPr>
+        <w:tc>
+          <w:tcPr>
+            <w:cnfStyle w:val="001000000000" w:firstRow="0" w:lastRow="0" w:firstColumn="1" w:lastColumn="0" w:oddVBand="0" w:evenVBand="0" w:oddHBand="0" w:evenHBand="0" w:firstRowFirstColumn="0" w:firstRowLastColumn="0" w:lastRowFirstColumn="0" w:lastRowLastColumn="0"/>
+            <w:tcW w:w="8516" w:type="dxa"/>
+            <w:gridSpan w:val="2"/>
+            <w:vAlign w:val="center"/>
+          </w:tcPr>
+          <w:p>
+            <w:pPr>
+              <w:jc w:val="center"/>
+            </w:pPr>
+            <w:r>
+              <w:t>FASE 2 : CLASIFICAR EL CAMBIO</w:t>
+            </w:r>
+          </w:p>
+        </w:tc>
+      </w:tr>
+      <w:tr>
+        <w:trPr>
+          <w:cnfStyle w:val="000000100000" w:firstRow="0" w:lastRow="0" w:firstColumn="0" w:lastColumn="0" w:oddVBand="0" w:evenVBand="0" w:oddHBand="1" w:evenHBand="0" w:firstRowFirstColumn="0" w:firstRowLastColumn="0" w:lastRowFirstColumn="0" w:lastRowLastColumn="0"/>
+          <w:trHeight w:val="984"/>
+          <w:jc w:val="center"/>
+        </w:trPr>
+        <w:tc>
+          <w:tcPr>
+            <w:cnfStyle w:val="001000000000" w:firstRow="0" w:lastRow="0" w:firstColumn="1" w:lastColumn="0" w:oddVBand="0" w:evenVBand="0" w:oddHBand="0" w:evenHBand="0" w:firstRowFirstColumn="0" w:firstRowLastColumn="0" w:lastRowFirstColumn="0" w:lastRowLastColumn="0"/>
+            <w:tcW w:w="1696" w:type="dxa"/>
+            <w:vAlign w:val="center"/>
+          </w:tcPr>
+          <w:p>
+            <w:pPr>
+              <w:jc w:val="center"/>
+            </w:pPr>
+            <w:r>
+              <w:t>Actividades</w:t>
+            </w:r>
+          </w:p>
+        </w:tc>
+        <w:tc>
+          <w:tcPr>
+            <w:tcW w:w="6820" w:type="dxa"/>
+          </w:tcPr>
+          <w:p>
+            <w:pPr>
+              <w:cnfStyle w:val="000000100000" w:firstRow="0" w:lastRow="0" w:firstColumn="0" w:lastColumn="0" w:oddVBand="0" w:evenVBand="0" w:oddHBand="1" w:evenHBand="0" w:firstRowFirstColumn="0" w:firstRowLastColumn="0" w:lastRowFirstColumn="0" w:lastRowLastColumn="0"/>
+            </w:pPr>
+            <w:r>
+              <w:t>El CCC analizar el tipo de cambio y su prioridad.</w:t>
+            </w:r>
+          </w:p>
+          <w:p>
+            <w:pPr>
+              <w:cnfStyle w:val="000000100000" w:firstRow="0" w:lastRow="0" w:firstColumn="0" w:lastColumn="0" w:oddVBand="0" w:evenVBand="0" w:oddHBand="1" w:evenHBand="0" w:firstRowFirstColumn="0" w:firstRowLastColumn="0" w:lastRowFirstColumn="0" w:lastRowLastColumn="0"/>
+            </w:pPr>
+            <w:r>
+              <w:t>Se procede a analizar el cambio.</w:t>
+            </w:r>
+          </w:p>
+          <w:p>
+            <w:pPr>
+              <w:cnfStyle w:val="000000100000" w:firstRow="0" w:lastRow="0" w:firstColumn="0" w:lastColumn="0" w:oddVBand="0" w:evenVBand="0" w:oddHBand="1" w:evenHBand="0" w:firstRowFirstColumn="0" w:firstRowLastColumn="0" w:lastRowFirstColumn="0" w:lastRowLastColumn="0"/>
+            </w:pPr>
+            <w:r>
+              <w:t xml:space="preserve">Culminada esta fase se actualiza el estado a ASIGNADA. </w:t>
+            </w:r>
+          </w:p>
+        </w:tc>
+      </w:tr>
+      <w:tr>
+        <w:trPr>
+          <w:trHeight w:val="1029"/>
+          <w:jc w:val="center"/>
+        </w:trPr>
+        <w:tc>
+          <w:tcPr>
+            <w:cnfStyle w:val="001000000000" w:firstRow="0" w:lastRow="0" w:firstColumn="1" w:lastColumn="0" w:oddVBand="0" w:evenVBand="0" w:oddHBand="0" w:evenHBand="0" w:firstRowFirstColumn="0" w:firstRowLastColumn="0" w:lastRowFirstColumn="0" w:lastRowLastColumn="0"/>
+            <w:tcW w:w="1696" w:type="dxa"/>
+            <w:vAlign w:val="center"/>
+          </w:tcPr>
+          <w:p>
+            <w:pPr>
+              <w:jc w:val="center"/>
+            </w:pPr>
+            <w:r>
+              <w:t>Documentación</w:t>
+            </w:r>
+          </w:p>
+        </w:tc>
+        <w:tc>
+          <w:tcPr>
+            <w:tcW w:w="6820" w:type="dxa"/>
+          </w:tcPr>
+          <w:p>
+            <w:pPr>
+              <w:cnfStyle w:val="000000000000" w:firstRow="0" w:lastRow="0" w:firstColumn="0" w:lastColumn="0" w:oddVBand="0" w:evenVBand="0" w:oddHBand="0" w:evenHBand="0" w:firstRowFirstColumn="0" w:firstRowLastColumn="0" w:lastRowFirstColumn="0" w:lastRowLastColumn="0"/>
+            </w:pPr>
+            <w:r>
+              <w:t>Plan de gestión de cambios</w:t>
+            </w:r>
+          </w:p>
+          <w:p>
+            <w:pPr>
+              <w:spacing w:line="240" w:lineRule="auto"/>
+              <w:cnfStyle w:val="000000000000" w:firstRow="0" w:lastRow="0" w:firstColumn="0" w:lastColumn="0" w:oddVBand="0" w:evenVBand="0" w:oddHBand="0" w:evenHBand="0" w:firstRowFirstColumn="0" w:firstRowLastColumn="0" w:lastRowFirstColumn="0" w:lastRowLastColumn="0"/>
+            </w:pPr>
+            <w:r>
+              <w:t>Solicitud de cambio.</w:t>
+            </w:r>
+          </w:p>
+          <w:p>
+            <w:pPr>
+              <w:cnfStyle w:val="000000000000" w:firstRow="0" w:lastRow="0" w:firstColumn="0" w:lastColumn="0" w:oddVBand="0" w:evenVBand="0" w:oddHBand="0" w:evenHBand="0" w:firstRowFirstColumn="0" w:firstRowLastColumn="0" w:lastRowFirstColumn="0" w:lastRowLastColumn="0"/>
+            </w:pPr>
+          </w:p>
+        </w:tc>
+      </w:tr>
+      <w:tr>
+        <w:trPr>
+          <w:cnfStyle w:val="000000100000" w:firstRow="0" w:lastRow="0" w:firstColumn="0" w:lastColumn="0" w:oddVBand="0" w:evenVBand="0" w:oddHBand="1" w:evenHBand="0" w:firstRowFirstColumn="0" w:firstRowLastColumn="0" w:lastRowFirstColumn="0" w:lastRowLastColumn="0"/>
+          <w:trHeight w:val="984"/>
+          <w:jc w:val="center"/>
+        </w:trPr>
+        <w:tc>
+          <w:tcPr>
+            <w:cnfStyle w:val="001000000000" w:firstRow="0" w:lastRow="0" w:firstColumn="1" w:lastColumn="0" w:oddVBand="0" w:evenVBand="0" w:oddHBand="0" w:evenHBand="0" w:firstRowFirstColumn="0" w:firstRowLastColumn="0" w:lastRowFirstColumn="0" w:lastRowLastColumn="0"/>
+            <w:tcW w:w="1696" w:type="dxa"/>
+            <w:vAlign w:val="center"/>
+          </w:tcPr>
+          <w:p>
+            <w:pPr>
+              <w:jc w:val="center"/>
+            </w:pPr>
+            <w:r>
+              <w:t>Políticas</w:t>
+            </w:r>
+          </w:p>
+        </w:tc>
+        <w:tc>
+          <w:tcPr>
+            <w:tcW w:w="6820" w:type="dxa"/>
+          </w:tcPr>
+          <w:p>
+            <w:pPr>
+              <w:cnfStyle w:val="000000100000" w:firstRow="0" w:lastRow="0" w:firstColumn="0" w:lastColumn="0" w:oddVBand="0" w:evenVBand="0" w:oddHBand="1" w:evenHBand="0" w:firstRowFirstColumn="0" w:firstRowLastColumn="0" w:lastRowFirstColumn="0" w:lastRowLastColumn="0"/>
+            </w:pPr>
+            <w:r>
+              <w:t>El comité tendrá un plazo de 2 días máximo para realizar la clasificación del cambio.</w:t>
+            </w:r>
+          </w:p>
+        </w:tc>
+      </w:tr>
+    </w:tbl>
+    <w:p/>
+    <w:tbl>
+      <w:tblPr>
+        <w:tblStyle w:val="Tabladecuadrcula4-nfasis5"/>
+        <w:tblW w:w="8516" w:type="dxa"/>
+        <w:jc w:val="center"/>
+        <w:tblLook w:val="04A0" w:firstRow="1" w:lastRow="0" w:firstColumn="1" w:lastColumn="0" w:noHBand="0" w:noVBand="1"/>
+      </w:tblPr>
+      <w:tblGrid>
+        <w:gridCol w:w="1696"/>
+        <w:gridCol w:w="6820"/>
+      </w:tblGrid>
+      <w:tr>
+        <w:trPr>
+          <w:cnfStyle w:val="100000000000" w:firstRow="1" w:lastRow="0" w:firstColumn="0" w:lastColumn="0" w:oddVBand="0" w:evenVBand="0" w:oddHBand="0" w:evenHBand="0" w:firstRowFirstColumn="0" w:firstRowLastColumn="0" w:lastRowFirstColumn="0" w:lastRowLastColumn="0"/>
+          <w:trHeight w:val="379"/>
+          <w:jc w:val="center"/>
+        </w:trPr>
+        <w:tc>
+          <w:tcPr>
+            <w:cnfStyle w:val="001000000000" w:firstRow="0" w:lastRow="0" w:firstColumn="1" w:lastColumn="0" w:oddVBand="0" w:evenVBand="0" w:oddHBand="0" w:evenHBand="0" w:firstRowFirstColumn="0" w:firstRowLastColumn="0" w:lastRowFirstColumn="0" w:lastRowLastColumn="0"/>
+            <w:tcW w:w="8516" w:type="dxa"/>
+            <w:gridSpan w:val="2"/>
+            <w:vAlign w:val="center"/>
+          </w:tcPr>
+          <w:p>
+            <w:pPr>
+              <w:jc w:val="center"/>
+            </w:pPr>
+            <w:r>
+              <w:t>FASE 3 : EVALUACIÓN DEL IMPACTO Y RIESGOS</w:t>
+            </w:r>
+          </w:p>
+        </w:tc>
+      </w:tr>
+      <w:tr>
+        <w:trPr>
+          <w:cnfStyle w:val="000000100000" w:firstRow="0" w:lastRow="0" w:firstColumn="0" w:lastColumn="0" w:oddVBand="0" w:evenVBand="0" w:oddHBand="1" w:evenHBand="0" w:firstRowFirstColumn="0" w:firstRowLastColumn="0" w:lastRowFirstColumn="0" w:lastRowLastColumn="0"/>
+          <w:trHeight w:val="984"/>
+          <w:jc w:val="center"/>
+        </w:trPr>
+        <w:tc>
+          <w:tcPr>
+            <w:cnfStyle w:val="001000000000" w:firstRow="0" w:lastRow="0" w:firstColumn="1" w:lastColumn="0" w:oddVBand="0" w:evenVBand="0" w:oddHBand="0" w:evenHBand="0" w:firstRowFirstColumn="0" w:firstRowLastColumn="0" w:lastRowFirstColumn="0" w:lastRowLastColumn="0"/>
+            <w:tcW w:w="1696" w:type="dxa"/>
+            <w:vAlign w:val="center"/>
+          </w:tcPr>
+          <w:p>
+            <w:pPr>
+              <w:jc w:val="center"/>
+            </w:pPr>
+            <w:r>
+              <w:lastRenderedPageBreak/>
+              <w:t>Actividades</w:t>
+            </w:r>
+          </w:p>
+        </w:tc>
+        <w:tc>
+          <w:tcPr>
+            <w:tcW w:w="6820" w:type="dxa"/>
+          </w:tcPr>
+          <w:p>
+            <w:pPr>
+              <w:cnfStyle w:val="000000100000" w:firstRow="0" w:lastRow="0" w:firstColumn="0" w:lastColumn="0" w:oddVBand="0" w:evenVBand="0" w:oddHBand="1" w:evenHBand="0" w:firstRowFirstColumn="0" w:firstRowLastColumn="0" w:lastRowFirstColumn="0" w:lastRowLastColumn="0"/>
+            </w:pPr>
+            <w:r>
+              <w:t>Identificación y análisis del impacto del cambio solicitado.</w:t>
+            </w:r>
+          </w:p>
+          <w:p>
+            <w:pPr>
+              <w:cnfStyle w:val="000000100000" w:firstRow="0" w:lastRow="0" w:firstColumn="0" w:lastColumn="0" w:oddVBand="0" w:evenVBand="0" w:oddHBand="1" w:evenHBand="0" w:firstRowFirstColumn="0" w:firstRowLastColumn="0" w:lastRowFirstColumn="0" w:lastRowLastColumn="0"/>
+            </w:pPr>
+            <w:r>
+              <w:t>Proceder a analizar el riesgo del cambio.</w:t>
+            </w:r>
+          </w:p>
+          <w:p>
+            <w:pPr>
+              <w:cnfStyle w:val="000000100000" w:firstRow="0" w:lastRow="0" w:firstColumn="0" w:lastColumn="0" w:oddVBand="0" w:evenVBand="0" w:oddHBand="1" w:evenHBand="0" w:firstRowFirstColumn="0" w:firstRowLastColumn="0" w:lastRowFirstColumn="0" w:lastRowLastColumn="0"/>
+            </w:pPr>
+            <w:r>
+              <w:t>Verificar modificación al alcance del cambio.</w:t>
+            </w:r>
+          </w:p>
+          <w:p>
+            <w:pPr>
+              <w:cnfStyle w:val="000000100000" w:firstRow="0" w:lastRow="0" w:firstColumn="0" w:lastColumn="0" w:oddVBand="0" w:evenVBand="0" w:oddHBand="1" w:evenHBand="0" w:firstRowFirstColumn="0" w:firstRowLastColumn="0" w:lastRowFirstColumn="0" w:lastRowLastColumn="0"/>
+            </w:pPr>
+            <w:r>
+              <w:t>Ajustar el plan de trabajo del cambio.</w:t>
+            </w:r>
+          </w:p>
+          <w:p>
+            <w:pPr>
+              <w:cnfStyle w:val="000000100000" w:firstRow="0" w:lastRow="0" w:firstColumn="0" w:lastColumn="0" w:oddVBand="0" w:evenVBand="0" w:oddHBand="1" w:evenHBand="0" w:firstRowFirstColumn="0" w:firstRowLastColumn="0" w:lastRowFirstColumn="0" w:lastRowLastColumn="0"/>
+            </w:pPr>
+            <w:r>
+              <w:t>Analizar el impacto del cambio sobre los cambios en curso.</w:t>
+            </w:r>
+          </w:p>
+          <w:p>
+            <w:pPr>
+              <w:spacing w:line="240" w:lineRule="auto"/>
+              <w:cnfStyle w:val="000000100000" w:firstRow="0" w:lastRow="0" w:firstColumn="0" w:lastColumn="0" w:oddVBand="0" w:evenVBand="0" w:oddHBand="1" w:evenHBand="0" w:firstRowFirstColumn="0" w:firstRowLastColumn="0" w:lastRowFirstColumn="0" w:lastRowLastColumn="0"/>
+            </w:pPr>
+          </w:p>
+        </w:tc>
+      </w:tr>
+      <w:tr>
+        <w:trPr>
+          <w:trHeight w:val="1029"/>
+          <w:jc w:val="center"/>
+        </w:trPr>
+        <w:tc>
+          <w:tcPr>
+            <w:cnfStyle w:val="001000000000" w:firstRow="0" w:lastRow="0" w:firstColumn="1" w:lastColumn="0" w:oddVBand="0" w:evenVBand="0" w:oddHBand="0" w:evenHBand="0" w:firstRowFirstColumn="0" w:firstRowLastColumn="0" w:lastRowFirstColumn="0" w:lastRowLastColumn="0"/>
+            <w:tcW w:w="1696" w:type="dxa"/>
+            <w:vAlign w:val="center"/>
+          </w:tcPr>
+          <w:p>
+            <w:pPr>
+              <w:jc w:val="center"/>
+            </w:pPr>
+            <w:r>
+              <w:t>Documentación</w:t>
+            </w:r>
+          </w:p>
+        </w:tc>
+        <w:tc>
+          <w:tcPr>
+            <w:tcW w:w="6820" w:type="dxa"/>
+          </w:tcPr>
+          <w:p>
+            <w:pPr>
+              <w:spacing w:line="240" w:lineRule="auto"/>
+              <w:cnfStyle w:val="000000000000" w:firstRow="0" w:lastRow="0" w:firstColumn="0" w:lastColumn="0" w:oddVBand="0" w:evenVBand="0" w:oddHBand="0" w:evenHBand="0" w:firstRowFirstColumn="0" w:firstRowLastColumn="0" w:lastRowFirstColumn="0" w:lastRowLastColumn="0"/>
+            </w:pPr>
+            <w:r>
+              <w:t>Solicitud del cambio.</w:t>
+            </w:r>
+          </w:p>
+          <w:p>
+            <w:pPr>
+              <w:cnfStyle w:val="000000000000" w:firstRow="0" w:lastRow="0" w:firstColumn="0" w:lastColumn="0" w:oddVBand="0" w:evenVBand="0" w:oddHBand="0" w:evenHBand="0" w:firstRowFirstColumn="0" w:firstRowLastColumn="0" w:lastRowFirstColumn="0" w:lastRowLastColumn="0"/>
+            </w:pPr>
+          </w:p>
+        </w:tc>
+      </w:tr>
+      <w:tr>
+        <w:trPr>
+          <w:cnfStyle w:val="000000100000" w:firstRow="0" w:lastRow="0" w:firstColumn="0" w:lastColumn="0" w:oddVBand="0" w:evenVBand="0" w:oddHBand="1" w:evenHBand="0" w:firstRowFirstColumn="0" w:firstRowLastColumn="0" w:lastRowFirstColumn="0" w:lastRowLastColumn="0"/>
+          <w:trHeight w:val="984"/>
+          <w:jc w:val="center"/>
+        </w:trPr>
+        <w:tc>
+          <w:tcPr>
+            <w:cnfStyle w:val="001000000000" w:firstRow="0" w:lastRow="0" w:firstColumn="1" w:lastColumn="0" w:oddVBand="0" w:evenVBand="0" w:oddHBand="0" w:evenHBand="0" w:firstRowFirstColumn="0" w:firstRowLastColumn="0" w:lastRowFirstColumn="0" w:lastRowLastColumn="0"/>
+            <w:tcW w:w="1696" w:type="dxa"/>
+            <w:vAlign w:val="center"/>
+          </w:tcPr>
+          <w:p>
+            <w:pPr>
+              <w:jc w:val="center"/>
+            </w:pPr>
+            <w:r>
+              <w:t>Políticas</w:t>
+            </w:r>
+          </w:p>
+        </w:tc>
+        <w:tc>
+          <w:tcPr>
+            <w:tcW w:w="6820" w:type="dxa"/>
+          </w:tcPr>
+          <w:p>
+            <w:pPr>
+              <w:cnfStyle w:val="000000100000" w:firstRow="0" w:lastRow="0" w:firstColumn="0" w:lastColumn="0" w:oddVBand="0" w:evenVBand="0" w:oddHBand="1" w:evenHBand="0" w:firstRowFirstColumn="0" w:firstRowLastColumn="0" w:lastRowFirstColumn="0" w:lastRowLastColumn="0"/>
+            </w:pPr>
+            <w:r>
+              <w:t xml:space="preserve">Todos los cambios que no tenga clasificación serán rechazados. </w:t>
+            </w:r>
+          </w:p>
+          <w:p>
+            <w:pPr>
+              <w:cnfStyle w:val="000000100000" w:firstRow="0" w:lastRow="0" w:firstColumn="0" w:lastColumn="0" w:oddVBand="0" w:evenVBand="0" w:oddHBand="1" w:evenHBand="0" w:firstRowFirstColumn="0" w:firstRowLastColumn="0" w:lastRowFirstColumn="0" w:lastRowLastColumn="0"/>
+            </w:pPr>
+            <w:r>
+              <w:t>El CCC tendrá un plazo máximo de 3 días hábiles para la evaluación.</w:t>
+            </w:r>
+          </w:p>
+        </w:tc>
+      </w:tr>
+    </w:tbl>
+    <w:p/>
+    <w:p/>
+    <w:tbl>
+      <w:tblPr>
+        <w:tblStyle w:val="Tabladecuadrcula4-nfasis5"/>
+        <w:tblW w:w="8516" w:type="dxa"/>
+        <w:jc w:val="center"/>
+        <w:tblLook w:val="04A0" w:firstRow="1" w:lastRow="0" w:firstColumn="1" w:lastColumn="0" w:noHBand="0" w:noVBand="1"/>
+      </w:tblPr>
+      <w:tblGrid>
+        <w:gridCol w:w="1696"/>
+        <w:gridCol w:w="6820"/>
+      </w:tblGrid>
+      <w:tr>
+        <w:trPr>
+          <w:cnfStyle w:val="100000000000" w:firstRow="1" w:lastRow="0" w:firstColumn="0" w:lastColumn="0" w:oddVBand="0" w:evenVBand="0" w:oddHBand="0" w:evenHBand="0" w:firstRowFirstColumn="0" w:firstRowLastColumn="0" w:lastRowFirstColumn="0" w:lastRowLastColumn="0"/>
+          <w:trHeight w:val="379"/>
+          <w:jc w:val="center"/>
+        </w:trPr>
+        <w:tc>
+          <w:tcPr>
+            <w:cnfStyle w:val="001000000000" w:firstRow="0" w:lastRow="0" w:firstColumn="1" w:lastColumn="0" w:oddVBand="0" w:evenVBand="0" w:oddHBand="0" w:evenHBand="0" w:firstRowFirstColumn="0" w:firstRowLastColumn="0" w:lastRowFirstColumn="0" w:lastRowLastColumn="0"/>
+            <w:tcW w:w="8516" w:type="dxa"/>
+            <w:gridSpan w:val="2"/>
+            <w:vAlign w:val="center"/>
+          </w:tcPr>
+          <w:p>
+            <w:pPr>
+              <w:jc w:val="center"/>
+            </w:pPr>
+            <w:r>
+              <w:t>FASE 4 : APROBACIÓN DEL CAMBIO</w:t>
+            </w:r>
+          </w:p>
+        </w:tc>
+      </w:tr>
+      <w:tr>
+        <w:trPr>
+          <w:cnfStyle w:val="000000100000" w:firstRow="0" w:lastRow="0" w:firstColumn="0" w:lastColumn="0" w:oddVBand="0" w:evenVBand="0" w:oddHBand="1" w:evenHBand="0" w:firstRowFirstColumn="0" w:firstRowLastColumn="0" w:lastRowFirstColumn="0" w:lastRowLastColumn="0"/>
+          <w:trHeight w:val="984"/>
+          <w:jc w:val="center"/>
+        </w:trPr>
+        <w:tc>
+          <w:tcPr>
+            <w:cnfStyle w:val="001000000000" w:firstRow="0" w:lastRow="0" w:firstColumn="1" w:lastColumn="0" w:oddVBand="0" w:evenVBand="0" w:oddHBand="0" w:evenHBand="0" w:firstRowFirstColumn="0" w:firstRowLastColumn="0" w:lastRowFirstColumn="0" w:lastRowLastColumn="0"/>
+            <w:tcW w:w="1696" w:type="dxa"/>
+            <w:vAlign w:val="center"/>
+          </w:tcPr>
+          <w:p>
+            <w:pPr>
+              <w:jc w:val="center"/>
+            </w:pPr>
+            <w:r>
+              <w:t>Actividades</w:t>
+            </w:r>
+          </w:p>
+        </w:tc>
+        <w:tc>
+          <w:tcPr>
+            <w:tcW w:w="6820" w:type="dxa"/>
+          </w:tcPr>
+          <w:p>
+            <w:pPr>
+              <w:cnfStyle w:val="000000100000" w:firstRow="0" w:lastRow="0" w:firstColumn="0" w:lastColumn="0" w:oddVBand="0" w:evenVBand="0" w:oddHBand="1" w:evenHBand="0" w:firstRowFirstColumn="0" w:firstRowLastColumn="0" w:lastRowFirstColumn="0" w:lastRowLastColumn="0"/>
+            </w:pPr>
+            <w:r>
+              <w:t>Proceder a consultar la clasificación del cambio.</w:t>
+            </w:r>
+          </w:p>
+          <w:p>
+            <w:pPr>
+              <w:cnfStyle w:val="000000100000" w:firstRow="0" w:lastRow="0" w:firstColumn="0" w:lastColumn="0" w:oddVBand="0" w:evenVBand="0" w:oddHBand="1" w:evenHBand="0" w:firstRowFirstColumn="0" w:firstRowLastColumn="0" w:lastRowFirstColumn="0" w:lastRowLastColumn="0"/>
+            </w:pPr>
+            <w:r>
+              <w:t>Decidir la aprobación del cambio.</w:t>
+            </w:r>
+          </w:p>
+          <w:p>
+            <w:pPr>
+              <w:cnfStyle w:val="000000100000" w:firstRow="0" w:lastRow="0" w:firstColumn="0" w:lastColumn="0" w:oddVBand="0" w:evenVBand="0" w:oddHBand="1" w:evenHBand="0" w:firstRowFirstColumn="0" w:firstRowLastColumn="0" w:lastRowFirstColumn="0" w:lastRowLastColumn="0"/>
+            </w:pPr>
+            <w:r>
+              <w:t>Realizar la agrupación de cambios de ser necesaria.</w:t>
+            </w:r>
+          </w:p>
+          <w:p>
+            <w:pPr>
+              <w:cnfStyle w:val="000000100000" w:firstRow="0" w:lastRow="0" w:firstColumn="0" w:lastColumn="0" w:oddVBand="0" w:evenVBand="0" w:oddHBand="1" w:evenHBand="0" w:firstRowFirstColumn="0" w:firstRowLastColumn="0" w:lastRowFirstColumn="0" w:lastRowLastColumn="0"/>
+            </w:pPr>
+            <w:r>
+              <w:t>El cambio pasa a ser aprobado.</w:t>
+            </w:r>
+          </w:p>
+          <w:p>
+            <w:pPr>
+              <w:spacing w:line="240" w:lineRule="auto"/>
+              <w:cnfStyle w:val="000000100000" w:firstRow="0" w:lastRow="0" w:firstColumn="0" w:lastColumn="0" w:oddVBand="0" w:evenVBand="0" w:oddHBand="1" w:evenHBand="0" w:firstRowFirstColumn="0" w:firstRowLastColumn="0" w:lastRowFirstColumn="0" w:lastRowLastColumn="0"/>
+            </w:pPr>
+          </w:p>
+        </w:tc>
+      </w:tr>
+      <w:tr>
+        <w:trPr>
+          <w:trHeight w:val="1029"/>
+          <w:jc w:val="center"/>
+        </w:trPr>
+        <w:tc>
+          <w:tcPr>
+            <w:cnfStyle w:val="001000000000" w:firstRow="0" w:lastRow="0" w:firstColumn="1" w:lastColumn="0" w:oddVBand="0" w:evenVBand="0" w:oddHBand="0" w:evenHBand="0" w:firstRowFirstColumn="0" w:firstRowLastColumn="0" w:lastRowFirstColumn="0" w:lastRowLastColumn="0"/>
+            <w:tcW w:w="1696" w:type="dxa"/>
+            <w:vAlign w:val="center"/>
+          </w:tcPr>
+          <w:p>
+            <w:pPr>
+              <w:jc w:val="center"/>
+            </w:pPr>
+            <w:r>
+              <w:t>Documentación</w:t>
+            </w:r>
+          </w:p>
+        </w:tc>
+        <w:tc>
+          <w:tcPr>
+            <w:tcW w:w="6820" w:type="dxa"/>
+          </w:tcPr>
+          <w:p>
+            <w:pPr>
+              <w:spacing w:line="240" w:lineRule="auto"/>
+              <w:cnfStyle w:val="000000000000" w:firstRow="0" w:lastRow="0" w:firstColumn="0" w:lastColumn="0" w:oddVBand="0" w:evenVBand="0" w:oddHBand="0" w:evenHBand="0" w:firstRowFirstColumn="0" w:firstRowLastColumn="0" w:lastRowFirstColumn="0" w:lastRowLastColumn="0"/>
+            </w:pPr>
+            <w:r>
+              <w:t>Solicitud del cambio.</w:t>
+            </w:r>
+          </w:p>
+          <w:p>
+            <w:pPr>
+              <w:cnfStyle w:val="000000000000" w:firstRow="0" w:lastRow="0" w:firstColumn="0" w:lastColumn="0" w:oddVBand="0" w:evenVBand="0" w:oddHBand="0" w:evenHBand="0" w:firstRowFirstColumn="0" w:firstRowLastColumn="0" w:lastRowFirstColumn="0" w:lastRowLastColumn="0"/>
+            </w:pPr>
+          </w:p>
+        </w:tc>
+      </w:tr>
+      <w:tr>
+        <w:trPr>
+          <w:cnfStyle w:val="000000100000" w:firstRow="0" w:lastRow="0" w:firstColumn="0" w:lastColumn="0" w:oddVBand="0" w:evenVBand="0" w:oddHBand="1" w:evenHBand="0" w:firstRowFirstColumn="0" w:firstRowLastColumn="0" w:lastRowFirstColumn="0" w:lastRowLastColumn="0"/>
+          <w:trHeight w:val="984"/>
+          <w:jc w:val="center"/>
+        </w:trPr>
+        <w:tc>
+          <w:tcPr>
+            <w:cnfStyle w:val="001000000000" w:firstRow="0" w:lastRow="0" w:firstColumn="1" w:lastColumn="0" w:oddVBand="0" w:evenVBand="0" w:oddHBand="0" w:evenHBand="0" w:firstRowFirstColumn="0" w:firstRowLastColumn="0" w:lastRowFirstColumn="0" w:lastRowLastColumn="0"/>
+            <w:tcW w:w="1696" w:type="dxa"/>
+            <w:vAlign w:val="center"/>
+          </w:tcPr>
+          <w:p>
+            <w:pPr>
+              <w:jc w:val="center"/>
+            </w:pPr>
+            <w:r>
+              <w:t>Políticas</w:t>
+            </w:r>
+          </w:p>
+        </w:tc>
+        <w:tc>
+          <w:tcPr>
+            <w:tcW w:w="6820" w:type="dxa"/>
+          </w:tcPr>
+          <w:p>
+            <w:pPr>
+              <w:cnfStyle w:val="000000100000" w:firstRow="0" w:lastRow="0" w:firstColumn="0" w:lastColumn="0" w:oddVBand="0" w:evenVBand="0" w:oddHBand="1" w:evenHBand="0" w:firstRowFirstColumn="0" w:firstRowLastColumn="0" w:lastRowFirstColumn="0" w:lastRowLastColumn="0"/>
+            </w:pPr>
+            <w:r>
+              <w:t xml:space="preserve">Todos los cambios que no tenga clasificación serán rechazados. </w:t>
+            </w:r>
+          </w:p>
+          <w:p>
+            <w:pPr>
+              <w:cnfStyle w:val="000000100000" w:firstRow="0" w:lastRow="0" w:firstColumn="0" w:lastColumn="0" w:oddVBand="0" w:evenVBand="0" w:oddHBand="1" w:evenHBand="0" w:firstRowFirstColumn="0" w:firstRowLastColumn="0" w:lastRowFirstColumn="0" w:lastRowLastColumn="0"/>
+            </w:pPr>
+            <w:r>
+              <w:t>El CCC tendrá un plazo máximo de 3 días hábiles para la evaluación del cambio.</w:t>
+            </w:r>
+          </w:p>
+        </w:tc>
+      </w:tr>
+    </w:tbl>
+    <w:p/>
+    <w:p/>
+    <w:tbl>
+      <w:tblPr>
+        <w:tblStyle w:val="Tabladecuadrcula4-nfasis5"/>
+        <w:tblW w:w="8516" w:type="dxa"/>
+        <w:jc w:val="center"/>
+        <w:tblLook w:val="04A0" w:firstRow="1" w:lastRow="0" w:firstColumn="1" w:lastColumn="0" w:noHBand="0" w:noVBand="1"/>
+      </w:tblPr>
+      <w:tblGrid>
+        <w:gridCol w:w="1696"/>
+        <w:gridCol w:w="6820"/>
+      </w:tblGrid>
+      <w:tr>
+        <w:trPr>
+          <w:cnfStyle w:val="100000000000" w:firstRow="1" w:lastRow="0" w:firstColumn="0" w:lastColumn="0" w:oddVBand="0" w:evenVBand="0" w:oddHBand="0" w:evenHBand="0" w:firstRowFirstColumn="0" w:firstRowLastColumn="0" w:lastRowFirstColumn="0" w:lastRowLastColumn="0"/>
+          <w:trHeight w:val="379"/>
+          <w:jc w:val="center"/>
+        </w:trPr>
+        <w:tc>
+          <w:tcPr>
+            <w:cnfStyle w:val="001000000000" w:firstRow="0" w:lastRow="0" w:firstColumn="1" w:lastColumn="0" w:oddVBand="0" w:evenVBand="0" w:oddHBand="0" w:evenHBand="0" w:firstRowFirstColumn="0" w:firstRowLastColumn="0" w:lastRowFirstColumn="0" w:lastRowLastColumn="0"/>
+            <w:tcW w:w="8516" w:type="dxa"/>
+            <w:gridSpan w:val="2"/>
+            <w:vAlign w:val="center"/>
+          </w:tcPr>
+          <w:p>
+            <w:pPr>
+              <w:jc w:val="center"/>
+            </w:pPr>
+            <w:r>
+              <w:t>FASE 5 : PLANIFICACIÓN Y CALENDARIZACIÓN</w:t>
+            </w:r>
+          </w:p>
+        </w:tc>
+      </w:tr>
+      <w:tr>
+        <w:trPr>
+          <w:cnfStyle w:val="000000100000" w:firstRow="0" w:lastRow="0" w:firstColumn="0" w:lastColumn="0" w:oddVBand="0" w:evenVBand="0" w:oddHBand="1" w:evenHBand="0" w:firstRowFirstColumn="0" w:firstRowLastColumn="0" w:lastRowFirstColumn="0" w:lastRowLastColumn="0"/>
+          <w:trHeight w:val="984"/>
+          <w:jc w:val="center"/>
+        </w:trPr>
+        <w:tc>
+          <w:tcPr>
+            <w:cnfStyle w:val="001000000000" w:firstRow="0" w:lastRow="0" w:firstColumn="1" w:lastColumn="0" w:oddVBand="0" w:evenVBand="0" w:oddHBand="0" w:evenHBand="0" w:firstRowFirstColumn="0" w:firstRowLastColumn="0" w:lastRowFirstColumn="0" w:lastRowLastColumn="0"/>
+            <w:tcW w:w="1696" w:type="dxa"/>
+            <w:vAlign w:val="center"/>
+          </w:tcPr>
+          <w:p>
+            <w:pPr>
+              <w:jc w:val="center"/>
+            </w:pPr>
+            <w:r>
+              <w:t>Actividades</w:t>
+            </w:r>
+          </w:p>
+        </w:tc>
+        <w:tc>
+          <w:tcPr>
+            <w:tcW w:w="6820" w:type="dxa"/>
+          </w:tcPr>
+          <w:p>
+            <w:pPr>
+              <w:cnfStyle w:val="000000100000" w:firstRow="0" w:lastRow="0" w:firstColumn="0" w:lastColumn="0" w:oddVBand="0" w:evenVBand="0" w:oddHBand="1" w:evenHBand="0" w:firstRowFirstColumn="0" w:firstRowLastColumn="0" w:lastRowFirstColumn="0" w:lastRowLastColumn="0"/>
+            </w:pPr>
+            <w:r>
+              <w:t>Proceder a establecer fechas.</w:t>
+            </w:r>
+          </w:p>
+          <w:p>
+            <w:pPr>
+              <w:cnfStyle w:val="000000100000" w:firstRow="0" w:lastRow="0" w:firstColumn="0" w:lastColumn="0" w:oddVBand="0" w:evenVBand="0" w:oddHBand="1" w:evenHBand="0" w:firstRowFirstColumn="0" w:firstRowLastColumn="0" w:lastRowFirstColumn="0" w:lastRowLastColumn="0"/>
+            </w:pPr>
+            <w:r>
+              <w:t>Se detallan las actividades (planificación, ejecución, pruebas).</w:t>
+            </w:r>
+          </w:p>
+          <w:p>
+            <w:pPr>
+              <w:cnfStyle w:val="000000100000" w:firstRow="0" w:lastRow="0" w:firstColumn="0" w:lastColumn="0" w:oddVBand="0" w:evenVBand="0" w:oddHBand="1" w:evenHBand="0" w:firstRowFirstColumn="0" w:firstRowLastColumn="0" w:lastRowFirstColumn="0" w:lastRowLastColumn="0"/>
+            </w:pPr>
+            <w:r>
+              <w:t>Se genera el calendario de cambios.</w:t>
+            </w:r>
+          </w:p>
+          <w:p>
+            <w:pPr>
+              <w:cnfStyle w:val="000000100000" w:firstRow="0" w:lastRow="0" w:firstColumn="0" w:lastColumn="0" w:oddVBand="0" w:evenVBand="0" w:oddHBand="1" w:evenHBand="0" w:firstRowFirstColumn="0" w:firstRowLastColumn="0" w:lastRowFirstColumn="0" w:lastRowLastColumn="0"/>
+            </w:pPr>
+            <w:r>
+              <w:t>Informar a los implicados en el proceso de cambios.</w:t>
+            </w:r>
+          </w:p>
+          <w:p>
+            <w:pPr>
+              <w:spacing w:line="240" w:lineRule="auto"/>
+              <w:cnfStyle w:val="000000100000" w:firstRow="0" w:lastRow="0" w:firstColumn="0" w:lastColumn="0" w:oddVBand="0" w:evenVBand="0" w:oddHBand="1" w:evenHBand="0" w:firstRowFirstColumn="0" w:firstRowLastColumn="0" w:lastRowFirstColumn="0" w:lastRowLastColumn="0"/>
+            </w:pPr>
+            <w:r>
+              <w:t>Se modificar el estado del cambio.</w:t>
+            </w:r>
+          </w:p>
+        </w:tc>
+      </w:tr>
+      <w:tr>
+        <w:trPr>
+          <w:trHeight w:val="1029"/>
+          <w:jc w:val="center"/>
+        </w:trPr>
+        <w:tc>
+          <w:tcPr>
+            <w:cnfStyle w:val="001000000000" w:firstRow="0" w:lastRow="0" w:firstColumn="1" w:lastColumn="0" w:oddVBand="0" w:evenVBand="0" w:oddHBand="0" w:evenHBand="0" w:firstRowFirstColumn="0" w:firstRowLastColumn="0" w:lastRowFirstColumn="0" w:lastRowLastColumn="0"/>
+            <w:tcW w:w="1696" w:type="dxa"/>
+            <w:vAlign w:val="center"/>
+          </w:tcPr>
+          <w:p>
+            <w:pPr>
+              <w:jc w:val="center"/>
+            </w:pPr>
+            <w:r>
+              <w:t>Documentación</w:t>
+            </w:r>
+          </w:p>
+        </w:tc>
+        <w:tc>
+          <w:tcPr>
+            <w:tcW w:w="6820" w:type="dxa"/>
+          </w:tcPr>
+          <w:p>
+            <w:pPr>
+              <w:cnfStyle w:val="000000000000" w:firstRow="0" w:lastRow="0" w:firstColumn="0" w:lastColumn="0" w:oddVBand="0" w:evenVBand="0" w:oddHBand="0" w:evenHBand="0" w:firstRowFirstColumn="0" w:firstRowLastColumn="0" w:lastRowFirstColumn="0" w:lastRowLastColumn="0"/>
+            </w:pPr>
+            <w:r>
+              <w:t>Solicitud del cambio.</w:t>
+            </w:r>
+          </w:p>
+          <w:p>
+            <w:pPr>
+              <w:cnfStyle w:val="000000000000" w:firstRow="0" w:lastRow="0" w:firstColumn="0" w:lastColumn="0" w:oddVBand="0" w:evenVBand="0" w:oddHBand="0" w:evenHBand="0" w:firstRowFirstColumn="0" w:firstRowLastColumn="0" w:lastRowFirstColumn="0" w:lastRowLastColumn="0"/>
+            </w:pPr>
+            <w:r>
+              <w:t>Reporte de la evaluación</w:t>
+            </w:r>
+          </w:p>
+          <w:p>
+            <w:pPr>
+              <w:spacing w:line="240" w:lineRule="auto"/>
+              <w:cnfStyle w:val="000000000000" w:firstRow="0" w:lastRow="0" w:firstColumn="0" w:lastColumn="0" w:oddVBand="0" w:evenVBand="0" w:oddHBand="0" w:evenHBand="0" w:firstRowFirstColumn="0" w:firstRowLastColumn="0" w:lastRowFirstColumn="0" w:lastRowLastColumn="0"/>
+            </w:pPr>
+            <w:r>
+              <w:t>Cronograma</w:t>
+            </w:r>
+          </w:p>
+          <w:p>
+            <w:pPr>
+              <w:cnfStyle w:val="000000000000" w:firstRow="0" w:lastRow="0" w:firstColumn="0" w:lastColumn="0" w:oddVBand="0" w:evenVBand="0" w:oddHBand="0" w:evenHBand="0" w:firstRowFirstColumn="0" w:firstRowLastColumn="0" w:lastRowFirstColumn="0" w:lastRowLastColumn="0"/>
+            </w:pPr>
+          </w:p>
+        </w:tc>
+      </w:tr>
+      <w:tr>
+        <w:trPr>
+          <w:cnfStyle w:val="000000100000" w:firstRow="0" w:lastRow="0" w:firstColumn="0" w:lastColumn="0" w:oddVBand="0" w:evenVBand="0" w:oddHBand="1" w:evenHBand="0" w:firstRowFirstColumn="0" w:firstRowLastColumn="0" w:lastRowFirstColumn="0" w:lastRowLastColumn="0"/>
+          <w:trHeight w:val="984"/>
+          <w:jc w:val="center"/>
+        </w:trPr>
+        <w:tc>
+          <w:tcPr>
+            <w:cnfStyle w:val="001000000000" w:firstRow="0" w:lastRow="0" w:firstColumn="1" w:lastColumn="0" w:oddVBand="0" w:evenVBand="0" w:oddHBand="0" w:evenHBand="0" w:firstRowFirstColumn="0" w:firstRowLastColumn="0" w:lastRowFirstColumn="0" w:lastRowLastColumn="0"/>
+            <w:tcW w:w="1696" w:type="dxa"/>
+            <w:vAlign w:val="center"/>
+          </w:tcPr>
+          <w:p>
+            <w:pPr>
+              <w:jc w:val="center"/>
+            </w:pPr>
+            <w:r>
+              <w:t>Políticas</w:t>
+            </w:r>
+          </w:p>
+        </w:tc>
+        <w:tc>
+          <w:tcPr>
+            <w:tcW w:w="6820" w:type="dxa"/>
+          </w:tcPr>
+          <w:p>
+            <w:pPr>
+              <w:cnfStyle w:val="000000100000" w:firstRow="0" w:lastRow="0" w:firstColumn="0" w:lastColumn="0" w:oddVBand="0" w:evenVBand="0" w:oddHBand="1" w:evenHBand="0" w:firstRowFirstColumn="0" w:firstRowLastColumn="0" w:lastRowFirstColumn="0" w:lastRowLastColumn="0"/>
+            </w:pPr>
+            <w:r>
+              <w:t xml:space="preserve">El equipo de desarrollo será el encargado de realizar la planificación del cambio, un plan de </w:t>
+            </w:r>
+            <w:proofErr w:type="spellStart"/>
+            <w:r>
+              <w:t>backup</w:t>
+            </w:r>
+            <w:proofErr w:type="spellEnd"/>
+            <w:r>
+              <w:t xml:space="preserve"> y de definir las pruebas a realizar tras la implementación del cambio.</w:t>
+            </w:r>
+          </w:p>
+        </w:tc>
+      </w:tr>
+    </w:tbl>
+    <w:p/>
+    <w:p/>
+    <w:p/>
+    <w:p/>
+    <w:tbl>
+      <w:tblPr>
+        <w:tblStyle w:val="Tabladecuadrcula4-nfasis5"/>
+        <w:tblW w:w="8516" w:type="dxa"/>
+        <w:jc w:val="center"/>
+        <w:tblLook w:val="04A0" w:firstRow="1" w:lastRow="0" w:firstColumn="1" w:lastColumn="0" w:noHBand="0" w:noVBand="1"/>
+      </w:tblPr>
+      <w:tblGrid>
+        <w:gridCol w:w="1696"/>
+        <w:gridCol w:w="6820"/>
+      </w:tblGrid>
+      <w:tr>
+        <w:trPr>
+          <w:cnfStyle w:val="100000000000" w:firstRow="1" w:lastRow="0" w:firstColumn="0" w:lastColumn="0" w:oddVBand="0" w:evenVBand="0" w:oddHBand="0" w:evenHBand="0" w:firstRowFirstColumn="0" w:firstRowLastColumn="0" w:lastRowFirstColumn="0" w:lastRowLastColumn="0"/>
+          <w:trHeight w:val="379"/>
+          <w:jc w:val="center"/>
+        </w:trPr>
+        <w:tc>
+          <w:tcPr>
+            <w:cnfStyle w:val="001000000000" w:firstRow="0" w:lastRow="0" w:firstColumn="1" w:lastColumn="0" w:oddVBand="0" w:evenVBand="0" w:oddHBand="0" w:evenHBand="0" w:firstRowFirstColumn="0" w:firstRowLastColumn="0" w:lastRowFirstColumn="0" w:lastRowLastColumn="0"/>
+            <w:tcW w:w="8516" w:type="dxa"/>
+            <w:gridSpan w:val="2"/>
+            <w:vAlign w:val="center"/>
+          </w:tcPr>
+          <w:p>
+            <w:pPr>
+              <w:jc w:val="center"/>
+            </w:pPr>
+            <w:r>
+              <w:lastRenderedPageBreak/>
+              <w:t>FASE 6 : IMPLEMENTACIÓN</w:t>
+            </w:r>
+          </w:p>
+        </w:tc>
+      </w:tr>
+      <w:tr>
+        <w:trPr>
+          <w:cnfStyle w:val="000000100000" w:firstRow="0" w:lastRow="0" w:firstColumn="0" w:lastColumn="0" w:oddVBand="0" w:evenVBand="0" w:oddHBand="1" w:evenHBand="0" w:firstRowFirstColumn="0" w:firstRowLastColumn="0" w:lastRowFirstColumn="0" w:lastRowLastColumn="0"/>
+          <w:trHeight w:val="984"/>
+          <w:jc w:val="center"/>
+        </w:trPr>
+        <w:tc>
+          <w:tcPr>
+            <w:cnfStyle w:val="001000000000" w:firstRow="0" w:lastRow="0" w:firstColumn="1" w:lastColumn="0" w:oddVBand="0" w:evenVBand="0" w:oddHBand="0" w:evenHBand="0" w:firstRowFirstColumn="0" w:firstRowLastColumn="0" w:lastRowFirstColumn="0" w:lastRowLastColumn="0"/>
+            <w:tcW w:w="1696" w:type="dxa"/>
+            <w:vAlign w:val="center"/>
+          </w:tcPr>
+          <w:p>
+            <w:pPr>
+              <w:jc w:val="center"/>
+            </w:pPr>
+            <w:r>
+              <w:t>Actividades</w:t>
+            </w:r>
+          </w:p>
+        </w:tc>
+        <w:tc>
+          <w:tcPr>
+            <w:tcW w:w="6820" w:type="dxa"/>
+          </w:tcPr>
+          <w:p>
+            <w:pPr>
+              <w:cnfStyle w:val="000000100000" w:firstRow="0" w:lastRow="0" w:firstColumn="0" w:lastColumn="0" w:oddVBand="0" w:evenVBand="0" w:oddHBand="1" w:evenHBand="0" w:firstRowFirstColumn="0" w:firstRowLastColumn="0" w:lastRowFirstColumn="0" w:lastRowLastColumn="0"/>
+            </w:pPr>
+            <w:r>
+              <w:t>Se procede a asignar las tareas a equipo de desarrollo.</w:t>
+            </w:r>
+          </w:p>
+          <w:p>
+            <w:pPr>
+              <w:cnfStyle w:val="000000100000" w:firstRow="0" w:lastRow="0" w:firstColumn="0" w:lastColumn="0" w:oddVBand="0" w:evenVBand="0" w:oddHBand="1" w:evenHBand="0" w:firstRowFirstColumn="0" w:firstRowLastColumn="0" w:lastRowFirstColumn="0" w:lastRowLastColumn="0"/>
+            </w:pPr>
+            <w:r>
+              <w:t>El equipo de desarrollo procede a implementar el cambio.</w:t>
+            </w:r>
+          </w:p>
+          <w:p>
+            <w:pPr>
+              <w:cnfStyle w:val="000000100000" w:firstRow="0" w:lastRow="0" w:firstColumn="0" w:lastColumn="0" w:oddVBand="0" w:evenVBand="0" w:oddHBand="1" w:evenHBand="0" w:firstRowFirstColumn="0" w:firstRowLastColumn="0" w:lastRowFirstColumn="0" w:lastRowLastColumn="0"/>
+            </w:pPr>
+            <w:r>
+              <w:t xml:space="preserve">Verificar procedimiento de marcha atrás (plan de </w:t>
+            </w:r>
+            <w:proofErr w:type="spellStart"/>
+            <w:r>
+              <w:t>Backup</w:t>
+            </w:r>
+            <w:proofErr w:type="spellEnd"/>
+            <w:r>
+              <w:t>).</w:t>
+            </w:r>
+          </w:p>
+          <w:p>
+            <w:pPr>
+              <w:cnfStyle w:val="000000100000" w:firstRow="0" w:lastRow="0" w:firstColumn="0" w:lastColumn="0" w:oddVBand="0" w:evenVBand="0" w:oddHBand="1" w:evenHBand="0" w:firstRowFirstColumn="0" w:firstRowLastColumn="0" w:lastRowFirstColumn="0" w:lastRowLastColumn="0"/>
+            </w:pPr>
+            <w:r>
+              <w:t>Verificar la realización de pruebas.</w:t>
+            </w:r>
+          </w:p>
+          <w:p>
+            <w:pPr>
+              <w:cnfStyle w:val="000000100000" w:firstRow="0" w:lastRow="0" w:firstColumn="0" w:lastColumn="0" w:oddVBand="0" w:evenVBand="0" w:oddHBand="1" w:evenHBand="0" w:firstRowFirstColumn="0" w:firstRowLastColumn="0" w:lastRowFirstColumn="0" w:lastRowLastColumn="0"/>
+            </w:pPr>
+            <w:r>
+              <w:t>El equipo procede a cumplir con la implementación según lo planificado.</w:t>
+            </w:r>
+          </w:p>
+          <w:p>
+            <w:pPr>
+              <w:cnfStyle w:val="000000100000" w:firstRow="0" w:lastRow="0" w:firstColumn="0" w:lastColumn="0" w:oddVBand="0" w:evenVBand="0" w:oddHBand="1" w:evenHBand="0" w:firstRowFirstColumn="0" w:firstRowLastColumn="0" w:lastRowFirstColumn="0" w:lastRowLastColumn="0"/>
+            </w:pPr>
+            <w:r>
+              <w:t>Se procede a modificar el estado de RESUELTA.</w:t>
+            </w:r>
+          </w:p>
+          <w:p>
+            <w:pPr>
+              <w:spacing w:line="240" w:lineRule="auto"/>
+              <w:cnfStyle w:val="000000100000" w:firstRow="0" w:lastRow="0" w:firstColumn="0" w:lastColumn="0" w:oddVBand="0" w:evenVBand="0" w:oddHBand="1" w:evenHBand="0" w:firstRowFirstColumn="0" w:firstRowLastColumn="0" w:lastRowFirstColumn="0" w:lastRowLastColumn="0"/>
+            </w:pPr>
+          </w:p>
+        </w:tc>
+      </w:tr>
+      <w:tr>
+        <w:trPr>
+          <w:trHeight w:val="1029"/>
+          <w:jc w:val="center"/>
+        </w:trPr>
+        <w:tc>
+          <w:tcPr>
+            <w:cnfStyle w:val="001000000000" w:firstRow="0" w:lastRow="0" w:firstColumn="1" w:lastColumn="0" w:oddVBand="0" w:evenVBand="0" w:oddHBand="0" w:evenHBand="0" w:firstRowFirstColumn="0" w:firstRowLastColumn="0" w:lastRowFirstColumn="0" w:lastRowLastColumn="0"/>
+            <w:tcW w:w="1696" w:type="dxa"/>
+            <w:vAlign w:val="center"/>
+          </w:tcPr>
+          <w:p>
+            <w:pPr>
+              <w:jc w:val="center"/>
+            </w:pPr>
+            <w:r>
+              <w:t>Documentación</w:t>
+            </w:r>
+          </w:p>
+        </w:tc>
+        <w:tc>
+          <w:tcPr>
+            <w:tcW w:w="6820" w:type="dxa"/>
+          </w:tcPr>
+          <w:p>
+            <w:pPr>
+              <w:cnfStyle w:val="000000000000" w:firstRow="0" w:lastRow="0" w:firstColumn="0" w:lastColumn="0" w:oddVBand="0" w:evenVBand="0" w:oddHBand="0" w:evenHBand="0" w:firstRowFirstColumn="0" w:firstRowLastColumn="0" w:lastRowFirstColumn="0" w:lastRowLastColumn="0"/>
+            </w:pPr>
+            <w:r>
+              <w:t>Solicitud del cambio.</w:t>
+            </w:r>
+          </w:p>
+          <w:p>
+            <w:pPr>
+              <w:cnfStyle w:val="000000000000" w:firstRow="0" w:lastRow="0" w:firstColumn="0" w:lastColumn="0" w:oddVBand="0" w:evenVBand="0" w:oddHBand="0" w:evenHBand="0" w:firstRowFirstColumn="0" w:firstRowLastColumn="0" w:lastRowFirstColumn="0" w:lastRowLastColumn="0"/>
+            </w:pPr>
+            <w:r>
+              <w:t>Plan realizado previamente.</w:t>
+            </w:r>
+          </w:p>
+          <w:p>
+            <w:pPr>
+              <w:cnfStyle w:val="000000000000" w:firstRow="0" w:lastRow="0" w:firstColumn="0" w:lastColumn="0" w:oddVBand="0" w:evenVBand="0" w:oddHBand="0" w:evenHBand="0" w:firstRowFirstColumn="0" w:firstRowLastColumn="0" w:lastRowFirstColumn="0" w:lastRowLastColumn="0"/>
+            </w:pPr>
+            <w:r>
+              <w:t>Reglas del negocio.</w:t>
+            </w:r>
+          </w:p>
+          <w:p>
+            <w:pPr>
+              <w:spacing w:line="240" w:lineRule="auto"/>
+              <w:cnfStyle w:val="000000000000" w:firstRow="0" w:lastRow="0" w:firstColumn="0" w:lastColumn="0" w:oddVBand="0" w:evenVBand="0" w:oddHBand="0" w:evenHBand="0" w:firstRowFirstColumn="0" w:firstRowLastColumn="0" w:lastRowFirstColumn="0" w:lastRowLastColumn="0"/>
+            </w:pPr>
+            <w:r>
+              <w:t>Cronograma de cambios.</w:t>
+            </w:r>
+          </w:p>
+        </w:tc>
+      </w:tr>
+      <w:tr>
+        <w:trPr>
+          <w:cnfStyle w:val="000000100000" w:firstRow="0" w:lastRow="0" w:firstColumn="0" w:lastColumn="0" w:oddVBand="0" w:evenVBand="0" w:oddHBand="1" w:evenHBand="0" w:firstRowFirstColumn="0" w:firstRowLastColumn="0" w:lastRowFirstColumn="0" w:lastRowLastColumn="0"/>
+          <w:trHeight w:val="984"/>
+          <w:jc w:val="center"/>
+        </w:trPr>
+        <w:tc>
+          <w:tcPr>
+            <w:cnfStyle w:val="001000000000" w:firstRow="0" w:lastRow="0" w:firstColumn="1" w:lastColumn="0" w:oddVBand="0" w:evenVBand="0" w:oddHBand="0" w:evenHBand="0" w:firstRowFirstColumn="0" w:firstRowLastColumn="0" w:lastRowFirstColumn="0" w:lastRowLastColumn="0"/>
+            <w:tcW w:w="1696" w:type="dxa"/>
+            <w:vAlign w:val="center"/>
+          </w:tcPr>
+          <w:p>
+            <w:pPr>
+              <w:jc w:val="center"/>
+            </w:pPr>
+            <w:r>
+              <w:t>Políticas</w:t>
+            </w:r>
+          </w:p>
+        </w:tc>
+        <w:tc>
+          <w:tcPr>
+            <w:tcW w:w="6820" w:type="dxa"/>
+          </w:tcPr>
+          <w:p>
+            <w:pPr>
+              <w:cnfStyle w:val="000000100000" w:firstRow="0" w:lastRow="0" w:firstColumn="0" w:lastColumn="0" w:oddVBand="0" w:evenVBand="0" w:oddHBand="1" w:evenHBand="0" w:firstRowFirstColumn="0" w:firstRowLastColumn="0" w:lastRowFirstColumn="0" w:lastRowLastColumn="0"/>
+            </w:pPr>
+            <w:r>
+              <w:t>El estado de la solicitud solo será actualizada su estado a RESUELTA luego de haber implementado el cambio en su totalidad.</w:t>
+            </w:r>
+          </w:p>
+          <w:p>
+            <w:pPr>
+              <w:cnfStyle w:val="000000100000" w:firstRow="0" w:lastRow="0" w:firstColumn="0" w:lastColumn="0" w:oddVBand="0" w:evenVBand="0" w:oddHBand="1" w:evenHBand="0" w:firstRowFirstColumn="0" w:firstRowLastColumn="0" w:lastRowFirstColumn="0" w:lastRowLastColumn="0"/>
+            </w:pPr>
+          </w:p>
+        </w:tc>
+      </w:tr>
+    </w:tbl>
+    <w:p/>
+    <w:tbl>
+      <w:tblPr>
+        <w:tblStyle w:val="Tabladecuadrcula4-nfasis5"/>
+        <w:tblW w:w="8516" w:type="dxa"/>
+        <w:jc w:val="center"/>
+        <w:tblLook w:val="04A0" w:firstRow="1" w:lastRow="0" w:firstColumn="1" w:lastColumn="0" w:noHBand="0" w:noVBand="1"/>
+      </w:tblPr>
+      <w:tblGrid>
+        <w:gridCol w:w="1696"/>
+        <w:gridCol w:w="6820"/>
+      </w:tblGrid>
+      <w:tr>
+        <w:trPr>
+          <w:cnfStyle w:val="100000000000" w:firstRow="1" w:lastRow="0" w:firstColumn="0" w:lastColumn="0" w:oddVBand="0" w:evenVBand="0" w:oddHBand="0" w:evenHBand="0" w:firstRowFirstColumn="0" w:firstRowLastColumn="0" w:lastRowFirstColumn="0" w:lastRowLastColumn="0"/>
+          <w:trHeight w:val="379"/>
+          <w:jc w:val="center"/>
+        </w:trPr>
+        <w:tc>
+          <w:tcPr>
+            <w:cnfStyle w:val="001000000000" w:firstRow="0" w:lastRow="0" w:firstColumn="1" w:lastColumn="0" w:oddVBand="0" w:evenVBand="0" w:oddHBand="0" w:evenHBand="0" w:firstRowFirstColumn="0" w:firstRowLastColumn="0" w:lastRowFirstColumn="0" w:lastRowLastColumn="0"/>
+            <w:tcW w:w="8516" w:type="dxa"/>
+            <w:gridSpan w:val="2"/>
+            <w:vAlign w:val="center"/>
+          </w:tcPr>
+          <w:p>
+            <w:pPr>
+              <w:jc w:val="center"/>
+            </w:pPr>
+            <w:r>
+              <w:t>FASE 7 : VERIFICACIÓN DE IMPLEMENTACIÓN</w:t>
+            </w:r>
+          </w:p>
+        </w:tc>
+      </w:tr>
+      <w:tr>
+        <w:trPr>
+          <w:cnfStyle w:val="000000100000" w:firstRow="0" w:lastRow="0" w:firstColumn="0" w:lastColumn="0" w:oddVBand="0" w:evenVBand="0" w:oddHBand="1" w:evenHBand="0" w:firstRowFirstColumn="0" w:firstRowLastColumn="0" w:lastRowFirstColumn="0" w:lastRowLastColumn="0"/>
+          <w:trHeight w:val="984"/>
+          <w:jc w:val="center"/>
+        </w:trPr>
+        <w:tc>
+          <w:tcPr>
+            <w:cnfStyle w:val="001000000000" w:firstRow="0" w:lastRow="0" w:firstColumn="1" w:lastColumn="0" w:oddVBand="0" w:evenVBand="0" w:oddHBand="0" w:evenHBand="0" w:firstRowFirstColumn="0" w:firstRowLastColumn="0" w:lastRowFirstColumn="0" w:lastRowLastColumn="0"/>
+            <w:tcW w:w="1696" w:type="dxa"/>
+            <w:vAlign w:val="center"/>
+          </w:tcPr>
+          <w:p>
+            <w:pPr>
+              <w:jc w:val="center"/>
+            </w:pPr>
+            <w:r>
+              <w:t>Actividades</w:t>
+            </w:r>
+          </w:p>
+        </w:tc>
+        <w:tc>
+          <w:tcPr>
+            <w:tcW w:w="6820" w:type="dxa"/>
+          </w:tcPr>
+          <w:p>
+            <w:pPr>
+              <w:cnfStyle w:val="000000100000" w:firstRow="0" w:lastRow="0" w:firstColumn="0" w:lastColumn="0" w:oddVBand="0" w:evenVBand="0" w:oddHBand="1" w:evenHBand="0" w:firstRowFirstColumn="0" w:firstRowLastColumn="0" w:lastRowFirstColumn="0" w:lastRowLastColumn="0"/>
+            </w:pPr>
+            <w:r>
+              <w:t>Revisar los efectos de la implementación.</w:t>
+            </w:r>
+          </w:p>
+          <w:p>
+            <w:pPr>
+              <w:cnfStyle w:val="000000100000" w:firstRow="0" w:lastRow="0" w:firstColumn="0" w:lastColumn="0" w:oddVBand="0" w:evenVBand="0" w:oddHBand="1" w:evenHBand="0" w:firstRowFirstColumn="0" w:firstRowLastColumn="0" w:lastRowFirstColumn="0" w:lastRowLastColumn="0"/>
+            </w:pPr>
+            <w:r>
+              <w:t>Se procede a ejecutar las pruebas necesarias de la implementación.</w:t>
+            </w:r>
+          </w:p>
+          <w:p>
+            <w:pPr>
+              <w:cnfStyle w:val="000000100000" w:firstRow="0" w:lastRow="0" w:firstColumn="0" w:lastColumn="0" w:oddVBand="0" w:evenVBand="0" w:oddHBand="1" w:evenHBand="0" w:firstRowFirstColumn="0" w:firstRowLastColumn="0" w:lastRowFirstColumn="0" w:lastRowLastColumn="0"/>
+            </w:pPr>
+            <w:r>
+              <w:t xml:space="preserve">Se procede a ejecutar el plan de </w:t>
+            </w:r>
+            <w:proofErr w:type="spellStart"/>
+            <w:r>
+              <w:t>backup</w:t>
+            </w:r>
+            <w:proofErr w:type="spellEnd"/>
+            <w:r>
+              <w:t xml:space="preserve"> de ser necesario, en caso surjan inconvenientes.</w:t>
+            </w:r>
+          </w:p>
+          <w:p>
+            <w:pPr>
+              <w:cnfStyle w:val="000000100000" w:firstRow="0" w:lastRow="0" w:firstColumn="0" w:lastColumn="0" w:oddVBand="0" w:evenVBand="0" w:oddHBand="1" w:evenHBand="0" w:firstRowFirstColumn="0" w:firstRowLastColumn="0" w:lastRowFirstColumn="0" w:lastRowLastColumn="0"/>
+            </w:pPr>
+            <w:r>
+              <w:t>Identificar la satisfacción de usuarios /clientes.</w:t>
+            </w:r>
+          </w:p>
+          <w:p>
+            <w:pPr>
+              <w:cnfStyle w:val="000000100000" w:firstRow="0" w:lastRow="0" w:firstColumn="0" w:lastColumn="0" w:oddVBand="0" w:evenVBand="0" w:oddHBand="1" w:evenHBand="0" w:firstRowFirstColumn="0" w:firstRowLastColumn="0" w:lastRowFirstColumn="0" w:lastRowLastColumn="0"/>
+            </w:pPr>
+            <w:r>
+              <w:t>Se modifica el estado de la solicitud de RESUELTA a VERIFICADA.</w:t>
+            </w:r>
+          </w:p>
+          <w:p>
+            <w:pPr>
+              <w:spacing w:line="240" w:lineRule="auto"/>
+              <w:cnfStyle w:val="000000100000" w:firstRow="0" w:lastRow="0" w:firstColumn="0" w:lastColumn="0" w:oddVBand="0" w:evenVBand="0" w:oddHBand="1" w:evenHBand="0" w:firstRowFirstColumn="0" w:firstRowLastColumn="0" w:lastRowFirstColumn="0" w:lastRowLastColumn="0"/>
+            </w:pPr>
+          </w:p>
+        </w:tc>
+      </w:tr>
+      <w:tr>
+        <w:trPr>
+          <w:trHeight w:val="1029"/>
+          <w:jc w:val="center"/>
+        </w:trPr>
+        <w:tc>
+          <w:tcPr>
+            <w:cnfStyle w:val="001000000000" w:firstRow="0" w:lastRow="0" w:firstColumn="1" w:lastColumn="0" w:oddVBand="0" w:evenVBand="0" w:oddHBand="0" w:evenHBand="0" w:firstRowFirstColumn="0" w:firstRowLastColumn="0" w:lastRowFirstColumn="0" w:lastRowLastColumn="0"/>
+            <w:tcW w:w="1696" w:type="dxa"/>
+            <w:vAlign w:val="center"/>
+          </w:tcPr>
+          <w:p>
+            <w:pPr>
+              <w:jc w:val="center"/>
+            </w:pPr>
+            <w:r>
+              <w:t>Documentación</w:t>
+            </w:r>
+          </w:p>
+        </w:tc>
+        <w:tc>
+          <w:tcPr>
+            <w:tcW w:w="6820" w:type="dxa"/>
+          </w:tcPr>
+          <w:p>
+            <w:pPr>
+              <w:cnfStyle w:val="000000000000" w:firstRow="0" w:lastRow="0" w:firstColumn="0" w:lastColumn="0" w:oddVBand="0" w:evenVBand="0" w:oddHBand="0" w:evenHBand="0" w:firstRowFirstColumn="0" w:firstRowLastColumn="0" w:lastRowFirstColumn="0" w:lastRowLastColumn="0"/>
+            </w:pPr>
+            <w:r>
+              <w:t>Solicitud del cambio.</w:t>
+            </w:r>
+          </w:p>
+          <w:p>
+            <w:pPr>
+              <w:spacing w:line="240" w:lineRule="auto"/>
+              <w:cnfStyle w:val="000000000000" w:firstRow="0" w:lastRow="0" w:firstColumn="0" w:lastColumn="0" w:oddVBand="0" w:evenVBand="0" w:oddHBand="0" w:evenHBand="0" w:firstRowFirstColumn="0" w:firstRowLastColumn="0" w:lastRowFirstColumn="0" w:lastRowLastColumn="0"/>
+            </w:pPr>
+            <w:r>
+              <w:t>Cronograma de cambios.</w:t>
+            </w:r>
+          </w:p>
+        </w:tc>
+      </w:tr>
+      <w:tr>
+        <w:trPr>
+          <w:cnfStyle w:val="000000100000" w:firstRow="0" w:lastRow="0" w:firstColumn="0" w:lastColumn="0" w:oddVBand="0" w:evenVBand="0" w:oddHBand="1" w:evenHBand="0" w:firstRowFirstColumn="0" w:firstRowLastColumn="0" w:lastRowFirstColumn="0" w:lastRowLastColumn="0"/>
+          <w:trHeight w:val="984"/>
+          <w:jc w:val="center"/>
+        </w:trPr>
+        <w:tc>
+          <w:tcPr>
+            <w:cnfStyle w:val="001000000000" w:firstRow="0" w:lastRow="0" w:firstColumn="1" w:lastColumn="0" w:oddVBand="0" w:evenVBand="0" w:oddHBand="0" w:evenHBand="0" w:firstRowFirstColumn="0" w:firstRowLastColumn="0" w:lastRowFirstColumn="0" w:lastRowLastColumn="0"/>
+            <w:tcW w:w="1696" w:type="dxa"/>
+            <w:vAlign w:val="center"/>
+          </w:tcPr>
+          <w:p>
+            <w:pPr>
+              <w:jc w:val="center"/>
+            </w:pPr>
+            <w:r>
+              <w:t>Políticas</w:t>
+            </w:r>
+          </w:p>
+        </w:tc>
+        <w:tc>
+          <w:tcPr>
+            <w:tcW w:w="6820" w:type="dxa"/>
+          </w:tcPr>
+          <w:p>
+            <w:pPr>
+              <w:spacing w:line="240" w:lineRule="auto"/>
+              <w:cnfStyle w:val="000000100000" w:firstRow="0" w:lastRow="0" w:firstColumn="0" w:lastColumn="0" w:oddVBand="0" w:evenVBand="0" w:oddHBand="1" w:evenHBand="0" w:firstRowFirstColumn="0" w:firstRowLastColumn="0" w:lastRowFirstColumn="0" w:lastRowLastColumn="0"/>
+            </w:pPr>
+            <w:r>
+              <w:t>El estado de la solicitud de cambio solo será modificada una vez hayan sido probadas y el usuario quede satisfecho.</w:t>
+            </w:r>
+          </w:p>
+        </w:tc>
+      </w:tr>
+    </w:tbl>
+    <w:p/>
+    <w:p>
       <w:bookmarkStart w:id="1" w:name="_GoBack"/>
       <w:bookmarkEnd w:id="1"/>
-      <w:r>
+    </w:p>
+    <w:tbl>
+      <w:tblPr>
+        <w:tblStyle w:val="Tabladecuadrcula4-nfasis5"/>
+        <w:tblW w:w="8516" w:type="dxa"/>
+        <w:jc w:val="center"/>
+        <w:tblLook w:val="04A0" w:firstRow="1" w:lastRow="0" w:firstColumn="1" w:lastColumn="0" w:noHBand="0" w:noVBand="1"/>
+      </w:tblPr>
+      <w:tblGrid>
+        <w:gridCol w:w="1696"/>
+        <w:gridCol w:w="6820"/>
+      </w:tblGrid>
+      <w:tr>
+        <w:trPr>
+          <w:cnfStyle w:val="100000000000" w:firstRow="1" w:lastRow="0" w:firstColumn="0" w:lastColumn="0" w:oddVBand="0" w:evenVBand="0" w:oddHBand="0" w:evenHBand="0" w:firstRowFirstColumn="0" w:firstRowLastColumn="0" w:lastRowFirstColumn="0" w:lastRowLastColumn="0"/>
+          <w:trHeight w:val="379"/>
+          <w:jc w:val="center"/>
+        </w:trPr>
+        <w:tc>
+          <w:tcPr>
+            <w:cnfStyle w:val="001000000000" w:firstRow="0" w:lastRow="0" w:firstColumn="1" w:lastColumn="0" w:oddVBand="0" w:evenVBand="0" w:oddHBand="0" w:evenHBand="0" w:firstRowFirstColumn="0" w:firstRowLastColumn="0" w:lastRowFirstColumn="0" w:lastRowLastColumn="0"/>
+            <w:tcW w:w="8516" w:type="dxa"/>
+            <w:gridSpan w:val="2"/>
+            <w:vAlign w:val="center"/>
+          </w:tcPr>
+          <w:p>
+            <w:pPr>
+              <w:jc w:val="center"/>
+            </w:pPr>
+            <w:r>
+              <w:t>FASE 8 : CIERRE</w:t>
+            </w:r>
+          </w:p>
+        </w:tc>
+      </w:tr>
+      <w:tr>
+        <w:trPr>
+          <w:cnfStyle w:val="000000100000" w:firstRow="0" w:lastRow="0" w:firstColumn="0" w:lastColumn="0" w:oddVBand="0" w:evenVBand="0" w:oddHBand="1" w:evenHBand="0" w:firstRowFirstColumn="0" w:firstRowLastColumn="0" w:lastRowFirstColumn="0" w:lastRowLastColumn="0"/>
+          <w:trHeight w:val="984"/>
+          <w:jc w:val="center"/>
+        </w:trPr>
+        <w:tc>
+          <w:tcPr>
+            <w:cnfStyle w:val="001000000000" w:firstRow="0" w:lastRow="0" w:firstColumn="1" w:lastColumn="0" w:oddVBand="0" w:evenVBand="0" w:oddHBand="0" w:evenHBand="0" w:firstRowFirstColumn="0" w:firstRowLastColumn="0" w:lastRowFirstColumn="0" w:lastRowLastColumn="0"/>
+            <w:tcW w:w="1696" w:type="dxa"/>
+            <w:vAlign w:val="center"/>
+          </w:tcPr>
+          <w:p>
+            <w:pPr>
+              <w:jc w:val="center"/>
+            </w:pPr>
+            <w:r>
+              <w:t>Actividades</w:t>
+            </w:r>
+          </w:p>
+        </w:tc>
+        <w:tc>
+          <w:tcPr>
+            <w:tcW w:w="6820" w:type="dxa"/>
+          </w:tcPr>
+          <w:p>
+            <w:pPr>
+              <w:cnfStyle w:val="000000100000" w:firstRow="0" w:lastRow="0" w:firstColumn="0" w:lastColumn="0" w:oddVBand="0" w:evenVBand="0" w:oddHBand="1" w:evenHBand="0" w:firstRowFirstColumn="0" w:firstRowLastColumn="0" w:lastRowFirstColumn="0" w:lastRowLastColumn="0"/>
+            </w:pPr>
+            <w:r>
+              <w:t>Se verifica el estado de la solicitud que este como VERIFICADA.</w:t>
+            </w:r>
+          </w:p>
+          <w:p>
+            <w:pPr>
+              <w:spacing w:line="240" w:lineRule="auto"/>
+              <w:cnfStyle w:val="000000100000" w:firstRow="0" w:lastRow="0" w:firstColumn="0" w:lastColumn="0" w:oddVBand="0" w:evenVBand="0" w:oddHBand="1" w:evenHBand="0" w:firstRowFirstColumn="0" w:firstRowLastColumn="0" w:lastRowFirstColumn="0" w:lastRowLastColumn="0"/>
+            </w:pPr>
+            <w:r>
+              <w:t>Se modifica el estado de la solicitud de VERIFICADA a CERRADA</w:t>
+            </w:r>
+          </w:p>
+        </w:tc>
+      </w:tr>
+      <w:tr>
+        <w:trPr>
+          <w:trHeight w:val="1029"/>
+          <w:jc w:val="center"/>
+        </w:trPr>
+        <w:tc>
+          <w:tcPr>
+            <w:cnfStyle w:val="001000000000" w:firstRow="0" w:lastRow="0" w:firstColumn="1" w:lastColumn="0" w:oddVBand="0" w:evenVBand="0" w:oddHBand="0" w:evenHBand="0" w:firstRowFirstColumn="0" w:firstRowLastColumn="0" w:lastRowFirstColumn="0" w:lastRowLastColumn="0"/>
+            <w:tcW w:w="1696" w:type="dxa"/>
+            <w:vAlign w:val="center"/>
+          </w:tcPr>
+          <w:p>
+            <w:pPr>
+              <w:jc w:val="center"/>
+            </w:pPr>
+            <w:r>
+              <w:t>Documentación</w:t>
+            </w:r>
+          </w:p>
+        </w:tc>
+        <w:tc>
+          <w:tcPr>
+            <w:tcW w:w="6820" w:type="dxa"/>
+          </w:tcPr>
+          <w:p>
+            <w:pPr>
+              <w:spacing w:line="240" w:lineRule="auto"/>
+              <w:cnfStyle w:val="000000000000" w:firstRow="0" w:lastRow="0" w:firstColumn="0" w:lastColumn="0" w:oddVBand="0" w:evenVBand="0" w:oddHBand="0" w:evenHBand="0" w:firstRowFirstColumn="0" w:firstRowLastColumn="0" w:lastRowFirstColumn="0" w:lastRowLastColumn="0"/>
+            </w:pPr>
+            <w:r>
+              <w:t>Solicitud del cambio.</w:t>
+            </w:r>
+          </w:p>
+        </w:tc>
+      </w:tr>
+      <w:tr>
+        <w:trPr>
+          <w:cnfStyle w:val="000000100000" w:firstRow="0" w:lastRow="0" w:firstColumn="0" w:lastColumn="0" w:oddVBand="0" w:evenVBand="0" w:oddHBand="1" w:evenHBand="0" w:firstRowFirstColumn="0" w:firstRowLastColumn="0" w:lastRowFirstColumn="0" w:lastRowLastColumn="0"/>
+          <w:trHeight w:val="984"/>
+          <w:jc w:val="center"/>
+        </w:trPr>
+        <w:tc>
+          <w:tcPr>
+            <w:cnfStyle w:val="001000000000" w:firstRow="0" w:lastRow="0" w:firstColumn="1" w:lastColumn="0" w:oddVBand="0" w:evenVBand="0" w:oddHBand="0" w:evenHBand="0" w:firstRowFirstColumn="0" w:firstRowLastColumn="0" w:lastRowFirstColumn="0" w:lastRowLastColumn="0"/>
+            <w:tcW w:w="1696" w:type="dxa"/>
+            <w:vAlign w:val="center"/>
+          </w:tcPr>
+          <w:p>
+            <w:pPr>
+              <w:jc w:val="center"/>
+            </w:pPr>
+            <w:r>
+              <w:t>Políticas</w:t>
+            </w:r>
+          </w:p>
+        </w:tc>
+        <w:tc>
+          <w:tcPr>
+            <w:tcW w:w="6820" w:type="dxa"/>
+          </w:tcPr>
+          <w:p>
+            <w:pPr>
+              <w:cnfStyle w:val="000000100000" w:firstRow="0" w:lastRow="0" w:firstColumn="0" w:lastColumn="0" w:oddVBand="0" w:evenVBand="0" w:oddHBand="1" w:evenHBand="0" w:firstRowFirstColumn="0" w:firstRowLastColumn="0" w:lastRowFirstColumn="0" w:lastRowLastColumn="0"/>
+            </w:pPr>
+            <w:r>
+              <w:t>Se procede a dar cierre de la solicitud luego de que la FASE de verificación se haya culminado.</w:t>
+            </w:r>
+          </w:p>
+        </w:tc>
+      </w:tr>
+    </w:tbl>
+    <w:p/>
+    <w:p>
+      <w:pPr>
         <w:rPr>
-          <w:rFonts w:asciiTheme="minorHAnsi" w:hAnsiTheme="minorHAnsi"/>
-          <w:szCs w:val="24"/>
           <w:lang w:val="es-PE"/>
         </w:rPr>
-        <w:t>AMBIO</w:t>
-      </w:r>
+      </w:pPr>
     </w:p>
     <w:sectPr>
       <w:headerReference w:type="default" r:id="rId8"/>
@@ -509,7 +2038,7 @@
 </file>
 
 <file path=word/endnotes.xml><?xml version="1.0" encoding="utf-8"?>
-<w:endnotes xmlns:wpc="http://schemas.microsoft.com/office/word/2010/wordprocessingCanvas" xmlns:cx="http://schemas.microsoft.com/office/drawing/2014/chartex" xmlns:cx1="http://schemas.microsoft.com/office/drawing/2015/9/8/chartex" xmlns:mc="http://schemas.openxmlformats.org/markup-compatibility/2006" xmlns:o="urn:schemas-microsoft-com:office:office" xmlns:r="http://schemas.openxmlformats.org/officeDocument/2006/relationships" xmlns:m="http://schemas.openxmlformats.org/officeDocument/2006/math" xmlns:v="urn:schemas-microsoft-com:vml" xmlns:wp14="http://schemas.microsoft.com/office/word/2010/wordprocessingDrawing" xmlns:wp="http://schemas.openxmlformats.org/drawingml/2006/wordprocessingDrawing" xmlns:w10="urn:schemas-microsoft-com:office:word" xmlns:w="http://schemas.openxmlformats.org/wordprocessingml/2006/main" xmlns:w14="http://schemas.microsoft.com/office/word/2010/wordml" xmlns:w15="http://schemas.microsoft.com/office/word/2012/wordml" xmlns:w16se="http://schemas.microsoft.com/office/word/2015/wordml/symex" xmlns:wpg="http://schemas.microsoft.com/office/word/2010/wordprocessingGroup" xmlns:wpi="http://schemas.microsoft.com/office/word/2010/wordprocessingInk" xmlns:wne="http://schemas.microsoft.com/office/word/2006/wordml" xmlns:wps="http://schemas.microsoft.com/office/word/2010/wordprocessingShape" mc:Ignorable="w14 w15 w16se wp14">
+<w:endnotes xmlns:wpc="http://schemas.microsoft.com/office/word/2010/wordprocessingCanvas" xmlns:mc="http://schemas.openxmlformats.org/markup-compatibility/2006" xmlns:o="urn:schemas-microsoft-com:office:office" xmlns:r="http://schemas.openxmlformats.org/officeDocument/2006/relationships" xmlns:m="http://schemas.openxmlformats.org/officeDocument/2006/math" xmlns:v="urn:schemas-microsoft-com:vml" xmlns:wp14="http://schemas.microsoft.com/office/word/2010/wordprocessingDrawing" xmlns:wp="http://schemas.openxmlformats.org/drawingml/2006/wordprocessingDrawing" xmlns:w10="urn:schemas-microsoft-com:office:word" xmlns:w="http://schemas.openxmlformats.org/wordprocessingml/2006/main" xmlns:w14="http://schemas.microsoft.com/office/word/2010/wordml" xmlns:w15="http://schemas.microsoft.com/office/word/2012/wordml" xmlns:wpg="http://schemas.microsoft.com/office/word/2010/wordprocessingGroup" xmlns:wpi="http://schemas.microsoft.com/office/word/2010/wordprocessingInk" xmlns:wne="http://schemas.microsoft.com/office/word/2006/wordml" xmlns:wps="http://schemas.microsoft.com/office/word/2010/wordprocessingShape" mc:Ignorable="w14 w15 wp14">
   <w:endnote w:type="separator" w:id="-1">
     <w:p>
       <w:pPr>
@@ -534,7 +2063,7 @@
 </file>
 
 <file path=word/footer1.xml><?xml version="1.0" encoding="utf-8"?>
-<w:ftr xmlns:wpc="http://schemas.microsoft.com/office/word/2010/wordprocessingCanvas" xmlns:cx="http://schemas.microsoft.com/office/drawing/2014/chartex" xmlns:cx1="http://schemas.microsoft.com/office/drawing/2015/9/8/chartex" xmlns:mc="http://schemas.openxmlformats.org/markup-compatibility/2006" xmlns:o="urn:schemas-microsoft-com:office:office" xmlns:r="http://schemas.openxmlformats.org/officeDocument/2006/relationships" xmlns:m="http://schemas.openxmlformats.org/officeDocument/2006/math" xmlns:v="urn:schemas-microsoft-com:vml" xmlns:wp14="http://schemas.microsoft.com/office/word/2010/wordprocessingDrawing" xmlns:wp="http://schemas.openxmlformats.org/drawingml/2006/wordprocessingDrawing" xmlns:w10="urn:schemas-microsoft-com:office:word" xmlns:w="http://schemas.openxmlformats.org/wordprocessingml/2006/main" xmlns:w14="http://schemas.microsoft.com/office/word/2010/wordml" xmlns:w15="http://schemas.microsoft.com/office/word/2012/wordml" xmlns:w16se="http://schemas.microsoft.com/office/word/2015/wordml/symex" xmlns:wpg="http://schemas.microsoft.com/office/word/2010/wordprocessingGroup" xmlns:wpi="http://schemas.microsoft.com/office/word/2010/wordprocessingInk" xmlns:wne="http://schemas.microsoft.com/office/word/2006/wordml" xmlns:wps="http://schemas.microsoft.com/office/word/2010/wordprocessingShape" mc:Ignorable="w14 w15 w16se wp14">
+<w:ftr xmlns:wpc="http://schemas.microsoft.com/office/word/2010/wordprocessingCanvas" xmlns:mc="http://schemas.openxmlformats.org/markup-compatibility/2006" xmlns:o="urn:schemas-microsoft-com:office:office" xmlns:r="http://schemas.openxmlformats.org/officeDocument/2006/relationships" xmlns:m="http://schemas.openxmlformats.org/officeDocument/2006/math" xmlns:v="urn:schemas-microsoft-com:vml" xmlns:wp14="http://schemas.microsoft.com/office/word/2010/wordprocessingDrawing" xmlns:wp="http://schemas.openxmlformats.org/drawingml/2006/wordprocessingDrawing" xmlns:w10="urn:schemas-microsoft-com:office:word" xmlns:w="http://schemas.openxmlformats.org/wordprocessingml/2006/main" xmlns:w14="http://schemas.microsoft.com/office/word/2010/wordml" xmlns:w15="http://schemas.microsoft.com/office/word/2012/wordml" xmlns:wpg="http://schemas.microsoft.com/office/word/2010/wordprocessingGroup" xmlns:wpi="http://schemas.microsoft.com/office/word/2010/wordprocessingInk" xmlns:wne="http://schemas.microsoft.com/office/word/2006/wordml" xmlns:wps="http://schemas.microsoft.com/office/word/2010/wordprocessingShape" mc:Ignorable="w14 w15 wp14">
   <w:p>
     <w:pPr>
       <w:pStyle w:val="Piedepgina"/>
@@ -572,7 +2101,7 @@
 </file>
 
 <file path=word/footer2.xml><?xml version="1.0" encoding="utf-8"?>
-<w:ftr xmlns:wpc="http://schemas.microsoft.com/office/word/2010/wordprocessingCanvas" xmlns:cx="http://schemas.microsoft.com/office/drawing/2014/chartex" xmlns:cx1="http://schemas.microsoft.com/office/drawing/2015/9/8/chartex" xmlns:mc="http://schemas.openxmlformats.org/markup-compatibility/2006" xmlns:o="urn:schemas-microsoft-com:office:office" xmlns:r="http://schemas.openxmlformats.org/officeDocument/2006/relationships" xmlns:m="http://schemas.openxmlformats.org/officeDocument/2006/math" xmlns:v="urn:schemas-microsoft-com:vml" xmlns:wp14="http://schemas.microsoft.com/office/word/2010/wordprocessingDrawing" xmlns:wp="http://schemas.openxmlformats.org/drawingml/2006/wordprocessingDrawing" xmlns:w10="urn:schemas-microsoft-com:office:word" xmlns:w="http://schemas.openxmlformats.org/wordprocessingml/2006/main" xmlns:w14="http://schemas.microsoft.com/office/word/2010/wordml" xmlns:w15="http://schemas.microsoft.com/office/word/2012/wordml" xmlns:w16se="http://schemas.microsoft.com/office/word/2015/wordml/symex" xmlns:wpg="http://schemas.microsoft.com/office/word/2010/wordprocessingGroup" xmlns:wpi="http://schemas.microsoft.com/office/word/2010/wordprocessingInk" xmlns:wne="http://schemas.microsoft.com/office/word/2006/wordml" xmlns:wps="http://schemas.microsoft.com/office/word/2010/wordprocessingShape" mc:Ignorable="w14 w15 w16se wp14">
+<w:ftr xmlns:wpc="http://schemas.microsoft.com/office/word/2010/wordprocessingCanvas" xmlns:mc="http://schemas.openxmlformats.org/markup-compatibility/2006" xmlns:o="urn:schemas-microsoft-com:office:office" xmlns:r="http://schemas.openxmlformats.org/officeDocument/2006/relationships" xmlns:m="http://schemas.openxmlformats.org/officeDocument/2006/math" xmlns:v="urn:schemas-microsoft-com:vml" xmlns:wp14="http://schemas.microsoft.com/office/word/2010/wordprocessingDrawing" xmlns:wp="http://schemas.openxmlformats.org/drawingml/2006/wordprocessingDrawing" xmlns:w10="urn:schemas-microsoft-com:office:word" xmlns:w="http://schemas.openxmlformats.org/wordprocessingml/2006/main" xmlns:w14="http://schemas.microsoft.com/office/word/2010/wordml" xmlns:w15="http://schemas.microsoft.com/office/word/2012/wordml" xmlns:wpg="http://schemas.microsoft.com/office/word/2010/wordprocessingGroup" xmlns:wpi="http://schemas.microsoft.com/office/word/2010/wordprocessingInk" xmlns:wne="http://schemas.microsoft.com/office/word/2006/wordml" xmlns:wps="http://schemas.microsoft.com/office/word/2010/wordprocessingShape" mc:Ignorable="w14 w15 wp14">
   <w:tbl>
     <w:tblPr>
       <w:tblW w:w="0" w:type="auto"/>
@@ -665,7 +2194,7 @@
               <w:rStyle w:val="Nmerodepgina"/>
               <w:noProof/>
             </w:rPr>
-            <w:t>3</w:t>
+            <w:t>4</w:t>
           </w:r>
           <w:r>
             <w:rPr>
@@ -702,7 +2231,7 @@
               <w:rStyle w:val="Nmerodepgina"/>
               <w:noProof/>
             </w:rPr>
-            <w:t>3</w:t>
+            <w:t>5</w:t>
           </w:r>
           <w:r>
             <w:rPr>
@@ -723,7 +2252,7 @@
 </file>
 
 <file path=word/footer3.xml><?xml version="1.0" encoding="utf-8"?>
-<w:ftr xmlns:wpc="http://schemas.microsoft.com/office/word/2010/wordprocessingCanvas" xmlns:cx="http://schemas.microsoft.com/office/drawing/2014/chartex" xmlns:cx1="http://schemas.microsoft.com/office/drawing/2015/9/8/chartex" xmlns:mc="http://schemas.openxmlformats.org/markup-compatibility/2006" xmlns:o="urn:schemas-microsoft-com:office:office" xmlns:r="http://schemas.openxmlformats.org/officeDocument/2006/relationships" xmlns:m="http://schemas.openxmlformats.org/officeDocument/2006/math" xmlns:v="urn:schemas-microsoft-com:vml" xmlns:wp14="http://schemas.microsoft.com/office/word/2010/wordprocessingDrawing" xmlns:wp="http://schemas.openxmlformats.org/drawingml/2006/wordprocessingDrawing" xmlns:w10="urn:schemas-microsoft-com:office:word" xmlns:w="http://schemas.openxmlformats.org/wordprocessingml/2006/main" xmlns:w14="http://schemas.microsoft.com/office/word/2010/wordml" xmlns:w15="http://schemas.microsoft.com/office/word/2012/wordml" xmlns:w16se="http://schemas.microsoft.com/office/word/2015/wordml/symex" xmlns:wpg="http://schemas.microsoft.com/office/word/2010/wordprocessingGroup" xmlns:wpi="http://schemas.microsoft.com/office/word/2010/wordprocessingInk" xmlns:wne="http://schemas.microsoft.com/office/word/2006/wordml" xmlns:wps="http://schemas.microsoft.com/office/word/2010/wordprocessingShape" mc:Ignorable="w14 w15 w16se wp14">
+<w:ftr xmlns:wpc="http://schemas.microsoft.com/office/word/2010/wordprocessingCanvas" xmlns:mc="http://schemas.openxmlformats.org/markup-compatibility/2006" xmlns:o="urn:schemas-microsoft-com:office:office" xmlns:r="http://schemas.openxmlformats.org/officeDocument/2006/relationships" xmlns:m="http://schemas.openxmlformats.org/officeDocument/2006/math" xmlns:v="urn:schemas-microsoft-com:vml" xmlns:wp14="http://schemas.microsoft.com/office/word/2010/wordprocessingDrawing" xmlns:wp="http://schemas.openxmlformats.org/drawingml/2006/wordprocessingDrawing" xmlns:w10="urn:schemas-microsoft-com:office:word" xmlns:w="http://schemas.openxmlformats.org/wordprocessingml/2006/main" xmlns:w14="http://schemas.microsoft.com/office/word/2010/wordml" xmlns:w15="http://schemas.microsoft.com/office/word/2012/wordml" xmlns:wpg="http://schemas.microsoft.com/office/word/2010/wordprocessingGroup" xmlns:wpi="http://schemas.microsoft.com/office/word/2010/wordprocessingInk" xmlns:wne="http://schemas.microsoft.com/office/word/2006/wordml" xmlns:wps="http://schemas.microsoft.com/office/word/2010/wordprocessingShape" mc:Ignorable="w14 w15 wp14">
   <w:p>
     <w:pPr>
       <w:pStyle w:val="Piedepgina"/>
@@ -733,7 +2262,7 @@
 </file>
 
 <file path=word/footnotes.xml><?xml version="1.0" encoding="utf-8"?>
-<w:footnotes xmlns:wpc="http://schemas.microsoft.com/office/word/2010/wordprocessingCanvas" xmlns:cx="http://schemas.microsoft.com/office/drawing/2014/chartex" xmlns:cx1="http://schemas.microsoft.com/office/drawing/2015/9/8/chartex" xmlns:mc="http://schemas.openxmlformats.org/markup-compatibility/2006" xmlns:o="urn:schemas-microsoft-com:office:office" xmlns:r="http://schemas.openxmlformats.org/officeDocument/2006/relationships" xmlns:m="http://schemas.openxmlformats.org/officeDocument/2006/math" xmlns:v="urn:schemas-microsoft-com:vml" xmlns:wp14="http://schemas.microsoft.com/office/word/2010/wordprocessingDrawing" xmlns:wp="http://schemas.openxmlformats.org/drawingml/2006/wordprocessingDrawing" xmlns:w10="urn:schemas-microsoft-com:office:word" xmlns:w="http://schemas.openxmlformats.org/wordprocessingml/2006/main" xmlns:w14="http://schemas.microsoft.com/office/word/2010/wordml" xmlns:w15="http://schemas.microsoft.com/office/word/2012/wordml" xmlns:w16se="http://schemas.microsoft.com/office/word/2015/wordml/symex" xmlns:wpg="http://schemas.microsoft.com/office/word/2010/wordprocessingGroup" xmlns:wpi="http://schemas.microsoft.com/office/word/2010/wordprocessingInk" xmlns:wne="http://schemas.microsoft.com/office/word/2006/wordml" xmlns:wps="http://schemas.microsoft.com/office/word/2010/wordprocessingShape" mc:Ignorable="w14 w15 w16se wp14">
+<w:footnotes xmlns:wpc="http://schemas.microsoft.com/office/word/2010/wordprocessingCanvas" xmlns:mc="http://schemas.openxmlformats.org/markup-compatibility/2006" xmlns:o="urn:schemas-microsoft-com:office:office" xmlns:r="http://schemas.openxmlformats.org/officeDocument/2006/relationships" xmlns:m="http://schemas.openxmlformats.org/officeDocument/2006/math" xmlns:v="urn:schemas-microsoft-com:vml" xmlns:wp14="http://schemas.microsoft.com/office/word/2010/wordprocessingDrawing" xmlns:wp="http://schemas.openxmlformats.org/drawingml/2006/wordprocessingDrawing" xmlns:w10="urn:schemas-microsoft-com:office:word" xmlns:w="http://schemas.openxmlformats.org/wordprocessingml/2006/main" xmlns:w14="http://schemas.microsoft.com/office/word/2010/wordml" xmlns:w15="http://schemas.microsoft.com/office/word/2012/wordml" xmlns:wpg="http://schemas.microsoft.com/office/word/2010/wordprocessingGroup" xmlns:wpi="http://schemas.microsoft.com/office/word/2010/wordprocessingInk" xmlns:wne="http://schemas.microsoft.com/office/word/2006/wordml" xmlns:wps="http://schemas.microsoft.com/office/word/2010/wordprocessingShape" mc:Ignorable="w14 w15 wp14">
   <w:footnote w:type="separator" w:id="-1">
     <w:p>
       <w:pPr>
@@ -758,7 +2287,7 @@
 </file>
 
 <file path=word/header1.xml><?xml version="1.0" encoding="utf-8"?>
-<w:hdr xmlns:wpc="http://schemas.microsoft.com/office/word/2010/wordprocessingCanvas" xmlns:cx="http://schemas.microsoft.com/office/drawing/2014/chartex" xmlns:cx1="http://schemas.microsoft.com/office/drawing/2015/9/8/chartex" xmlns:mc="http://schemas.openxmlformats.org/markup-compatibility/2006" xmlns:o="urn:schemas-microsoft-com:office:office" xmlns:r="http://schemas.openxmlformats.org/officeDocument/2006/relationships" xmlns:m="http://schemas.openxmlformats.org/officeDocument/2006/math" xmlns:v="urn:schemas-microsoft-com:vml" xmlns:wp14="http://schemas.microsoft.com/office/word/2010/wordprocessingDrawing" xmlns:wp="http://schemas.openxmlformats.org/drawingml/2006/wordprocessingDrawing" xmlns:w10="urn:schemas-microsoft-com:office:word" xmlns:w="http://schemas.openxmlformats.org/wordprocessingml/2006/main" xmlns:w14="http://schemas.microsoft.com/office/word/2010/wordml" xmlns:w15="http://schemas.microsoft.com/office/word/2012/wordml" xmlns:w16se="http://schemas.microsoft.com/office/word/2015/wordml/symex" xmlns:wpg="http://schemas.microsoft.com/office/word/2010/wordprocessingGroup" xmlns:wpi="http://schemas.microsoft.com/office/word/2010/wordprocessingInk" xmlns:wne="http://schemas.microsoft.com/office/word/2006/wordml" xmlns:wps="http://schemas.microsoft.com/office/word/2010/wordprocessingShape" mc:Ignorable="w14 w15 w16se wp14">
+<w:hdr xmlns:wpc="http://schemas.microsoft.com/office/word/2010/wordprocessingCanvas" xmlns:mc="http://schemas.openxmlformats.org/markup-compatibility/2006" xmlns:o="urn:schemas-microsoft-com:office:office" xmlns:r="http://schemas.openxmlformats.org/officeDocument/2006/relationships" xmlns:m="http://schemas.openxmlformats.org/officeDocument/2006/math" xmlns:v="urn:schemas-microsoft-com:vml" xmlns:wp14="http://schemas.microsoft.com/office/word/2010/wordprocessingDrawing" xmlns:wp="http://schemas.openxmlformats.org/drawingml/2006/wordprocessingDrawing" xmlns:w10="urn:schemas-microsoft-com:office:word" xmlns:w="http://schemas.openxmlformats.org/wordprocessingml/2006/main" xmlns:w14="http://schemas.microsoft.com/office/word/2010/wordml" xmlns:w15="http://schemas.microsoft.com/office/word/2012/wordml" xmlns:wpg="http://schemas.microsoft.com/office/word/2010/wordprocessingGroup" xmlns:wpi="http://schemas.microsoft.com/office/word/2010/wordprocessingInk" xmlns:wne="http://schemas.microsoft.com/office/word/2006/wordml" xmlns:wps="http://schemas.microsoft.com/office/word/2010/wordprocessingShape" mc:Ignorable="w14 w15 wp14">
   <w:tbl>
     <w:tblPr>
       <w:tblW w:w="9558" w:type="dxa"/>
@@ -809,13 +2338,7 @@
             <w:rPr>
               <w:lang w:val="es-ES"/>
             </w:rPr>
-            <w:t xml:space="preserve"> </w:t>
-          </w:r>
-          <w:r>
-            <w:rPr>
-              <w:lang w:val="es-ES"/>
-            </w:rPr>
-            <w:t xml:space="preserve"> </w:t>
+            <w:t xml:space="preserve">  </w:t>
           </w:r>
           <w:r>
             <w:t>Versión: &lt;1.0&gt;</w:t>
@@ -866,7 +2389,7 @@
 </file>
 
 <file path=word/header2.xml><?xml version="1.0" encoding="utf-8"?>
-<w:hdr xmlns:wpc="http://schemas.microsoft.com/office/word/2010/wordprocessingCanvas" xmlns:cx="http://schemas.microsoft.com/office/drawing/2014/chartex" xmlns:cx1="http://schemas.microsoft.com/office/drawing/2015/9/8/chartex" xmlns:mc="http://schemas.openxmlformats.org/markup-compatibility/2006" xmlns:o="urn:schemas-microsoft-com:office:office" xmlns:r="http://schemas.openxmlformats.org/officeDocument/2006/relationships" xmlns:m="http://schemas.openxmlformats.org/officeDocument/2006/math" xmlns:v="urn:schemas-microsoft-com:vml" xmlns:wp14="http://schemas.microsoft.com/office/word/2010/wordprocessingDrawing" xmlns:wp="http://schemas.openxmlformats.org/drawingml/2006/wordprocessingDrawing" xmlns:w10="urn:schemas-microsoft-com:office:word" xmlns:w="http://schemas.openxmlformats.org/wordprocessingml/2006/main" xmlns:w14="http://schemas.microsoft.com/office/word/2010/wordml" xmlns:w15="http://schemas.microsoft.com/office/word/2012/wordml" xmlns:w16se="http://schemas.microsoft.com/office/word/2015/wordml/symex" xmlns:wpg="http://schemas.microsoft.com/office/word/2010/wordprocessingGroup" xmlns:wpi="http://schemas.microsoft.com/office/word/2010/wordprocessingInk" xmlns:wne="http://schemas.microsoft.com/office/word/2006/wordml" xmlns:wps="http://schemas.microsoft.com/office/word/2010/wordprocessingShape" mc:Ignorable="w14 w15 w16se wp14">
+<w:hdr xmlns:wpc="http://schemas.microsoft.com/office/word/2010/wordprocessingCanvas" xmlns:mc="http://schemas.openxmlformats.org/markup-compatibility/2006" xmlns:o="urn:schemas-microsoft-com:office:office" xmlns:r="http://schemas.openxmlformats.org/officeDocument/2006/relationships" xmlns:m="http://schemas.openxmlformats.org/officeDocument/2006/math" xmlns:v="urn:schemas-microsoft-com:vml" xmlns:wp14="http://schemas.microsoft.com/office/word/2010/wordprocessingDrawing" xmlns:wp="http://schemas.openxmlformats.org/drawingml/2006/wordprocessingDrawing" xmlns:w10="urn:schemas-microsoft-com:office:word" xmlns:w="http://schemas.openxmlformats.org/wordprocessingml/2006/main" xmlns:w14="http://schemas.microsoft.com/office/word/2010/wordml" xmlns:w15="http://schemas.microsoft.com/office/word/2012/wordml" xmlns:wpg="http://schemas.microsoft.com/office/word/2010/wordprocessingGroup" xmlns:wpi="http://schemas.microsoft.com/office/word/2010/wordprocessingInk" xmlns:wne="http://schemas.microsoft.com/office/word/2006/wordml" xmlns:wps="http://schemas.microsoft.com/office/word/2010/wordprocessingShape" mc:Ignorable="w14 w15 wp14">
   <w:p>
     <w:pPr>
       <w:pStyle w:val="Encabezado"/>
@@ -876,7 +2399,7 @@
 </file>
 
 <file path=word/numbering.xml><?xml version="1.0" encoding="utf-8"?>
-<w:numbering xmlns:wpc="http://schemas.microsoft.com/office/word/2010/wordprocessingCanvas" xmlns:cx="http://schemas.microsoft.com/office/drawing/2014/chartex" xmlns:cx1="http://schemas.microsoft.com/office/drawing/2015/9/8/chartex" xmlns:mc="http://schemas.openxmlformats.org/markup-compatibility/2006" xmlns:o="urn:schemas-microsoft-com:office:office" xmlns:r="http://schemas.openxmlformats.org/officeDocument/2006/relationships" xmlns:m="http://schemas.openxmlformats.org/officeDocument/2006/math" xmlns:v="urn:schemas-microsoft-com:vml" xmlns:wp14="http://schemas.microsoft.com/office/word/2010/wordprocessingDrawing" xmlns:wp="http://schemas.openxmlformats.org/drawingml/2006/wordprocessingDrawing" xmlns:w10="urn:schemas-microsoft-com:office:word" xmlns:w="http://schemas.openxmlformats.org/wordprocessingml/2006/main" xmlns:w14="http://schemas.microsoft.com/office/word/2010/wordml" xmlns:w15="http://schemas.microsoft.com/office/word/2012/wordml" xmlns:w16se="http://schemas.microsoft.com/office/word/2015/wordml/symex" xmlns:wpg="http://schemas.microsoft.com/office/word/2010/wordprocessingGroup" xmlns:wpi="http://schemas.microsoft.com/office/word/2010/wordprocessingInk" xmlns:wne="http://schemas.microsoft.com/office/word/2006/wordml" xmlns:wps="http://schemas.microsoft.com/office/word/2010/wordprocessingShape" mc:Ignorable="w14 w15 w16se wp14">
+<w:numbering xmlns:wpc="http://schemas.microsoft.com/office/word/2010/wordprocessingCanvas" xmlns:mc="http://schemas.openxmlformats.org/markup-compatibility/2006" xmlns:o="urn:schemas-microsoft-com:office:office" xmlns:r="http://schemas.openxmlformats.org/officeDocument/2006/relationships" xmlns:m="http://schemas.openxmlformats.org/officeDocument/2006/math" xmlns:v="urn:schemas-microsoft-com:vml" xmlns:wp14="http://schemas.microsoft.com/office/word/2010/wordprocessingDrawing" xmlns:wp="http://schemas.openxmlformats.org/drawingml/2006/wordprocessingDrawing" xmlns:w10="urn:schemas-microsoft-com:office:word" xmlns:w="http://schemas.openxmlformats.org/wordprocessingml/2006/main" xmlns:w14="http://schemas.microsoft.com/office/word/2010/wordml" xmlns:w15="http://schemas.microsoft.com/office/word/2012/wordml" xmlns:wpg="http://schemas.microsoft.com/office/word/2010/wordprocessingGroup" xmlns:wpi="http://schemas.microsoft.com/office/word/2010/wordprocessingInk" xmlns:wne="http://schemas.microsoft.com/office/word/2006/wordml" xmlns:wps="http://schemas.microsoft.com/office/word/2010/wordprocessingShape" mc:Ignorable="w14 w15 wp14">
   <w:abstractNum w:abstractNumId="0" w15:restartNumberingAfterBreak="0">
     <w:nsid w:val="FFFFFFFB"/>
     <w:multiLevelType w:val="multilevel"/>
@@ -2421,7 +3944,7 @@
 </file>
 
 <file path=word/styles.xml><?xml version="1.0" encoding="utf-8"?>
-<w:styles xmlns:mc="http://schemas.openxmlformats.org/markup-compatibility/2006" xmlns:r="http://schemas.openxmlformats.org/officeDocument/2006/relationships" xmlns:w="http://schemas.openxmlformats.org/wordprocessingml/2006/main" xmlns:w14="http://schemas.microsoft.com/office/word/2010/wordml" xmlns:w15="http://schemas.microsoft.com/office/word/2012/wordml" xmlns:w16se="http://schemas.microsoft.com/office/word/2015/wordml/symex" mc:Ignorable="w14 w15 w16se">
+<w:styles xmlns:mc="http://schemas.openxmlformats.org/markup-compatibility/2006" xmlns:r="http://schemas.openxmlformats.org/officeDocument/2006/relationships" xmlns:w="http://schemas.openxmlformats.org/wordprocessingml/2006/main" xmlns:w14="http://schemas.microsoft.com/office/word/2010/wordml" xmlns:w15="http://schemas.microsoft.com/office/word/2012/wordml" mc:Ignorable="w14 w15">
   <w:docDefaults>
     <w:rPrDefault>
       <w:rPr>
@@ -3140,11 +4663,11 @@
       <w:lang w:val="es-US"/>
     </w:rPr>
   </w:style>
-  <w:style w:type="paragraph" w:styleId="Ttulo">
+  <w:style w:type="paragraph" w:styleId="Puesto">
     <w:name w:val="Title"/>
     <w:basedOn w:val="Normal"/>
     <w:next w:val="Normal"/>
-    <w:link w:val="TtuloCar"/>
+    <w:link w:val="PuestoCar"/>
     <w:qFormat/>
     <w:rsid w:val="00AB3F61"/>
     <w:pPr>
@@ -3157,10 +4680,10 @@
       <w:sz w:val="36"/>
     </w:rPr>
   </w:style>
-  <w:style w:type="character" w:customStyle="1" w:styleId="TtuloCar">
-    <w:name w:val="Título Car"/>
+  <w:style w:type="character" w:customStyle="1" w:styleId="PuestoCar">
+    <w:name w:val="Puesto Car"/>
     <w:basedOn w:val="Fuentedeprrafopredeter"/>
-    <w:link w:val="Ttulo"/>
+    <w:link w:val="Puesto"/>
     <w:rsid w:val="00AB3F61"/>
     <w:rPr>
       <w:rFonts w:ascii="Arial" w:eastAsia="Times New Roman" w:hAnsi="Arial" w:cs="Times New Roman"/>

</xml_diff>

<commit_message>
Modificacion del formato de riesgo e impacto
</commit_message>
<xml_diff>
--- a/Documentos/PGCamb.docx
+++ b/Documentos/PGCamb.docx
@@ -1,6 +1,6 @@
 
 <file path=word/document.xml><?xml version="1.0" encoding="utf-8"?>
-<w:document xmlns:wpc="http://schemas.microsoft.com/office/word/2010/wordprocessingCanvas" xmlns:cx="http://schemas.microsoft.com/office/drawing/2014/chartex" xmlns:cx1="http://schemas.microsoft.com/office/drawing/2015/9/8/chartex" xmlns:mc="http://schemas.openxmlformats.org/markup-compatibility/2006" xmlns:o="urn:schemas-microsoft-com:office:office" xmlns:r="http://schemas.openxmlformats.org/officeDocument/2006/relationships" xmlns:m="http://schemas.openxmlformats.org/officeDocument/2006/math" xmlns:v="urn:schemas-microsoft-com:vml" xmlns:wp14="http://schemas.microsoft.com/office/word/2010/wordprocessingDrawing" xmlns:wp="http://schemas.openxmlformats.org/drawingml/2006/wordprocessingDrawing" xmlns:w10="urn:schemas-microsoft-com:office:word" xmlns:w="http://schemas.openxmlformats.org/wordprocessingml/2006/main" xmlns:w14="http://schemas.microsoft.com/office/word/2010/wordml" xmlns:w15="http://schemas.microsoft.com/office/word/2012/wordml" xmlns:w16se="http://schemas.microsoft.com/office/word/2015/wordml/symex" xmlns:wpg="http://schemas.microsoft.com/office/word/2010/wordprocessingGroup" xmlns:wpi="http://schemas.microsoft.com/office/word/2010/wordprocessingInk" xmlns:wne="http://schemas.microsoft.com/office/word/2006/wordml" xmlns:wps="http://schemas.microsoft.com/office/word/2010/wordprocessingShape" mc:Ignorable="w14 w15 w16se wp14">
+<w:document xmlns:wpc="http://schemas.microsoft.com/office/word/2010/wordprocessingCanvas" xmlns:mc="http://schemas.openxmlformats.org/markup-compatibility/2006" xmlns:o="urn:schemas-microsoft-com:office:office" xmlns:r="http://schemas.openxmlformats.org/officeDocument/2006/relationships" xmlns:m="http://schemas.openxmlformats.org/officeDocument/2006/math" xmlns:v="urn:schemas-microsoft-com:vml" xmlns:wp14="http://schemas.microsoft.com/office/word/2010/wordprocessingDrawing" xmlns:wp="http://schemas.openxmlformats.org/drawingml/2006/wordprocessingDrawing" xmlns:w10="urn:schemas-microsoft-com:office:word" xmlns:w="http://schemas.openxmlformats.org/wordprocessingml/2006/main" xmlns:w14="http://schemas.microsoft.com/office/word/2010/wordml" xmlns:w15="http://schemas.microsoft.com/office/word/2012/wordml" xmlns:wpg="http://schemas.microsoft.com/office/word/2010/wordprocessingGroup" xmlns:wpi="http://schemas.microsoft.com/office/word/2010/wordprocessingInk" xmlns:wne="http://schemas.microsoft.com/office/word/2006/wordml" xmlns:wps="http://schemas.microsoft.com/office/word/2010/wordprocessingShape" mc:Ignorable="w14 w15 wp14">
   <w:body>
     <w:p>
       <w:pPr>
@@ -33,28 +33,28 @@
     </w:p>
     <w:p>
       <w:pPr>
-        <w:pStyle w:val="Ttulo"/>
+        <w:pStyle w:val="Puesto"/>
         <w:ind w:firstLine="720"/>
         <w:jc w:val="right"/>
       </w:pPr>
     </w:p>
     <w:p>
       <w:pPr>
-        <w:pStyle w:val="Ttulo"/>
+        <w:pStyle w:val="Puesto"/>
         <w:ind w:firstLine="720"/>
         <w:jc w:val="right"/>
       </w:pPr>
     </w:p>
     <w:p>
       <w:pPr>
-        <w:pStyle w:val="Ttulo"/>
+        <w:pStyle w:val="Puesto"/>
         <w:ind w:firstLine="720"/>
         <w:jc w:val="right"/>
       </w:pPr>
     </w:p>
     <w:p>
       <w:pPr>
-        <w:pStyle w:val="Ttulo"/>
+        <w:pStyle w:val="Puesto"/>
         <w:ind w:firstLine="720"/>
         <w:jc w:val="right"/>
       </w:pPr>
@@ -64,14 +64,14 @@
     <w:p/>
     <w:p>
       <w:pPr>
-        <w:pStyle w:val="Ttulo"/>
+        <w:pStyle w:val="Puesto"/>
         <w:ind w:firstLine="720"/>
         <w:jc w:val="right"/>
       </w:pPr>
     </w:p>
     <w:p>
       <w:pPr>
-        <w:pStyle w:val="Ttulo"/>
+        <w:pStyle w:val="Puesto"/>
         <w:ind w:firstLine="720"/>
         <w:jc w:val="right"/>
       </w:pPr>
@@ -79,7 +79,7 @@
     <w:p/>
     <w:p>
       <w:pPr>
-        <w:pStyle w:val="Ttulo"/>
+        <w:pStyle w:val="Puesto"/>
         <w:ind w:firstLine="720"/>
         <w:jc w:val="right"/>
         <w:rPr>
@@ -101,7 +101,7 @@
     </w:p>
     <w:p>
       <w:pPr>
-        <w:pStyle w:val="Ttulo"/>
+        <w:pStyle w:val="Puesto"/>
       </w:pPr>
       <w:r>
         <w:lastRenderedPageBreak/>
@@ -2471,6 +2471,10 @@
     </w:p>
     <w:p/>
     <w:p>
+      <w:bookmarkStart w:id="1" w:name="_GoBack"/>
+      <w:bookmarkEnd w:id="1"/>
+    </w:p>
+    <w:p>
       <w:pPr>
         <w:rPr>
           <w:rFonts w:asciiTheme="minorHAnsi" w:hAnsiTheme="minorHAnsi"/>
@@ -2480,9 +2484,7 @@
           <w:lang w:val="es-PE"/>
         </w:rPr>
       </w:pPr>
-    </w:p>
-    <w:p>
-      <w:pPr>
+      <w:r>
         <w:rPr>
           <w:rFonts w:asciiTheme="minorHAnsi" w:hAnsiTheme="minorHAnsi"/>
           <w:b/>
@@ -2490,10 +2492,60 @@
           <w:szCs w:val="24"/>
           <w:lang w:val="es-PE"/>
         </w:rPr>
-      </w:pPr>
+        <w:t>3. Formato de riesgo, formato de impacto, matrices</w:t>
+      </w:r>
     </w:p>
     <w:p>
       <w:pPr>
+        <w:rPr>
+          <w:rFonts w:asciiTheme="minorHAnsi" w:hAnsiTheme="minorHAnsi"/>
+          <w:sz w:val="24"/>
+          <w:szCs w:val="24"/>
+          <w:lang w:val="es-PE"/>
+        </w:rPr>
+      </w:pPr>
+    </w:p>
+    <w:p>
+      <w:pPr>
+        <w:rPr>
+          <w:rFonts w:asciiTheme="minorHAnsi" w:hAnsiTheme="minorHAnsi"/>
+          <w:sz w:val="24"/>
+          <w:szCs w:val="24"/>
+          <w:lang w:val="es-PE"/>
+        </w:rPr>
+      </w:pPr>
+      <w:r>
+        <w:rPr>
+          <w:rFonts w:asciiTheme="minorHAnsi" w:hAnsiTheme="minorHAnsi"/>
+          <w:sz w:val="24"/>
+          <w:szCs w:val="24"/>
+          <w:lang w:val="es-PE"/>
+        </w:rPr>
+        <w:t>En</w:t>
+      </w:r>
+      <w:r>
+        <w:rPr>
+          <w:rFonts w:asciiTheme="minorHAnsi" w:hAnsiTheme="minorHAnsi"/>
+          <w:sz w:val="24"/>
+          <w:szCs w:val="24"/>
+          <w:lang w:val="es-PE"/>
+        </w:rPr>
+        <w:t xml:space="preserve"> este punto se describe el formato que tendrán los riesgos que se han identificado inicialmente para la ejecución de cada proyecto, y que deberán ser monitoreados a través de las actividades de desarrollo del mismo.</w:t>
+      </w:r>
+    </w:p>
+    <w:p>
+      <w:pPr>
+        <w:rPr>
+          <w:rFonts w:asciiTheme="minorHAnsi" w:hAnsiTheme="minorHAnsi"/>
+          <w:sz w:val="24"/>
+          <w:szCs w:val="24"/>
+          <w:lang w:val="es-PE"/>
+        </w:rPr>
+      </w:pPr>
+    </w:p>
+    <w:p>
+      <w:pPr>
+        <w:ind w:left="2832" w:firstLine="708"/>
         <w:rPr>
           <w:rFonts w:asciiTheme="minorHAnsi" w:hAnsiTheme="minorHAnsi"/>
           <w:b/>
@@ -2510,7 +2562,7 @@
           <w:szCs w:val="24"/>
           <w:lang w:val="es-PE"/>
         </w:rPr>
-        <w:t>3. Formato de riesgo, formato de impacto, matrices</w:t>
+        <w:t>Formato de Riesgo</w:t>
       </w:r>
     </w:p>
     <w:p>
@@ -2523,6 +2575,586 @@
         </w:rPr>
       </w:pPr>
     </w:p>
+    <w:tbl>
+      <w:tblPr>
+        <w:tblStyle w:val="Tabladecuadrcula6concolores-nfasis1"/>
+        <w:tblW w:w="0" w:type="auto"/>
+        <w:tblInd w:w="775" w:type="dxa"/>
+        <w:tblLook w:val="04A0" w:firstRow="1" w:lastRow="0" w:firstColumn="1" w:lastColumn="0" w:noHBand="0" w:noVBand="1"/>
+      </w:tblPr>
+      <w:tblGrid>
+        <w:gridCol w:w="3114"/>
+        <w:gridCol w:w="4678"/>
+      </w:tblGrid>
+      <w:tr>
+        <w:trPr>
+          <w:cnfStyle w:val="100000000000" w:firstRow="1" w:lastRow="0" w:firstColumn="0" w:lastColumn="0" w:oddVBand="0" w:evenVBand="0" w:oddHBand="0" w:evenHBand="0" w:firstRowFirstColumn="0" w:firstRowLastColumn="0" w:lastRowFirstColumn="0" w:lastRowLastColumn="0"/>
+        </w:trPr>
+        <w:tc>
+          <w:tcPr>
+            <w:cnfStyle w:val="001000000000" w:firstRow="0" w:lastRow="0" w:firstColumn="1" w:lastColumn="0" w:oddVBand="0" w:evenVBand="0" w:oddHBand="0" w:evenHBand="0" w:firstRowFirstColumn="0" w:firstRowLastColumn="0" w:lastRowFirstColumn="0" w:lastRowLastColumn="0"/>
+            <w:tcW w:w="3114" w:type="dxa"/>
+          </w:tcPr>
+          <w:p>
+            <w:pPr>
+              <w:rPr>
+                <w:rFonts w:asciiTheme="minorHAnsi" w:hAnsiTheme="minorHAnsi"/>
+                <w:sz w:val="24"/>
+                <w:szCs w:val="24"/>
+                <w:lang w:val="es-PE"/>
+              </w:rPr>
+            </w:pPr>
+            <w:r>
+              <w:rPr>
+                <w:rFonts w:asciiTheme="minorHAnsi" w:hAnsiTheme="minorHAnsi"/>
+                <w:sz w:val="24"/>
+                <w:szCs w:val="24"/>
+                <w:lang w:val="es-PE"/>
+              </w:rPr>
+              <w:t>ID:</w:t>
+            </w:r>
+          </w:p>
+        </w:tc>
+        <w:tc>
+          <w:tcPr>
+            <w:tcW w:w="4678" w:type="dxa"/>
+          </w:tcPr>
+          <w:p>
+            <w:pPr>
+              <w:cnfStyle w:val="100000000000" w:firstRow="1" w:lastRow="0" w:firstColumn="0" w:lastColumn="0" w:oddVBand="0" w:evenVBand="0" w:oddHBand="0" w:evenHBand="0" w:firstRowFirstColumn="0" w:firstRowLastColumn="0" w:lastRowFirstColumn="0" w:lastRowLastColumn="0"/>
+              <w:rPr>
+                <w:rFonts w:asciiTheme="minorHAnsi" w:hAnsiTheme="minorHAnsi"/>
+                <w:b w:val="0"/>
+                <w:sz w:val="24"/>
+                <w:szCs w:val="24"/>
+                <w:lang w:val="es-PE"/>
+              </w:rPr>
+            </w:pPr>
+            <w:r>
+              <w:rPr>
+                <w:rFonts w:asciiTheme="minorHAnsi" w:hAnsiTheme="minorHAnsi"/>
+                <w:b w:val="0"/>
+                <w:sz w:val="24"/>
+                <w:szCs w:val="24"/>
+                <w:lang w:val="es-PE"/>
+              </w:rPr>
+              <w:t>&lt;</w:t>
+            </w:r>
+            <w:r>
+              <w:rPr>
+                <w:rFonts w:asciiTheme="minorHAnsi" w:hAnsiTheme="minorHAnsi"/>
+                <w:b w:val="0"/>
+                <w:sz w:val="24"/>
+                <w:szCs w:val="24"/>
+                <w:lang w:val="es-PE"/>
+              </w:rPr>
+              <w:t>Número de 2 dígitos&gt;</w:t>
+            </w:r>
+          </w:p>
+        </w:tc>
+      </w:tr>
+      <w:tr>
+        <w:trPr>
+          <w:cnfStyle w:val="000000100000" w:firstRow="0" w:lastRow="0" w:firstColumn="0" w:lastColumn="0" w:oddVBand="0" w:evenVBand="0" w:oddHBand="1" w:evenHBand="0" w:firstRowFirstColumn="0" w:firstRowLastColumn="0" w:lastRowFirstColumn="0" w:lastRowLastColumn="0"/>
+        </w:trPr>
+        <w:tc>
+          <w:tcPr>
+            <w:cnfStyle w:val="001000000000" w:firstRow="0" w:lastRow="0" w:firstColumn="1" w:lastColumn="0" w:oddVBand="0" w:evenVBand="0" w:oddHBand="0" w:evenHBand="0" w:firstRowFirstColumn="0" w:firstRowLastColumn="0" w:lastRowFirstColumn="0" w:lastRowLastColumn="0"/>
+            <w:tcW w:w="3114" w:type="dxa"/>
+          </w:tcPr>
+          <w:p>
+            <w:pPr>
+              <w:rPr>
+                <w:rFonts w:asciiTheme="minorHAnsi" w:hAnsiTheme="minorHAnsi"/>
+                <w:sz w:val="24"/>
+                <w:szCs w:val="24"/>
+                <w:lang w:val="es-PE"/>
+              </w:rPr>
+            </w:pPr>
+            <w:r>
+              <w:rPr>
+                <w:rFonts w:asciiTheme="minorHAnsi" w:hAnsiTheme="minorHAnsi"/>
+                <w:sz w:val="24"/>
+                <w:szCs w:val="24"/>
+                <w:lang w:val="es-PE"/>
+              </w:rPr>
+              <w:t>Descripción:</w:t>
+            </w:r>
+          </w:p>
+        </w:tc>
+        <w:tc>
+          <w:tcPr>
+            <w:tcW w:w="4678" w:type="dxa"/>
+          </w:tcPr>
+          <w:p>
+            <w:pPr>
+              <w:cnfStyle w:val="000000100000" w:firstRow="0" w:lastRow="0" w:firstColumn="0" w:lastColumn="0" w:oddVBand="0" w:evenVBand="0" w:oddHBand="1" w:evenHBand="0" w:firstRowFirstColumn="0" w:firstRowLastColumn="0" w:lastRowFirstColumn="0" w:lastRowLastColumn="0"/>
+              <w:rPr>
+                <w:rFonts w:asciiTheme="minorHAnsi" w:hAnsiTheme="minorHAnsi"/>
+                <w:sz w:val="24"/>
+                <w:szCs w:val="24"/>
+                <w:lang w:val="es-PE"/>
+              </w:rPr>
+            </w:pPr>
+            <w:r>
+              <w:rPr>
+                <w:rFonts w:asciiTheme="minorHAnsi" w:hAnsiTheme="minorHAnsi"/>
+                <w:sz w:val="24"/>
+                <w:szCs w:val="24"/>
+                <w:lang w:val="es-PE"/>
+              </w:rPr>
+              <w:t>&lt;Descripción del riesgo&gt;</w:t>
+            </w:r>
+          </w:p>
+        </w:tc>
+      </w:tr>
+      <w:tr>
+        <w:tc>
+          <w:tcPr>
+            <w:cnfStyle w:val="001000000000" w:firstRow="0" w:lastRow="0" w:firstColumn="1" w:lastColumn="0" w:oddVBand="0" w:evenVBand="0" w:oddHBand="0" w:evenHBand="0" w:firstRowFirstColumn="0" w:firstRowLastColumn="0" w:lastRowFirstColumn="0" w:lastRowLastColumn="0"/>
+            <w:tcW w:w="3114" w:type="dxa"/>
+          </w:tcPr>
+          <w:p>
+            <w:pPr>
+              <w:rPr>
+                <w:rFonts w:asciiTheme="minorHAnsi" w:hAnsiTheme="minorHAnsi"/>
+                <w:sz w:val="24"/>
+                <w:szCs w:val="24"/>
+                <w:lang w:val="es-PE"/>
+              </w:rPr>
+            </w:pPr>
+            <w:r>
+              <w:rPr>
+                <w:rFonts w:asciiTheme="minorHAnsi" w:hAnsiTheme="minorHAnsi"/>
+                <w:sz w:val="24"/>
+                <w:szCs w:val="24"/>
+                <w:lang w:val="es-PE"/>
+              </w:rPr>
+              <w:t>Autor:</w:t>
+            </w:r>
+          </w:p>
+        </w:tc>
+        <w:tc>
+          <w:tcPr>
+            <w:tcW w:w="4678" w:type="dxa"/>
+          </w:tcPr>
+          <w:p>
+            <w:pPr>
+              <w:cnfStyle w:val="000000000000" w:firstRow="0" w:lastRow="0" w:firstColumn="0" w:lastColumn="0" w:oddVBand="0" w:evenVBand="0" w:oddHBand="0" w:evenHBand="0" w:firstRowFirstColumn="0" w:firstRowLastColumn="0" w:lastRowFirstColumn="0" w:lastRowLastColumn="0"/>
+              <w:rPr>
+                <w:rFonts w:asciiTheme="minorHAnsi" w:hAnsiTheme="minorHAnsi"/>
+                <w:sz w:val="24"/>
+                <w:szCs w:val="24"/>
+                <w:lang w:val="es-PE"/>
+              </w:rPr>
+            </w:pPr>
+            <w:r>
+              <w:rPr>
+                <w:rFonts w:asciiTheme="minorHAnsi" w:hAnsiTheme="minorHAnsi"/>
+                <w:sz w:val="24"/>
+                <w:szCs w:val="24"/>
+                <w:lang w:val="es-PE"/>
+              </w:rPr>
+              <w:t>&lt;Nombre de la persona a cargo del sistema y encargada de formalizar el riesgo&gt;</w:t>
+            </w:r>
+          </w:p>
+        </w:tc>
+      </w:tr>
+      <w:tr>
+        <w:trPr>
+          <w:cnfStyle w:val="000000100000" w:firstRow="0" w:lastRow="0" w:firstColumn="0" w:lastColumn="0" w:oddVBand="0" w:evenVBand="0" w:oddHBand="1" w:evenHBand="0" w:firstRowFirstColumn="0" w:firstRowLastColumn="0" w:lastRowFirstColumn="0" w:lastRowLastColumn="0"/>
+        </w:trPr>
+        <w:tc>
+          <w:tcPr>
+            <w:cnfStyle w:val="001000000000" w:firstRow="0" w:lastRow="0" w:firstColumn="1" w:lastColumn="0" w:oddVBand="0" w:evenVBand="0" w:oddHBand="0" w:evenHBand="0" w:firstRowFirstColumn="0" w:firstRowLastColumn="0" w:lastRowFirstColumn="0" w:lastRowLastColumn="0"/>
+            <w:tcW w:w="3114" w:type="dxa"/>
+          </w:tcPr>
+          <w:p>
+            <w:pPr>
+              <w:rPr>
+                <w:rFonts w:asciiTheme="minorHAnsi" w:hAnsiTheme="minorHAnsi"/>
+                <w:sz w:val="24"/>
+                <w:szCs w:val="24"/>
+                <w:lang w:val="es-PE"/>
+              </w:rPr>
+            </w:pPr>
+            <w:r>
+              <w:rPr>
+                <w:rFonts w:asciiTheme="minorHAnsi" w:hAnsiTheme="minorHAnsi"/>
+                <w:sz w:val="24"/>
+                <w:szCs w:val="24"/>
+                <w:lang w:val="es-PE"/>
+              </w:rPr>
+              <w:t>Proyecto:</w:t>
+            </w:r>
+          </w:p>
+        </w:tc>
+        <w:tc>
+          <w:tcPr>
+            <w:tcW w:w="4678" w:type="dxa"/>
+          </w:tcPr>
+          <w:p>
+            <w:pPr>
+              <w:cnfStyle w:val="000000100000" w:firstRow="0" w:lastRow="0" w:firstColumn="0" w:lastColumn="0" w:oddVBand="0" w:evenVBand="0" w:oddHBand="1" w:evenHBand="0" w:firstRowFirstColumn="0" w:firstRowLastColumn="0" w:lastRowFirstColumn="0" w:lastRowLastColumn="0"/>
+              <w:rPr>
+                <w:rFonts w:asciiTheme="minorHAnsi" w:hAnsiTheme="minorHAnsi"/>
+                <w:sz w:val="24"/>
+                <w:szCs w:val="24"/>
+                <w:lang w:val="es-PE"/>
+              </w:rPr>
+            </w:pPr>
+            <w:r>
+              <w:rPr>
+                <w:rFonts w:asciiTheme="minorHAnsi" w:hAnsiTheme="minorHAnsi"/>
+                <w:sz w:val="24"/>
+                <w:szCs w:val="24"/>
+                <w:lang w:val="es-PE"/>
+              </w:rPr>
+              <w:t>&lt;Nombre del proyecto en el que podría tener impacto&gt;</w:t>
+            </w:r>
+          </w:p>
+        </w:tc>
+      </w:tr>
+      <w:tr>
+        <w:tc>
+          <w:tcPr>
+            <w:cnfStyle w:val="001000000000" w:firstRow="0" w:lastRow="0" w:firstColumn="1" w:lastColumn="0" w:oddVBand="0" w:evenVBand="0" w:oddHBand="0" w:evenHBand="0" w:firstRowFirstColumn="0" w:firstRowLastColumn="0" w:lastRowFirstColumn="0" w:lastRowLastColumn="0"/>
+            <w:tcW w:w="3114" w:type="dxa"/>
+          </w:tcPr>
+          <w:p>
+            <w:pPr>
+              <w:rPr>
+                <w:rFonts w:asciiTheme="minorHAnsi" w:hAnsiTheme="minorHAnsi"/>
+                <w:sz w:val="24"/>
+                <w:szCs w:val="24"/>
+                <w:lang w:val="es-PE"/>
+              </w:rPr>
+            </w:pPr>
+            <w:r>
+              <w:rPr>
+                <w:rFonts w:asciiTheme="minorHAnsi" w:hAnsiTheme="minorHAnsi"/>
+                <w:sz w:val="24"/>
+                <w:szCs w:val="24"/>
+                <w:lang w:val="es-PE"/>
+              </w:rPr>
+              <w:t>Impacto:</w:t>
+            </w:r>
+          </w:p>
+        </w:tc>
+        <w:tc>
+          <w:tcPr>
+            <w:tcW w:w="4678" w:type="dxa"/>
+          </w:tcPr>
+          <w:p>
+            <w:pPr>
+              <w:cnfStyle w:val="000000000000" w:firstRow="0" w:lastRow="0" w:firstColumn="0" w:lastColumn="0" w:oddVBand="0" w:evenVBand="0" w:oddHBand="0" w:evenHBand="0" w:firstRowFirstColumn="0" w:firstRowLastColumn="0" w:lastRowFirstColumn="0" w:lastRowLastColumn="0"/>
+              <w:rPr>
+                <w:rFonts w:asciiTheme="minorHAnsi" w:hAnsiTheme="minorHAnsi"/>
+                <w:sz w:val="24"/>
+                <w:szCs w:val="24"/>
+                <w:lang w:val="es-PE"/>
+              </w:rPr>
+            </w:pPr>
+            <w:r>
+              <w:rPr>
+                <w:rFonts w:asciiTheme="minorHAnsi" w:hAnsiTheme="minorHAnsi"/>
+                <w:sz w:val="24"/>
+                <w:szCs w:val="24"/>
+                <w:lang w:val="es-PE"/>
+              </w:rPr>
+              <w:t>&lt;Bajo, Medio, Alto&gt;</w:t>
+            </w:r>
+          </w:p>
+          <w:p>
+            <w:pPr>
+              <w:cnfStyle w:val="000000000000" w:firstRow="0" w:lastRow="0" w:firstColumn="0" w:lastColumn="0" w:oddVBand="0" w:evenVBand="0" w:oddHBand="0" w:evenHBand="0" w:firstRowFirstColumn="0" w:firstRowLastColumn="0" w:lastRowFirstColumn="0" w:lastRowLastColumn="0"/>
+              <w:rPr>
+                <w:rFonts w:asciiTheme="minorHAnsi" w:hAnsiTheme="minorHAnsi"/>
+                <w:sz w:val="24"/>
+                <w:szCs w:val="24"/>
+                <w:lang w:val="es-PE"/>
+              </w:rPr>
+            </w:pPr>
+            <w:r>
+              <w:rPr>
+                <w:rFonts w:asciiTheme="minorHAnsi" w:hAnsiTheme="minorHAnsi"/>
+                <w:sz w:val="24"/>
+                <w:szCs w:val="24"/>
+                <w:lang w:val="es-PE"/>
+              </w:rPr>
+              <w:t>Este campo se considera a criterio del responsable del proyecto</w:t>
+            </w:r>
+          </w:p>
+        </w:tc>
+      </w:tr>
+      <w:tr>
+        <w:trPr>
+          <w:cnfStyle w:val="000000100000" w:firstRow="0" w:lastRow="0" w:firstColumn="0" w:lastColumn="0" w:oddVBand="0" w:evenVBand="0" w:oddHBand="1" w:evenHBand="0" w:firstRowFirstColumn="0" w:firstRowLastColumn="0" w:lastRowFirstColumn="0" w:lastRowLastColumn="0"/>
+        </w:trPr>
+        <w:tc>
+          <w:tcPr>
+            <w:cnfStyle w:val="001000000000" w:firstRow="0" w:lastRow="0" w:firstColumn="1" w:lastColumn="0" w:oddVBand="0" w:evenVBand="0" w:oddHBand="0" w:evenHBand="0" w:firstRowFirstColumn="0" w:firstRowLastColumn="0" w:lastRowFirstColumn="0" w:lastRowLastColumn="0"/>
+            <w:tcW w:w="3114" w:type="dxa"/>
+          </w:tcPr>
+          <w:p>
+            <w:pPr>
+              <w:rPr>
+                <w:rFonts w:asciiTheme="minorHAnsi" w:hAnsiTheme="minorHAnsi"/>
+                <w:sz w:val="24"/>
+                <w:szCs w:val="24"/>
+                <w:lang w:val="es-PE"/>
+              </w:rPr>
+            </w:pPr>
+            <w:r>
+              <w:rPr>
+                <w:rFonts w:asciiTheme="minorHAnsi" w:hAnsiTheme="minorHAnsi"/>
+                <w:sz w:val="24"/>
+                <w:szCs w:val="24"/>
+                <w:lang w:val="es-PE"/>
+              </w:rPr>
+              <w:t>Tipo de estrategia:</w:t>
+            </w:r>
+          </w:p>
+        </w:tc>
+        <w:tc>
+          <w:tcPr>
+            <w:tcW w:w="4678" w:type="dxa"/>
+          </w:tcPr>
+          <w:p>
+            <w:pPr>
+              <w:cnfStyle w:val="000000100000" w:firstRow="0" w:lastRow="0" w:firstColumn="0" w:lastColumn="0" w:oddVBand="0" w:evenVBand="0" w:oddHBand="1" w:evenHBand="0" w:firstRowFirstColumn="0" w:firstRowLastColumn="0" w:lastRowFirstColumn="0" w:lastRowLastColumn="0"/>
+              <w:rPr>
+                <w:rFonts w:asciiTheme="minorHAnsi" w:hAnsiTheme="minorHAnsi"/>
+                <w:sz w:val="24"/>
+                <w:szCs w:val="24"/>
+                <w:lang w:val="es-PE"/>
+              </w:rPr>
+            </w:pPr>
+            <w:r>
+              <w:rPr>
+                <w:rFonts w:asciiTheme="minorHAnsi" w:hAnsiTheme="minorHAnsi"/>
+                <w:sz w:val="24"/>
+                <w:szCs w:val="24"/>
+                <w:lang w:val="es-PE"/>
+              </w:rPr>
+              <w:t>Tipo de estrategia que se tomara frente al riesgo.</w:t>
+            </w:r>
+          </w:p>
+          <w:p>
+            <w:pPr>
+              <w:cnfStyle w:val="000000100000" w:firstRow="0" w:lastRow="0" w:firstColumn="0" w:lastColumn="0" w:oddVBand="0" w:evenVBand="0" w:oddHBand="1" w:evenHBand="0" w:firstRowFirstColumn="0" w:firstRowLastColumn="0" w:lastRowFirstColumn="0" w:lastRowLastColumn="0"/>
+              <w:rPr>
+                <w:rFonts w:asciiTheme="minorHAnsi" w:hAnsiTheme="minorHAnsi"/>
+                <w:sz w:val="24"/>
+                <w:szCs w:val="24"/>
+                <w:lang w:val="es-PE"/>
+              </w:rPr>
+            </w:pPr>
+            <w:r>
+              <w:rPr>
+                <w:rFonts w:asciiTheme="minorHAnsi" w:hAnsiTheme="minorHAnsi"/>
+                <w:sz w:val="24"/>
+                <w:szCs w:val="24"/>
+                <w:lang w:val="es-PE"/>
+              </w:rPr>
+              <w:t>&lt;Aceptar, Transferir, Evitar, Mitigar&gt;</w:t>
+            </w:r>
+          </w:p>
+          <w:p>
+            <w:pPr>
+              <w:cnfStyle w:val="000000100000" w:firstRow="0" w:lastRow="0" w:firstColumn="0" w:lastColumn="0" w:oddVBand="0" w:evenVBand="0" w:oddHBand="1" w:evenHBand="0" w:firstRowFirstColumn="0" w:firstRowLastColumn="0" w:lastRowFirstColumn="0" w:lastRowLastColumn="0"/>
+              <w:rPr>
+                <w:rFonts w:asciiTheme="minorHAnsi" w:hAnsiTheme="minorHAnsi"/>
+                <w:sz w:val="24"/>
+                <w:szCs w:val="24"/>
+                <w:lang w:val="es-PE"/>
+              </w:rPr>
+            </w:pPr>
+            <w:r>
+              <w:rPr>
+                <w:rFonts w:asciiTheme="minorHAnsi" w:hAnsiTheme="minorHAnsi"/>
+                <w:b/>
+                <w:sz w:val="24"/>
+                <w:szCs w:val="24"/>
+                <w:lang w:val="es-PE"/>
+              </w:rPr>
+              <w:t>Aceptar:</w:t>
+            </w:r>
+            <w:r>
+              <w:rPr>
+                <w:rFonts w:asciiTheme="minorHAnsi" w:hAnsiTheme="minorHAnsi"/>
+                <w:sz w:val="24"/>
+                <w:szCs w:val="24"/>
+                <w:lang w:val="es-PE"/>
+              </w:rPr>
+              <w:t xml:space="preserve"> indica que el equipo ha decidido no cambiar el curso de acción para manejar un riesgo</w:t>
+            </w:r>
+          </w:p>
+          <w:p>
+            <w:pPr>
+              <w:cnfStyle w:val="000000100000" w:firstRow="0" w:lastRow="0" w:firstColumn="0" w:lastColumn="0" w:oddVBand="0" w:evenVBand="0" w:oddHBand="1" w:evenHBand="0" w:firstRowFirstColumn="0" w:firstRowLastColumn="0" w:lastRowFirstColumn="0" w:lastRowLastColumn="0"/>
+              <w:rPr>
+                <w:rFonts w:asciiTheme="minorHAnsi" w:hAnsiTheme="minorHAnsi"/>
+                <w:sz w:val="24"/>
+                <w:szCs w:val="24"/>
+                <w:lang w:val="es-PE"/>
+              </w:rPr>
+            </w:pPr>
+            <w:r>
+              <w:rPr>
+                <w:rFonts w:asciiTheme="minorHAnsi" w:hAnsiTheme="minorHAnsi"/>
+                <w:b/>
+                <w:sz w:val="24"/>
+                <w:szCs w:val="24"/>
+                <w:lang w:val="es-PE"/>
+              </w:rPr>
+              <w:t xml:space="preserve">Transferir: </w:t>
+            </w:r>
+            <w:r>
+              <w:rPr>
+                <w:rFonts w:asciiTheme="minorHAnsi" w:hAnsiTheme="minorHAnsi"/>
+                <w:sz w:val="24"/>
+                <w:szCs w:val="24"/>
+                <w:lang w:val="es-PE"/>
+              </w:rPr>
+              <w:t>es simplemente dar la responsabilidad de su gestión a otro</w:t>
+            </w:r>
+          </w:p>
+          <w:p>
+            <w:pPr>
+              <w:cnfStyle w:val="000000100000" w:firstRow="0" w:lastRow="0" w:firstColumn="0" w:lastColumn="0" w:oddVBand="0" w:evenVBand="0" w:oddHBand="1" w:evenHBand="0" w:firstRowFirstColumn="0" w:firstRowLastColumn="0" w:lastRowFirstColumn="0" w:lastRowLastColumn="0"/>
+              <w:rPr>
+                <w:rFonts w:asciiTheme="minorHAnsi" w:hAnsiTheme="minorHAnsi"/>
+                <w:sz w:val="24"/>
+                <w:szCs w:val="24"/>
+                <w:lang w:val="es-PE"/>
+              </w:rPr>
+            </w:pPr>
+            <w:r>
+              <w:rPr>
+                <w:rFonts w:asciiTheme="minorHAnsi" w:hAnsiTheme="minorHAnsi"/>
+                <w:b/>
+                <w:sz w:val="24"/>
+                <w:szCs w:val="24"/>
+                <w:lang w:val="es-PE"/>
+              </w:rPr>
+              <w:t xml:space="preserve">Evitar: </w:t>
+            </w:r>
+            <w:r>
+              <w:rPr>
+                <w:rFonts w:asciiTheme="minorHAnsi" w:hAnsiTheme="minorHAnsi"/>
+                <w:sz w:val="24"/>
+                <w:szCs w:val="24"/>
+                <w:lang w:val="es-PE"/>
+              </w:rPr>
+              <w:t>consiste en no realizar actividades arriesgadas para proteger los objetivos del proyecto</w:t>
+            </w:r>
+          </w:p>
+          <w:p>
+            <w:pPr>
+              <w:cnfStyle w:val="000000100000" w:firstRow="0" w:lastRow="0" w:firstColumn="0" w:lastColumn="0" w:oddVBand="0" w:evenVBand="0" w:oddHBand="1" w:evenHBand="0" w:firstRowFirstColumn="0" w:firstRowLastColumn="0" w:lastRowFirstColumn="0" w:lastRowLastColumn="0"/>
+              <w:rPr>
+                <w:rFonts w:asciiTheme="minorHAnsi" w:hAnsiTheme="minorHAnsi"/>
+                <w:sz w:val="24"/>
+                <w:szCs w:val="24"/>
+                <w:lang w:val="es-PE"/>
+              </w:rPr>
+            </w:pPr>
+            <w:r>
+              <w:rPr>
+                <w:rFonts w:asciiTheme="minorHAnsi" w:hAnsiTheme="minorHAnsi"/>
+                <w:b/>
+                <w:sz w:val="24"/>
+                <w:szCs w:val="24"/>
+                <w:lang w:val="es-PE"/>
+              </w:rPr>
+              <w:t xml:space="preserve">Mitigar: </w:t>
+            </w:r>
+            <w:r>
+              <w:rPr>
+                <w:rFonts w:asciiTheme="minorHAnsi" w:hAnsiTheme="minorHAnsi"/>
+                <w:sz w:val="24"/>
+                <w:szCs w:val="24"/>
+                <w:lang w:val="es-PE"/>
+              </w:rPr>
+              <w:t>tomar pronta acción para reducir la probabilidad de ocurrencia de un riesgo o su impacto</w:t>
+            </w:r>
+          </w:p>
+        </w:tc>
+      </w:tr>
+      <w:tr>
+        <w:tc>
+          <w:tcPr>
+            <w:cnfStyle w:val="001000000000" w:firstRow="0" w:lastRow="0" w:firstColumn="1" w:lastColumn="0" w:oddVBand="0" w:evenVBand="0" w:oddHBand="0" w:evenHBand="0" w:firstRowFirstColumn="0" w:firstRowLastColumn="0" w:lastRowFirstColumn="0" w:lastRowLastColumn="0"/>
+            <w:tcW w:w="7792" w:type="dxa"/>
+            <w:gridSpan w:val="2"/>
+          </w:tcPr>
+          <w:p>
+            <w:pPr>
+              <w:rPr>
+                <w:rFonts w:asciiTheme="minorHAnsi" w:hAnsiTheme="minorHAnsi"/>
+                <w:sz w:val="24"/>
+                <w:szCs w:val="24"/>
+                <w:lang w:val="es-PE"/>
+              </w:rPr>
+            </w:pPr>
+            <w:r>
+              <w:rPr>
+                <w:rFonts w:asciiTheme="minorHAnsi" w:hAnsiTheme="minorHAnsi"/>
+                <w:sz w:val="24"/>
+                <w:szCs w:val="24"/>
+                <w:lang w:val="es-PE"/>
+              </w:rPr>
+              <w:lastRenderedPageBreak/>
+              <w:t>Acciones:</w:t>
+            </w:r>
+          </w:p>
+        </w:tc>
+      </w:tr>
+      <w:tr>
+        <w:trPr>
+          <w:cnfStyle w:val="000000100000" w:firstRow="0" w:lastRow="0" w:firstColumn="0" w:lastColumn="0" w:oddVBand="0" w:evenVBand="0" w:oddHBand="1" w:evenHBand="0" w:firstRowFirstColumn="0" w:firstRowLastColumn="0" w:lastRowFirstColumn="0" w:lastRowLastColumn="0"/>
+        </w:trPr>
+        <w:tc>
+          <w:tcPr>
+            <w:cnfStyle w:val="001000000000" w:firstRow="0" w:lastRow="0" w:firstColumn="1" w:lastColumn="0" w:oddVBand="0" w:evenVBand="0" w:oddHBand="0" w:evenHBand="0" w:firstRowFirstColumn="0" w:firstRowLastColumn="0" w:lastRowFirstColumn="0" w:lastRowLastColumn="0"/>
+            <w:tcW w:w="7792" w:type="dxa"/>
+            <w:gridSpan w:val="2"/>
+          </w:tcPr>
+          <w:p>
+            <w:pPr>
+              <w:rPr>
+                <w:rFonts w:asciiTheme="minorHAnsi" w:hAnsiTheme="minorHAnsi"/>
+                <w:b w:val="0"/>
+                <w:sz w:val="24"/>
+                <w:szCs w:val="24"/>
+                <w:lang w:val="es-PE"/>
+              </w:rPr>
+            </w:pPr>
+            <w:r>
+              <w:rPr>
+                <w:rFonts w:asciiTheme="minorHAnsi" w:hAnsiTheme="minorHAnsi"/>
+                <w:b w:val="0"/>
+                <w:sz w:val="24"/>
+                <w:szCs w:val="24"/>
+                <w:lang w:val="es-PE"/>
+              </w:rPr>
+              <w:t>&lt; Acciones a tomar de acuerdo al tipo de riesgo a mitigar</w:t>
+            </w:r>
+            <w:r>
+              <w:rPr>
+                <w:rFonts w:asciiTheme="minorHAnsi" w:hAnsiTheme="minorHAnsi"/>
+                <w:b w:val="0"/>
+                <w:sz w:val="24"/>
+                <w:szCs w:val="24"/>
+                <w:lang w:val="es-PE"/>
+              </w:rPr>
+              <w:t>&gt;</w:t>
+            </w:r>
+          </w:p>
+        </w:tc>
+      </w:tr>
+    </w:tbl>
     <w:p>
       <w:pPr>
         <w:rPr>
@@ -2532,179 +3164,196 @@
           <w:lang w:val="es-PE"/>
         </w:rPr>
       </w:pPr>
-      <w:r>
+    </w:p>
+    <w:p>
+      <w:pPr>
         <w:rPr>
           <w:rFonts w:asciiTheme="minorHAnsi" w:hAnsiTheme="minorHAnsi"/>
           <w:sz w:val="24"/>
           <w:szCs w:val="24"/>
           <w:lang w:val="es-PE"/>
         </w:rPr>
-        <w:t>En</w:t>
-      </w:r>
-      <w:r>
+      </w:pPr>
+    </w:p>
+    <w:p>
+      <w:pPr>
         <w:rPr>
           <w:rFonts w:asciiTheme="minorHAnsi" w:hAnsiTheme="minorHAnsi"/>
           <w:sz w:val="24"/>
           <w:szCs w:val="24"/>
           <w:lang w:val="es-PE"/>
         </w:rPr>
-        <w:t xml:space="preserve"> este punto se describe el formato que tendrán los riesgos que se han identificado inicialmente para la ejecución de cada proyecto, y que deberán ser monitoreados a través de las actividades de desarrollo del mismo.</w:t>
-      </w:r>
-    </w:p>
-    <w:p>
-      <w:pPr>
+      </w:pPr>
+      <w:r>
         <w:rPr>
           <w:rFonts w:asciiTheme="minorHAnsi" w:hAnsiTheme="minorHAnsi"/>
           <w:sz w:val="24"/>
           <w:szCs w:val="24"/>
           <w:lang w:val="es-PE"/>
         </w:rPr>
+        <w:t>El siguiente formato servirá para identificar el tipo de impacto que generan los cambios en los proyectos.</w:t>
+      </w:r>
+    </w:p>
+    <w:p>
+      <w:pPr>
+        <w:rPr>
+          <w:rFonts w:asciiTheme="minorHAnsi" w:hAnsiTheme="minorHAnsi"/>
+          <w:b/>
+          <w:sz w:val="24"/>
+          <w:szCs w:val="24"/>
+          <w:lang w:val="es-PE"/>
+        </w:rPr>
+      </w:pPr>
+      <w:r>
+        <w:rPr>
+          <w:rFonts w:asciiTheme="minorHAnsi" w:hAnsiTheme="minorHAnsi"/>
+          <w:sz w:val="24"/>
+          <w:szCs w:val="24"/>
+          <w:lang w:val="es-PE"/>
+        </w:rPr>
+        <w:tab/>
+      </w:r>
+      <w:r>
+        <w:rPr>
+          <w:rFonts w:asciiTheme="minorHAnsi" w:hAnsiTheme="minorHAnsi"/>
+          <w:sz w:val="24"/>
+          <w:szCs w:val="24"/>
+          <w:lang w:val="es-PE"/>
+        </w:rPr>
+        <w:tab/>
+      </w:r>
+      <w:r>
+        <w:rPr>
+          <w:rFonts w:asciiTheme="minorHAnsi" w:hAnsiTheme="minorHAnsi"/>
+          <w:sz w:val="24"/>
+          <w:szCs w:val="24"/>
+          <w:lang w:val="es-PE"/>
+        </w:rPr>
+        <w:tab/>
+      </w:r>
+      <w:r>
+        <w:rPr>
+          <w:rFonts w:asciiTheme="minorHAnsi" w:hAnsiTheme="minorHAnsi"/>
+          <w:sz w:val="24"/>
+          <w:szCs w:val="24"/>
+          <w:lang w:val="es-PE"/>
+        </w:rPr>
+        <w:tab/>
+      </w:r>
+      <w:r>
+        <w:rPr>
+          <w:rFonts w:asciiTheme="minorHAnsi" w:hAnsiTheme="minorHAnsi"/>
+          <w:sz w:val="24"/>
+          <w:szCs w:val="24"/>
+          <w:lang w:val="es-PE"/>
+        </w:rPr>
+        <w:tab/>
+      </w:r>
+      <w:r>
+        <w:rPr>
+          <w:rFonts w:asciiTheme="minorHAnsi" w:hAnsiTheme="minorHAnsi"/>
+          <w:b/>
+          <w:sz w:val="24"/>
+          <w:szCs w:val="24"/>
+          <w:lang w:val="es-PE"/>
+        </w:rPr>
+        <w:t xml:space="preserve">Formato de </w:t>
+      </w:r>
+      <w:r>
+        <w:rPr>
+          <w:rFonts w:asciiTheme="minorHAnsi" w:hAnsiTheme="minorHAnsi"/>
+          <w:b/>
+          <w:sz w:val="24"/>
+          <w:szCs w:val="24"/>
+          <w:lang w:val="es-PE"/>
+        </w:rPr>
+        <w:t>Impacto</w:t>
+      </w:r>
+    </w:p>
+    <w:p>
+      <w:pPr>
+        <w:rPr>
+          <w:rFonts w:asciiTheme="minorHAnsi" w:hAnsiTheme="minorHAnsi"/>
+          <w:sz w:val="24"/>
+          <w:szCs w:val="24"/>
+          <w:lang w:val="es-PE"/>
+        </w:rPr>
       </w:pPr>
     </w:p>
     <w:tbl>
       <w:tblPr>
-        <w:tblStyle w:val="Tabladecuadrcula6concolores-nfasis5"/>
+        <w:tblStyle w:val="Tabladecuadrcula6concolores-nfasis1"/>
         <w:tblW w:w="0" w:type="auto"/>
+        <w:tblInd w:w="775" w:type="dxa"/>
         <w:tblLook w:val="04A0" w:firstRow="1" w:lastRow="0" w:firstColumn="1" w:lastColumn="0" w:noHBand="0" w:noVBand="1"/>
       </w:tblPr>
       <w:tblGrid>
-        <w:gridCol w:w="449"/>
-        <w:gridCol w:w="2144"/>
-        <w:gridCol w:w="2144"/>
-        <w:gridCol w:w="2144"/>
-        <w:gridCol w:w="2144"/>
+        <w:gridCol w:w="3114"/>
+        <w:gridCol w:w="4678"/>
       </w:tblGrid>
       <w:tr>
         <w:trPr>
           <w:cnfStyle w:val="100000000000" w:firstRow="1" w:lastRow="0" w:firstColumn="0" w:lastColumn="0" w:oddVBand="0" w:evenVBand="0" w:oddHBand="0" w:evenHBand="0" w:firstRowFirstColumn="0" w:firstRowLastColumn="0" w:lastRowFirstColumn="0" w:lastRowLastColumn="0"/>
-          <w:trHeight w:val="416"/>
         </w:trPr>
         <w:tc>
           <w:tcPr>
             <w:cnfStyle w:val="001000000000" w:firstRow="0" w:lastRow="0" w:firstColumn="1" w:lastColumn="0" w:oddVBand="0" w:evenVBand="0" w:oddHBand="0" w:evenHBand="0" w:firstRowFirstColumn="0" w:firstRowLastColumn="0" w:lastRowFirstColumn="0" w:lastRowLastColumn="0"/>
-            <w:tcW w:w="449" w:type="dxa"/>
-          </w:tcPr>
-          <w:p>
-            <w:pPr>
-              <w:rPr>
-                <w:rFonts w:asciiTheme="minorHAnsi" w:hAnsiTheme="minorHAnsi"/>
-                <w:sz w:val="24"/>
-                <w:szCs w:val="24"/>
-                <w:lang w:val="es-PE"/>
-              </w:rPr>
-            </w:pPr>
-            <w:r>
-              <w:rPr>
-                <w:rFonts w:asciiTheme="minorHAnsi" w:hAnsiTheme="minorHAnsi"/>
-                <w:sz w:val="24"/>
-                <w:szCs w:val="24"/>
-                <w:lang w:val="es-PE"/>
-              </w:rPr>
-              <w:t>#</w:t>
-            </w:r>
-          </w:p>
-        </w:tc>
-        <w:tc>
-          <w:tcPr>
-            <w:tcW w:w="2144" w:type="dxa"/>
-          </w:tcPr>
-          <w:p>
-            <w:pPr>
-              <w:jc w:val="center"/>
+            <w:tcW w:w="3114" w:type="dxa"/>
+          </w:tcPr>
+          <w:p>
+            <w:pPr>
+              <w:rPr>
+                <w:rFonts w:asciiTheme="minorHAnsi" w:hAnsiTheme="minorHAnsi"/>
+                <w:sz w:val="24"/>
+                <w:szCs w:val="24"/>
+                <w:lang w:val="es-PE"/>
+              </w:rPr>
+            </w:pPr>
+            <w:r>
+              <w:rPr>
+                <w:rFonts w:asciiTheme="minorHAnsi" w:hAnsiTheme="minorHAnsi"/>
+                <w:sz w:val="24"/>
+                <w:szCs w:val="24"/>
+                <w:lang w:val="es-PE"/>
+              </w:rPr>
+              <w:t>ID:</w:t>
+            </w:r>
+          </w:p>
+        </w:tc>
+        <w:tc>
+          <w:tcPr>
+            <w:tcW w:w="4678" w:type="dxa"/>
+          </w:tcPr>
+          <w:p>
+            <w:pPr>
               <w:cnfStyle w:val="100000000000" w:firstRow="1" w:lastRow="0" w:firstColumn="0" w:lastColumn="0" w:oddVBand="0" w:evenVBand="0" w:oddHBand="0" w:evenHBand="0" w:firstRowFirstColumn="0" w:firstRowLastColumn="0" w:lastRowFirstColumn="0" w:lastRowLastColumn="0"/>
               <w:rPr>
                 <w:rFonts w:asciiTheme="minorHAnsi" w:hAnsiTheme="minorHAnsi"/>
-                <w:sz w:val="24"/>
-                <w:szCs w:val="24"/>
-                <w:lang w:val="es-PE"/>
-              </w:rPr>
-            </w:pPr>
-            <w:r>
-              <w:rPr>
-                <w:rFonts w:asciiTheme="minorHAnsi" w:hAnsiTheme="minorHAnsi"/>
-                <w:sz w:val="24"/>
-                <w:szCs w:val="24"/>
-                <w:lang w:val="es-PE"/>
-              </w:rPr>
-              <w:t>Riesgo</w:t>
-            </w:r>
-          </w:p>
-        </w:tc>
-        <w:tc>
-          <w:tcPr>
-            <w:tcW w:w="2144" w:type="dxa"/>
-          </w:tcPr>
-          <w:p>
-            <w:pPr>
-              <w:jc w:val="center"/>
-              <w:cnfStyle w:val="100000000000" w:firstRow="1" w:lastRow="0" w:firstColumn="0" w:lastColumn="0" w:oddVBand="0" w:evenVBand="0" w:oddHBand="0" w:evenHBand="0" w:firstRowFirstColumn="0" w:firstRowLastColumn="0" w:lastRowFirstColumn="0" w:lastRowLastColumn="0"/>
-              <w:rPr>
-                <w:rFonts w:asciiTheme="minorHAnsi" w:hAnsiTheme="minorHAnsi"/>
-                <w:sz w:val="24"/>
-                <w:szCs w:val="24"/>
-                <w:lang w:val="es-PE"/>
-              </w:rPr>
-            </w:pPr>
-            <w:r>
-              <w:rPr>
-                <w:rFonts w:asciiTheme="minorHAnsi" w:hAnsiTheme="minorHAnsi"/>
-                <w:sz w:val="24"/>
-                <w:szCs w:val="24"/>
-                <w:lang w:val="es-PE"/>
-              </w:rPr>
-              <w:t>Impacto</w:t>
-            </w:r>
-          </w:p>
-        </w:tc>
-        <w:tc>
-          <w:tcPr>
-            <w:tcW w:w="2144" w:type="dxa"/>
-          </w:tcPr>
-          <w:p>
-            <w:pPr>
-              <w:jc w:val="center"/>
-              <w:cnfStyle w:val="100000000000" w:firstRow="1" w:lastRow="0" w:firstColumn="0" w:lastColumn="0" w:oddVBand="0" w:evenVBand="0" w:oddHBand="0" w:evenHBand="0" w:firstRowFirstColumn="0" w:firstRowLastColumn="0" w:lastRowFirstColumn="0" w:lastRowLastColumn="0"/>
-              <w:rPr>
-                <w:rFonts w:asciiTheme="minorHAnsi" w:hAnsiTheme="minorHAnsi"/>
-                <w:sz w:val="24"/>
-                <w:szCs w:val="24"/>
-                <w:lang w:val="es-PE"/>
-              </w:rPr>
-            </w:pPr>
-            <w:r>
-              <w:rPr>
-                <w:rFonts w:asciiTheme="minorHAnsi" w:hAnsiTheme="minorHAnsi"/>
-                <w:sz w:val="24"/>
-                <w:szCs w:val="24"/>
-                <w:lang w:val="es-PE"/>
-              </w:rPr>
-              <w:t>Tipo de Estrategia</w:t>
-            </w:r>
-          </w:p>
-        </w:tc>
-        <w:tc>
-          <w:tcPr>
-            <w:tcW w:w="2144" w:type="dxa"/>
-          </w:tcPr>
-          <w:p>
-            <w:pPr>
-              <w:jc w:val="center"/>
-              <w:cnfStyle w:val="100000000000" w:firstRow="1" w:lastRow="0" w:firstColumn="0" w:lastColumn="0" w:oddVBand="0" w:evenVBand="0" w:oddHBand="0" w:evenHBand="0" w:firstRowFirstColumn="0" w:firstRowLastColumn="0" w:lastRowFirstColumn="0" w:lastRowLastColumn="0"/>
-              <w:rPr>
-                <w:rFonts w:asciiTheme="minorHAnsi" w:hAnsiTheme="minorHAnsi"/>
-                <w:sz w:val="24"/>
-                <w:szCs w:val="24"/>
-                <w:lang w:val="es-PE"/>
-              </w:rPr>
-            </w:pPr>
-            <w:r>
-              <w:rPr>
-                <w:rFonts w:asciiTheme="minorHAnsi" w:hAnsiTheme="minorHAnsi"/>
-                <w:sz w:val="24"/>
-                <w:szCs w:val="24"/>
-                <w:lang w:val="es-PE"/>
-              </w:rPr>
-              <w:t>Acciones</w:t>
+                <w:b w:val="0"/>
+                <w:sz w:val="24"/>
+                <w:szCs w:val="24"/>
+                <w:lang w:val="es-PE"/>
+              </w:rPr>
+            </w:pPr>
+            <w:r>
+              <w:rPr>
+                <w:rFonts w:asciiTheme="minorHAnsi" w:hAnsiTheme="minorHAnsi"/>
+                <w:b w:val="0"/>
+                <w:sz w:val="24"/>
+                <w:szCs w:val="24"/>
+                <w:lang w:val="es-PE"/>
+              </w:rPr>
+              <w:t>&lt;</w:t>
+            </w:r>
+            <w:r>
+              <w:rPr>
+                <w:rFonts w:asciiTheme="minorHAnsi" w:hAnsiTheme="minorHAnsi"/>
+                <w:b w:val="0"/>
+                <w:sz w:val="24"/>
+                <w:szCs w:val="24"/>
+                <w:lang w:val="es-PE"/>
+              </w:rPr>
+              <w:t>Número de 2 dígitos&gt;</w:t>
             </w:r>
           </w:p>
         </w:tc>
@@ -2712,36 +3361,35 @@
       <w:tr>
         <w:trPr>
           <w:cnfStyle w:val="000000100000" w:firstRow="0" w:lastRow="0" w:firstColumn="0" w:lastColumn="0" w:oddVBand="0" w:evenVBand="0" w:oddHBand="1" w:evenHBand="0" w:firstRowFirstColumn="0" w:firstRowLastColumn="0" w:lastRowFirstColumn="0" w:lastRowLastColumn="0"/>
-          <w:trHeight w:val="202"/>
         </w:trPr>
         <w:tc>
           <w:tcPr>
             <w:cnfStyle w:val="001000000000" w:firstRow="0" w:lastRow="0" w:firstColumn="1" w:lastColumn="0" w:oddVBand="0" w:evenVBand="0" w:oddHBand="0" w:evenHBand="0" w:firstRowFirstColumn="0" w:firstRowLastColumn="0" w:lastRowFirstColumn="0" w:lastRowLastColumn="0"/>
-            <w:tcW w:w="449" w:type="dxa"/>
-          </w:tcPr>
-          <w:p>
-            <w:pPr>
-              <w:rPr>
-                <w:rFonts w:asciiTheme="minorHAnsi" w:hAnsiTheme="minorHAnsi"/>
-                <w:sz w:val="24"/>
-                <w:szCs w:val="24"/>
-                <w:lang w:val="es-PE"/>
-              </w:rPr>
-            </w:pPr>
-            <w:r>
-              <w:rPr>
-                <w:rFonts w:asciiTheme="minorHAnsi" w:hAnsiTheme="minorHAnsi"/>
-                <w:sz w:val="24"/>
-                <w:szCs w:val="24"/>
-                <w:lang w:val="es-PE"/>
-              </w:rPr>
-              <w:t>1</w:t>
-            </w:r>
-          </w:p>
-        </w:tc>
-        <w:tc>
-          <w:tcPr>
-            <w:tcW w:w="2144" w:type="dxa"/>
+            <w:tcW w:w="3114" w:type="dxa"/>
+          </w:tcPr>
+          <w:p>
+            <w:pPr>
+              <w:rPr>
+                <w:rFonts w:asciiTheme="minorHAnsi" w:hAnsiTheme="minorHAnsi"/>
+                <w:sz w:val="24"/>
+                <w:szCs w:val="24"/>
+                <w:lang w:val="es-PE"/>
+              </w:rPr>
+            </w:pPr>
+            <w:r>
+              <w:rPr>
+                <w:rFonts w:asciiTheme="minorHAnsi" w:hAnsiTheme="minorHAnsi"/>
+                <w:sz w:val="24"/>
+                <w:szCs w:val="24"/>
+                <w:lang w:val="es-PE"/>
+              </w:rPr>
+              <w:t>Tipo de impacto:</w:t>
+            </w:r>
+          </w:p>
+        </w:tc>
+        <w:tc>
+          <w:tcPr>
+            <w:tcW w:w="4678" w:type="dxa"/>
           </w:tcPr>
           <w:p>
             <w:pPr>
@@ -2760,289 +3408,40 @@
                 <w:szCs w:val="24"/>
                 <w:lang w:val="es-PE"/>
               </w:rPr>
-              <w:t>Descripción del riesgo</w:t>
-            </w:r>
-          </w:p>
-        </w:tc>
-        <w:tc>
-          <w:tcPr>
-            <w:tcW w:w="2144" w:type="dxa"/>
-          </w:tcPr>
-          <w:p>
-            <w:pPr>
-              <w:cnfStyle w:val="000000100000" w:firstRow="0" w:lastRow="0" w:firstColumn="0" w:lastColumn="0" w:oddVBand="0" w:evenVBand="0" w:oddHBand="1" w:evenHBand="0" w:firstRowFirstColumn="0" w:firstRowLastColumn="0" w:lastRowFirstColumn="0" w:lastRowLastColumn="0"/>
-              <w:rPr>
-                <w:rFonts w:asciiTheme="minorHAnsi" w:hAnsiTheme="minorHAnsi"/>
-                <w:sz w:val="24"/>
-                <w:szCs w:val="24"/>
-                <w:lang w:val="es-PE"/>
-              </w:rPr>
-            </w:pPr>
-            <w:r>
-              <w:rPr>
-                <w:rFonts w:asciiTheme="minorHAnsi" w:hAnsiTheme="minorHAnsi"/>
-                <w:sz w:val="24"/>
-                <w:szCs w:val="24"/>
-                <w:lang w:val="es-PE"/>
-              </w:rPr>
-              <w:t>&lt;Bajo, Medio, Alto&gt;</w:t>
-            </w:r>
-          </w:p>
-          <w:p>
-            <w:pPr>
-              <w:cnfStyle w:val="000000100000" w:firstRow="0" w:lastRow="0" w:firstColumn="0" w:lastColumn="0" w:oddVBand="0" w:evenVBand="0" w:oddHBand="1" w:evenHBand="0" w:firstRowFirstColumn="0" w:firstRowLastColumn="0" w:lastRowFirstColumn="0" w:lastRowLastColumn="0"/>
-              <w:rPr>
-                <w:rFonts w:asciiTheme="minorHAnsi" w:hAnsiTheme="minorHAnsi"/>
-                <w:sz w:val="24"/>
-                <w:szCs w:val="24"/>
-                <w:lang w:val="es-PE"/>
-              </w:rPr>
-            </w:pPr>
-            <w:r>
-              <w:rPr>
-                <w:rFonts w:asciiTheme="minorHAnsi" w:hAnsiTheme="minorHAnsi"/>
-                <w:sz w:val="24"/>
-                <w:szCs w:val="24"/>
-                <w:lang w:val="es-PE"/>
-              </w:rPr>
-              <w:t>Este campo se considera a criterio del responsable del proyecto</w:t>
-            </w:r>
-          </w:p>
-        </w:tc>
-        <w:tc>
-          <w:tcPr>
-            <w:tcW w:w="2144" w:type="dxa"/>
-          </w:tcPr>
-          <w:p>
-            <w:pPr>
-              <w:cnfStyle w:val="000000100000" w:firstRow="0" w:lastRow="0" w:firstColumn="0" w:lastColumn="0" w:oddVBand="0" w:evenVBand="0" w:oddHBand="1" w:evenHBand="0" w:firstRowFirstColumn="0" w:firstRowLastColumn="0" w:lastRowFirstColumn="0" w:lastRowLastColumn="0"/>
-              <w:rPr>
-                <w:rFonts w:asciiTheme="minorHAnsi" w:hAnsiTheme="minorHAnsi"/>
-                <w:sz w:val="24"/>
-                <w:szCs w:val="24"/>
-                <w:lang w:val="es-PE"/>
-              </w:rPr>
-            </w:pPr>
-            <w:r>
-              <w:rPr>
-                <w:rFonts w:asciiTheme="minorHAnsi" w:hAnsiTheme="minorHAnsi"/>
-                <w:sz w:val="24"/>
-                <w:szCs w:val="24"/>
-                <w:lang w:val="es-PE"/>
-              </w:rPr>
-              <w:t>&lt;Aceptar, Transferir, Evitar, Mitigar&gt;</w:t>
-            </w:r>
-          </w:p>
-          <w:p>
-            <w:pPr>
-              <w:cnfStyle w:val="000000100000" w:firstRow="0" w:lastRow="0" w:firstColumn="0" w:lastColumn="0" w:oddVBand="0" w:evenVBand="0" w:oddHBand="1" w:evenHBand="0" w:firstRowFirstColumn="0" w:firstRowLastColumn="0" w:lastRowFirstColumn="0" w:lastRowLastColumn="0"/>
-              <w:rPr>
-                <w:rFonts w:asciiTheme="minorHAnsi" w:hAnsiTheme="minorHAnsi"/>
-                <w:sz w:val="24"/>
-                <w:szCs w:val="24"/>
-                <w:lang w:val="es-PE"/>
-              </w:rPr>
-            </w:pPr>
-            <w:r>
-              <w:rPr>
-                <w:rFonts w:asciiTheme="minorHAnsi" w:hAnsiTheme="minorHAnsi"/>
-                <w:b/>
-                <w:sz w:val="24"/>
-                <w:szCs w:val="24"/>
-                <w:lang w:val="es-PE"/>
-              </w:rPr>
-              <w:t>Aceptar:</w:t>
-            </w:r>
-            <w:r>
-              <w:rPr>
-                <w:rFonts w:asciiTheme="minorHAnsi" w:hAnsiTheme="minorHAnsi"/>
-                <w:sz w:val="24"/>
-                <w:szCs w:val="24"/>
-                <w:lang w:val="es-PE"/>
-              </w:rPr>
-              <w:t xml:space="preserve"> indica que el equipo ha decidido no cambiar el curso de acción para manejar un riesgo</w:t>
-            </w:r>
-          </w:p>
-          <w:p>
-            <w:pPr>
-              <w:cnfStyle w:val="000000100000" w:firstRow="0" w:lastRow="0" w:firstColumn="0" w:lastColumn="0" w:oddVBand="0" w:evenVBand="0" w:oddHBand="1" w:evenHBand="0" w:firstRowFirstColumn="0" w:firstRowLastColumn="0" w:lastRowFirstColumn="0" w:lastRowLastColumn="0"/>
-              <w:rPr>
-                <w:rFonts w:asciiTheme="minorHAnsi" w:hAnsiTheme="minorHAnsi"/>
-                <w:sz w:val="24"/>
-                <w:szCs w:val="24"/>
-                <w:lang w:val="es-PE"/>
-              </w:rPr>
-            </w:pPr>
-            <w:r>
-              <w:rPr>
-                <w:rFonts w:asciiTheme="minorHAnsi" w:hAnsiTheme="minorHAnsi"/>
-                <w:b/>
-                <w:sz w:val="24"/>
-                <w:szCs w:val="24"/>
-                <w:lang w:val="es-PE"/>
-              </w:rPr>
-              <w:t xml:space="preserve">Transferir: </w:t>
-            </w:r>
-            <w:r>
-              <w:rPr>
-                <w:rFonts w:asciiTheme="minorHAnsi" w:hAnsiTheme="minorHAnsi"/>
-                <w:sz w:val="24"/>
-                <w:szCs w:val="24"/>
-                <w:lang w:val="es-PE"/>
-              </w:rPr>
-              <w:t>es simplemente dar la responsabilidad de su gestión a otro</w:t>
-            </w:r>
-          </w:p>
-          <w:p>
-            <w:pPr>
-              <w:cnfStyle w:val="000000100000" w:firstRow="0" w:lastRow="0" w:firstColumn="0" w:lastColumn="0" w:oddVBand="0" w:evenVBand="0" w:oddHBand="1" w:evenHBand="0" w:firstRowFirstColumn="0" w:firstRowLastColumn="0" w:lastRowFirstColumn="0" w:lastRowLastColumn="0"/>
-              <w:rPr>
-                <w:rFonts w:asciiTheme="minorHAnsi" w:hAnsiTheme="minorHAnsi"/>
-                <w:sz w:val="24"/>
-                <w:szCs w:val="24"/>
-                <w:lang w:val="es-PE"/>
-              </w:rPr>
-            </w:pPr>
-            <w:r>
-              <w:rPr>
-                <w:rFonts w:asciiTheme="minorHAnsi" w:hAnsiTheme="minorHAnsi"/>
-                <w:b/>
-                <w:sz w:val="24"/>
-                <w:szCs w:val="24"/>
-                <w:lang w:val="es-PE"/>
-              </w:rPr>
-              <w:t xml:space="preserve">Evitar: </w:t>
-            </w:r>
-            <w:r>
-              <w:rPr>
-                <w:rFonts w:asciiTheme="minorHAnsi" w:hAnsiTheme="minorHAnsi"/>
-                <w:sz w:val="24"/>
-                <w:szCs w:val="24"/>
-                <w:lang w:val="es-PE"/>
-              </w:rPr>
-              <w:t>consiste en no realizar actividades arriesgadas para proteger los objetivos del proyecto</w:t>
-            </w:r>
-          </w:p>
-          <w:p>
-            <w:pPr>
-              <w:cnfStyle w:val="000000100000" w:firstRow="0" w:lastRow="0" w:firstColumn="0" w:lastColumn="0" w:oddVBand="0" w:evenVBand="0" w:oddHBand="1" w:evenHBand="0" w:firstRowFirstColumn="0" w:firstRowLastColumn="0" w:lastRowFirstColumn="0" w:lastRowLastColumn="0"/>
-              <w:rPr>
-                <w:rFonts w:asciiTheme="minorHAnsi" w:hAnsiTheme="minorHAnsi"/>
-                <w:sz w:val="24"/>
-                <w:szCs w:val="24"/>
-                <w:lang w:val="es-PE"/>
-              </w:rPr>
-            </w:pPr>
-            <w:r>
-              <w:rPr>
-                <w:rFonts w:asciiTheme="minorHAnsi" w:hAnsiTheme="minorHAnsi"/>
-                <w:b/>
-                <w:sz w:val="24"/>
-                <w:szCs w:val="24"/>
-                <w:lang w:val="es-PE"/>
-              </w:rPr>
-              <w:t xml:space="preserve">Mitigar: </w:t>
-            </w:r>
-            <w:r>
-              <w:rPr>
-                <w:rFonts w:asciiTheme="minorHAnsi" w:hAnsiTheme="minorHAnsi"/>
-                <w:sz w:val="24"/>
-                <w:szCs w:val="24"/>
-                <w:lang w:val="es-PE"/>
-              </w:rPr>
-              <w:t xml:space="preserve">tomar pronta acción para reducir la </w:t>
-            </w:r>
-            <w:r>
-              <w:rPr>
-                <w:rFonts w:asciiTheme="minorHAnsi" w:hAnsiTheme="minorHAnsi"/>
-                <w:sz w:val="24"/>
-                <w:szCs w:val="24"/>
-                <w:lang w:val="es-PE"/>
-              </w:rPr>
-              <w:lastRenderedPageBreak/>
-              <w:t>probabilidad de ocurrencia de un riesgo o su impacto</w:t>
-            </w:r>
-          </w:p>
-          <w:p>
-            <w:pPr>
-              <w:cnfStyle w:val="000000100000" w:firstRow="0" w:lastRow="0" w:firstColumn="0" w:lastColumn="0" w:oddVBand="0" w:evenVBand="0" w:oddHBand="1" w:evenHBand="0" w:firstRowFirstColumn="0" w:firstRowLastColumn="0" w:lastRowFirstColumn="0" w:lastRowLastColumn="0"/>
-              <w:rPr>
-                <w:rFonts w:asciiTheme="minorHAnsi" w:hAnsiTheme="minorHAnsi"/>
-                <w:sz w:val="24"/>
-                <w:szCs w:val="24"/>
-                <w:lang w:val="es-PE"/>
-              </w:rPr>
-            </w:pPr>
-            <w:r>
-              <w:rPr>
-                <w:rFonts w:asciiTheme="minorHAnsi" w:hAnsiTheme="minorHAnsi"/>
-                <w:sz w:val="24"/>
-                <w:szCs w:val="24"/>
-                <w:lang w:val="es-PE"/>
-              </w:rPr>
-              <w:t xml:space="preserve"> </w:t>
-            </w:r>
-          </w:p>
-        </w:tc>
-        <w:tc>
-          <w:tcPr>
-            <w:tcW w:w="2144" w:type="dxa"/>
-          </w:tcPr>
-          <w:p>
-            <w:pPr>
-              <w:cnfStyle w:val="000000100000" w:firstRow="0" w:lastRow="0" w:firstColumn="0" w:lastColumn="0" w:oddVBand="0" w:evenVBand="0" w:oddHBand="1" w:evenHBand="0" w:firstRowFirstColumn="0" w:firstRowLastColumn="0" w:lastRowFirstColumn="0" w:lastRowLastColumn="0"/>
-              <w:rPr>
-                <w:rFonts w:asciiTheme="minorHAnsi" w:hAnsiTheme="minorHAnsi"/>
-                <w:sz w:val="24"/>
-                <w:szCs w:val="24"/>
-                <w:lang w:val="es-PE"/>
-              </w:rPr>
-            </w:pPr>
-            <w:r>
-              <w:rPr>
-                <w:rFonts w:asciiTheme="minorHAnsi" w:hAnsiTheme="minorHAnsi"/>
-                <w:sz w:val="24"/>
-                <w:szCs w:val="24"/>
-                <w:lang w:val="es-PE"/>
-              </w:rPr>
-              <w:lastRenderedPageBreak/>
-              <w:t>Acciones a tomar de acuerdo al tipo de riesgo a mitigar.</w:t>
+              <w:t>&lt;Define el nombre que identifica al tipo de impacto&gt;</w:t>
             </w:r>
           </w:p>
         </w:tc>
       </w:tr>
       <w:tr>
-        <w:trPr>
-          <w:trHeight w:val="202"/>
-        </w:trPr>
         <w:tc>
           <w:tcPr>
             <w:cnfStyle w:val="001000000000" w:firstRow="0" w:lastRow="0" w:firstColumn="1" w:lastColumn="0" w:oddVBand="0" w:evenVBand="0" w:oddHBand="0" w:evenHBand="0" w:firstRowFirstColumn="0" w:firstRowLastColumn="0" w:lastRowFirstColumn="0" w:lastRowLastColumn="0"/>
-            <w:tcW w:w="449" w:type="dxa"/>
-          </w:tcPr>
-          <w:p>
-            <w:pPr>
-              <w:rPr>
-                <w:rFonts w:asciiTheme="minorHAnsi" w:hAnsiTheme="minorHAnsi"/>
-                <w:sz w:val="24"/>
-                <w:szCs w:val="24"/>
-                <w:lang w:val="es-PE"/>
-              </w:rPr>
-            </w:pPr>
-            <w:r>
-              <w:rPr>
-                <w:rFonts w:asciiTheme="minorHAnsi" w:hAnsiTheme="minorHAnsi"/>
-                <w:sz w:val="24"/>
-                <w:szCs w:val="24"/>
-                <w:lang w:val="es-PE"/>
-              </w:rPr>
-              <w:t>2</w:t>
-            </w:r>
-          </w:p>
-        </w:tc>
-        <w:tc>
-          <w:tcPr>
-            <w:tcW w:w="2144" w:type="dxa"/>
+            <w:tcW w:w="3114" w:type="dxa"/>
+          </w:tcPr>
+          <w:p>
+            <w:pPr>
+              <w:rPr>
+                <w:rFonts w:asciiTheme="minorHAnsi" w:hAnsiTheme="minorHAnsi"/>
+                <w:sz w:val="24"/>
+                <w:szCs w:val="24"/>
+                <w:lang w:val="es-PE"/>
+              </w:rPr>
+            </w:pPr>
+            <w:r>
+              <w:rPr>
+                <w:rFonts w:asciiTheme="minorHAnsi" w:hAnsiTheme="minorHAnsi"/>
+                <w:sz w:val="24"/>
+                <w:szCs w:val="24"/>
+                <w:lang w:val="es-PE"/>
+              </w:rPr>
+              <w:t>Autor:</w:t>
+            </w:r>
+          </w:p>
+        </w:tc>
+        <w:tc>
+          <w:tcPr>
+            <w:tcW w:w="4678" w:type="dxa"/>
           </w:tcPr>
           <w:p>
             <w:pPr>
@@ -3054,90 +3453,50 @@
                 <w:lang w:val="es-PE"/>
               </w:rPr>
             </w:pPr>
-          </w:p>
-        </w:tc>
-        <w:tc>
-          <w:tcPr>
-            <w:tcW w:w="2144" w:type="dxa"/>
-          </w:tcPr>
-          <w:p>
-            <w:pPr>
-              <w:cnfStyle w:val="000000000000" w:firstRow="0" w:lastRow="0" w:firstColumn="0" w:lastColumn="0" w:oddVBand="0" w:evenVBand="0" w:oddHBand="0" w:evenHBand="0" w:firstRowFirstColumn="0" w:firstRowLastColumn="0" w:lastRowFirstColumn="0" w:lastRowLastColumn="0"/>
-              <w:rPr>
-                <w:rFonts w:asciiTheme="minorHAnsi" w:hAnsiTheme="minorHAnsi"/>
-                <w:sz w:val="24"/>
-                <w:szCs w:val="24"/>
-                <w:lang w:val="es-PE"/>
-              </w:rPr>
-            </w:pPr>
-          </w:p>
-        </w:tc>
-        <w:tc>
-          <w:tcPr>
-            <w:tcW w:w="2144" w:type="dxa"/>
-          </w:tcPr>
-          <w:p>
-            <w:pPr>
-              <w:cnfStyle w:val="000000000000" w:firstRow="0" w:lastRow="0" w:firstColumn="0" w:lastColumn="0" w:oddVBand="0" w:evenVBand="0" w:oddHBand="0" w:evenHBand="0" w:firstRowFirstColumn="0" w:firstRowLastColumn="0" w:lastRowFirstColumn="0" w:lastRowLastColumn="0"/>
-              <w:rPr>
-                <w:rFonts w:asciiTheme="minorHAnsi" w:hAnsiTheme="minorHAnsi"/>
-                <w:sz w:val="24"/>
-                <w:szCs w:val="24"/>
-                <w:lang w:val="es-PE"/>
-              </w:rPr>
-            </w:pPr>
-          </w:p>
-        </w:tc>
-        <w:tc>
-          <w:tcPr>
-            <w:tcW w:w="2144" w:type="dxa"/>
-          </w:tcPr>
-          <w:p>
-            <w:pPr>
-              <w:cnfStyle w:val="000000000000" w:firstRow="0" w:lastRow="0" w:firstColumn="0" w:lastColumn="0" w:oddVBand="0" w:evenVBand="0" w:oddHBand="0" w:evenHBand="0" w:firstRowFirstColumn="0" w:firstRowLastColumn="0" w:lastRowFirstColumn="0" w:lastRowLastColumn="0"/>
-              <w:rPr>
-                <w:rFonts w:asciiTheme="minorHAnsi" w:hAnsiTheme="minorHAnsi"/>
-                <w:sz w:val="24"/>
-                <w:szCs w:val="24"/>
-                <w:lang w:val="es-PE"/>
-              </w:rPr>
-            </w:pPr>
+            <w:r>
+              <w:rPr>
+                <w:rFonts w:asciiTheme="minorHAnsi" w:hAnsiTheme="minorHAnsi"/>
+                <w:sz w:val="24"/>
+                <w:szCs w:val="24"/>
+                <w:lang w:val="es-PE"/>
+              </w:rPr>
+              <w:t>&lt;Nombre de la persona a cargo del sistema y encargada de formalizar el impacto&gt;</w:t>
+            </w:r>
           </w:p>
         </w:tc>
       </w:tr>
       <w:tr>
         <w:trPr>
           <w:cnfStyle w:val="000000100000" w:firstRow="0" w:lastRow="0" w:firstColumn="0" w:lastColumn="0" w:oddVBand="0" w:evenVBand="0" w:oddHBand="1" w:evenHBand="0" w:firstRowFirstColumn="0" w:firstRowLastColumn="0" w:lastRowFirstColumn="0" w:lastRowLastColumn="0"/>
-          <w:trHeight w:val="202"/>
         </w:trPr>
         <w:tc>
           <w:tcPr>
             <w:cnfStyle w:val="001000000000" w:firstRow="0" w:lastRow="0" w:firstColumn="1" w:lastColumn="0" w:oddVBand="0" w:evenVBand="0" w:oddHBand="0" w:evenHBand="0" w:firstRowFirstColumn="0" w:firstRowLastColumn="0" w:lastRowFirstColumn="0" w:lastRowLastColumn="0"/>
-            <w:tcW w:w="449" w:type="dxa"/>
-          </w:tcPr>
-          <w:p>
-            <w:pPr>
-              <w:rPr>
-                <w:rFonts w:asciiTheme="minorHAnsi" w:hAnsiTheme="minorHAnsi"/>
-                <w:sz w:val="24"/>
-                <w:szCs w:val="24"/>
-                <w:lang w:val="es-PE"/>
-              </w:rPr>
-            </w:pPr>
-            <w:r>
-              <w:rPr>
-                <w:rFonts w:asciiTheme="minorHAnsi" w:hAnsiTheme="minorHAnsi"/>
-                <w:sz w:val="24"/>
-                <w:szCs w:val="24"/>
-                <w:lang w:val="es-PE"/>
-              </w:rPr>
-              <w:t>3</w:t>
-            </w:r>
-          </w:p>
-        </w:tc>
-        <w:tc>
-          <w:tcPr>
-            <w:tcW w:w="2144" w:type="dxa"/>
+            <w:tcW w:w="3114" w:type="dxa"/>
+          </w:tcPr>
+          <w:p>
+            <w:pPr>
+              <w:rPr>
+                <w:rFonts w:asciiTheme="minorHAnsi" w:hAnsiTheme="minorHAnsi"/>
+                <w:sz w:val="24"/>
+                <w:szCs w:val="24"/>
+                <w:lang w:val="es-PE"/>
+              </w:rPr>
+            </w:pPr>
+            <w:r>
+              <w:rPr>
+                <w:rFonts w:asciiTheme="minorHAnsi" w:hAnsiTheme="minorHAnsi"/>
+                <w:sz w:val="24"/>
+                <w:szCs w:val="24"/>
+                <w:lang w:val="es-PE"/>
+              </w:rPr>
+              <w:t>Descripción:</w:t>
+            </w:r>
+          </w:p>
+        </w:tc>
+        <w:tc>
+          <w:tcPr>
+            <w:tcW w:w="4678" w:type="dxa"/>
           </w:tcPr>
           <w:p>
             <w:pPr>
@@ -3149,54 +3508,15 @@
                 <w:lang w:val="es-PE"/>
               </w:rPr>
             </w:pPr>
-          </w:p>
-        </w:tc>
-        <w:tc>
-          <w:tcPr>
-            <w:tcW w:w="2144" w:type="dxa"/>
-          </w:tcPr>
-          <w:p>
-            <w:pPr>
-              <w:cnfStyle w:val="000000100000" w:firstRow="0" w:lastRow="0" w:firstColumn="0" w:lastColumn="0" w:oddVBand="0" w:evenVBand="0" w:oddHBand="1" w:evenHBand="0" w:firstRowFirstColumn="0" w:firstRowLastColumn="0" w:lastRowFirstColumn="0" w:lastRowLastColumn="0"/>
-              <w:rPr>
-                <w:rFonts w:asciiTheme="minorHAnsi" w:hAnsiTheme="minorHAnsi"/>
-                <w:sz w:val="24"/>
-                <w:szCs w:val="24"/>
-                <w:lang w:val="es-PE"/>
-              </w:rPr>
-            </w:pPr>
-          </w:p>
-        </w:tc>
-        <w:tc>
-          <w:tcPr>
-            <w:tcW w:w="2144" w:type="dxa"/>
-          </w:tcPr>
-          <w:p>
-            <w:pPr>
-              <w:cnfStyle w:val="000000100000" w:firstRow="0" w:lastRow="0" w:firstColumn="0" w:lastColumn="0" w:oddVBand="0" w:evenVBand="0" w:oddHBand="1" w:evenHBand="0" w:firstRowFirstColumn="0" w:firstRowLastColumn="0" w:lastRowFirstColumn="0" w:lastRowLastColumn="0"/>
-              <w:rPr>
-                <w:rFonts w:asciiTheme="minorHAnsi" w:hAnsiTheme="minorHAnsi"/>
-                <w:sz w:val="24"/>
-                <w:szCs w:val="24"/>
-                <w:lang w:val="es-PE"/>
-              </w:rPr>
-            </w:pPr>
-          </w:p>
-        </w:tc>
-        <w:tc>
-          <w:tcPr>
-            <w:tcW w:w="2144" w:type="dxa"/>
-          </w:tcPr>
-          <w:p>
-            <w:pPr>
-              <w:cnfStyle w:val="000000100000" w:firstRow="0" w:lastRow="0" w:firstColumn="0" w:lastColumn="0" w:oddVBand="0" w:evenVBand="0" w:oddHBand="1" w:evenHBand="0" w:firstRowFirstColumn="0" w:firstRowLastColumn="0" w:lastRowFirstColumn="0" w:lastRowLastColumn="0"/>
-              <w:rPr>
-                <w:rFonts w:asciiTheme="minorHAnsi" w:hAnsiTheme="minorHAnsi"/>
-                <w:sz w:val="24"/>
-                <w:szCs w:val="24"/>
-                <w:lang w:val="es-PE"/>
-              </w:rPr>
-            </w:pPr>
+            <w:r>
+              <w:rPr>
+                <w:rFonts w:asciiTheme="minorHAnsi" w:hAnsiTheme="minorHAnsi"/>
+                <w:sz w:val="24"/>
+                <w:szCs w:val="24"/>
+                <w:lang w:val="es-PE"/>
+              </w:rPr>
+              <w:t>&lt;Se realiza una breve descripción del tipo de impacto y su efecto en el proyecto&gt;</w:t>
+            </w:r>
           </w:p>
         </w:tc>
       </w:tr>
@@ -3207,7 +3527,15 @@
           <w:rFonts w:asciiTheme="minorHAnsi" w:hAnsiTheme="minorHAnsi"/>
           <w:sz w:val="24"/>
           <w:szCs w:val="24"/>
-          <w:lang w:val="es-PE"/>
+        </w:rPr>
+      </w:pPr>
+    </w:p>
+    <w:p>
+      <w:pPr>
+        <w:rPr>
+          <w:rFonts w:asciiTheme="minorHAnsi" w:hAnsiTheme="minorHAnsi"/>
+          <w:sz w:val="24"/>
+          <w:szCs w:val="24"/>
         </w:rPr>
       </w:pPr>
     </w:p>
@@ -4187,7 +4515,6 @@
           <w:sz w:val="24"/>
           <w:szCs w:val="24"/>
         </w:rPr>
-        <w:lastRenderedPageBreak/>
         <w:t xml:space="preserve">• </w:t>
       </w:r>
       <w:r>
@@ -4342,12 +4669,12 @@
           <w:lang w:val="es-PE"/>
         </w:rPr>
       </w:pPr>
-      <w:bookmarkStart w:id="1" w:name="_GoBack"/>
       <w:r>
         <w:rPr>
           <w:noProof/>
-          <w:lang w:val="es-MX" w:eastAsia="es-MX"/>
-        </w:rPr>
+          <w:lang w:val="es-PE" w:eastAsia="es-PE"/>
+        </w:rPr>
+        <w:lastRenderedPageBreak/>
         <w:drawing>
           <wp:inline distT="0" distB="0" distL="0" distR="0" wp14:anchorId="37DD5AD9" wp14:editId="41F310F9">
             <wp:extent cx="5943600" cy="3829050"/>
@@ -4384,7 +4711,6 @@
           </wp:inline>
         </w:drawing>
       </w:r>
-      <w:bookmarkEnd w:id="1"/>
     </w:p>
     <w:p>
       <w:pPr>
@@ -4451,7 +4777,6 @@
           <w:szCs w:val="24"/>
           <w:lang w:val="es-PE"/>
         </w:rPr>
-        <w:lastRenderedPageBreak/>
         <w:t>5. FASES DEL PROCESO DE GESTIÓN DE CAMBIO</w:t>
       </w:r>
     </w:p>
@@ -4702,6 +5027,7 @@
               <w:jc w:val="center"/>
             </w:pPr>
             <w:r>
+              <w:lastRenderedPageBreak/>
               <w:t>Actividades</w:t>
             </w:r>
           </w:p>
@@ -5250,6 +5576,7 @@
               <w:jc w:val="center"/>
             </w:pPr>
             <w:r>
+              <w:lastRenderedPageBreak/>
               <w:t>Actividades</w:t>
             </w:r>
           </w:p>
@@ -5604,7 +5931,6 @@
               <w:jc w:val="center"/>
             </w:pPr>
             <w:r>
-              <w:lastRenderedPageBreak/>
               <w:t>Políticas</w:t>
             </w:r>
           </w:p>
@@ -5618,15 +5944,7 @@
               <w:cnfStyle w:val="000000100000" w:firstRow="0" w:lastRow="0" w:firstColumn="0" w:lastColumn="0" w:oddVBand="0" w:evenVBand="0" w:oddHBand="1" w:evenHBand="0" w:firstRowFirstColumn="0" w:firstRowLastColumn="0" w:lastRowFirstColumn="0" w:lastRowLastColumn="0"/>
             </w:pPr>
             <w:r>
-              <w:t xml:space="preserve">El estado de la solicitud solo será </w:t>
-            </w:r>
-            <w:proofErr w:type="gramStart"/>
-            <w:r>
-              <w:t>actualizada</w:t>
-            </w:r>
-            <w:proofErr w:type="gramEnd"/>
-            <w:r>
-              <w:t xml:space="preserve"> su estado a RESUELTA luego de haber implementado el cambio en su totalidad.</w:t>
+              <w:t>El estado de la solicitud solo será actualizada su estado a RESUELTA luego de haber implementado el cambio en su totalidad.</w:t>
             </w:r>
           </w:p>
           <w:p>
@@ -6006,7 +6324,7 @@
 </file>
 
 <file path=word/endnotes.xml><?xml version="1.0" encoding="utf-8"?>
-<w:endnotes xmlns:wpc="http://schemas.microsoft.com/office/word/2010/wordprocessingCanvas" xmlns:cx="http://schemas.microsoft.com/office/drawing/2014/chartex" xmlns:cx1="http://schemas.microsoft.com/office/drawing/2015/9/8/chartex" xmlns:mc="http://schemas.openxmlformats.org/markup-compatibility/2006" xmlns:o="urn:schemas-microsoft-com:office:office" xmlns:r="http://schemas.openxmlformats.org/officeDocument/2006/relationships" xmlns:m="http://schemas.openxmlformats.org/officeDocument/2006/math" xmlns:v="urn:schemas-microsoft-com:vml" xmlns:wp14="http://schemas.microsoft.com/office/word/2010/wordprocessingDrawing" xmlns:wp="http://schemas.openxmlformats.org/drawingml/2006/wordprocessingDrawing" xmlns:w10="urn:schemas-microsoft-com:office:word" xmlns:w="http://schemas.openxmlformats.org/wordprocessingml/2006/main" xmlns:w14="http://schemas.microsoft.com/office/word/2010/wordml" xmlns:w15="http://schemas.microsoft.com/office/word/2012/wordml" xmlns:w16se="http://schemas.microsoft.com/office/word/2015/wordml/symex" xmlns:wpg="http://schemas.microsoft.com/office/word/2010/wordprocessingGroup" xmlns:wpi="http://schemas.microsoft.com/office/word/2010/wordprocessingInk" xmlns:wne="http://schemas.microsoft.com/office/word/2006/wordml" xmlns:wps="http://schemas.microsoft.com/office/word/2010/wordprocessingShape" mc:Ignorable="w14 w15 w16se wp14">
+<w:endnotes xmlns:wpc="http://schemas.microsoft.com/office/word/2010/wordprocessingCanvas" xmlns:mc="http://schemas.openxmlformats.org/markup-compatibility/2006" xmlns:o="urn:schemas-microsoft-com:office:office" xmlns:r="http://schemas.openxmlformats.org/officeDocument/2006/relationships" xmlns:m="http://schemas.openxmlformats.org/officeDocument/2006/math" xmlns:v="urn:schemas-microsoft-com:vml" xmlns:wp14="http://schemas.microsoft.com/office/word/2010/wordprocessingDrawing" xmlns:wp="http://schemas.openxmlformats.org/drawingml/2006/wordprocessingDrawing" xmlns:w10="urn:schemas-microsoft-com:office:word" xmlns:w="http://schemas.openxmlformats.org/wordprocessingml/2006/main" xmlns:w14="http://schemas.microsoft.com/office/word/2010/wordml" xmlns:w15="http://schemas.microsoft.com/office/word/2012/wordml" xmlns:wpg="http://schemas.microsoft.com/office/word/2010/wordprocessingGroup" xmlns:wpi="http://schemas.microsoft.com/office/word/2010/wordprocessingInk" xmlns:wne="http://schemas.microsoft.com/office/word/2006/wordml" xmlns:wps="http://schemas.microsoft.com/office/word/2010/wordprocessingShape" mc:Ignorable="w14 w15 wp14">
   <w:endnote w:type="separator" w:id="-1">
     <w:p>
       <w:pPr>
@@ -6031,7 +6349,7 @@
 </file>
 
 <file path=word/footer1.xml><?xml version="1.0" encoding="utf-8"?>
-<w:ftr xmlns:wpc="http://schemas.microsoft.com/office/word/2010/wordprocessingCanvas" xmlns:cx="http://schemas.microsoft.com/office/drawing/2014/chartex" xmlns:cx1="http://schemas.microsoft.com/office/drawing/2015/9/8/chartex" xmlns:mc="http://schemas.openxmlformats.org/markup-compatibility/2006" xmlns:o="urn:schemas-microsoft-com:office:office" xmlns:r="http://schemas.openxmlformats.org/officeDocument/2006/relationships" xmlns:m="http://schemas.openxmlformats.org/officeDocument/2006/math" xmlns:v="urn:schemas-microsoft-com:vml" xmlns:wp14="http://schemas.microsoft.com/office/word/2010/wordprocessingDrawing" xmlns:wp="http://schemas.openxmlformats.org/drawingml/2006/wordprocessingDrawing" xmlns:w10="urn:schemas-microsoft-com:office:word" xmlns:w="http://schemas.openxmlformats.org/wordprocessingml/2006/main" xmlns:w14="http://schemas.microsoft.com/office/word/2010/wordml" xmlns:w15="http://schemas.microsoft.com/office/word/2012/wordml" xmlns:w16se="http://schemas.microsoft.com/office/word/2015/wordml/symex" xmlns:wpg="http://schemas.microsoft.com/office/word/2010/wordprocessingGroup" xmlns:wpi="http://schemas.microsoft.com/office/word/2010/wordprocessingInk" xmlns:wne="http://schemas.microsoft.com/office/word/2006/wordml" xmlns:wps="http://schemas.microsoft.com/office/word/2010/wordprocessingShape" mc:Ignorable="w14 w15 w16se wp14">
+<w:ftr xmlns:wpc="http://schemas.microsoft.com/office/word/2010/wordprocessingCanvas" xmlns:mc="http://schemas.openxmlformats.org/markup-compatibility/2006" xmlns:o="urn:schemas-microsoft-com:office:office" xmlns:r="http://schemas.openxmlformats.org/officeDocument/2006/relationships" xmlns:m="http://schemas.openxmlformats.org/officeDocument/2006/math" xmlns:v="urn:schemas-microsoft-com:vml" xmlns:wp14="http://schemas.microsoft.com/office/word/2010/wordprocessingDrawing" xmlns:wp="http://schemas.openxmlformats.org/drawingml/2006/wordprocessingDrawing" xmlns:w10="urn:schemas-microsoft-com:office:word" xmlns:w="http://schemas.openxmlformats.org/wordprocessingml/2006/main" xmlns:w14="http://schemas.microsoft.com/office/word/2010/wordml" xmlns:w15="http://schemas.microsoft.com/office/word/2012/wordml" xmlns:wpg="http://schemas.microsoft.com/office/word/2010/wordprocessingGroup" xmlns:wpi="http://schemas.microsoft.com/office/word/2010/wordprocessingInk" xmlns:wne="http://schemas.microsoft.com/office/word/2006/wordml" xmlns:wps="http://schemas.microsoft.com/office/word/2010/wordprocessingShape" mc:Ignorable="w14 w15 wp14">
   <w:p>
     <w:pPr>
       <w:pStyle w:val="Piedepgina"/>
@@ -6069,7 +6387,7 @@
 </file>
 
 <file path=word/footer2.xml><?xml version="1.0" encoding="utf-8"?>
-<w:ftr xmlns:wpc="http://schemas.microsoft.com/office/word/2010/wordprocessingCanvas" xmlns:cx="http://schemas.microsoft.com/office/drawing/2014/chartex" xmlns:cx1="http://schemas.microsoft.com/office/drawing/2015/9/8/chartex" xmlns:mc="http://schemas.openxmlformats.org/markup-compatibility/2006" xmlns:o="urn:schemas-microsoft-com:office:office" xmlns:r="http://schemas.openxmlformats.org/officeDocument/2006/relationships" xmlns:m="http://schemas.openxmlformats.org/officeDocument/2006/math" xmlns:v="urn:schemas-microsoft-com:vml" xmlns:wp14="http://schemas.microsoft.com/office/word/2010/wordprocessingDrawing" xmlns:wp="http://schemas.openxmlformats.org/drawingml/2006/wordprocessingDrawing" xmlns:w10="urn:schemas-microsoft-com:office:word" xmlns:w="http://schemas.openxmlformats.org/wordprocessingml/2006/main" xmlns:w14="http://schemas.microsoft.com/office/word/2010/wordml" xmlns:w15="http://schemas.microsoft.com/office/word/2012/wordml" xmlns:w16se="http://schemas.microsoft.com/office/word/2015/wordml/symex" xmlns:wpg="http://schemas.microsoft.com/office/word/2010/wordprocessingGroup" xmlns:wpi="http://schemas.microsoft.com/office/word/2010/wordprocessingInk" xmlns:wne="http://schemas.microsoft.com/office/word/2006/wordml" xmlns:wps="http://schemas.microsoft.com/office/word/2010/wordprocessingShape" mc:Ignorable="w14 w15 w16se wp14">
+<w:ftr xmlns:wpc="http://schemas.microsoft.com/office/word/2010/wordprocessingCanvas" xmlns:mc="http://schemas.openxmlformats.org/markup-compatibility/2006" xmlns:o="urn:schemas-microsoft-com:office:office" xmlns:r="http://schemas.openxmlformats.org/officeDocument/2006/relationships" xmlns:m="http://schemas.openxmlformats.org/officeDocument/2006/math" xmlns:v="urn:schemas-microsoft-com:vml" xmlns:wp14="http://schemas.microsoft.com/office/word/2010/wordprocessingDrawing" xmlns:wp="http://schemas.openxmlformats.org/drawingml/2006/wordprocessingDrawing" xmlns:w10="urn:schemas-microsoft-com:office:word" xmlns:w="http://schemas.openxmlformats.org/wordprocessingml/2006/main" xmlns:w14="http://schemas.microsoft.com/office/word/2010/wordml" xmlns:w15="http://schemas.microsoft.com/office/word/2012/wordml" xmlns:wpg="http://schemas.microsoft.com/office/word/2010/wordprocessingGroup" xmlns:wpi="http://schemas.microsoft.com/office/word/2010/wordprocessingInk" xmlns:wne="http://schemas.microsoft.com/office/word/2006/wordml" xmlns:wps="http://schemas.microsoft.com/office/word/2010/wordprocessingShape" mc:Ignorable="w14 w15 wp14">
   <w:tbl>
     <w:tblPr>
       <w:tblW w:w="0" w:type="auto"/>
@@ -6162,7 +6480,7 @@
               <w:rStyle w:val="Nmerodepgina"/>
               <w:noProof/>
             </w:rPr>
-            <w:t>8</w:t>
+            <w:t>5</w:t>
           </w:r>
           <w:r>
             <w:rPr>
@@ -6199,7 +6517,7 @@
               <w:rStyle w:val="Nmerodepgina"/>
               <w:noProof/>
             </w:rPr>
-            <w:t>10</w:t>
+            <w:t>11</w:t>
           </w:r>
           <w:r>
             <w:rPr>
@@ -6220,7 +6538,7 @@
 </file>
 
 <file path=word/footer3.xml><?xml version="1.0" encoding="utf-8"?>
-<w:ftr xmlns:wpc="http://schemas.microsoft.com/office/word/2010/wordprocessingCanvas" xmlns:cx="http://schemas.microsoft.com/office/drawing/2014/chartex" xmlns:cx1="http://schemas.microsoft.com/office/drawing/2015/9/8/chartex" xmlns:mc="http://schemas.openxmlformats.org/markup-compatibility/2006" xmlns:o="urn:schemas-microsoft-com:office:office" xmlns:r="http://schemas.openxmlformats.org/officeDocument/2006/relationships" xmlns:m="http://schemas.openxmlformats.org/officeDocument/2006/math" xmlns:v="urn:schemas-microsoft-com:vml" xmlns:wp14="http://schemas.microsoft.com/office/word/2010/wordprocessingDrawing" xmlns:wp="http://schemas.openxmlformats.org/drawingml/2006/wordprocessingDrawing" xmlns:w10="urn:schemas-microsoft-com:office:word" xmlns:w="http://schemas.openxmlformats.org/wordprocessingml/2006/main" xmlns:w14="http://schemas.microsoft.com/office/word/2010/wordml" xmlns:w15="http://schemas.microsoft.com/office/word/2012/wordml" xmlns:w16se="http://schemas.microsoft.com/office/word/2015/wordml/symex" xmlns:wpg="http://schemas.microsoft.com/office/word/2010/wordprocessingGroup" xmlns:wpi="http://schemas.microsoft.com/office/word/2010/wordprocessingInk" xmlns:wne="http://schemas.microsoft.com/office/word/2006/wordml" xmlns:wps="http://schemas.microsoft.com/office/word/2010/wordprocessingShape" mc:Ignorable="w14 w15 w16se wp14">
+<w:ftr xmlns:wpc="http://schemas.microsoft.com/office/word/2010/wordprocessingCanvas" xmlns:mc="http://schemas.openxmlformats.org/markup-compatibility/2006" xmlns:o="urn:schemas-microsoft-com:office:office" xmlns:r="http://schemas.openxmlformats.org/officeDocument/2006/relationships" xmlns:m="http://schemas.openxmlformats.org/officeDocument/2006/math" xmlns:v="urn:schemas-microsoft-com:vml" xmlns:wp14="http://schemas.microsoft.com/office/word/2010/wordprocessingDrawing" xmlns:wp="http://schemas.openxmlformats.org/drawingml/2006/wordprocessingDrawing" xmlns:w10="urn:schemas-microsoft-com:office:word" xmlns:w="http://schemas.openxmlformats.org/wordprocessingml/2006/main" xmlns:w14="http://schemas.microsoft.com/office/word/2010/wordml" xmlns:w15="http://schemas.microsoft.com/office/word/2012/wordml" xmlns:wpg="http://schemas.microsoft.com/office/word/2010/wordprocessingGroup" xmlns:wpi="http://schemas.microsoft.com/office/word/2010/wordprocessingInk" xmlns:wne="http://schemas.microsoft.com/office/word/2006/wordml" xmlns:wps="http://schemas.microsoft.com/office/word/2010/wordprocessingShape" mc:Ignorable="w14 w15 wp14">
   <w:p>
     <w:pPr>
       <w:pStyle w:val="Piedepgina"/>
@@ -6230,7 +6548,7 @@
 </file>
 
 <file path=word/footnotes.xml><?xml version="1.0" encoding="utf-8"?>
-<w:footnotes xmlns:wpc="http://schemas.microsoft.com/office/word/2010/wordprocessingCanvas" xmlns:cx="http://schemas.microsoft.com/office/drawing/2014/chartex" xmlns:cx1="http://schemas.microsoft.com/office/drawing/2015/9/8/chartex" xmlns:mc="http://schemas.openxmlformats.org/markup-compatibility/2006" xmlns:o="urn:schemas-microsoft-com:office:office" xmlns:r="http://schemas.openxmlformats.org/officeDocument/2006/relationships" xmlns:m="http://schemas.openxmlformats.org/officeDocument/2006/math" xmlns:v="urn:schemas-microsoft-com:vml" xmlns:wp14="http://schemas.microsoft.com/office/word/2010/wordprocessingDrawing" xmlns:wp="http://schemas.openxmlformats.org/drawingml/2006/wordprocessingDrawing" xmlns:w10="urn:schemas-microsoft-com:office:word" xmlns:w="http://schemas.openxmlformats.org/wordprocessingml/2006/main" xmlns:w14="http://schemas.microsoft.com/office/word/2010/wordml" xmlns:w15="http://schemas.microsoft.com/office/word/2012/wordml" xmlns:w16se="http://schemas.microsoft.com/office/word/2015/wordml/symex" xmlns:wpg="http://schemas.microsoft.com/office/word/2010/wordprocessingGroup" xmlns:wpi="http://schemas.microsoft.com/office/word/2010/wordprocessingInk" xmlns:wne="http://schemas.microsoft.com/office/word/2006/wordml" xmlns:wps="http://schemas.microsoft.com/office/word/2010/wordprocessingShape" mc:Ignorable="w14 w15 w16se wp14">
+<w:footnotes xmlns:wpc="http://schemas.microsoft.com/office/word/2010/wordprocessingCanvas" xmlns:mc="http://schemas.openxmlformats.org/markup-compatibility/2006" xmlns:o="urn:schemas-microsoft-com:office:office" xmlns:r="http://schemas.openxmlformats.org/officeDocument/2006/relationships" xmlns:m="http://schemas.openxmlformats.org/officeDocument/2006/math" xmlns:v="urn:schemas-microsoft-com:vml" xmlns:wp14="http://schemas.microsoft.com/office/word/2010/wordprocessingDrawing" xmlns:wp="http://schemas.openxmlformats.org/drawingml/2006/wordprocessingDrawing" xmlns:w10="urn:schemas-microsoft-com:office:word" xmlns:w="http://schemas.openxmlformats.org/wordprocessingml/2006/main" xmlns:w14="http://schemas.microsoft.com/office/word/2010/wordml" xmlns:w15="http://schemas.microsoft.com/office/word/2012/wordml" xmlns:wpg="http://schemas.microsoft.com/office/word/2010/wordprocessingGroup" xmlns:wpi="http://schemas.microsoft.com/office/word/2010/wordprocessingInk" xmlns:wne="http://schemas.microsoft.com/office/word/2006/wordml" xmlns:wps="http://schemas.microsoft.com/office/word/2010/wordprocessingShape" mc:Ignorable="w14 w15 wp14">
   <w:footnote w:type="separator" w:id="-1">
     <w:p>
       <w:pPr>
@@ -6255,7 +6573,7 @@
 </file>
 
 <file path=word/header1.xml><?xml version="1.0" encoding="utf-8"?>
-<w:hdr xmlns:wpc="http://schemas.microsoft.com/office/word/2010/wordprocessingCanvas" xmlns:cx="http://schemas.microsoft.com/office/drawing/2014/chartex" xmlns:cx1="http://schemas.microsoft.com/office/drawing/2015/9/8/chartex" xmlns:mc="http://schemas.openxmlformats.org/markup-compatibility/2006" xmlns:o="urn:schemas-microsoft-com:office:office" xmlns:r="http://schemas.openxmlformats.org/officeDocument/2006/relationships" xmlns:m="http://schemas.openxmlformats.org/officeDocument/2006/math" xmlns:v="urn:schemas-microsoft-com:vml" xmlns:wp14="http://schemas.microsoft.com/office/word/2010/wordprocessingDrawing" xmlns:wp="http://schemas.openxmlformats.org/drawingml/2006/wordprocessingDrawing" xmlns:w10="urn:schemas-microsoft-com:office:word" xmlns:w="http://schemas.openxmlformats.org/wordprocessingml/2006/main" xmlns:w14="http://schemas.microsoft.com/office/word/2010/wordml" xmlns:w15="http://schemas.microsoft.com/office/word/2012/wordml" xmlns:w16se="http://schemas.microsoft.com/office/word/2015/wordml/symex" xmlns:wpg="http://schemas.microsoft.com/office/word/2010/wordprocessingGroup" xmlns:wpi="http://schemas.microsoft.com/office/word/2010/wordprocessingInk" xmlns:wne="http://schemas.microsoft.com/office/word/2006/wordml" xmlns:wps="http://schemas.microsoft.com/office/word/2010/wordprocessingShape" mc:Ignorable="w14 w15 w16se wp14">
+<w:hdr xmlns:wpc="http://schemas.microsoft.com/office/word/2010/wordprocessingCanvas" xmlns:mc="http://schemas.openxmlformats.org/markup-compatibility/2006" xmlns:o="urn:schemas-microsoft-com:office:office" xmlns:r="http://schemas.openxmlformats.org/officeDocument/2006/relationships" xmlns:m="http://schemas.openxmlformats.org/officeDocument/2006/math" xmlns:v="urn:schemas-microsoft-com:vml" xmlns:wp14="http://schemas.microsoft.com/office/word/2010/wordprocessingDrawing" xmlns:wp="http://schemas.openxmlformats.org/drawingml/2006/wordprocessingDrawing" xmlns:w10="urn:schemas-microsoft-com:office:word" xmlns:w="http://schemas.openxmlformats.org/wordprocessingml/2006/main" xmlns:w14="http://schemas.microsoft.com/office/word/2010/wordml" xmlns:w15="http://schemas.microsoft.com/office/word/2012/wordml" xmlns:wpg="http://schemas.microsoft.com/office/word/2010/wordprocessingGroup" xmlns:wpi="http://schemas.microsoft.com/office/word/2010/wordprocessingInk" xmlns:wne="http://schemas.microsoft.com/office/word/2006/wordml" xmlns:wps="http://schemas.microsoft.com/office/word/2010/wordprocessingShape" mc:Ignorable="w14 w15 wp14">
   <w:tbl>
     <w:tblPr>
       <w:tblW w:w="9558" w:type="dxa"/>
@@ -6357,7 +6675,7 @@
 </file>
 
 <file path=word/header2.xml><?xml version="1.0" encoding="utf-8"?>
-<w:hdr xmlns:wpc="http://schemas.microsoft.com/office/word/2010/wordprocessingCanvas" xmlns:cx="http://schemas.microsoft.com/office/drawing/2014/chartex" xmlns:cx1="http://schemas.microsoft.com/office/drawing/2015/9/8/chartex" xmlns:mc="http://schemas.openxmlformats.org/markup-compatibility/2006" xmlns:o="urn:schemas-microsoft-com:office:office" xmlns:r="http://schemas.openxmlformats.org/officeDocument/2006/relationships" xmlns:m="http://schemas.openxmlformats.org/officeDocument/2006/math" xmlns:v="urn:schemas-microsoft-com:vml" xmlns:wp14="http://schemas.microsoft.com/office/word/2010/wordprocessingDrawing" xmlns:wp="http://schemas.openxmlformats.org/drawingml/2006/wordprocessingDrawing" xmlns:w10="urn:schemas-microsoft-com:office:word" xmlns:w="http://schemas.openxmlformats.org/wordprocessingml/2006/main" xmlns:w14="http://schemas.microsoft.com/office/word/2010/wordml" xmlns:w15="http://schemas.microsoft.com/office/word/2012/wordml" xmlns:w16se="http://schemas.microsoft.com/office/word/2015/wordml/symex" xmlns:wpg="http://schemas.microsoft.com/office/word/2010/wordprocessingGroup" xmlns:wpi="http://schemas.microsoft.com/office/word/2010/wordprocessingInk" xmlns:wne="http://schemas.microsoft.com/office/word/2006/wordml" xmlns:wps="http://schemas.microsoft.com/office/word/2010/wordprocessingShape" mc:Ignorable="w14 w15 w16se wp14">
+<w:hdr xmlns:wpc="http://schemas.microsoft.com/office/word/2010/wordprocessingCanvas" xmlns:mc="http://schemas.openxmlformats.org/markup-compatibility/2006" xmlns:o="urn:schemas-microsoft-com:office:office" xmlns:r="http://schemas.openxmlformats.org/officeDocument/2006/relationships" xmlns:m="http://schemas.openxmlformats.org/officeDocument/2006/math" xmlns:v="urn:schemas-microsoft-com:vml" xmlns:wp14="http://schemas.microsoft.com/office/word/2010/wordprocessingDrawing" xmlns:wp="http://schemas.openxmlformats.org/drawingml/2006/wordprocessingDrawing" xmlns:w10="urn:schemas-microsoft-com:office:word" xmlns:w="http://schemas.openxmlformats.org/wordprocessingml/2006/main" xmlns:w14="http://schemas.microsoft.com/office/word/2010/wordml" xmlns:w15="http://schemas.microsoft.com/office/word/2012/wordml" xmlns:wpg="http://schemas.microsoft.com/office/word/2010/wordprocessingGroup" xmlns:wpi="http://schemas.microsoft.com/office/word/2010/wordprocessingInk" xmlns:wne="http://schemas.microsoft.com/office/word/2006/wordml" xmlns:wps="http://schemas.microsoft.com/office/word/2010/wordprocessingShape" mc:Ignorable="w14 w15 wp14">
   <w:p>
     <w:pPr>
       <w:pStyle w:val="Encabezado"/>
@@ -6367,8 +6685,8 @@
 </file>
 
 <file path=word/numbering.xml><?xml version="1.0" encoding="utf-8"?>
-<w:numbering xmlns:wpc="http://schemas.microsoft.com/office/word/2010/wordprocessingCanvas" xmlns:cx="http://schemas.microsoft.com/office/drawing/2014/chartex" xmlns:cx1="http://schemas.microsoft.com/office/drawing/2015/9/8/chartex" xmlns:mc="http://schemas.openxmlformats.org/markup-compatibility/2006" xmlns:o="urn:schemas-microsoft-com:office:office" xmlns:r="http://schemas.openxmlformats.org/officeDocument/2006/relationships" xmlns:m="http://schemas.openxmlformats.org/officeDocument/2006/math" xmlns:v="urn:schemas-microsoft-com:vml" xmlns:wp14="http://schemas.microsoft.com/office/word/2010/wordprocessingDrawing" xmlns:wp="http://schemas.openxmlformats.org/drawingml/2006/wordprocessingDrawing" xmlns:w10="urn:schemas-microsoft-com:office:word" xmlns:w="http://schemas.openxmlformats.org/wordprocessingml/2006/main" xmlns:w14="http://schemas.microsoft.com/office/word/2010/wordml" xmlns:w15="http://schemas.microsoft.com/office/word/2012/wordml" xmlns:w16se="http://schemas.microsoft.com/office/word/2015/wordml/symex" xmlns:wpg="http://schemas.microsoft.com/office/word/2010/wordprocessingGroup" xmlns:wpi="http://schemas.microsoft.com/office/word/2010/wordprocessingInk" xmlns:wne="http://schemas.microsoft.com/office/word/2006/wordml" xmlns:wps="http://schemas.microsoft.com/office/word/2010/wordprocessingShape" mc:Ignorable="w14 w15 w16se wp14">
-  <w:abstractNum w:abstractNumId="0" w15:restartNumberingAfterBreak="0">
+<w:numbering xmlns:wpc="http://schemas.microsoft.com/office/word/2010/wordprocessingCanvas" xmlns:mc="http://schemas.openxmlformats.org/markup-compatibility/2006" xmlns:o="urn:schemas-microsoft-com:office:office" xmlns:r="http://schemas.openxmlformats.org/officeDocument/2006/relationships" xmlns:m="http://schemas.openxmlformats.org/officeDocument/2006/math" xmlns:v="urn:schemas-microsoft-com:vml" xmlns:wp14="http://schemas.microsoft.com/office/word/2010/wordprocessingDrawing" xmlns:wp="http://schemas.openxmlformats.org/drawingml/2006/wordprocessingDrawing" xmlns:w10="urn:schemas-microsoft-com:office:word" xmlns:w="http://schemas.openxmlformats.org/wordprocessingml/2006/main" xmlns:w14="http://schemas.microsoft.com/office/word/2010/wordml" xmlns:w15="http://schemas.microsoft.com/office/word/2012/wordml" xmlns:wpg="http://schemas.microsoft.com/office/word/2010/wordprocessingGroup" xmlns:wpi="http://schemas.microsoft.com/office/word/2010/wordprocessingInk" xmlns:wne="http://schemas.microsoft.com/office/word/2006/wordml" xmlns:wps="http://schemas.microsoft.com/office/word/2010/wordprocessingShape" mc:Ignorable="w14 w15 wp14">
+  <w:abstractNum w:abstractNumId="0">
     <w:nsid w:val="FFFFFFFB"/>
     <w:multiLevelType w:val="multilevel"/>
     <w:tmpl w:val="FFFFFFFF"/>
@@ -6445,7 +6763,7 @@
       <w:lvlJc w:val="left"/>
     </w:lvl>
   </w:abstractNum>
-  <w:abstractNum w:abstractNumId="1" w15:restartNumberingAfterBreak="0">
+  <w:abstractNum w:abstractNumId="1">
     <w:nsid w:val="0BBF5519"/>
     <w:multiLevelType w:val="hybridMultilevel"/>
     <w:tmpl w:val="AAE25544"/>
@@ -6711,7 +7029,7 @@
       </w:rPr>
     </w:lvl>
   </w:abstractNum>
-  <w:abstractNum w:abstractNumId="2" w15:restartNumberingAfterBreak="0">
+  <w:abstractNum w:abstractNumId="2">
     <w:nsid w:val="11657858"/>
     <w:multiLevelType w:val="multilevel"/>
     <w:tmpl w:val="289A13A2"/>
@@ -6824,7 +7142,7 @@
       </w:rPr>
     </w:lvl>
   </w:abstractNum>
-  <w:abstractNum w:abstractNumId="3" w15:restartNumberingAfterBreak="0">
+  <w:abstractNum w:abstractNumId="3">
     <w:nsid w:val="1F5E14F9"/>
     <w:multiLevelType w:val="hybridMultilevel"/>
     <w:tmpl w:val="6E74D46C"/>
@@ -7090,7 +7408,7 @@
       </w:rPr>
     </w:lvl>
   </w:abstractNum>
-  <w:abstractNum w:abstractNumId="4" w15:restartNumberingAfterBreak="0">
+  <w:abstractNum w:abstractNumId="4">
     <w:nsid w:val="20807D30"/>
     <w:multiLevelType w:val="hybridMultilevel"/>
     <w:tmpl w:val="E7986386"/>
@@ -7356,7 +7674,7 @@
       </w:rPr>
     </w:lvl>
   </w:abstractNum>
-  <w:abstractNum w:abstractNumId="5" w15:restartNumberingAfterBreak="0">
+  <w:abstractNum w:abstractNumId="5">
     <w:nsid w:val="436E1DC9"/>
     <w:multiLevelType w:val="hybridMultilevel"/>
     <w:tmpl w:val="4D0E9E92"/>
@@ -7442,7 +7760,7 @@
       </w:pPr>
     </w:lvl>
   </w:abstractNum>
-  <w:abstractNum w:abstractNumId="6" w15:restartNumberingAfterBreak="0">
+  <w:abstractNum w:abstractNumId="6">
     <w:nsid w:val="6487537B"/>
     <w:multiLevelType w:val="multilevel"/>
     <w:tmpl w:val="D700D27A"/>
@@ -7912,7 +8230,7 @@
 </file>
 
 <file path=word/styles.xml><?xml version="1.0" encoding="utf-8"?>
-<w:styles xmlns:mc="http://schemas.openxmlformats.org/markup-compatibility/2006" xmlns:r="http://schemas.openxmlformats.org/officeDocument/2006/relationships" xmlns:w="http://schemas.openxmlformats.org/wordprocessingml/2006/main" xmlns:w14="http://schemas.microsoft.com/office/word/2010/wordml" xmlns:w15="http://schemas.microsoft.com/office/word/2012/wordml" xmlns:w16se="http://schemas.microsoft.com/office/word/2015/wordml/symex" mc:Ignorable="w14 w15 w16se">
+<w:styles xmlns:mc="http://schemas.openxmlformats.org/markup-compatibility/2006" xmlns:r="http://schemas.openxmlformats.org/officeDocument/2006/relationships" xmlns:w="http://schemas.openxmlformats.org/wordprocessingml/2006/main" xmlns:w14="http://schemas.microsoft.com/office/word/2010/wordml" xmlns:w15="http://schemas.microsoft.com/office/word/2012/wordml" mc:Ignorable="w14 w15">
   <w:docDefaults>
     <w:rPrDefault>
       <w:rPr>
@@ -8631,11 +8949,11 @@
       <w:lang w:val="es-US"/>
     </w:rPr>
   </w:style>
-  <w:style w:type="paragraph" w:styleId="Ttulo">
+  <w:style w:type="paragraph" w:styleId="Puesto">
     <w:name w:val="Title"/>
     <w:basedOn w:val="Normal"/>
     <w:next w:val="Normal"/>
-    <w:link w:val="TtuloCar"/>
+    <w:link w:val="PuestoCar"/>
     <w:qFormat/>
     <w:rsid w:val="00AB3F61"/>
     <w:pPr>
@@ -8648,10 +8966,10 @@
       <w:sz w:val="36"/>
     </w:rPr>
   </w:style>
-  <w:style w:type="character" w:customStyle="1" w:styleId="TtuloCar">
-    <w:name w:val="Título Car"/>
+  <w:style w:type="character" w:customStyle="1" w:styleId="PuestoCar">
+    <w:name w:val="Puesto Car"/>
     <w:basedOn w:val="Fuentedeprrafopredeter"/>
-    <w:link w:val="Ttulo"/>
+    <w:link w:val="Puesto"/>
     <w:rsid w:val="00AB3F61"/>
     <w:rPr>
       <w:rFonts w:ascii="Arial" w:eastAsia="Times New Roman" w:hAnsi="Arial" w:cs="Times New Roman"/>
@@ -8779,6 +9097,7 @@
     <w:tblPr>
       <w:tblStyleRowBandSize w:val="1"/>
       <w:tblStyleColBandSize w:val="1"/>
+      <w:tblInd w:w="0" w:type="dxa"/>
       <w:tblBorders>
         <w:top w:val="single" w:sz="4" w:space="0" w:color="666666" w:themeColor="text1" w:themeTint="99"/>
         <w:left w:val="single" w:sz="4" w:space="0" w:color="666666" w:themeColor="text1" w:themeTint="99"/>
@@ -8787,6 +9106,12 @@
         <w:insideH w:val="single" w:sz="4" w:space="0" w:color="666666" w:themeColor="text1" w:themeTint="99"/>
         <w:insideV w:val="single" w:sz="4" w:space="0" w:color="666666" w:themeColor="text1" w:themeTint="99"/>
       </w:tblBorders>
+      <w:tblCellMar>
+        <w:top w:w="0" w:type="dxa"/>
+        <w:left w:w="108" w:type="dxa"/>
+        <w:bottom w:w="0" w:type="dxa"/>
+        <w:right w:w="108" w:type="dxa"/>
+      </w:tblCellMar>
     </w:tblPr>
     <w:tblStylePr w:type="firstRow">
       <w:rPr>
@@ -8881,6 +9206,7 @@
     <w:tblPr>
       <w:tblStyleRowBandSize w:val="1"/>
       <w:tblStyleColBandSize w:val="1"/>
+      <w:tblInd w:w="0" w:type="dxa"/>
       <w:tblBorders>
         <w:top w:val="single" w:sz="4" w:space="0" w:color="F4B083" w:themeColor="accent2" w:themeTint="99"/>
         <w:left w:val="single" w:sz="4" w:space="0" w:color="F4B083" w:themeColor="accent2" w:themeTint="99"/>
@@ -8889,6 +9215,12 @@
         <w:insideH w:val="single" w:sz="4" w:space="0" w:color="F4B083" w:themeColor="accent2" w:themeTint="99"/>
         <w:insideV w:val="single" w:sz="4" w:space="0" w:color="F4B083" w:themeColor="accent2" w:themeTint="99"/>
       </w:tblBorders>
+      <w:tblCellMar>
+        <w:top w:w="0" w:type="dxa"/>
+        <w:left w:w="108" w:type="dxa"/>
+        <w:bottom w:w="0" w:type="dxa"/>
+        <w:right w:w="108" w:type="dxa"/>
+      </w:tblCellMar>
     </w:tblPr>
     <w:tblStylePr w:type="firstRow">
       <w:rPr>
@@ -8991,6 +9323,7 @@
     <w:tblPr>
       <w:tblStyleRowBandSize w:val="1"/>
       <w:tblStyleColBandSize w:val="1"/>
+      <w:tblInd w:w="0" w:type="dxa"/>
       <w:tblBorders>
         <w:top w:val="single" w:sz="4" w:space="0" w:color="9CC2E5" w:themeColor="accent1" w:themeTint="99"/>
         <w:left w:val="single" w:sz="4" w:space="0" w:color="9CC2E5" w:themeColor="accent1" w:themeTint="99"/>
@@ -8999,6 +9332,12 @@
         <w:insideH w:val="single" w:sz="4" w:space="0" w:color="9CC2E5" w:themeColor="accent1" w:themeTint="99"/>
         <w:insideV w:val="single" w:sz="4" w:space="0" w:color="9CC2E5" w:themeColor="accent1" w:themeTint="99"/>
       </w:tblBorders>
+      <w:tblCellMar>
+        <w:top w:w="0" w:type="dxa"/>
+        <w:left w:w="108" w:type="dxa"/>
+        <w:bottom w:w="0" w:type="dxa"/>
+        <w:right w:w="108" w:type="dxa"/>
+      </w:tblCellMar>
     </w:tblPr>
     <w:tblStylePr w:type="firstRow">
       <w:rPr>
@@ -9070,6 +9409,7 @@
     <w:tblPr>
       <w:tblStyleRowBandSize w:val="1"/>
       <w:tblStyleColBandSize w:val="1"/>
+      <w:tblInd w:w="0" w:type="dxa"/>
       <w:tblBorders>
         <w:top w:val="single" w:sz="4" w:space="0" w:color="C9C9C9" w:themeColor="accent3" w:themeTint="99"/>
         <w:left w:val="single" w:sz="4" w:space="0" w:color="C9C9C9" w:themeColor="accent3" w:themeTint="99"/>
@@ -9078,6 +9418,12 @@
         <w:insideH w:val="single" w:sz="4" w:space="0" w:color="C9C9C9" w:themeColor="accent3" w:themeTint="99"/>
         <w:insideV w:val="single" w:sz="4" w:space="0" w:color="C9C9C9" w:themeColor="accent3" w:themeTint="99"/>
       </w:tblBorders>
+      <w:tblCellMar>
+        <w:top w:w="0" w:type="dxa"/>
+        <w:left w:w="108" w:type="dxa"/>
+        <w:bottom w:w="0" w:type="dxa"/>
+        <w:right w:w="108" w:type="dxa"/>
+      </w:tblCellMar>
     </w:tblPr>
     <w:tblStylePr w:type="firstRow">
       <w:rPr>
@@ -9149,6 +9495,7 @@
     <w:tblPr>
       <w:tblStyleRowBandSize w:val="1"/>
       <w:tblStyleColBandSize w:val="1"/>
+      <w:tblInd w:w="0" w:type="dxa"/>
       <w:tblBorders>
         <w:top w:val="single" w:sz="4" w:space="0" w:color="A8D08D" w:themeColor="accent6" w:themeTint="99"/>
         <w:left w:val="single" w:sz="4" w:space="0" w:color="A8D08D" w:themeColor="accent6" w:themeTint="99"/>
@@ -9157,6 +9504,12 @@
         <w:insideH w:val="single" w:sz="4" w:space="0" w:color="A8D08D" w:themeColor="accent6" w:themeTint="99"/>
         <w:insideV w:val="single" w:sz="4" w:space="0" w:color="A8D08D" w:themeColor="accent6" w:themeTint="99"/>
       </w:tblBorders>
+      <w:tblCellMar>
+        <w:top w:w="0" w:type="dxa"/>
+        <w:left w:w="108" w:type="dxa"/>
+        <w:bottom w:w="0" w:type="dxa"/>
+        <w:right w:w="108" w:type="dxa"/>
+      </w:tblCellMar>
     </w:tblPr>
     <w:tblStylePr w:type="firstRow">
       <w:rPr>
@@ -9228,6 +9581,7 @@
     <w:tblPr>
       <w:tblStyleRowBandSize w:val="1"/>
       <w:tblStyleColBandSize w:val="1"/>
+      <w:tblInd w:w="0" w:type="dxa"/>
       <w:tblBorders>
         <w:top w:val="single" w:sz="4" w:space="0" w:color="FFD966" w:themeColor="accent4" w:themeTint="99"/>
         <w:left w:val="single" w:sz="4" w:space="0" w:color="FFD966" w:themeColor="accent4" w:themeTint="99"/>
@@ -9236,6 +9590,12 @@
         <w:insideH w:val="single" w:sz="4" w:space="0" w:color="FFD966" w:themeColor="accent4" w:themeTint="99"/>
         <w:insideV w:val="single" w:sz="4" w:space="0" w:color="FFD966" w:themeColor="accent4" w:themeTint="99"/>
       </w:tblBorders>
+      <w:tblCellMar>
+        <w:top w:w="0" w:type="dxa"/>
+        <w:left w:w="108" w:type="dxa"/>
+        <w:bottom w:w="0" w:type="dxa"/>
+        <w:right w:w="108" w:type="dxa"/>
+      </w:tblCellMar>
     </w:tblPr>
     <w:tblStylePr w:type="firstRow">
       <w:rPr>
@@ -9307,6 +9667,7 @@
     <w:tblPr>
       <w:tblStyleRowBandSize w:val="1"/>
       <w:tblStyleColBandSize w:val="1"/>
+      <w:tblInd w:w="0" w:type="dxa"/>
       <w:tblBorders>
         <w:top w:val="single" w:sz="4" w:space="0" w:color="8EAADB" w:themeColor="accent5" w:themeTint="99"/>
         <w:left w:val="single" w:sz="4" w:space="0" w:color="8EAADB" w:themeColor="accent5" w:themeTint="99"/>
@@ -9315,6 +9676,12 @@
         <w:insideH w:val="single" w:sz="4" w:space="0" w:color="8EAADB" w:themeColor="accent5" w:themeTint="99"/>
         <w:insideV w:val="single" w:sz="4" w:space="0" w:color="8EAADB" w:themeColor="accent5" w:themeTint="99"/>
       </w:tblBorders>
+      <w:tblCellMar>
+        <w:top w:w="0" w:type="dxa"/>
+        <w:left w:w="108" w:type="dxa"/>
+        <w:bottom w:w="0" w:type="dxa"/>
+        <w:right w:w="108" w:type="dxa"/>
+      </w:tblCellMar>
     </w:tblPr>
     <w:tblStylePr w:type="firstRow">
       <w:rPr>
@@ -9387,6 +9754,7 @@
       <w:lang w:val="es-PE" w:eastAsia="es-AR" w:bidi="hi-IN"/>
     </w:rPr>
     <w:tblPr>
+      <w:tblInd w:w="0" w:type="dxa"/>
       <w:tblBorders>
         <w:top w:val="single" w:sz="4" w:space="0" w:color="auto"/>
         <w:left w:val="single" w:sz="4" w:space="0" w:color="auto"/>
@@ -9395,6 +9763,12 @@
         <w:insideH w:val="single" w:sz="4" w:space="0" w:color="auto"/>
         <w:insideV w:val="single" w:sz="4" w:space="0" w:color="auto"/>
       </w:tblBorders>
+      <w:tblCellMar>
+        <w:top w:w="0" w:type="dxa"/>
+        <w:left w:w="108" w:type="dxa"/>
+        <w:bottom w:w="0" w:type="dxa"/>
+        <w:right w:w="108" w:type="dxa"/>
+      </w:tblCellMar>
     </w:tblPr>
   </w:style>
   <w:style w:type="table" w:styleId="Tabladecuadrcula6concolores-nfasis5">
@@ -9411,6 +9785,7 @@
     <w:tblPr>
       <w:tblStyleRowBandSize w:val="1"/>
       <w:tblStyleColBandSize w:val="1"/>
+      <w:tblInd w:w="0" w:type="dxa"/>
       <w:tblBorders>
         <w:top w:val="single" w:sz="4" w:space="0" w:color="8EAADB" w:themeColor="accent5" w:themeTint="99"/>
         <w:left w:val="single" w:sz="4" w:space="0" w:color="8EAADB" w:themeColor="accent5" w:themeTint="99"/>
@@ -9419,6 +9794,12 @@
         <w:insideH w:val="single" w:sz="4" w:space="0" w:color="8EAADB" w:themeColor="accent5" w:themeTint="99"/>
         <w:insideV w:val="single" w:sz="4" w:space="0" w:color="8EAADB" w:themeColor="accent5" w:themeTint="99"/>
       </w:tblBorders>
+      <w:tblCellMar>
+        <w:top w:w="0" w:type="dxa"/>
+        <w:left w:w="108" w:type="dxa"/>
+        <w:bottom w:w="0" w:type="dxa"/>
+        <w:right w:w="108" w:type="dxa"/>
+      </w:tblCellMar>
     </w:tblPr>
     <w:tblStylePr w:type="firstRow">
       <w:rPr>
@@ -9478,6 +9859,7 @@
       <w:spacing w:after="0" w:line="240" w:lineRule="auto"/>
     </w:pPr>
     <w:tblPr>
+      <w:tblInd w:w="0" w:type="dxa"/>
       <w:tblBorders>
         <w:top w:val="single" w:sz="4" w:space="0" w:color="BFBFBF" w:themeColor="background1" w:themeShade="BF"/>
         <w:left w:val="single" w:sz="4" w:space="0" w:color="BFBFBF" w:themeColor="background1" w:themeShade="BF"/>
@@ -9486,6 +9868,12 @@
         <w:insideH w:val="single" w:sz="4" w:space="0" w:color="BFBFBF" w:themeColor="background1" w:themeShade="BF"/>
         <w:insideV w:val="single" w:sz="4" w:space="0" w:color="BFBFBF" w:themeColor="background1" w:themeShade="BF"/>
       </w:tblBorders>
+      <w:tblCellMar>
+        <w:top w:w="0" w:type="dxa"/>
+        <w:left w:w="108" w:type="dxa"/>
+        <w:bottom w:w="0" w:type="dxa"/>
+        <w:right w:w="108" w:type="dxa"/>
+      </w:tblCellMar>
     </w:tblPr>
   </w:style>
   <w:style w:type="table" w:styleId="Tabladelista1clara-nfasis5">
@@ -9499,6 +9887,13 @@
     <w:tblPr>
       <w:tblStyleRowBandSize w:val="1"/>
       <w:tblStyleColBandSize w:val="1"/>
+      <w:tblInd w:w="0" w:type="dxa"/>
+      <w:tblCellMar>
+        <w:top w:w="0" w:type="dxa"/>
+        <w:left w:w="108" w:type="dxa"/>
+        <w:bottom w:w="0" w:type="dxa"/>
+        <w:right w:w="108" w:type="dxa"/>
+      </w:tblCellMar>
     </w:tblPr>
     <w:tblStylePr w:type="firstRow">
       <w:rPr>
@@ -9546,6 +9941,85 @@
       <w:tblPr/>
       <w:tcPr>
         <w:shd w:val="clear" w:color="auto" w:fill="D9E2F3" w:themeFill="accent5" w:themeFillTint="33"/>
+      </w:tcPr>
+    </w:tblStylePr>
+  </w:style>
+  <w:style w:type="table" w:styleId="Tabladecuadrcula6concolores-nfasis1">
+    <w:name w:val="Grid Table 6 Colorful Accent 1"/>
+    <w:basedOn w:val="Tablanormal"/>
+    <w:uiPriority w:val="51"/>
+    <w:rsid w:val="003B3A19"/>
+    <w:pPr>
+      <w:spacing w:after="0" w:line="240" w:lineRule="auto"/>
+    </w:pPr>
+    <w:rPr>
+      <w:color w:val="2E74B5" w:themeColor="accent1" w:themeShade="BF"/>
+    </w:rPr>
+    <w:tblPr>
+      <w:tblStyleRowBandSize w:val="1"/>
+      <w:tblStyleColBandSize w:val="1"/>
+      <w:tblInd w:w="0" w:type="dxa"/>
+      <w:tblBorders>
+        <w:top w:val="single" w:sz="4" w:space="0" w:color="9CC2E5" w:themeColor="accent1" w:themeTint="99"/>
+        <w:left w:val="single" w:sz="4" w:space="0" w:color="9CC2E5" w:themeColor="accent1" w:themeTint="99"/>
+        <w:bottom w:val="single" w:sz="4" w:space="0" w:color="9CC2E5" w:themeColor="accent1" w:themeTint="99"/>
+        <w:right w:val="single" w:sz="4" w:space="0" w:color="9CC2E5" w:themeColor="accent1" w:themeTint="99"/>
+        <w:insideH w:val="single" w:sz="4" w:space="0" w:color="9CC2E5" w:themeColor="accent1" w:themeTint="99"/>
+        <w:insideV w:val="single" w:sz="4" w:space="0" w:color="9CC2E5" w:themeColor="accent1" w:themeTint="99"/>
+      </w:tblBorders>
+      <w:tblCellMar>
+        <w:top w:w="0" w:type="dxa"/>
+        <w:left w:w="108" w:type="dxa"/>
+        <w:bottom w:w="0" w:type="dxa"/>
+        <w:right w:w="108" w:type="dxa"/>
+      </w:tblCellMar>
+    </w:tblPr>
+    <w:tblStylePr w:type="firstRow">
+      <w:rPr>
+        <w:b/>
+        <w:bCs/>
+      </w:rPr>
+      <w:tblPr/>
+      <w:tcPr>
+        <w:tcBorders>
+          <w:bottom w:val="single" w:sz="12" w:space="0" w:color="9CC2E5" w:themeColor="accent1" w:themeTint="99"/>
+        </w:tcBorders>
+      </w:tcPr>
+    </w:tblStylePr>
+    <w:tblStylePr w:type="lastRow">
+      <w:rPr>
+        <w:b/>
+        <w:bCs/>
+      </w:rPr>
+      <w:tblPr/>
+      <w:tcPr>
+        <w:tcBorders>
+          <w:top w:val="double" w:sz="4" w:space="0" w:color="9CC2E5" w:themeColor="accent1" w:themeTint="99"/>
+        </w:tcBorders>
+      </w:tcPr>
+    </w:tblStylePr>
+    <w:tblStylePr w:type="firstCol">
+      <w:rPr>
+        <w:b/>
+        <w:bCs/>
+      </w:rPr>
+    </w:tblStylePr>
+    <w:tblStylePr w:type="lastCol">
+      <w:rPr>
+        <w:b/>
+        <w:bCs/>
+      </w:rPr>
+    </w:tblStylePr>
+    <w:tblStylePr w:type="band1Vert">
+      <w:tblPr/>
+      <w:tcPr>
+        <w:shd w:val="clear" w:color="auto" w:fill="DEEAF6" w:themeFill="accent1" w:themeFillTint="33"/>
+      </w:tcPr>
+    </w:tblStylePr>
+    <w:tblStylePr w:type="band1Horz">
+      <w:tblPr/>
+      <w:tcPr>
+        <w:shd w:val="clear" w:color="auto" w:fill="DEEAF6" w:themeFill="accent1" w:themeFillTint="33"/>
       </w:tcPr>
     </w:tblStylePr>
   </w:style>

</xml_diff>